<commit_message>
solved all but 3rd question (word document)
</commit_message>
<xml_diff>
--- a/HomeWork 5.docx
+++ b/HomeWork 5.docx
@@ -5,28 +5,32 @@
     <w:p>
       <w:pPr>
         <w:jc w:val="center"/>
+        <w:rPr>
+          <w:rFonts w:ascii="Times" w:hAnsi="Times"/>
+        </w:rPr>
       </w:pPr>
-      <w:proofErr w:type="spellStart"/>
       <w:r>
         <w:rPr>
+          <w:rFonts w:ascii="Times" w:hAnsi="Times"/>
           <w:b/>
           <w:bCs/>
           <w:u w:val="single"/>
         </w:rPr>
-        <w:t>HomeWork</w:t>
-      </w:r>
-      <w:proofErr w:type="spellEnd"/>
-      <w:r>
-        <w:rPr>
-          <w:b/>
-          <w:bCs/>
-          <w:u w:val="single"/>
-        </w:rPr>
-        <w:t xml:space="preserve"> 5</w:t>
+        <w:t>HomeWork 5</w:t>
       </w:r>
     </w:p>
     <w:p>
+      <w:pPr>
+        <w:rPr>
+          <w:rFonts w:ascii="Times" w:hAnsi="Times"/>
+        </w:rPr>
+      </w:pPr>
       <w:r>
+        <w:rPr>
+          <w:rFonts w:ascii="Times" w:hAnsi="Times"/>
+          <w:noProof/>
+          <w:lang w:bidi="he-IL"/>
+        </w:rPr>
         <w:drawing>
           <wp:inline distT="0" distB="0" distL="0" distR="0" wp14:anchorId="22C7AB12" wp14:editId="60FA87A3">
             <wp:extent cx="5727700" cy="3835400"/>
@@ -43,7 +47,7 @@
                     <pic:cNvPicPr/>
                   </pic:nvPicPr>
                   <pic:blipFill>
-                    <a:blip r:embed="rId4"/>
+                    <a:blip r:embed="rId6"/>
                     <a:stretch>
                       <a:fillRect/>
                     </a:stretch>
@@ -64,16 +68,24 @@
         </w:drawing>
       </w:r>
     </w:p>
-    <w:p/>
+    <w:p>
+      <w:pPr>
+        <w:rPr>
+          <w:rFonts w:ascii="Times" w:hAnsi="Times"/>
+        </w:rPr>
+      </w:pPr>
+    </w:p>
     <w:p>
       <w:pPr>
         <w:jc w:val="center"/>
         <w:rPr>
+          <w:rFonts w:ascii="Times" w:hAnsi="Times"/>
           <w:u w:val="single"/>
         </w:rPr>
       </w:pPr>
       <w:r>
         <w:rPr>
+          <w:rFonts w:ascii="Times" w:hAnsi="Times"/>
           <w:u w:val="single"/>
         </w:rPr>
         <w:t>Answers</w:t>
@@ -82,11 +94,13 @@
     <w:p>
       <w:pPr>
         <w:rPr>
+          <w:rFonts w:ascii="Times" w:hAnsi="Times"/>
           <w:u w:val="single"/>
         </w:rPr>
       </w:pPr>
       <w:r>
         <w:rPr>
+          <w:rFonts w:ascii="Times" w:hAnsi="Times"/>
           <w:u w:val="single"/>
         </w:rPr>
         <w:t>Question 1</w:t>
@@ -95,11 +109,13 @@
     <w:p>
       <w:pPr>
         <w:rPr>
+          <w:rFonts w:ascii="Times" w:hAnsi="Times"/>
           <w:lang w:bidi="he-IL"/>
         </w:rPr>
       </w:pPr>
       <w:r>
         <w:rPr>
+          <w:rFonts w:ascii="Times" w:hAnsi="Times"/>
           <w:lang w:bidi="he-IL"/>
         </w:rPr>
         <w:t>Show that any kernel function is symmetric.</w:t>
@@ -108,7 +124,8 @@
     <w:p>
       <w:pPr>
         <w:rPr>
-          <w:i/>
+          <w:rFonts w:ascii="Times" w:eastAsiaTheme="minorEastAsia" w:hAnsi="Times"/>
+          <w:rtl/>
           <w:lang w:bidi="he-IL"/>
         </w:rPr>
       </w:pPr>
@@ -285,6 +302,9 @@
             </m:e>
           </m:d>
           <m:r>
+            <m:rPr>
+              <m:sty m:val="p"/>
+            </m:rPr>
             <w:rPr>
               <w:rFonts w:ascii="Cambria Math" w:hAnsi="Cambria Math"/>
               <w:lang w:bidi="he-IL"/>
@@ -292,6 +312,8 @@
             <w:br/>
           </m:r>
         </m:oMath>
+        <w:bookmarkStart w:id="0" w:name="OLE_LINK18"/>
+        <w:bookmarkStart w:id="1" w:name="OLE_LINK19"/>
         <m:oMath>
           <m:r>
             <w:rPr>
@@ -383,14 +405,7 @@
               <w:rFonts w:ascii="Cambria Math" w:hAnsi="Cambria Math"/>
               <w:lang w:bidi="he-IL"/>
             </w:rPr>
-            <m:t>=</m:t>
-          </m:r>
-          <m:r>
-            <w:rPr>
-              <w:rFonts w:ascii="Cambria Math" w:hAnsi="Cambria Math"/>
-              <w:lang w:bidi="he-IL"/>
-            </w:rPr>
-            <m:t>&lt;ϕ</m:t>
+            <m:t>=&lt;ϕ</m:t>
           </m:r>
           <m:d>
             <m:dPr>
@@ -488,14 +503,2985 @@
               <w:rFonts w:ascii="Cambria Math" w:hAnsi="Cambria Math"/>
               <w:lang w:bidi="he-IL"/>
             </w:rPr>
-            <m:t>&gt;</m:t>
+            <m:t>&gt; =by definition of internal vector spaces= &lt;ϕ</m:t>
+          </m:r>
+          <m:d>
+            <m:dPr>
+              <m:ctrlPr>
+                <w:rPr>
+                  <w:rFonts w:ascii="Cambria Math" w:hAnsi="Cambria Math"/>
+                  <w:i/>
+                  <w:lang w:bidi="he-IL"/>
+                </w:rPr>
+              </m:ctrlPr>
+            </m:dPr>
+            <m:e>
+              <m:sSub>
+                <m:sSubPr>
+                  <m:ctrlPr>
+                    <w:rPr>
+                      <w:rFonts w:ascii="Cambria Math" w:hAnsi="Cambria Math"/>
+                      <w:i/>
+                      <w:lang w:bidi="he-IL"/>
+                    </w:rPr>
+                  </m:ctrlPr>
+                </m:sSubPr>
+                <m:e>
+                  <m:r>
+                    <w:rPr>
+                      <w:rFonts w:ascii="Cambria Math" w:hAnsi="Cambria Math"/>
+                      <w:lang w:bidi="he-IL"/>
+                    </w:rPr>
+                    <m:t>x</m:t>
+                  </m:r>
+                </m:e>
+                <m:sub>
+                  <m:r>
+                    <w:rPr>
+                      <w:rFonts w:ascii="Cambria Math" w:hAnsi="Cambria Math"/>
+                      <w:lang w:bidi="he-IL"/>
+                    </w:rPr>
+                    <m:t>j</m:t>
+                  </m:r>
+                </m:sub>
+              </m:sSub>
+            </m:e>
+          </m:d>
+          <m:r>
+            <w:rPr>
+              <w:rFonts w:ascii="Cambria Math" w:hAnsi="Cambria Math"/>
+              <w:lang w:bidi="he-IL"/>
+            </w:rPr>
+            <m:t>,ϕ</m:t>
+          </m:r>
+          <m:d>
+            <m:dPr>
+              <m:ctrlPr>
+                <w:rPr>
+                  <w:rFonts w:ascii="Cambria Math" w:hAnsi="Cambria Math"/>
+                  <w:i/>
+                  <w:lang w:bidi="he-IL"/>
+                </w:rPr>
+              </m:ctrlPr>
+            </m:dPr>
+            <m:e>
+              <m:sSub>
+                <m:sSubPr>
+                  <m:ctrlPr>
+                    <w:rPr>
+                      <w:rFonts w:ascii="Cambria Math" w:hAnsi="Cambria Math"/>
+                      <w:i/>
+                      <w:lang w:bidi="he-IL"/>
+                    </w:rPr>
+                  </m:ctrlPr>
+                </m:sSubPr>
+                <m:e>
+                  <m:r>
+                    <w:rPr>
+                      <w:rFonts w:ascii="Cambria Math" w:hAnsi="Cambria Math"/>
+                      <w:lang w:bidi="he-IL"/>
+                    </w:rPr>
+                    <m:t>x</m:t>
+                  </m:r>
+                </m:e>
+                <m:sub>
+                  <m:r>
+                    <w:rPr>
+                      <w:rFonts w:ascii="Cambria Math" w:hAnsi="Cambria Math"/>
+                      <w:lang w:bidi="he-IL"/>
+                    </w:rPr>
+                    <m:t>i</m:t>
+                  </m:r>
+                </m:sub>
+              </m:sSub>
+            </m:e>
+          </m:d>
+          <m:r>
+            <w:rPr>
+              <w:rFonts w:ascii="Cambria Math" w:hAnsi="Cambria Math"/>
+              <w:lang w:bidi="he-IL"/>
+            </w:rPr>
+            <m:t>&gt; =</m:t>
+          </m:r>
+          <m:r>
+            <m:rPr>
+              <m:sty m:val="p"/>
+            </m:rPr>
+            <w:rPr>
+              <w:rFonts w:ascii="Cambria Math" w:hAnsi="Cambria Math"/>
+              <w:lang w:bidi="he-IL"/>
+            </w:rPr>
+            <m:t>K(</m:t>
+          </m:r>
+          <m:sSub>
+            <m:sSubPr>
+              <m:ctrlPr>
+                <w:rPr>
+                  <w:rFonts w:ascii="Cambria Math" w:hAnsi="Cambria Math"/>
+                  <w:lang w:bidi="he-IL"/>
+                </w:rPr>
+              </m:ctrlPr>
+            </m:sSubPr>
+            <m:e>
+              <m:r>
+                <m:rPr>
+                  <m:sty m:val="p"/>
+                </m:rPr>
+                <w:rPr>
+                  <w:rFonts w:ascii="Cambria Math" w:hAnsi="Cambria Math"/>
+                  <w:lang w:bidi="he-IL"/>
+                </w:rPr>
+                <m:t>x</m:t>
+              </m:r>
+            </m:e>
+            <m:sub>
+              <m:r>
+                <m:rPr>
+                  <m:sty m:val="p"/>
+                </m:rPr>
+                <w:rPr>
+                  <w:rFonts w:ascii="Cambria Math" w:hAnsi="Cambria Math"/>
+                  <w:lang w:bidi="he-IL"/>
+                </w:rPr>
+                <m:t>j</m:t>
+              </m:r>
+            </m:sub>
+          </m:sSub>
+          <m:r>
+            <m:rPr>
+              <m:sty m:val="p"/>
+            </m:rPr>
+            <w:rPr>
+              <w:rFonts w:ascii="Cambria Math" w:hAnsi="Cambria Math"/>
+              <w:lang w:bidi="he-IL"/>
+            </w:rPr>
+            <m:t>,</m:t>
+          </m:r>
+          <m:sSub>
+            <m:sSubPr>
+              <m:ctrlPr>
+                <w:rPr>
+                  <w:rFonts w:ascii="Cambria Math" w:hAnsi="Cambria Math"/>
+                  <w:lang w:bidi="he-IL"/>
+                </w:rPr>
+              </m:ctrlPr>
+            </m:sSubPr>
+            <m:e>
+              <m:r>
+                <m:rPr>
+                  <m:sty m:val="p"/>
+                </m:rPr>
+                <w:rPr>
+                  <w:rFonts w:ascii="Cambria Math" w:hAnsi="Cambria Math"/>
+                  <w:lang w:bidi="he-IL"/>
+                </w:rPr>
+                <m:t>x</m:t>
+              </m:r>
+            </m:e>
+            <m:sub>
+              <m:r>
+                <m:rPr>
+                  <m:sty m:val="p"/>
+                </m:rPr>
+                <w:rPr>
+                  <w:rFonts w:ascii="Cambria Math" w:hAnsi="Cambria Math"/>
+                  <w:lang w:bidi="he-IL"/>
+                </w:rPr>
+                <m:t>i</m:t>
+              </m:r>
+            </m:sub>
+          </m:sSub>
+          <m:r>
+            <m:rPr>
+              <m:sty m:val="p"/>
+            </m:rPr>
+            <w:rPr>
+              <w:rFonts w:ascii="Cambria Math" w:hAnsi="Cambria Math"/>
+              <w:lang w:bidi="he-IL"/>
+            </w:rPr>
+            <m:t>)</m:t>
           </m:r>
         </m:oMath>
       </m:oMathPara>
-      <w:bookmarkStart w:id="0" w:name="_GoBack"/>
-      <w:bookmarkEnd w:id="0"/>
+    </w:p>
+    <w:bookmarkEnd w:id="0"/>
+    <w:bookmarkEnd w:id="1"/>
+    <w:p>
+      <w:pPr>
+        <w:rPr>
+          <w:rFonts w:ascii="Times" w:eastAsiaTheme="minorEastAsia" w:hAnsi="Times"/>
+          <w:i/>
+          <w:lang w:bidi="he-IL"/>
+        </w:rPr>
+      </w:pPr>
+    </w:p>
+    <w:p>
+      <w:pPr>
+        <w:rPr>
+          <w:rFonts w:ascii="Times" w:eastAsiaTheme="minorEastAsia" w:hAnsi="Times"/>
+          <w:iCs/>
+          <w:u w:val="single"/>
+          <w:lang w:bidi="he-IL"/>
+        </w:rPr>
+      </w:pPr>
+      <w:r>
+        <w:rPr>
+          <w:rFonts w:ascii="Times" w:eastAsiaTheme="minorEastAsia" w:hAnsi="Times"/>
+          <w:iCs/>
+          <w:u w:val="single"/>
+          <w:lang w:bidi="he-IL"/>
+        </w:rPr>
+        <w:t>Question 2</w:t>
+      </w:r>
+    </w:p>
+    <w:p>
+      <w:pPr>
+        <w:rPr>
+          <w:rFonts w:ascii="Times" w:eastAsiaTheme="minorEastAsia" w:hAnsi="Times"/>
+          <w:i/>
+          <w:rtl/>
+          <w:lang w:bidi="he-IL"/>
+        </w:rPr>
+      </w:pPr>
+      <m:oMathPara>
+        <m:oMath>
+          <m:r>
+            <w:rPr>
+              <w:rFonts w:ascii="Cambria Math" w:hAnsi="Cambria Math"/>
+              <w:lang w:bidi="he-IL"/>
+            </w:rPr>
+            <m:t>K</m:t>
+          </m:r>
+          <m:d>
+            <m:dPr>
+              <m:ctrlPr>
+                <w:rPr>
+                  <w:rFonts w:ascii="Cambria Math" w:hAnsi="Cambria Math"/>
+                  <w:i/>
+                  <w:lang w:bidi="he-IL"/>
+                </w:rPr>
+              </m:ctrlPr>
+            </m:dPr>
+            <m:e>
+              <m:sSub>
+                <m:sSubPr>
+                  <m:ctrlPr>
+                    <w:rPr>
+                      <w:rFonts w:ascii="Cambria Math" w:hAnsi="Cambria Math"/>
+                      <w:i/>
+                      <w:lang w:bidi="he-IL"/>
+                    </w:rPr>
+                  </m:ctrlPr>
+                </m:sSubPr>
+                <m:e>
+                  <m:r>
+                    <w:rPr>
+                      <w:rFonts w:ascii="Cambria Math" w:hAnsi="Cambria Math"/>
+                      <w:lang w:bidi="he-IL"/>
+                    </w:rPr>
+                    <m:t>x</m:t>
+                  </m:r>
+                </m:e>
+                <m:sub>
+                  <m:r>
+                    <w:rPr>
+                      <w:rFonts w:ascii="Cambria Math" w:hAnsi="Cambria Math"/>
+                      <w:lang w:bidi="he-IL"/>
+                    </w:rPr>
+                    <m:t>i</m:t>
+                  </m:r>
+                </m:sub>
+              </m:sSub>
+              <m:r>
+                <w:rPr>
+                  <w:rFonts w:ascii="Cambria Math" w:hAnsi="Cambria Math"/>
+                  <w:lang w:bidi="he-IL"/>
+                </w:rPr>
+                <m:t>,</m:t>
+              </m:r>
+              <m:sSub>
+                <m:sSubPr>
+                  <m:ctrlPr>
+                    <w:rPr>
+                      <w:rFonts w:ascii="Cambria Math" w:hAnsi="Cambria Math"/>
+                      <w:i/>
+                      <w:lang w:bidi="he-IL"/>
+                    </w:rPr>
+                  </m:ctrlPr>
+                </m:sSubPr>
+                <m:e>
+                  <m:r>
+                    <w:rPr>
+                      <w:rFonts w:ascii="Cambria Math" w:hAnsi="Cambria Math"/>
+                      <w:lang w:bidi="he-IL"/>
+                    </w:rPr>
+                    <m:t>x</m:t>
+                  </m:r>
+                </m:e>
+                <m:sub>
+                  <m:r>
+                    <w:rPr>
+                      <w:rFonts w:ascii="Cambria Math" w:hAnsi="Cambria Math"/>
+                      <w:lang w:bidi="he-IL"/>
+                    </w:rPr>
+                    <m:t>j</m:t>
+                  </m:r>
+                </m:sub>
+              </m:sSub>
+            </m:e>
+          </m:d>
+          <m:r>
+            <w:rPr>
+              <w:rFonts w:ascii="Cambria Math" w:hAnsi="Cambria Math"/>
+              <w:lang w:bidi="he-IL"/>
+            </w:rPr>
+            <m:t>=</m:t>
+          </m:r>
+          <m:func>
+            <m:funcPr>
+              <m:ctrlPr>
+                <w:rPr>
+                  <w:rFonts w:ascii="Cambria Math" w:hAnsi="Cambria Math"/>
+                  <w:lang w:bidi="he-IL"/>
+                </w:rPr>
+              </m:ctrlPr>
+            </m:funcPr>
+            <m:fName>
+              <m:r>
+                <m:rPr>
+                  <m:sty m:val="p"/>
+                </m:rPr>
+                <w:rPr>
+                  <w:rFonts w:ascii="Cambria Math" w:hAnsi="Cambria Math"/>
+                  <w:lang w:bidi="he-IL"/>
+                </w:rPr>
+                <m:t>exp</m:t>
+              </m:r>
+            </m:fName>
+            <m:e>
+              <m:d>
+                <m:dPr>
+                  <m:ctrlPr>
+                    <w:rPr>
+                      <w:rFonts w:ascii="Cambria Math" w:hAnsi="Cambria Math"/>
+                      <w:i/>
+                      <w:lang w:bidi="he-IL"/>
+                    </w:rPr>
+                  </m:ctrlPr>
+                </m:dPr>
+                <m:e>
+                  <m:r>
+                    <w:rPr>
+                      <w:rFonts w:ascii="Cambria Math" w:hAnsi="Cambria Math"/>
+                      <w:lang w:bidi="he-IL"/>
+                    </w:rPr>
+                    <m:t>-</m:t>
+                  </m:r>
+                  <m:f>
+                    <m:fPr>
+                      <m:ctrlPr>
+                        <w:rPr>
+                          <w:rFonts w:ascii="Cambria Math" w:hAnsi="Cambria Math"/>
+                          <w:i/>
+                          <w:lang w:bidi="he-IL"/>
+                        </w:rPr>
+                      </m:ctrlPr>
+                    </m:fPr>
+                    <m:num>
+                      <m:r>
+                        <w:rPr>
+                          <w:rFonts w:ascii="Cambria Math" w:hAnsi="Cambria Math"/>
+                          <w:lang w:bidi="he-IL"/>
+                        </w:rPr>
+                        <m:t>1</m:t>
+                      </m:r>
+                    </m:num>
+                    <m:den>
+                      <m:r>
+                        <w:rPr>
+                          <w:rFonts w:ascii="Cambria Math" w:hAnsi="Cambria Math"/>
+                          <w:lang w:bidi="he-IL"/>
+                        </w:rPr>
+                        <m:t>2</m:t>
+                      </m:r>
+                    </m:den>
+                  </m:f>
+                  <m:sSup>
+                    <m:sSupPr>
+                      <m:ctrlPr>
+                        <w:rPr>
+                          <w:rFonts w:ascii="Cambria Math" w:hAnsi="Cambria Math"/>
+                          <w:i/>
+                          <w:lang w:bidi="he-IL"/>
+                        </w:rPr>
+                      </m:ctrlPr>
+                    </m:sSupPr>
+                    <m:e>
+                      <m:d>
+                        <m:dPr>
+                          <m:begChr m:val="|"/>
+                          <m:endChr m:val="|"/>
+                          <m:ctrlPr>
+                            <w:rPr>
+                              <w:rFonts w:ascii="Cambria Math" w:hAnsi="Cambria Math"/>
+                              <w:i/>
+                              <w:lang w:bidi="he-IL"/>
+                            </w:rPr>
+                          </m:ctrlPr>
+                        </m:dPr>
+                        <m:e>
+                          <m:d>
+                            <m:dPr>
+                              <m:begChr m:val="|"/>
+                              <m:endChr m:val="|"/>
+                              <m:ctrlPr>
+                                <w:rPr>
+                                  <w:rFonts w:ascii="Cambria Math" w:hAnsi="Cambria Math"/>
+                                  <w:i/>
+                                  <w:lang w:bidi="he-IL"/>
+                                </w:rPr>
+                              </m:ctrlPr>
+                            </m:dPr>
+                            <m:e>
+                              <m:sSub>
+                                <m:sSubPr>
+                                  <m:ctrlPr>
+                                    <w:rPr>
+                                      <w:rFonts w:ascii="Cambria Math" w:hAnsi="Cambria Math"/>
+                                      <w:i/>
+                                      <w:lang w:bidi="he-IL"/>
+                                    </w:rPr>
+                                  </m:ctrlPr>
+                                </m:sSubPr>
+                                <m:e>
+                                  <m:r>
+                                    <w:rPr>
+                                      <w:rFonts w:ascii="Cambria Math" w:hAnsi="Cambria Math"/>
+                                      <w:lang w:bidi="he-IL"/>
+                                    </w:rPr>
+                                    <m:t>x</m:t>
+                                  </m:r>
+                                </m:e>
+                                <m:sub>
+                                  <m:r>
+                                    <w:rPr>
+                                      <w:rFonts w:ascii="Cambria Math" w:hAnsi="Cambria Math"/>
+                                      <w:lang w:bidi="he-IL"/>
+                                    </w:rPr>
+                                    <m:t>i</m:t>
+                                  </m:r>
+                                </m:sub>
+                              </m:sSub>
+                              <m:r>
+                                <w:rPr>
+                                  <w:rFonts w:ascii="Cambria Math" w:hAnsi="Cambria Math"/>
+                                  <w:lang w:bidi="he-IL"/>
+                                </w:rPr>
+                                <m:t>-</m:t>
+                              </m:r>
+                              <m:sSub>
+                                <m:sSubPr>
+                                  <m:ctrlPr>
+                                    <w:rPr>
+                                      <w:rFonts w:ascii="Cambria Math" w:hAnsi="Cambria Math"/>
+                                      <w:i/>
+                                      <w:lang w:bidi="he-IL"/>
+                                    </w:rPr>
+                                  </m:ctrlPr>
+                                </m:sSubPr>
+                                <m:e>
+                                  <m:r>
+                                    <w:rPr>
+                                      <w:rFonts w:ascii="Cambria Math" w:hAnsi="Cambria Math"/>
+                                      <w:lang w:bidi="he-IL"/>
+                                    </w:rPr>
+                                    <m:t>x</m:t>
+                                  </m:r>
+                                </m:e>
+                                <m:sub>
+                                  <m:r>
+                                    <w:rPr>
+                                      <w:rFonts w:ascii="Cambria Math" w:hAnsi="Cambria Math"/>
+                                      <w:lang w:bidi="he-IL"/>
+                                    </w:rPr>
+                                    <m:t>j</m:t>
+                                  </m:r>
+                                </m:sub>
+                              </m:sSub>
+                            </m:e>
+                          </m:d>
+                        </m:e>
+                      </m:d>
+                    </m:e>
+                    <m:sup>
+                      <m:r>
+                        <w:rPr>
+                          <w:rFonts w:ascii="Cambria Math" w:hAnsi="Cambria Math"/>
+                          <w:lang w:bidi="he-IL"/>
+                        </w:rPr>
+                        <m:t>2</m:t>
+                      </m:r>
+                    </m:sup>
+                  </m:sSup>
+                </m:e>
+              </m:d>
+              <m:r>
+                <w:rPr>
+                  <w:rFonts w:ascii="Cambria Math" w:hAnsi="Cambria Math"/>
+                  <w:lang w:bidi="he-IL"/>
+                </w:rPr>
+                <m:t>=</m:t>
+              </m:r>
+              <w:bookmarkStart w:id="2" w:name="OLE_LINK22"/>
+              <w:bookmarkStart w:id="3" w:name="OLE_LINK23"/>
+              <m:sSup>
+                <m:sSupPr>
+                  <m:ctrlPr>
+                    <w:rPr>
+                      <w:rFonts w:ascii="Cambria Math" w:hAnsi="Cambria Math"/>
+                      <w:i/>
+                      <w:lang w:bidi="he-IL"/>
+                    </w:rPr>
+                  </m:ctrlPr>
+                </m:sSupPr>
+                <m:e>
+                  <m:r>
+                    <w:rPr>
+                      <w:rFonts w:ascii="Cambria Math" w:hAnsi="Cambria Math"/>
+                      <w:lang w:bidi="he-IL"/>
+                    </w:rPr>
+                    <m:t>e</m:t>
+                  </m:r>
+                </m:e>
+                <m:sup>
+                  <m:r>
+                    <w:rPr>
+                      <w:rFonts w:ascii="Cambria Math" w:hAnsi="Cambria Math"/>
+                      <w:lang w:bidi="he-IL"/>
+                    </w:rPr>
+                    <m:t>-</m:t>
+                  </m:r>
+                  <m:f>
+                    <m:fPr>
+                      <m:ctrlPr>
+                        <w:rPr>
+                          <w:rFonts w:ascii="Cambria Math" w:hAnsi="Cambria Math"/>
+                          <w:i/>
+                          <w:lang w:bidi="he-IL"/>
+                        </w:rPr>
+                      </m:ctrlPr>
+                    </m:fPr>
+                    <m:num>
+                      <m:sSup>
+                        <m:sSupPr>
+                          <m:ctrlPr>
+                            <w:rPr>
+                              <w:rFonts w:ascii="Cambria Math" w:hAnsi="Cambria Math"/>
+                              <w:i/>
+                              <w:lang w:bidi="he-IL"/>
+                            </w:rPr>
+                          </m:ctrlPr>
+                        </m:sSupPr>
+                        <m:e>
+                          <m:d>
+                            <m:dPr>
+                              <m:begChr m:val="|"/>
+                              <m:endChr m:val="|"/>
+                              <m:ctrlPr>
+                                <w:rPr>
+                                  <w:rFonts w:ascii="Cambria Math" w:hAnsi="Cambria Math"/>
+                                  <w:i/>
+                                  <w:lang w:bidi="he-IL"/>
+                                </w:rPr>
+                              </m:ctrlPr>
+                            </m:dPr>
+                            <m:e>
+                              <m:d>
+                                <m:dPr>
+                                  <m:begChr m:val="|"/>
+                                  <m:endChr m:val="|"/>
+                                  <m:ctrlPr>
+                                    <w:rPr>
+                                      <w:rFonts w:ascii="Cambria Math" w:hAnsi="Cambria Math"/>
+                                      <w:i/>
+                                      <w:lang w:bidi="he-IL"/>
+                                    </w:rPr>
+                                  </m:ctrlPr>
+                                </m:dPr>
+                                <m:e>
+                                  <m:sSub>
+                                    <m:sSubPr>
+                                      <m:ctrlPr>
+                                        <w:rPr>
+                                          <w:rFonts w:ascii="Cambria Math" w:hAnsi="Cambria Math"/>
+                                          <w:i/>
+                                          <w:lang w:bidi="he-IL"/>
+                                        </w:rPr>
+                                      </m:ctrlPr>
+                                    </m:sSubPr>
+                                    <m:e>
+                                      <m:r>
+                                        <w:rPr>
+                                          <w:rFonts w:ascii="Cambria Math" w:hAnsi="Cambria Math"/>
+                                          <w:lang w:bidi="he-IL"/>
+                                        </w:rPr>
+                                        <m:t>x</m:t>
+                                      </m:r>
+                                    </m:e>
+                                    <m:sub>
+                                      <m:r>
+                                        <w:rPr>
+                                          <w:rFonts w:ascii="Cambria Math" w:hAnsi="Cambria Math"/>
+                                          <w:lang w:bidi="he-IL"/>
+                                        </w:rPr>
+                                        <m:t>i</m:t>
+                                      </m:r>
+                                    </m:sub>
+                                  </m:sSub>
+                                  <m:r>
+                                    <w:rPr>
+                                      <w:rFonts w:ascii="Cambria Math" w:hAnsi="Cambria Math"/>
+                                      <w:lang w:bidi="he-IL"/>
+                                    </w:rPr>
+                                    <m:t>-</m:t>
+                                  </m:r>
+                                  <m:sSub>
+                                    <m:sSubPr>
+                                      <m:ctrlPr>
+                                        <w:rPr>
+                                          <w:rFonts w:ascii="Cambria Math" w:hAnsi="Cambria Math"/>
+                                          <w:i/>
+                                          <w:lang w:bidi="he-IL"/>
+                                        </w:rPr>
+                                      </m:ctrlPr>
+                                    </m:sSubPr>
+                                    <m:e>
+                                      <m:r>
+                                        <w:rPr>
+                                          <w:rFonts w:ascii="Cambria Math" w:hAnsi="Cambria Math"/>
+                                          <w:lang w:bidi="he-IL"/>
+                                        </w:rPr>
+                                        <m:t>x</m:t>
+                                      </m:r>
+                                    </m:e>
+                                    <m:sub>
+                                      <m:r>
+                                        <w:rPr>
+                                          <w:rFonts w:ascii="Cambria Math" w:hAnsi="Cambria Math"/>
+                                          <w:lang w:bidi="he-IL"/>
+                                        </w:rPr>
+                                        <m:t>j</m:t>
+                                      </m:r>
+                                    </m:sub>
+                                  </m:sSub>
+                                </m:e>
+                              </m:d>
+                            </m:e>
+                          </m:d>
+                        </m:e>
+                        <m:sup>
+                          <m:r>
+                            <w:rPr>
+                              <w:rFonts w:ascii="Cambria Math" w:hAnsi="Cambria Math"/>
+                              <w:lang w:bidi="he-IL"/>
+                            </w:rPr>
+                            <m:t>2</m:t>
+                          </m:r>
+                        </m:sup>
+                      </m:sSup>
+                    </m:num>
+                    <m:den>
+                      <m:r>
+                        <w:rPr>
+                          <w:rFonts w:ascii="Cambria Math" w:hAnsi="Cambria Math"/>
+                          <w:lang w:bidi="he-IL"/>
+                        </w:rPr>
+                        <m:t>2</m:t>
+                      </m:r>
+                    </m:den>
+                  </m:f>
+                </m:sup>
+              </m:sSup>
+              <w:bookmarkEnd w:id="2"/>
+              <w:bookmarkEnd w:id="3"/>
+            </m:e>
+          </m:func>
+          <m:r>
+            <w:rPr>
+              <w:rFonts w:ascii="Cambria Math" w:hAnsi="Cambria Math"/>
+              <w:lang w:bidi="he-IL"/>
+            </w:rPr>
+            <m:t>,∀</m:t>
+          </m:r>
+          <m:sSub>
+            <m:sSubPr>
+              <m:ctrlPr>
+                <w:rPr>
+                  <w:rFonts w:ascii="Cambria Math" w:hAnsi="Cambria Math"/>
+                  <w:i/>
+                  <w:lang w:bidi="he-IL"/>
+                </w:rPr>
+              </m:ctrlPr>
+            </m:sSubPr>
+            <m:e>
+              <m:r>
+                <w:rPr>
+                  <w:rFonts w:ascii="Cambria Math" w:hAnsi="Cambria Math"/>
+                  <w:lang w:bidi="he-IL"/>
+                </w:rPr>
+                <m:t>x</m:t>
+              </m:r>
+            </m:e>
+            <m:sub>
+              <m:r>
+                <w:rPr>
+                  <w:rFonts w:ascii="Cambria Math" w:hAnsi="Cambria Math"/>
+                  <w:lang w:bidi="he-IL"/>
+                </w:rPr>
+                <m:t>i</m:t>
+              </m:r>
+            </m:sub>
+          </m:sSub>
+          <m:r>
+            <w:rPr>
+              <w:rFonts w:ascii="Cambria Math" w:hAnsi="Cambria Math"/>
+              <w:lang w:bidi="he-IL"/>
+            </w:rPr>
+            <m:t>,</m:t>
+          </m:r>
+          <m:sSub>
+            <m:sSubPr>
+              <m:ctrlPr>
+                <w:rPr>
+                  <w:rFonts w:ascii="Cambria Math" w:hAnsi="Cambria Math"/>
+                  <w:i/>
+                  <w:lang w:bidi="he-IL"/>
+                </w:rPr>
+              </m:ctrlPr>
+            </m:sSubPr>
+            <m:e>
+              <m:r>
+                <w:rPr>
+                  <w:rFonts w:ascii="Cambria Math" w:hAnsi="Cambria Math"/>
+                  <w:lang w:bidi="he-IL"/>
+                </w:rPr>
+                <m:t>x</m:t>
+              </m:r>
+            </m:e>
+            <m:sub>
+              <m:r>
+                <w:rPr>
+                  <w:rFonts w:ascii="Cambria Math" w:hAnsi="Cambria Math"/>
+                  <w:lang w:bidi="he-IL"/>
+                </w:rPr>
+                <m:t>j</m:t>
+              </m:r>
+            </m:sub>
+          </m:sSub>
+          <m:r>
+            <w:rPr>
+              <w:rFonts w:ascii="Cambria Math" w:hAnsi="Cambria Math"/>
+              <w:lang w:bidi="he-IL"/>
+            </w:rPr>
+            <m:t>∈</m:t>
+          </m:r>
+          <m:sSup>
+            <m:sSupPr>
+              <m:ctrlPr>
+                <w:rPr>
+                  <w:rFonts w:ascii="Cambria Math" w:hAnsi="Cambria Math"/>
+                  <w:i/>
+                  <w:lang w:bidi="he-IL"/>
+                </w:rPr>
+              </m:ctrlPr>
+            </m:sSupPr>
+            <m:e>
+              <m:r>
+                <m:rPr>
+                  <m:scr m:val="double-struck"/>
+                </m:rPr>
+                <w:rPr>
+                  <w:rFonts w:ascii="Cambria Math" w:hAnsi="Cambria Math"/>
+                  <w:lang w:bidi="he-IL"/>
+                </w:rPr>
+                <m:t>R</m:t>
+              </m:r>
+            </m:e>
+            <m:sup>
+              <m:r>
+                <w:rPr>
+                  <w:rFonts w:ascii="Cambria Math" w:hAnsi="Cambria Math"/>
+                  <w:lang w:bidi="he-IL"/>
+                </w:rPr>
+                <m:t>n</m:t>
+              </m:r>
+            </m:sup>
+          </m:sSup>
+          <m:r>
+            <w:rPr>
+              <w:rFonts w:ascii="Cambria Math" w:hAnsi="Cambria Math"/>
+              <w:lang w:bidi="he-IL"/>
+            </w:rPr>
+            <w:br/>
+          </m:r>
+        </m:oMath>
+        <m:oMath>
+          <m:r>
+            <w:rPr>
+              <w:rFonts w:ascii="Cambria Math" w:eastAsiaTheme="minorEastAsia" w:hAnsi="Cambria Math"/>
+              <w:lang w:bidi="he-IL"/>
+            </w:rPr>
+            <m:t>ϕ</m:t>
+          </m:r>
+          <m:d>
+            <m:dPr>
+              <m:ctrlPr>
+                <w:rPr>
+                  <w:rFonts w:ascii="Cambria Math" w:eastAsiaTheme="minorEastAsia" w:hAnsi="Cambria Math"/>
+                  <w:i/>
+                  <w:lang w:bidi="he-IL"/>
+                </w:rPr>
+              </m:ctrlPr>
+            </m:dPr>
+            <m:e>
+              <m:r>
+                <w:rPr>
+                  <w:rFonts w:ascii="Cambria Math" w:eastAsiaTheme="minorEastAsia" w:hAnsi="Cambria Math"/>
+                  <w:lang w:bidi="he-IL"/>
+                </w:rPr>
+                <m:t>x</m:t>
+              </m:r>
+            </m:e>
+          </m:d>
+          <m:r>
+            <w:rPr>
+              <w:rFonts w:ascii="Cambria Math" w:eastAsiaTheme="minorEastAsia" w:hAnsi="Cambria Math"/>
+              <w:lang w:bidi="he-IL"/>
+            </w:rPr>
+            <m:t>:</m:t>
+          </m:r>
+          <m:sSup>
+            <m:sSupPr>
+              <m:ctrlPr>
+                <w:rPr>
+                  <w:rFonts w:ascii="Cambria Math" w:eastAsiaTheme="minorEastAsia" w:hAnsi="Cambria Math"/>
+                  <w:i/>
+                  <w:lang w:bidi="he-IL"/>
+                </w:rPr>
+              </m:ctrlPr>
+            </m:sSupPr>
+            <m:e>
+              <m:r>
+                <m:rPr>
+                  <m:scr m:val="double-struck"/>
+                </m:rPr>
+                <w:rPr>
+                  <w:rFonts w:ascii="Cambria Math" w:eastAsiaTheme="minorEastAsia" w:hAnsi="Cambria Math"/>
+                  <w:lang w:bidi="he-IL"/>
+                </w:rPr>
+                <m:t>R</m:t>
+              </m:r>
+            </m:e>
+            <m:sup>
+              <m:r>
+                <w:rPr>
+                  <w:rFonts w:ascii="Cambria Math" w:eastAsiaTheme="minorEastAsia" w:hAnsi="Cambria Math"/>
+                  <w:lang w:bidi="he-IL"/>
+                </w:rPr>
+                <m:t>n</m:t>
+              </m:r>
+            </m:sup>
+          </m:sSup>
+          <m:r>
+            <w:rPr>
+              <w:rFonts w:ascii="Cambria Math" w:eastAsiaTheme="minorEastAsia" w:hAnsi="Cambria Math"/>
+              <w:lang w:bidi="he-IL"/>
+            </w:rPr>
+            <m:t>→</m:t>
+          </m:r>
+          <m:sSup>
+            <m:sSupPr>
+              <m:ctrlPr>
+                <w:rPr>
+                  <w:rFonts w:ascii="Cambria Math" w:eastAsiaTheme="minorEastAsia" w:hAnsi="Cambria Math"/>
+                  <w:i/>
+                  <w:lang w:bidi="he-IL"/>
+                </w:rPr>
+              </m:ctrlPr>
+            </m:sSupPr>
+            <m:e>
+              <m:r>
+                <m:rPr>
+                  <m:scr m:val="double-struck"/>
+                </m:rPr>
+                <w:rPr>
+                  <w:rFonts w:ascii="Cambria Math" w:eastAsiaTheme="minorEastAsia" w:hAnsi="Cambria Math"/>
+                  <w:lang w:bidi="he-IL"/>
+                </w:rPr>
+                <m:t>R</m:t>
+              </m:r>
+            </m:e>
+            <m:sup>
+              <m:r>
+                <w:rPr>
+                  <w:rFonts w:ascii="Cambria Math" w:eastAsiaTheme="minorEastAsia" w:hAnsi="Cambria Math"/>
+                  <w:lang w:bidi="he-IL"/>
+                </w:rPr>
+                <m:t>∞</m:t>
+              </m:r>
+            </m:sup>
+          </m:sSup>
+          <m:r>
+            <w:rPr>
+              <w:rFonts w:ascii="Cambria Math" w:eastAsiaTheme="minorEastAsia" w:hAnsi="Cambria Math"/>
+              <w:lang w:bidi="he-IL"/>
+            </w:rPr>
+            <m:t xml:space="preserve"> , &lt;ϕ</m:t>
+          </m:r>
+          <m:d>
+            <m:dPr>
+              <m:ctrlPr>
+                <w:rPr>
+                  <w:rFonts w:ascii="Cambria Math" w:eastAsiaTheme="minorEastAsia" w:hAnsi="Cambria Math"/>
+                  <w:i/>
+                  <w:lang w:bidi="he-IL"/>
+                </w:rPr>
+              </m:ctrlPr>
+            </m:dPr>
+            <m:e>
+              <m:sSub>
+                <m:sSubPr>
+                  <m:ctrlPr>
+                    <w:rPr>
+                      <w:rFonts w:ascii="Cambria Math" w:eastAsiaTheme="minorEastAsia" w:hAnsi="Cambria Math"/>
+                      <w:i/>
+                      <w:lang w:bidi="he-IL"/>
+                    </w:rPr>
+                  </m:ctrlPr>
+                </m:sSubPr>
+                <m:e>
+                  <m:r>
+                    <w:rPr>
+                      <w:rFonts w:ascii="Cambria Math" w:eastAsiaTheme="minorEastAsia" w:hAnsi="Cambria Math"/>
+                      <w:lang w:bidi="he-IL"/>
+                    </w:rPr>
+                    <m:t>x</m:t>
+                  </m:r>
+                </m:e>
+                <m:sub>
+                  <m:r>
+                    <w:rPr>
+                      <w:rFonts w:ascii="Cambria Math" w:eastAsiaTheme="minorEastAsia" w:hAnsi="Cambria Math"/>
+                      <w:lang w:bidi="he-IL"/>
+                    </w:rPr>
+                    <m:t>j</m:t>
+                  </m:r>
+                </m:sub>
+              </m:sSub>
+            </m:e>
+          </m:d>
+          <m:r>
+            <w:rPr>
+              <w:rFonts w:ascii="Cambria Math" w:eastAsiaTheme="minorEastAsia" w:hAnsi="Cambria Math"/>
+              <w:lang w:bidi="he-IL"/>
+            </w:rPr>
+            <m:t>,ϕ</m:t>
+          </m:r>
+          <m:d>
+            <m:dPr>
+              <m:ctrlPr>
+                <w:rPr>
+                  <w:rFonts w:ascii="Cambria Math" w:eastAsiaTheme="minorEastAsia" w:hAnsi="Cambria Math"/>
+                  <w:i/>
+                  <w:lang w:bidi="he-IL"/>
+                </w:rPr>
+              </m:ctrlPr>
+            </m:dPr>
+            <m:e>
+              <m:sSub>
+                <m:sSubPr>
+                  <m:ctrlPr>
+                    <w:rPr>
+                      <w:rFonts w:ascii="Cambria Math" w:eastAsiaTheme="minorEastAsia" w:hAnsi="Cambria Math"/>
+                      <w:i/>
+                      <w:lang w:bidi="he-IL"/>
+                    </w:rPr>
+                  </m:ctrlPr>
+                </m:sSubPr>
+                <m:e>
+                  <m:r>
+                    <w:rPr>
+                      <w:rFonts w:ascii="Cambria Math" w:eastAsiaTheme="minorEastAsia" w:hAnsi="Cambria Math"/>
+                      <w:lang w:bidi="he-IL"/>
+                    </w:rPr>
+                    <m:t>x</m:t>
+                  </m:r>
+                </m:e>
+                <m:sub>
+                  <m:r>
+                    <w:rPr>
+                      <w:rFonts w:ascii="Cambria Math" w:eastAsiaTheme="minorEastAsia" w:hAnsi="Cambria Math"/>
+                      <w:lang w:bidi="he-IL"/>
+                    </w:rPr>
+                    <m:t>i</m:t>
+                  </m:r>
+                </m:sub>
+              </m:sSub>
+            </m:e>
+          </m:d>
+          <m:r>
+            <w:rPr>
+              <w:rFonts w:ascii="Cambria Math" w:eastAsiaTheme="minorEastAsia" w:hAnsi="Cambria Math"/>
+              <w:lang w:bidi="he-IL"/>
+            </w:rPr>
+            <m:t>&gt; =</m:t>
+          </m:r>
+          <m:r>
+            <w:rPr>
+              <w:rFonts w:ascii="Cambria Math" w:eastAsiaTheme="minorEastAsia" w:hAnsi="Cambria Math"/>
+              <w:lang w:bidi="he-IL"/>
+            </w:rPr>
+            <m:t>K</m:t>
+          </m:r>
+          <m:d>
+            <m:dPr>
+              <m:ctrlPr>
+                <w:rPr>
+                  <w:rFonts w:ascii="Cambria Math" w:eastAsiaTheme="minorEastAsia" w:hAnsi="Cambria Math"/>
+                  <w:i/>
+                  <w:lang w:bidi="he-IL"/>
+                </w:rPr>
+              </m:ctrlPr>
+            </m:dPr>
+            <m:e>
+              <m:sSub>
+                <m:sSubPr>
+                  <m:ctrlPr>
+                    <w:rPr>
+                      <w:rFonts w:ascii="Cambria Math" w:eastAsiaTheme="minorEastAsia" w:hAnsi="Cambria Math"/>
+                      <w:i/>
+                      <w:lang w:bidi="he-IL"/>
+                    </w:rPr>
+                  </m:ctrlPr>
+                </m:sSubPr>
+                <m:e>
+                  <m:r>
+                    <w:rPr>
+                      <w:rFonts w:ascii="Cambria Math" w:eastAsiaTheme="minorEastAsia" w:hAnsi="Cambria Math"/>
+                      <w:lang w:bidi="he-IL"/>
+                    </w:rPr>
+                    <m:t>x</m:t>
+                  </m:r>
+                </m:e>
+                <m:sub>
+                  <m:r>
+                    <w:rPr>
+                      <w:rFonts w:ascii="Cambria Math" w:eastAsiaTheme="minorEastAsia" w:hAnsi="Cambria Math"/>
+                      <w:lang w:bidi="he-IL"/>
+                    </w:rPr>
+                    <m:t>i</m:t>
+                  </m:r>
+                </m:sub>
+              </m:sSub>
+              <m:r>
+                <w:rPr>
+                  <w:rFonts w:ascii="Cambria Math" w:eastAsiaTheme="minorEastAsia" w:hAnsi="Cambria Math"/>
+                  <w:lang w:bidi="he-IL"/>
+                </w:rPr>
+                <m:t>,</m:t>
+              </m:r>
+              <m:sSub>
+                <m:sSubPr>
+                  <m:ctrlPr>
+                    <w:rPr>
+                      <w:rFonts w:ascii="Cambria Math" w:eastAsiaTheme="minorEastAsia" w:hAnsi="Cambria Math"/>
+                      <w:i/>
+                      <w:lang w:bidi="he-IL"/>
+                    </w:rPr>
+                  </m:ctrlPr>
+                </m:sSubPr>
+                <m:e>
+                  <m:r>
+                    <w:rPr>
+                      <w:rFonts w:ascii="Cambria Math" w:eastAsiaTheme="minorEastAsia" w:hAnsi="Cambria Math"/>
+                      <w:lang w:bidi="he-IL"/>
+                    </w:rPr>
+                    <m:t>x</m:t>
+                  </m:r>
+                </m:e>
+                <m:sub>
+                  <m:r>
+                    <w:rPr>
+                      <w:rFonts w:ascii="Cambria Math" w:eastAsiaTheme="minorEastAsia" w:hAnsi="Cambria Math"/>
+                      <w:lang w:bidi="he-IL"/>
+                    </w:rPr>
+                    <m:t>j</m:t>
+                  </m:r>
+                </m:sub>
+              </m:sSub>
+            </m:e>
+          </m:d>
+          <m:r>
+            <w:rPr>
+              <w:rFonts w:ascii="Cambria Math" w:eastAsiaTheme="minorEastAsia" w:hAnsi="Cambria Math"/>
+              <w:lang w:bidi="he-IL"/>
+            </w:rPr>
+            <w:br/>
+          </m:r>
+        </m:oMath>
+        <m:oMath>
+          <m:r>
+            <w:rPr>
+              <w:rFonts w:ascii="Cambria Math" w:eastAsiaTheme="minorEastAsia" w:hAnsi="Cambria Math"/>
+              <w:lang w:bidi="he-IL"/>
+            </w:rPr>
+            <m:t>prove:</m:t>
+          </m:r>
+          <m:r>
+            <w:rPr>
+              <w:rFonts w:ascii="Cambria Math" w:eastAsiaTheme="minorEastAsia" w:hAnsi="Cambria Math"/>
+              <w:lang w:bidi="he-IL"/>
+            </w:rPr>
+            <w:br/>
+          </m:r>
+        </m:oMath>
+        <m:oMath>
+          <m:sSup>
+            <m:sSupPr>
+              <m:ctrlPr>
+                <w:rPr>
+                  <w:rFonts w:ascii="Cambria Math" w:eastAsiaTheme="minorEastAsia" w:hAnsi="Cambria Math"/>
+                  <w:i/>
+                  <w:lang w:bidi="he-IL"/>
+                </w:rPr>
+              </m:ctrlPr>
+            </m:sSupPr>
+            <m:e>
+              <m:d>
+                <m:dPr>
+                  <m:begChr m:val="|"/>
+                  <m:endChr m:val="|"/>
+                  <m:ctrlPr>
+                    <w:rPr>
+                      <w:rFonts w:ascii="Cambria Math" w:eastAsiaTheme="minorEastAsia" w:hAnsi="Cambria Math"/>
+                      <w:i/>
+                      <w:lang w:bidi="he-IL"/>
+                    </w:rPr>
+                  </m:ctrlPr>
+                </m:dPr>
+                <m:e>
+                  <m:d>
+                    <m:dPr>
+                      <m:begChr m:val="|"/>
+                      <m:endChr m:val="|"/>
+                      <m:ctrlPr>
+                        <w:rPr>
+                          <w:rFonts w:ascii="Cambria Math" w:eastAsiaTheme="minorEastAsia" w:hAnsi="Cambria Math"/>
+                          <w:i/>
+                          <w:lang w:bidi="he-IL"/>
+                        </w:rPr>
+                      </m:ctrlPr>
+                    </m:dPr>
+                    <m:e>
+                      <m:r>
+                        <w:rPr>
+                          <w:rFonts w:ascii="Cambria Math" w:eastAsiaTheme="minorEastAsia" w:hAnsi="Cambria Math"/>
+                          <w:lang w:bidi="he-IL"/>
+                        </w:rPr>
+                        <m:t>ϕ</m:t>
+                      </m:r>
+                      <m:d>
+                        <m:dPr>
+                          <m:ctrlPr>
+                            <w:rPr>
+                              <w:rFonts w:ascii="Cambria Math" w:eastAsiaTheme="minorEastAsia" w:hAnsi="Cambria Math"/>
+                              <w:i/>
+                              <w:lang w:bidi="he-IL"/>
+                            </w:rPr>
+                          </m:ctrlPr>
+                        </m:dPr>
+                        <m:e>
+                          <m:sSub>
+                            <m:sSubPr>
+                              <m:ctrlPr>
+                                <w:rPr>
+                                  <w:rFonts w:ascii="Cambria Math" w:eastAsiaTheme="minorEastAsia" w:hAnsi="Cambria Math"/>
+                                  <w:i/>
+                                  <w:lang w:bidi="he-IL"/>
+                                </w:rPr>
+                              </m:ctrlPr>
+                            </m:sSubPr>
+                            <m:e>
+                              <m:r>
+                                <w:rPr>
+                                  <w:rFonts w:ascii="Cambria Math" w:eastAsiaTheme="minorEastAsia" w:hAnsi="Cambria Math"/>
+                                  <w:lang w:bidi="he-IL"/>
+                                </w:rPr>
+                                <m:t>x</m:t>
+                              </m:r>
+                            </m:e>
+                            <m:sub>
+                              <m:r>
+                                <w:rPr>
+                                  <w:rFonts w:ascii="Cambria Math" w:eastAsiaTheme="minorEastAsia" w:hAnsi="Cambria Math"/>
+                                  <w:lang w:bidi="he-IL"/>
+                                </w:rPr>
+                                <m:t>i</m:t>
+                              </m:r>
+                            </m:sub>
+                          </m:sSub>
+                        </m:e>
+                      </m:d>
+                      <m:r>
+                        <w:rPr>
+                          <w:rFonts w:ascii="Cambria Math" w:eastAsiaTheme="minorEastAsia" w:hAnsi="Cambria Math"/>
+                          <w:lang w:bidi="he-IL"/>
+                        </w:rPr>
+                        <m:t>-ϕ</m:t>
+                      </m:r>
+                      <m:d>
+                        <m:dPr>
+                          <m:ctrlPr>
+                            <w:rPr>
+                              <w:rFonts w:ascii="Cambria Math" w:eastAsiaTheme="minorEastAsia" w:hAnsi="Cambria Math"/>
+                              <w:i/>
+                              <w:lang w:bidi="he-IL"/>
+                            </w:rPr>
+                          </m:ctrlPr>
+                        </m:dPr>
+                        <m:e>
+                          <m:sSub>
+                            <m:sSubPr>
+                              <m:ctrlPr>
+                                <w:rPr>
+                                  <w:rFonts w:ascii="Cambria Math" w:eastAsiaTheme="minorEastAsia" w:hAnsi="Cambria Math"/>
+                                  <w:i/>
+                                  <w:lang w:bidi="he-IL"/>
+                                </w:rPr>
+                              </m:ctrlPr>
+                            </m:sSubPr>
+                            <m:e>
+                              <m:r>
+                                <w:rPr>
+                                  <w:rFonts w:ascii="Cambria Math" w:eastAsiaTheme="minorEastAsia" w:hAnsi="Cambria Math"/>
+                                  <w:lang w:bidi="he-IL"/>
+                                </w:rPr>
+                                <m:t>x</m:t>
+                              </m:r>
+                            </m:e>
+                            <m:sub>
+                              <m:r>
+                                <w:rPr>
+                                  <w:rFonts w:ascii="Cambria Math" w:eastAsiaTheme="minorEastAsia" w:hAnsi="Cambria Math"/>
+                                  <w:lang w:bidi="he-IL"/>
+                                </w:rPr>
+                                <m:t>j</m:t>
+                              </m:r>
+                            </m:sub>
+                          </m:sSub>
+                        </m:e>
+                      </m:d>
+                    </m:e>
+                  </m:d>
+                </m:e>
+              </m:d>
+            </m:e>
+            <m:sup>
+              <m:r>
+                <w:rPr>
+                  <w:rFonts w:ascii="Cambria Math" w:eastAsiaTheme="minorEastAsia" w:hAnsi="Cambria Math"/>
+                  <w:lang w:bidi="he-IL"/>
+                </w:rPr>
+                <m:t>2</m:t>
+              </m:r>
+            </m:sup>
+          </m:sSup>
+          <m:r>
+            <w:rPr>
+              <w:rFonts w:ascii="Cambria Math" w:eastAsiaTheme="minorEastAsia" w:hAnsi="Cambria Math"/>
+              <w:lang w:bidi="he-IL"/>
+            </w:rPr>
+            <m:t>≤2</m:t>
+          </m:r>
+          <m:r>
+            <w:rPr>
+              <w:rFonts w:ascii="Cambria Math" w:eastAsiaTheme="minorEastAsia" w:hAnsi="Cambria Math"/>
+              <w:lang w:bidi="he-IL"/>
+            </w:rPr>
+            <w:br/>
+          </m:r>
+        </m:oMath>
+      </m:oMathPara>
+    </w:p>
+    <w:p>
+      <w:pPr>
+        <w:rPr>
+          <w:rFonts w:ascii="Times" w:hAnsi="Times"/>
+          <w:iCs/>
+          <w:rtl/>
+          <w:lang w:bidi="he-IL"/>
+        </w:rPr>
+      </w:pPr>
+      <w:r>
+        <w:rPr>
+          <w:rFonts w:ascii="Times" w:hAnsi="Times"/>
+          <w:iCs/>
+          <w:lang w:bidi="he-IL"/>
+        </w:rPr>
+        <w:drawing>
+          <wp:inline distT="0" distB="0" distL="0" distR="0" wp14:anchorId="2DEAA5CF" wp14:editId="1DE7D12A">
+            <wp:extent cx="3594100" cy="368300"/>
+            <wp:effectExtent l="0" t="0" r="12700" b="12700"/>
+            <wp:docPr id="3" name="Picture 3"/>
+            <wp:cNvGraphicFramePr>
+              <a:graphicFrameLocks xmlns:a="http://schemas.openxmlformats.org/drawingml/2006/main" noChangeAspect="1"/>
+            </wp:cNvGraphicFramePr>
+            <a:graphic xmlns:a="http://schemas.openxmlformats.org/drawingml/2006/main">
+              <a:graphicData uri="http://schemas.openxmlformats.org/drawingml/2006/picture">
+                <pic:pic xmlns:pic="http://schemas.openxmlformats.org/drawingml/2006/picture">
+                  <pic:nvPicPr>
+                    <pic:cNvPr id="1" name=""/>
+                    <pic:cNvPicPr/>
+                  </pic:nvPicPr>
+                  <pic:blipFill>
+                    <a:blip r:embed="rId7"/>
+                    <a:stretch>
+                      <a:fillRect/>
+                    </a:stretch>
+                  </pic:blipFill>
+                  <pic:spPr>
+                    <a:xfrm>
+                      <a:off x="0" y="0"/>
+                      <a:ext cx="3594100" cy="368300"/>
+                    </a:xfrm>
+                    <a:prstGeom prst="rect">
+                      <a:avLst/>
+                    </a:prstGeom>
+                  </pic:spPr>
+                </pic:pic>
+              </a:graphicData>
+            </a:graphic>
+          </wp:inline>
+        </w:drawing>
+      </w:r>
+      <w:r>
+        <w:rPr>
+          <w:rFonts w:ascii="Times" w:hAnsi="Times"/>
+          <w:iCs/>
+          <w:rtl/>
+          <w:lang w:bidi="he-IL"/>
+        </w:rPr>
+        <w:t>לפי החוקיות:</w:t>
+      </w:r>
+    </w:p>
+    <w:p>
+      <w:pPr>
+        <w:rPr>
+          <w:rFonts w:ascii="Times" w:hAnsi="Times"/>
+          <w:iCs/>
+          <w:lang w:bidi="he-IL"/>
+        </w:rPr>
+      </w:pPr>
+      <w:r>
+        <w:rPr>
+          <w:rFonts w:ascii="Times" w:hAnsi="Times"/>
+          <w:iCs/>
+          <w:rtl/>
+          <w:lang w:bidi="he-IL"/>
+        </w:rPr>
+        <w:t xml:space="preserve"> </w:t>
+      </w:r>
+      <w:r>
+        <w:rPr>
+          <w:rFonts w:ascii="Times" w:hAnsi="Times"/>
+          <w:iCs/>
+          <w:lang w:bidi="he-IL"/>
+        </w:rPr>
+        <w:drawing>
+          <wp:inline distT="0" distB="0" distL="0" distR="0" wp14:anchorId="2A198086" wp14:editId="2F645A24">
+            <wp:extent cx="717550" cy="196850"/>
+            <wp:effectExtent l="0" t="0" r="0" b="6350"/>
+            <wp:docPr id="4" name="Picture 4"/>
+            <wp:cNvGraphicFramePr>
+              <a:graphicFrameLocks xmlns:a="http://schemas.openxmlformats.org/drawingml/2006/main" noChangeAspect="1"/>
+            </wp:cNvGraphicFramePr>
+            <a:graphic xmlns:a="http://schemas.openxmlformats.org/drawingml/2006/main">
+              <a:graphicData uri="http://schemas.openxmlformats.org/drawingml/2006/picture">
+                <pic:pic xmlns:pic="http://schemas.openxmlformats.org/drawingml/2006/picture">
+                  <pic:nvPicPr>
+                    <pic:cNvPr id="1" name=""/>
+                    <pic:cNvPicPr/>
+                  </pic:nvPicPr>
+                  <pic:blipFill>
+                    <a:blip r:embed="rId8"/>
+                    <a:stretch>
+                      <a:fillRect/>
+                    </a:stretch>
+                  </pic:blipFill>
+                  <pic:spPr>
+                    <a:xfrm>
+                      <a:off x="0" y="0"/>
+                      <a:ext cx="717550" cy="196850"/>
+                    </a:xfrm>
+                    <a:prstGeom prst="rect">
+                      <a:avLst/>
+                    </a:prstGeom>
+                  </pic:spPr>
+                </pic:pic>
+              </a:graphicData>
+            </a:graphic>
+          </wp:inline>
+        </w:drawing>
+      </w:r>
+    </w:p>
+    <w:p>
+      <w:pPr>
+        <w:rPr>
+          <w:rFonts w:ascii="Times" w:eastAsiaTheme="minorEastAsia" w:hAnsi="Times"/>
+          <w:lang w:bidi="he-IL"/>
+        </w:rPr>
+      </w:pPr>
+      <m:oMathPara>
+        <m:oMath>
+          <m:r>
+            <w:rPr>
+              <w:rFonts w:ascii="Cambria Math" w:eastAsiaTheme="minorEastAsia" w:hAnsi="Cambria Math"/>
+              <w:lang w:bidi="he-IL"/>
+            </w:rPr>
+            <w:lastRenderedPageBreak/>
+            <w:br/>
+          </m:r>
+        </m:oMath>
+        <m:oMath>
+          <m:r>
+            <w:rPr>
+              <w:rFonts w:ascii="Cambria Math" w:eastAsiaTheme="minorEastAsia" w:hAnsi="Cambria Math"/>
+              <w:lang w:bidi="he-IL"/>
+            </w:rPr>
+            <m:t>proof:</m:t>
+          </m:r>
+          <m:r>
+            <w:rPr>
+              <w:rFonts w:ascii="Cambria Math" w:eastAsiaTheme="minorEastAsia" w:hAnsi="Cambria Math"/>
+              <w:lang w:bidi="he-IL"/>
+            </w:rPr>
+            <w:br/>
+          </m:r>
+        </m:oMath>
+        <m:oMath>
+          <m:sSup>
+            <m:sSupPr>
+              <m:ctrlPr>
+                <w:rPr>
+                  <w:rFonts w:ascii="Cambria Math" w:eastAsiaTheme="minorEastAsia" w:hAnsi="Cambria Math"/>
+                  <w:i/>
+                  <w:lang w:bidi="he-IL"/>
+                </w:rPr>
+              </m:ctrlPr>
+            </m:sSupPr>
+            <m:e>
+              <m:r>
+                <m:rPr>
+                  <m:lit/>
+                </m:rPr>
+                <w:rPr>
+                  <w:rFonts w:ascii="Cambria Math" w:eastAsiaTheme="minorEastAsia" w:hAnsi="Cambria Math"/>
+                  <w:lang w:bidi="he-IL"/>
+                </w:rPr>
+                <m:t>|</m:t>
+              </m:r>
+              <m:d>
+                <m:dPr>
+                  <m:begChr m:val="|"/>
+                  <m:endChr m:val="|"/>
+                  <m:ctrlPr>
+                    <w:rPr>
+                      <w:rFonts w:ascii="Cambria Math" w:eastAsiaTheme="minorEastAsia" w:hAnsi="Cambria Math"/>
+                      <w:i/>
+                      <w:lang w:bidi="he-IL"/>
+                    </w:rPr>
+                  </m:ctrlPr>
+                </m:dPr>
+                <m:e>
+                  <m:r>
+                    <w:rPr>
+                      <w:rFonts w:ascii="Cambria Math" w:eastAsiaTheme="minorEastAsia" w:hAnsi="Cambria Math"/>
+                      <w:lang w:bidi="he-IL"/>
+                    </w:rPr>
+                    <m:t>ϕ</m:t>
+                  </m:r>
+                  <m:d>
+                    <m:dPr>
+                      <m:ctrlPr>
+                        <w:rPr>
+                          <w:rFonts w:ascii="Cambria Math" w:eastAsiaTheme="minorEastAsia" w:hAnsi="Cambria Math"/>
+                          <w:i/>
+                          <w:lang w:bidi="he-IL"/>
+                        </w:rPr>
+                      </m:ctrlPr>
+                    </m:dPr>
+                    <m:e>
+                      <m:sSub>
+                        <m:sSubPr>
+                          <m:ctrlPr>
+                            <w:rPr>
+                              <w:rFonts w:ascii="Cambria Math" w:eastAsiaTheme="minorEastAsia" w:hAnsi="Cambria Math"/>
+                              <w:i/>
+                              <w:lang w:bidi="he-IL"/>
+                            </w:rPr>
+                          </m:ctrlPr>
+                        </m:sSubPr>
+                        <m:e>
+                          <m:r>
+                            <w:rPr>
+                              <w:rFonts w:ascii="Cambria Math" w:eastAsiaTheme="minorEastAsia" w:hAnsi="Cambria Math"/>
+                              <w:lang w:bidi="he-IL"/>
+                            </w:rPr>
+                            <m:t>x</m:t>
+                          </m:r>
+                        </m:e>
+                        <m:sub>
+                          <m:r>
+                            <w:rPr>
+                              <w:rFonts w:ascii="Cambria Math" w:eastAsiaTheme="minorEastAsia" w:hAnsi="Cambria Math"/>
+                              <w:lang w:bidi="he-IL"/>
+                            </w:rPr>
+                            <m:t>i</m:t>
+                          </m:r>
+                        </m:sub>
+                      </m:sSub>
+                    </m:e>
+                  </m:d>
+                  <m:r>
+                    <w:rPr>
+                      <w:rFonts w:ascii="Cambria Math" w:eastAsiaTheme="minorEastAsia" w:hAnsi="Cambria Math"/>
+                      <w:lang w:bidi="he-IL"/>
+                    </w:rPr>
+                    <m:t>-ϕ</m:t>
+                  </m:r>
+                  <m:d>
+                    <m:dPr>
+                      <m:ctrlPr>
+                        <w:rPr>
+                          <w:rFonts w:ascii="Cambria Math" w:eastAsiaTheme="minorEastAsia" w:hAnsi="Cambria Math"/>
+                          <w:i/>
+                          <w:lang w:bidi="he-IL"/>
+                        </w:rPr>
+                      </m:ctrlPr>
+                    </m:dPr>
+                    <m:e>
+                      <m:sSub>
+                        <m:sSubPr>
+                          <m:ctrlPr>
+                            <w:rPr>
+                              <w:rFonts w:ascii="Cambria Math" w:eastAsiaTheme="minorEastAsia" w:hAnsi="Cambria Math"/>
+                              <w:i/>
+                              <w:lang w:bidi="he-IL"/>
+                            </w:rPr>
+                          </m:ctrlPr>
+                        </m:sSubPr>
+                        <m:e>
+                          <m:r>
+                            <w:rPr>
+                              <w:rFonts w:ascii="Cambria Math" w:eastAsiaTheme="minorEastAsia" w:hAnsi="Cambria Math"/>
+                              <w:lang w:bidi="he-IL"/>
+                            </w:rPr>
+                            <m:t>x</m:t>
+                          </m:r>
+                        </m:e>
+                        <m:sub>
+                          <m:r>
+                            <w:rPr>
+                              <w:rFonts w:ascii="Cambria Math" w:eastAsiaTheme="minorEastAsia" w:hAnsi="Cambria Math"/>
+                              <w:lang w:bidi="he-IL"/>
+                            </w:rPr>
+                            <m:t>j</m:t>
+                          </m:r>
+                        </m:sub>
+                      </m:sSub>
+                    </m:e>
+                  </m:d>
+                  <m:r>
+                    <m:rPr>
+                      <m:lit/>
+                    </m:rPr>
+                    <w:rPr>
+                      <w:rFonts w:ascii="Cambria Math" w:eastAsiaTheme="minorEastAsia" w:hAnsi="Cambria Math"/>
+                      <w:lang w:bidi="he-IL"/>
+                    </w:rPr>
+                    <m:t>|</m:t>
+                  </m:r>
+                </m:e>
+              </m:d>
+            </m:e>
+            <m:sup>
+              <m:r>
+                <w:rPr>
+                  <w:rFonts w:ascii="Cambria Math" w:eastAsiaTheme="minorEastAsia" w:hAnsi="Cambria Math"/>
+                  <w:lang w:bidi="he-IL"/>
+                </w:rPr>
+                <m:t>2</m:t>
+              </m:r>
+            </m:sup>
+          </m:sSup>
+          <m:r>
+            <w:rPr>
+              <w:rFonts w:ascii="Cambria Math" w:eastAsiaTheme="minorEastAsia" w:hAnsi="Cambria Math"/>
+              <w:lang w:bidi="he-IL"/>
+            </w:rPr>
+            <m:t>=&lt;ϕ</m:t>
+          </m:r>
+          <m:d>
+            <m:dPr>
+              <m:ctrlPr>
+                <w:rPr>
+                  <w:rFonts w:ascii="Cambria Math" w:eastAsiaTheme="minorEastAsia" w:hAnsi="Cambria Math"/>
+                  <w:i/>
+                  <w:lang w:bidi="he-IL"/>
+                </w:rPr>
+              </m:ctrlPr>
+            </m:dPr>
+            <m:e>
+              <m:sSub>
+                <m:sSubPr>
+                  <m:ctrlPr>
+                    <w:rPr>
+                      <w:rFonts w:ascii="Cambria Math" w:eastAsiaTheme="minorEastAsia" w:hAnsi="Cambria Math"/>
+                      <w:i/>
+                      <w:lang w:bidi="he-IL"/>
+                    </w:rPr>
+                  </m:ctrlPr>
+                </m:sSubPr>
+                <m:e>
+                  <m:r>
+                    <w:rPr>
+                      <w:rFonts w:ascii="Cambria Math" w:eastAsiaTheme="minorEastAsia" w:hAnsi="Cambria Math"/>
+                      <w:lang w:bidi="he-IL"/>
+                    </w:rPr>
+                    <m:t>x</m:t>
+                  </m:r>
+                </m:e>
+                <m:sub>
+                  <m:r>
+                    <w:rPr>
+                      <w:rFonts w:ascii="Cambria Math" w:eastAsiaTheme="minorEastAsia" w:hAnsi="Cambria Math"/>
+                      <w:lang w:bidi="he-IL"/>
+                    </w:rPr>
+                    <m:t>i</m:t>
+                  </m:r>
+                </m:sub>
+              </m:sSub>
+            </m:e>
+          </m:d>
+          <m:r>
+            <w:rPr>
+              <w:rFonts w:ascii="Cambria Math" w:eastAsiaTheme="minorEastAsia" w:hAnsi="Cambria Math"/>
+              <w:lang w:bidi="he-IL"/>
+            </w:rPr>
+            <m:t>,ϕ</m:t>
+          </m:r>
+          <m:d>
+            <m:dPr>
+              <m:ctrlPr>
+                <w:rPr>
+                  <w:rFonts w:ascii="Cambria Math" w:eastAsiaTheme="minorEastAsia" w:hAnsi="Cambria Math"/>
+                  <w:i/>
+                  <w:lang w:bidi="he-IL"/>
+                </w:rPr>
+              </m:ctrlPr>
+            </m:dPr>
+            <m:e>
+              <m:sSub>
+                <m:sSubPr>
+                  <m:ctrlPr>
+                    <w:rPr>
+                      <w:rFonts w:ascii="Cambria Math" w:eastAsiaTheme="minorEastAsia" w:hAnsi="Cambria Math"/>
+                      <w:i/>
+                      <w:lang w:bidi="he-IL"/>
+                    </w:rPr>
+                  </m:ctrlPr>
+                </m:sSubPr>
+                <m:e>
+                  <m:r>
+                    <w:rPr>
+                      <w:rFonts w:ascii="Cambria Math" w:eastAsiaTheme="minorEastAsia" w:hAnsi="Cambria Math"/>
+                      <w:lang w:bidi="he-IL"/>
+                    </w:rPr>
+                    <m:t>x</m:t>
+                  </m:r>
+                </m:e>
+                <m:sub>
+                  <m:r>
+                    <w:rPr>
+                      <w:rFonts w:ascii="Cambria Math" w:eastAsiaTheme="minorEastAsia" w:hAnsi="Cambria Math"/>
+                      <w:lang w:bidi="he-IL"/>
+                    </w:rPr>
+                    <m:t>i</m:t>
+                  </m:r>
+                </m:sub>
+              </m:sSub>
+            </m:e>
+          </m:d>
+          <m:r>
+            <w:rPr>
+              <w:rFonts w:ascii="Cambria Math" w:eastAsiaTheme="minorEastAsia" w:hAnsi="Cambria Math"/>
+              <w:lang w:bidi="he-IL"/>
+            </w:rPr>
+            <m:t>&gt; +&lt;ϕ</m:t>
+          </m:r>
+          <m:d>
+            <m:dPr>
+              <m:ctrlPr>
+                <w:rPr>
+                  <w:rFonts w:ascii="Cambria Math" w:eastAsiaTheme="minorEastAsia" w:hAnsi="Cambria Math"/>
+                  <w:i/>
+                  <w:lang w:bidi="he-IL"/>
+                </w:rPr>
+              </m:ctrlPr>
+            </m:dPr>
+            <m:e>
+              <m:sSub>
+                <m:sSubPr>
+                  <m:ctrlPr>
+                    <w:rPr>
+                      <w:rFonts w:ascii="Cambria Math" w:eastAsiaTheme="minorEastAsia" w:hAnsi="Cambria Math"/>
+                      <w:i/>
+                      <w:lang w:bidi="he-IL"/>
+                    </w:rPr>
+                  </m:ctrlPr>
+                </m:sSubPr>
+                <m:e>
+                  <m:r>
+                    <w:rPr>
+                      <w:rFonts w:ascii="Cambria Math" w:eastAsiaTheme="minorEastAsia" w:hAnsi="Cambria Math"/>
+                      <w:lang w:bidi="he-IL"/>
+                    </w:rPr>
+                    <m:t>x</m:t>
+                  </m:r>
+                </m:e>
+                <m:sub>
+                  <m:r>
+                    <w:rPr>
+                      <w:rFonts w:ascii="Cambria Math" w:eastAsiaTheme="minorEastAsia" w:hAnsi="Cambria Math"/>
+                      <w:lang w:bidi="he-IL"/>
+                    </w:rPr>
+                    <m:t>j</m:t>
+                  </m:r>
+                </m:sub>
+              </m:sSub>
+            </m:e>
+          </m:d>
+          <m:r>
+            <w:rPr>
+              <w:rFonts w:ascii="Cambria Math" w:eastAsiaTheme="minorEastAsia" w:hAnsi="Cambria Math"/>
+              <w:lang w:bidi="he-IL"/>
+            </w:rPr>
+            <m:t>,ϕ</m:t>
+          </m:r>
+          <m:d>
+            <m:dPr>
+              <m:ctrlPr>
+                <w:rPr>
+                  <w:rFonts w:ascii="Cambria Math" w:eastAsiaTheme="minorEastAsia" w:hAnsi="Cambria Math"/>
+                  <w:i/>
+                  <w:lang w:bidi="he-IL"/>
+                </w:rPr>
+              </m:ctrlPr>
+            </m:dPr>
+            <m:e>
+              <m:sSub>
+                <m:sSubPr>
+                  <m:ctrlPr>
+                    <w:rPr>
+                      <w:rFonts w:ascii="Cambria Math" w:eastAsiaTheme="minorEastAsia" w:hAnsi="Cambria Math"/>
+                      <w:i/>
+                      <w:lang w:bidi="he-IL"/>
+                    </w:rPr>
+                  </m:ctrlPr>
+                </m:sSubPr>
+                <m:e>
+                  <m:r>
+                    <w:rPr>
+                      <w:rFonts w:ascii="Cambria Math" w:eastAsiaTheme="minorEastAsia" w:hAnsi="Cambria Math"/>
+                      <w:lang w:bidi="he-IL"/>
+                    </w:rPr>
+                    <m:t>x</m:t>
+                  </m:r>
+                </m:e>
+                <m:sub>
+                  <m:r>
+                    <w:rPr>
+                      <w:rFonts w:ascii="Cambria Math" w:eastAsiaTheme="minorEastAsia" w:hAnsi="Cambria Math"/>
+                      <w:lang w:bidi="he-IL"/>
+                    </w:rPr>
+                    <m:t>j</m:t>
+                  </m:r>
+                </m:sub>
+              </m:sSub>
+            </m:e>
+          </m:d>
+          <m:r>
+            <w:rPr>
+              <w:rFonts w:ascii="Cambria Math" w:eastAsiaTheme="minorEastAsia" w:hAnsi="Cambria Math"/>
+              <w:lang w:bidi="he-IL"/>
+            </w:rPr>
+            <m:t>&gt;-2</m:t>
+          </m:r>
+          <w:bookmarkStart w:id="4" w:name="OLE_LINK21"/>
+          <w:bookmarkStart w:id="5" w:name="OLE_LINK20"/>
+          <m:r>
+            <w:rPr>
+              <w:rFonts w:ascii="Cambria Math" w:eastAsiaTheme="minorEastAsia" w:hAnsi="Cambria Math"/>
+              <w:lang w:bidi="he-IL"/>
+            </w:rPr>
+            <m:t>&lt;ϕ</m:t>
+          </m:r>
+          <m:d>
+            <m:dPr>
+              <m:ctrlPr>
+                <w:rPr>
+                  <w:rFonts w:ascii="Cambria Math" w:eastAsiaTheme="minorEastAsia" w:hAnsi="Cambria Math"/>
+                  <w:i/>
+                  <w:lang w:bidi="he-IL"/>
+                </w:rPr>
+              </m:ctrlPr>
+            </m:dPr>
+            <m:e>
+              <m:sSub>
+                <m:sSubPr>
+                  <m:ctrlPr>
+                    <w:rPr>
+                      <w:rFonts w:ascii="Cambria Math" w:eastAsiaTheme="minorEastAsia" w:hAnsi="Cambria Math"/>
+                      <w:i/>
+                      <w:lang w:bidi="he-IL"/>
+                    </w:rPr>
+                  </m:ctrlPr>
+                </m:sSubPr>
+                <m:e>
+                  <m:r>
+                    <w:rPr>
+                      <w:rFonts w:ascii="Cambria Math" w:eastAsiaTheme="minorEastAsia" w:hAnsi="Cambria Math"/>
+                      <w:lang w:bidi="he-IL"/>
+                    </w:rPr>
+                    <m:t>x</m:t>
+                  </m:r>
+                </m:e>
+                <m:sub>
+                  <m:r>
+                    <w:rPr>
+                      <w:rFonts w:ascii="Cambria Math" w:eastAsiaTheme="minorEastAsia" w:hAnsi="Cambria Math"/>
+                      <w:lang w:bidi="he-IL"/>
+                    </w:rPr>
+                    <m:t>i</m:t>
+                  </m:r>
+                </m:sub>
+              </m:sSub>
+            </m:e>
+          </m:d>
+          <m:r>
+            <w:rPr>
+              <w:rFonts w:ascii="Cambria Math" w:eastAsiaTheme="minorEastAsia" w:hAnsi="Cambria Math"/>
+              <w:lang w:bidi="he-IL"/>
+            </w:rPr>
+            <m:t>,ϕ</m:t>
+          </m:r>
+          <m:d>
+            <m:dPr>
+              <m:ctrlPr>
+                <w:rPr>
+                  <w:rFonts w:ascii="Cambria Math" w:eastAsiaTheme="minorEastAsia" w:hAnsi="Cambria Math"/>
+                  <w:i/>
+                  <w:lang w:bidi="he-IL"/>
+                </w:rPr>
+              </m:ctrlPr>
+            </m:dPr>
+            <m:e>
+              <m:sSub>
+                <m:sSubPr>
+                  <m:ctrlPr>
+                    <w:rPr>
+                      <w:rFonts w:ascii="Cambria Math" w:eastAsiaTheme="minorEastAsia" w:hAnsi="Cambria Math"/>
+                      <w:i/>
+                      <w:lang w:bidi="he-IL"/>
+                    </w:rPr>
+                  </m:ctrlPr>
+                </m:sSubPr>
+                <m:e>
+                  <m:r>
+                    <w:rPr>
+                      <w:rFonts w:ascii="Cambria Math" w:eastAsiaTheme="minorEastAsia" w:hAnsi="Cambria Math"/>
+                      <w:lang w:bidi="he-IL"/>
+                    </w:rPr>
+                    <m:t>x</m:t>
+                  </m:r>
+                </m:e>
+                <m:sub>
+                  <m:r>
+                    <w:rPr>
+                      <w:rFonts w:ascii="Cambria Math" w:eastAsiaTheme="minorEastAsia" w:hAnsi="Cambria Math"/>
+                      <w:lang w:bidi="he-IL"/>
+                    </w:rPr>
+                    <m:t>j</m:t>
+                  </m:r>
+                </m:sub>
+              </m:sSub>
+            </m:e>
+          </m:d>
+          <m:r>
+            <w:rPr>
+              <w:rFonts w:ascii="Cambria Math" w:eastAsiaTheme="minorEastAsia" w:hAnsi="Cambria Math"/>
+              <w:lang w:bidi="he-IL"/>
+            </w:rPr>
+            <m:t>&gt;</m:t>
+          </m:r>
+          <w:bookmarkEnd w:id="4"/>
+          <w:bookmarkEnd w:id="5"/>
+          <m:r>
+            <w:rPr>
+              <w:rFonts w:ascii="Cambria Math" w:eastAsiaTheme="minorEastAsia" w:hAnsi="Cambria Math"/>
+              <w:lang w:bidi="he-IL"/>
+            </w:rPr>
+            <m:t>=</m:t>
+          </m:r>
+          <m:r>
+            <w:rPr>
+              <w:rFonts w:ascii="Cambria Math" w:eastAsiaTheme="minorEastAsia" w:hAnsi="Cambria Math"/>
+              <w:lang w:bidi="he-IL"/>
+            </w:rPr>
+            <w:br/>
+          </m:r>
+        </m:oMath>
+        <m:oMath>
+          <m:r>
+            <w:rPr>
+              <w:rFonts w:ascii="Cambria Math" w:eastAsiaTheme="minorEastAsia" w:hAnsi="Cambria Math"/>
+              <w:sz w:val="16"/>
+              <w:szCs w:val="16"/>
+              <w:lang w:bidi="he-IL"/>
+            </w:rPr>
+            <m:t>&lt;ϕ</m:t>
+          </m:r>
+          <m:d>
+            <m:dPr>
+              <m:ctrlPr>
+                <w:rPr>
+                  <w:rFonts w:ascii="Cambria Math" w:eastAsiaTheme="minorEastAsia" w:hAnsi="Cambria Math"/>
+                  <w:i/>
+                  <w:sz w:val="16"/>
+                  <w:szCs w:val="16"/>
+                  <w:lang w:bidi="he-IL"/>
+                </w:rPr>
+              </m:ctrlPr>
+            </m:dPr>
+            <m:e>
+              <m:sSub>
+                <m:sSubPr>
+                  <m:ctrlPr>
+                    <w:rPr>
+                      <w:rFonts w:ascii="Cambria Math" w:eastAsiaTheme="minorEastAsia" w:hAnsi="Cambria Math"/>
+                      <w:i/>
+                      <w:sz w:val="16"/>
+                      <w:szCs w:val="16"/>
+                      <w:lang w:bidi="he-IL"/>
+                    </w:rPr>
+                  </m:ctrlPr>
+                </m:sSubPr>
+                <m:e>
+                  <m:r>
+                    <w:rPr>
+                      <w:rFonts w:ascii="Cambria Math" w:eastAsiaTheme="minorEastAsia" w:hAnsi="Cambria Math"/>
+                      <w:sz w:val="16"/>
+                      <w:szCs w:val="16"/>
+                      <w:lang w:bidi="he-IL"/>
+                    </w:rPr>
+                    <m:t>x</m:t>
+                  </m:r>
+                </m:e>
+                <m:sub>
+                  <m:r>
+                    <w:rPr>
+                      <w:rFonts w:ascii="Cambria Math" w:eastAsiaTheme="minorEastAsia" w:hAnsi="Cambria Math"/>
+                      <w:sz w:val="16"/>
+                      <w:szCs w:val="16"/>
+                      <w:lang w:bidi="he-IL"/>
+                    </w:rPr>
+                    <m:t>i</m:t>
+                  </m:r>
+                </m:sub>
+              </m:sSub>
+            </m:e>
+          </m:d>
+          <m:r>
+            <w:rPr>
+              <w:rFonts w:ascii="Cambria Math" w:eastAsiaTheme="minorEastAsia" w:hAnsi="Cambria Math"/>
+              <w:sz w:val="16"/>
+              <w:szCs w:val="16"/>
+              <w:lang w:bidi="he-IL"/>
+            </w:rPr>
+            <m:t>,ϕ</m:t>
+          </m:r>
+          <m:d>
+            <m:dPr>
+              <m:ctrlPr>
+                <w:rPr>
+                  <w:rFonts w:ascii="Cambria Math" w:eastAsiaTheme="minorEastAsia" w:hAnsi="Cambria Math"/>
+                  <w:i/>
+                  <w:sz w:val="16"/>
+                  <w:szCs w:val="16"/>
+                  <w:lang w:bidi="he-IL"/>
+                </w:rPr>
+              </m:ctrlPr>
+            </m:dPr>
+            <m:e>
+              <m:sSub>
+                <m:sSubPr>
+                  <m:ctrlPr>
+                    <w:rPr>
+                      <w:rFonts w:ascii="Cambria Math" w:eastAsiaTheme="minorEastAsia" w:hAnsi="Cambria Math"/>
+                      <w:i/>
+                      <w:sz w:val="16"/>
+                      <w:szCs w:val="16"/>
+                      <w:lang w:bidi="he-IL"/>
+                    </w:rPr>
+                  </m:ctrlPr>
+                </m:sSubPr>
+                <m:e>
+                  <m:r>
+                    <w:rPr>
+                      <w:rFonts w:ascii="Cambria Math" w:eastAsiaTheme="minorEastAsia" w:hAnsi="Cambria Math"/>
+                      <w:sz w:val="16"/>
+                      <w:szCs w:val="16"/>
+                      <w:lang w:bidi="he-IL"/>
+                    </w:rPr>
+                    <m:t>x</m:t>
+                  </m:r>
+                </m:e>
+                <m:sub>
+                  <m:r>
+                    <w:rPr>
+                      <w:rFonts w:ascii="Cambria Math" w:eastAsiaTheme="minorEastAsia" w:hAnsi="Cambria Math"/>
+                      <w:sz w:val="16"/>
+                      <w:szCs w:val="16"/>
+                      <w:lang w:bidi="he-IL"/>
+                    </w:rPr>
+                    <m:t>i</m:t>
+                  </m:r>
+                </m:sub>
+              </m:sSub>
+            </m:e>
+          </m:d>
+          <m:r>
+            <w:rPr>
+              <w:rFonts w:ascii="Cambria Math" w:eastAsiaTheme="minorEastAsia" w:hAnsi="Cambria Math"/>
+              <w:sz w:val="16"/>
+              <w:szCs w:val="16"/>
+              <w:lang w:bidi="he-IL"/>
+            </w:rPr>
+            <m:t>≥</m:t>
+          </m:r>
+          <m:func>
+            <m:funcPr>
+              <m:ctrlPr>
+                <w:rPr>
+                  <w:rFonts w:ascii="Cambria Math" w:eastAsiaTheme="minorEastAsia" w:hAnsi="Cambria Math"/>
+                  <w:sz w:val="16"/>
+                  <w:szCs w:val="16"/>
+                  <w:lang w:bidi="he-IL"/>
+                </w:rPr>
+              </m:ctrlPr>
+            </m:funcPr>
+            <m:fName>
+              <m:r>
+                <m:rPr>
+                  <m:sty m:val="p"/>
+                </m:rPr>
+                <w:rPr>
+                  <w:rFonts w:ascii="Cambria Math" w:eastAsiaTheme="minorEastAsia" w:hAnsi="Cambria Math"/>
+                  <w:sz w:val="16"/>
+                  <w:szCs w:val="16"/>
+                  <w:lang w:bidi="he-IL"/>
+                </w:rPr>
+                <m:t>exp</m:t>
+              </m:r>
+            </m:fName>
+            <m:e>
+              <m:d>
+                <m:dPr>
+                  <m:ctrlPr>
+                    <w:rPr>
+                      <w:rFonts w:ascii="Cambria Math" w:eastAsiaTheme="minorEastAsia" w:hAnsi="Cambria Math"/>
+                      <w:i/>
+                      <w:sz w:val="16"/>
+                      <w:szCs w:val="16"/>
+                      <w:lang w:bidi="he-IL"/>
+                    </w:rPr>
+                  </m:ctrlPr>
+                </m:dPr>
+                <m:e>
+                  <m:r>
+                    <w:rPr>
+                      <w:rFonts w:ascii="Cambria Math" w:eastAsiaTheme="minorEastAsia" w:hAnsi="Cambria Math"/>
+                      <w:sz w:val="16"/>
+                      <w:szCs w:val="16"/>
+                      <w:lang w:bidi="he-IL"/>
+                    </w:rPr>
+                    <m:t>-</m:t>
+                  </m:r>
+                  <m:f>
+                    <m:fPr>
+                      <m:ctrlPr>
+                        <w:rPr>
+                          <w:rFonts w:ascii="Cambria Math" w:eastAsiaTheme="minorEastAsia" w:hAnsi="Cambria Math"/>
+                          <w:i/>
+                          <w:sz w:val="16"/>
+                          <w:szCs w:val="16"/>
+                          <w:lang w:bidi="he-IL"/>
+                        </w:rPr>
+                      </m:ctrlPr>
+                    </m:fPr>
+                    <m:num>
+                      <m:r>
+                        <w:rPr>
+                          <w:rFonts w:ascii="Cambria Math" w:eastAsiaTheme="minorEastAsia" w:hAnsi="Cambria Math"/>
+                          <w:sz w:val="16"/>
+                          <w:szCs w:val="16"/>
+                          <w:lang w:bidi="he-IL"/>
+                        </w:rPr>
+                        <m:t>1</m:t>
+                      </m:r>
+                    </m:num>
+                    <m:den>
+                      <m:r>
+                        <w:rPr>
+                          <w:rFonts w:ascii="Cambria Math" w:eastAsiaTheme="minorEastAsia" w:hAnsi="Cambria Math"/>
+                          <w:sz w:val="16"/>
+                          <w:szCs w:val="16"/>
+                          <w:lang w:bidi="he-IL"/>
+                        </w:rPr>
+                        <m:t>2</m:t>
+                      </m:r>
+                    </m:den>
+                  </m:f>
+                  <m:r>
+                    <m:rPr>
+                      <m:lit/>
+                    </m:rPr>
+                    <w:rPr>
+                      <w:rFonts w:ascii="Cambria Math" w:eastAsiaTheme="minorEastAsia" w:hAnsi="Cambria Math"/>
+                      <w:sz w:val="16"/>
+                      <w:szCs w:val="16"/>
+                      <w:lang w:bidi="he-IL"/>
+                    </w:rPr>
+                    <m:t>|</m:t>
+                  </m:r>
+                  <m:sSup>
+                    <m:sSupPr>
+                      <m:ctrlPr>
+                        <w:rPr>
+                          <w:rFonts w:ascii="Cambria Math" w:eastAsiaTheme="minorEastAsia" w:hAnsi="Cambria Math"/>
+                          <w:i/>
+                          <w:sz w:val="16"/>
+                          <w:szCs w:val="16"/>
+                          <w:lang w:bidi="he-IL"/>
+                        </w:rPr>
+                      </m:ctrlPr>
+                    </m:sSupPr>
+                    <m:e>
+                      <m:d>
+                        <m:dPr>
+                          <m:begChr m:val="|"/>
+                          <m:endChr m:val="|"/>
+                          <m:ctrlPr>
+                            <w:rPr>
+                              <w:rFonts w:ascii="Cambria Math" w:eastAsiaTheme="minorEastAsia" w:hAnsi="Cambria Math"/>
+                              <w:i/>
+                              <w:sz w:val="16"/>
+                              <w:szCs w:val="16"/>
+                              <w:lang w:bidi="he-IL"/>
+                            </w:rPr>
+                          </m:ctrlPr>
+                        </m:dPr>
+                        <m:e>
+                          <m:sSub>
+                            <m:sSubPr>
+                              <m:ctrlPr>
+                                <w:rPr>
+                                  <w:rFonts w:ascii="Cambria Math" w:eastAsiaTheme="minorEastAsia" w:hAnsi="Cambria Math"/>
+                                  <w:i/>
+                                  <w:sz w:val="16"/>
+                                  <w:szCs w:val="16"/>
+                                  <w:lang w:bidi="he-IL"/>
+                                </w:rPr>
+                              </m:ctrlPr>
+                            </m:sSubPr>
+                            <m:e>
+                              <m:r>
+                                <w:rPr>
+                                  <w:rFonts w:ascii="Cambria Math" w:eastAsiaTheme="minorEastAsia" w:hAnsi="Cambria Math"/>
+                                  <w:sz w:val="16"/>
+                                  <w:szCs w:val="16"/>
+                                  <w:lang w:bidi="he-IL"/>
+                                </w:rPr>
+                                <m:t>x</m:t>
+                              </m:r>
+                            </m:e>
+                            <m:sub>
+                              <m:r>
+                                <w:rPr>
+                                  <w:rFonts w:ascii="Cambria Math" w:eastAsiaTheme="minorEastAsia" w:hAnsi="Cambria Math"/>
+                                  <w:sz w:val="16"/>
+                                  <w:szCs w:val="16"/>
+                                  <w:lang w:bidi="he-IL"/>
+                                </w:rPr>
+                                <m:t>i</m:t>
+                              </m:r>
+                            </m:sub>
+                          </m:sSub>
+                          <m:r>
+                            <w:rPr>
+                              <w:rFonts w:ascii="Cambria Math" w:eastAsiaTheme="minorEastAsia" w:hAnsi="Cambria Math"/>
+                              <w:sz w:val="16"/>
+                              <w:szCs w:val="16"/>
+                              <w:lang w:bidi="he-IL"/>
+                            </w:rPr>
+                            <m:t>-</m:t>
+                          </m:r>
+                          <m:sSub>
+                            <m:sSubPr>
+                              <m:ctrlPr>
+                                <w:rPr>
+                                  <w:rFonts w:ascii="Cambria Math" w:eastAsiaTheme="minorEastAsia" w:hAnsi="Cambria Math"/>
+                                  <w:i/>
+                                  <w:sz w:val="16"/>
+                                  <w:szCs w:val="16"/>
+                                  <w:lang w:bidi="he-IL"/>
+                                </w:rPr>
+                              </m:ctrlPr>
+                            </m:sSubPr>
+                            <m:e>
+                              <m:r>
+                                <w:rPr>
+                                  <w:rFonts w:ascii="Cambria Math" w:eastAsiaTheme="minorEastAsia" w:hAnsi="Cambria Math"/>
+                                  <w:sz w:val="16"/>
+                                  <w:szCs w:val="16"/>
+                                  <w:lang w:bidi="he-IL"/>
+                                </w:rPr>
+                                <m:t>x</m:t>
+                              </m:r>
+                            </m:e>
+                            <m:sub>
+                              <m:r>
+                                <w:rPr>
+                                  <w:rFonts w:ascii="Cambria Math" w:eastAsiaTheme="minorEastAsia" w:hAnsi="Cambria Math"/>
+                                  <w:sz w:val="16"/>
+                                  <w:szCs w:val="16"/>
+                                  <w:lang w:bidi="he-IL"/>
+                                </w:rPr>
+                                <m:t>i</m:t>
+                              </m:r>
+                            </m:sub>
+                          </m:sSub>
+                          <m:r>
+                            <m:rPr>
+                              <m:lit/>
+                            </m:rPr>
+                            <w:rPr>
+                              <w:rFonts w:ascii="Cambria Math" w:eastAsiaTheme="minorEastAsia" w:hAnsi="Cambria Math"/>
+                              <w:sz w:val="16"/>
+                              <w:szCs w:val="16"/>
+                              <w:lang w:bidi="he-IL"/>
+                            </w:rPr>
+                            <m:t>|</m:t>
+                          </m:r>
+                        </m:e>
+                      </m:d>
+                    </m:e>
+                    <m:sup>
+                      <m:r>
+                        <w:rPr>
+                          <w:rFonts w:ascii="Cambria Math" w:eastAsiaTheme="minorEastAsia" w:hAnsi="Cambria Math"/>
+                          <w:sz w:val="16"/>
+                          <w:szCs w:val="16"/>
+                          <w:lang w:bidi="he-IL"/>
+                        </w:rPr>
+                        <m:t>2</m:t>
+                      </m:r>
+                    </m:sup>
+                  </m:sSup>
+                </m:e>
+              </m:d>
+            </m:e>
+          </m:func>
+          <m:r>
+            <w:rPr>
+              <w:rFonts w:ascii="Cambria Math" w:eastAsiaTheme="minorEastAsia" w:hAnsi="Cambria Math"/>
+              <w:sz w:val="16"/>
+              <w:szCs w:val="16"/>
+              <w:lang w:bidi="he-IL"/>
+            </w:rPr>
+            <m:t>=1 for all i,j, etc…</m:t>
+          </m:r>
+          <m:r>
+            <w:rPr>
+              <w:rFonts w:ascii="Cambria Math" w:eastAsiaTheme="minorEastAsia" w:hAnsi="Cambria Math"/>
+              <w:sz w:val="16"/>
+              <w:szCs w:val="16"/>
+              <w:lang w:bidi="he-IL"/>
+            </w:rPr>
+            <w:br/>
+          </m:r>
+        </m:oMath>
+        <m:oMath>
+          <m:r>
+            <w:rPr>
+              <w:rFonts w:ascii="Cambria Math" w:eastAsiaTheme="minorEastAsia" w:hAnsi="Cambria Math"/>
+              <w:lang w:bidi="he-IL"/>
+            </w:rPr>
+            <m:t>therefore:</m:t>
+          </m:r>
+          <m:r>
+            <w:rPr>
+              <w:rFonts w:ascii="Cambria Math" w:eastAsiaTheme="minorEastAsia" w:hAnsi="Cambria Math"/>
+              <w:lang w:bidi="he-IL"/>
+            </w:rPr>
+            <w:br/>
+          </m:r>
+        </m:oMath>
+        <m:oMath>
+          <m:r>
+            <w:rPr>
+              <w:rFonts w:ascii="Cambria Math" w:eastAsiaTheme="minorEastAsia" w:hAnsi="Cambria Math"/>
+              <w:lang w:bidi="he-IL"/>
+            </w:rPr>
+            <m:t>=</m:t>
+          </m:r>
+          <m:r>
+            <w:rPr>
+              <w:rFonts w:ascii="Cambria Math" w:eastAsiaTheme="minorEastAsia" w:hAnsi="Cambria Math"/>
+              <w:lang w:bidi="he-IL"/>
+            </w:rPr>
+            <m:t>1+1-2</m:t>
+          </m:r>
+          <m:r>
+            <w:rPr>
+              <w:rFonts w:ascii="Cambria Math" w:eastAsiaTheme="minorEastAsia" w:hAnsi="Cambria Math"/>
+              <w:lang w:bidi="he-IL"/>
+            </w:rPr>
+            <m:t>&lt;ϕ</m:t>
+          </m:r>
+          <m:d>
+            <m:dPr>
+              <m:ctrlPr>
+                <w:rPr>
+                  <w:rFonts w:ascii="Cambria Math" w:eastAsiaTheme="minorEastAsia" w:hAnsi="Cambria Math"/>
+                  <w:i/>
+                  <w:lang w:bidi="he-IL"/>
+                </w:rPr>
+              </m:ctrlPr>
+            </m:dPr>
+            <m:e>
+              <m:sSub>
+                <m:sSubPr>
+                  <m:ctrlPr>
+                    <w:rPr>
+                      <w:rFonts w:ascii="Cambria Math" w:eastAsiaTheme="minorEastAsia" w:hAnsi="Cambria Math"/>
+                      <w:i/>
+                      <w:lang w:bidi="he-IL"/>
+                    </w:rPr>
+                  </m:ctrlPr>
+                </m:sSubPr>
+                <m:e>
+                  <m:r>
+                    <w:rPr>
+                      <w:rFonts w:ascii="Cambria Math" w:eastAsiaTheme="minorEastAsia" w:hAnsi="Cambria Math"/>
+                      <w:lang w:bidi="he-IL"/>
+                    </w:rPr>
+                    <m:t>x</m:t>
+                  </m:r>
+                </m:e>
+                <m:sub>
+                  <m:r>
+                    <w:rPr>
+                      <w:rFonts w:ascii="Cambria Math" w:eastAsiaTheme="minorEastAsia" w:hAnsi="Cambria Math"/>
+                      <w:lang w:bidi="he-IL"/>
+                    </w:rPr>
+                    <m:t>i</m:t>
+                  </m:r>
+                </m:sub>
+              </m:sSub>
+            </m:e>
+          </m:d>
+          <m:r>
+            <w:rPr>
+              <w:rFonts w:ascii="Cambria Math" w:eastAsiaTheme="minorEastAsia" w:hAnsi="Cambria Math"/>
+              <w:lang w:bidi="he-IL"/>
+            </w:rPr>
+            <m:t>,ϕ</m:t>
+          </m:r>
+          <m:d>
+            <m:dPr>
+              <m:ctrlPr>
+                <w:rPr>
+                  <w:rFonts w:ascii="Cambria Math" w:eastAsiaTheme="minorEastAsia" w:hAnsi="Cambria Math"/>
+                  <w:i/>
+                  <w:lang w:bidi="he-IL"/>
+                </w:rPr>
+              </m:ctrlPr>
+            </m:dPr>
+            <m:e>
+              <m:sSub>
+                <m:sSubPr>
+                  <m:ctrlPr>
+                    <w:rPr>
+                      <w:rFonts w:ascii="Cambria Math" w:eastAsiaTheme="minorEastAsia" w:hAnsi="Cambria Math"/>
+                      <w:i/>
+                      <w:lang w:bidi="he-IL"/>
+                    </w:rPr>
+                  </m:ctrlPr>
+                </m:sSubPr>
+                <m:e>
+                  <m:r>
+                    <w:rPr>
+                      <w:rFonts w:ascii="Cambria Math" w:eastAsiaTheme="minorEastAsia" w:hAnsi="Cambria Math"/>
+                      <w:lang w:bidi="he-IL"/>
+                    </w:rPr>
+                    <m:t>x</m:t>
+                  </m:r>
+                </m:e>
+                <m:sub>
+                  <m:r>
+                    <w:rPr>
+                      <w:rFonts w:ascii="Cambria Math" w:eastAsiaTheme="minorEastAsia" w:hAnsi="Cambria Math"/>
+                      <w:lang w:bidi="he-IL"/>
+                    </w:rPr>
+                    <m:t>j</m:t>
+                  </m:r>
+                </m:sub>
+              </m:sSub>
+            </m:e>
+          </m:d>
+          <m:r>
+            <w:rPr>
+              <w:rFonts w:ascii="Cambria Math" w:eastAsiaTheme="minorEastAsia" w:hAnsi="Cambria Math"/>
+              <w:lang w:bidi="he-IL"/>
+            </w:rPr>
+            <m:t>&gt; =2-2*</m:t>
+          </m:r>
+          <m:sSup>
+            <m:sSupPr>
+              <m:ctrlPr>
+                <w:rPr>
+                  <w:rFonts w:ascii="Cambria Math" w:hAnsi="Cambria Math"/>
+                  <w:i/>
+                  <w:lang w:bidi="he-IL"/>
+                </w:rPr>
+              </m:ctrlPr>
+            </m:sSupPr>
+            <m:e>
+              <m:r>
+                <w:rPr>
+                  <w:rFonts w:ascii="Cambria Math" w:hAnsi="Cambria Math"/>
+                  <w:lang w:bidi="he-IL"/>
+                </w:rPr>
+                <m:t>e</m:t>
+              </m:r>
+            </m:e>
+            <m:sup>
+              <m:r>
+                <w:rPr>
+                  <w:rFonts w:ascii="Cambria Math" w:hAnsi="Cambria Math"/>
+                  <w:lang w:bidi="he-IL"/>
+                </w:rPr>
+                <m:t>-</m:t>
+              </m:r>
+              <m:f>
+                <m:fPr>
+                  <m:ctrlPr>
+                    <w:rPr>
+                      <w:rFonts w:ascii="Cambria Math" w:hAnsi="Cambria Math"/>
+                      <w:i/>
+                      <w:lang w:bidi="he-IL"/>
+                    </w:rPr>
+                  </m:ctrlPr>
+                </m:fPr>
+                <m:num>
+                  <m:sSup>
+                    <m:sSupPr>
+                      <m:ctrlPr>
+                        <w:rPr>
+                          <w:rFonts w:ascii="Cambria Math" w:hAnsi="Cambria Math"/>
+                          <w:i/>
+                          <w:lang w:bidi="he-IL"/>
+                        </w:rPr>
+                      </m:ctrlPr>
+                    </m:sSupPr>
+                    <m:e>
+                      <m:d>
+                        <m:dPr>
+                          <m:begChr m:val="|"/>
+                          <m:endChr m:val="|"/>
+                          <m:ctrlPr>
+                            <w:rPr>
+                              <w:rFonts w:ascii="Cambria Math" w:hAnsi="Cambria Math"/>
+                              <w:i/>
+                              <w:lang w:bidi="he-IL"/>
+                            </w:rPr>
+                          </m:ctrlPr>
+                        </m:dPr>
+                        <m:e>
+                          <m:d>
+                            <m:dPr>
+                              <m:begChr m:val="|"/>
+                              <m:endChr m:val="|"/>
+                              <m:ctrlPr>
+                                <w:rPr>
+                                  <w:rFonts w:ascii="Cambria Math" w:hAnsi="Cambria Math"/>
+                                  <w:i/>
+                                  <w:lang w:bidi="he-IL"/>
+                                </w:rPr>
+                              </m:ctrlPr>
+                            </m:dPr>
+                            <m:e>
+                              <m:sSub>
+                                <m:sSubPr>
+                                  <m:ctrlPr>
+                                    <w:rPr>
+                                      <w:rFonts w:ascii="Cambria Math" w:hAnsi="Cambria Math"/>
+                                      <w:i/>
+                                      <w:lang w:bidi="he-IL"/>
+                                    </w:rPr>
+                                  </m:ctrlPr>
+                                </m:sSubPr>
+                                <m:e>
+                                  <m:r>
+                                    <w:rPr>
+                                      <w:rFonts w:ascii="Cambria Math" w:hAnsi="Cambria Math"/>
+                                      <w:lang w:bidi="he-IL"/>
+                                    </w:rPr>
+                                    <m:t>x</m:t>
+                                  </m:r>
+                                </m:e>
+                                <m:sub>
+                                  <m:r>
+                                    <w:rPr>
+                                      <w:rFonts w:ascii="Cambria Math" w:hAnsi="Cambria Math"/>
+                                      <w:lang w:bidi="he-IL"/>
+                                    </w:rPr>
+                                    <m:t>i</m:t>
+                                  </m:r>
+                                </m:sub>
+                              </m:sSub>
+                              <m:r>
+                                <w:rPr>
+                                  <w:rFonts w:ascii="Cambria Math" w:hAnsi="Cambria Math"/>
+                                  <w:lang w:bidi="he-IL"/>
+                                </w:rPr>
+                                <m:t>-</m:t>
+                              </m:r>
+                              <m:sSub>
+                                <m:sSubPr>
+                                  <m:ctrlPr>
+                                    <w:rPr>
+                                      <w:rFonts w:ascii="Cambria Math" w:hAnsi="Cambria Math"/>
+                                      <w:i/>
+                                      <w:lang w:bidi="he-IL"/>
+                                    </w:rPr>
+                                  </m:ctrlPr>
+                                </m:sSubPr>
+                                <m:e>
+                                  <m:r>
+                                    <w:rPr>
+                                      <w:rFonts w:ascii="Cambria Math" w:hAnsi="Cambria Math"/>
+                                      <w:lang w:bidi="he-IL"/>
+                                    </w:rPr>
+                                    <m:t>x</m:t>
+                                  </m:r>
+                                </m:e>
+                                <m:sub>
+                                  <m:r>
+                                    <w:rPr>
+                                      <w:rFonts w:ascii="Cambria Math" w:hAnsi="Cambria Math"/>
+                                      <w:lang w:bidi="he-IL"/>
+                                    </w:rPr>
+                                    <m:t>j</m:t>
+                                  </m:r>
+                                </m:sub>
+                              </m:sSub>
+                            </m:e>
+                          </m:d>
+                        </m:e>
+                      </m:d>
+                    </m:e>
+                    <m:sup>
+                      <m:r>
+                        <w:rPr>
+                          <w:rFonts w:ascii="Cambria Math" w:hAnsi="Cambria Math"/>
+                          <w:lang w:bidi="he-IL"/>
+                        </w:rPr>
+                        <m:t>2</m:t>
+                      </m:r>
+                    </m:sup>
+                  </m:sSup>
+                </m:num>
+                <m:den>
+                  <m:r>
+                    <w:rPr>
+                      <w:rFonts w:ascii="Cambria Math" w:hAnsi="Cambria Math"/>
+                      <w:lang w:bidi="he-IL"/>
+                    </w:rPr>
+                    <m:t>2</m:t>
+                  </m:r>
+                </m:den>
+              </m:f>
+            </m:sup>
+          </m:sSup>
+          <m:r>
+            <w:rPr>
+              <w:rFonts w:ascii="Cambria Math" w:hAnsi="Cambria Math"/>
+              <w:lang w:bidi="he-IL"/>
+            </w:rPr>
+            <m:t>=2</m:t>
+          </m:r>
+          <m:d>
+            <m:dPr>
+              <m:ctrlPr>
+                <w:rPr>
+                  <w:rFonts w:ascii="Cambria Math" w:hAnsi="Cambria Math"/>
+                  <w:i/>
+                  <w:lang w:bidi="he-IL"/>
+                </w:rPr>
+              </m:ctrlPr>
+            </m:dPr>
+            <m:e>
+              <m:r>
+                <w:rPr>
+                  <w:rFonts w:ascii="Cambria Math" w:hAnsi="Cambria Math"/>
+                  <w:lang w:bidi="he-IL"/>
+                </w:rPr>
+                <m:t>1-</m:t>
+              </m:r>
+              <m:sSup>
+                <m:sSupPr>
+                  <m:ctrlPr>
+                    <w:rPr>
+                      <w:rFonts w:ascii="Cambria Math" w:hAnsi="Cambria Math"/>
+                      <w:i/>
+                      <w:lang w:bidi="he-IL"/>
+                    </w:rPr>
+                  </m:ctrlPr>
+                </m:sSupPr>
+                <m:e>
+                  <m:r>
+                    <w:rPr>
+                      <w:rFonts w:ascii="Cambria Math" w:hAnsi="Cambria Math"/>
+                      <w:lang w:bidi="he-IL"/>
+                    </w:rPr>
+                    <m:t>e</m:t>
+                  </m:r>
+                </m:e>
+                <m:sup>
+                  <m:r>
+                    <w:rPr>
+                      <w:rFonts w:ascii="Cambria Math" w:hAnsi="Cambria Math"/>
+                      <w:lang w:bidi="he-IL"/>
+                    </w:rPr>
+                    <m:t>-</m:t>
+                  </m:r>
+                  <m:f>
+                    <m:fPr>
+                      <m:ctrlPr>
+                        <w:rPr>
+                          <w:rFonts w:ascii="Cambria Math" w:hAnsi="Cambria Math"/>
+                          <w:i/>
+                          <w:lang w:bidi="he-IL"/>
+                        </w:rPr>
+                      </m:ctrlPr>
+                    </m:fPr>
+                    <m:num>
+                      <m:sSup>
+                        <m:sSupPr>
+                          <m:ctrlPr>
+                            <w:rPr>
+                              <w:rFonts w:ascii="Cambria Math" w:hAnsi="Cambria Math"/>
+                              <w:i/>
+                              <w:lang w:bidi="he-IL"/>
+                            </w:rPr>
+                          </m:ctrlPr>
+                        </m:sSupPr>
+                        <m:e>
+                          <m:d>
+                            <m:dPr>
+                              <m:begChr m:val="|"/>
+                              <m:endChr m:val="|"/>
+                              <m:ctrlPr>
+                                <w:rPr>
+                                  <w:rFonts w:ascii="Cambria Math" w:hAnsi="Cambria Math"/>
+                                  <w:i/>
+                                  <w:lang w:bidi="he-IL"/>
+                                </w:rPr>
+                              </m:ctrlPr>
+                            </m:dPr>
+                            <m:e>
+                              <m:d>
+                                <m:dPr>
+                                  <m:begChr m:val="|"/>
+                                  <m:endChr m:val="|"/>
+                                  <m:ctrlPr>
+                                    <w:rPr>
+                                      <w:rFonts w:ascii="Cambria Math" w:hAnsi="Cambria Math"/>
+                                      <w:i/>
+                                      <w:lang w:bidi="he-IL"/>
+                                    </w:rPr>
+                                  </m:ctrlPr>
+                                </m:dPr>
+                                <m:e>
+                                  <m:sSub>
+                                    <m:sSubPr>
+                                      <m:ctrlPr>
+                                        <w:rPr>
+                                          <w:rFonts w:ascii="Cambria Math" w:hAnsi="Cambria Math"/>
+                                          <w:i/>
+                                          <w:lang w:bidi="he-IL"/>
+                                        </w:rPr>
+                                      </m:ctrlPr>
+                                    </m:sSubPr>
+                                    <m:e>
+                                      <m:r>
+                                        <w:rPr>
+                                          <w:rFonts w:ascii="Cambria Math" w:hAnsi="Cambria Math"/>
+                                          <w:lang w:bidi="he-IL"/>
+                                        </w:rPr>
+                                        <m:t>x</m:t>
+                                      </m:r>
+                                    </m:e>
+                                    <m:sub>
+                                      <m:r>
+                                        <w:rPr>
+                                          <w:rFonts w:ascii="Cambria Math" w:hAnsi="Cambria Math"/>
+                                          <w:lang w:bidi="he-IL"/>
+                                        </w:rPr>
+                                        <m:t>i</m:t>
+                                      </m:r>
+                                    </m:sub>
+                                  </m:sSub>
+                                  <m:r>
+                                    <w:rPr>
+                                      <w:rFonts w:ascii="Cambria Math" w:hAnsi="Cambria Math"/>
+                                      <w:lang w:bidi="he-IL"/>
+                                    </w:rPr>
+                                    <m:t>-</m:t>
+                                  </m:r>
+                                  <m:sSub>
+                                    <m:sSubPr>
+                                      <m:ctrlPr>
+                                        <w:rPr>
+                                          <w:rFonts w:ascii="Cambria Math" w:hAnsi="Cambria Math"/>
+                                          <w:i/>
+                                          <w:lang w:bidi="he-IL"/>
+                                        </w:rPr>
+                                      </m:ctrlPr>
+                                    </m:sSubPr>
+                                    <m:e>
+                                      <m:r>
+                                        <w:rPr>
+                                          <w:rFonts w:ascii="Cambria Math" w:hAnsi="Cambria Math"/>
+                                          <w:lang w:bidi="he-IL"/>
+                                        </w:rPr>
+                                        <m:t>x</m:t>
+                                      </m:r>
+                                    </m:e>
+                                    <m:sub>
+                                      <m:r>
+                                        <w:rPr>
+                                          <w:rFonts w:ascii="Cambria Math" w:hAnsi="Cambria Math"/>
+                                          <w:lang w:bidi="he-IL"/>
+                                        </w:rPr>
+                                        <m:t>j</m:t>
+                                      </m:r>
+                                    </m:sub>
+                                  </m:sSub>
+                                </m:e>
+                              </m:d>
+                            </m:e>
+                          </m:d>
+                        </m:e>
+                        <m:sup>
+                          <m:r>
+                            <w:rPr>
+                              <w:rFonts w:ascii="Cambria Math" w:hAnsi="Cambria Math"/>
+                              <w:lang w:bidi="he-IL"/>
+                            </w:rPr>
+                            <m:t>2</m:t>
+                          </m:r>
+                        </m:sup>
+                      </m:sSup>
+                    </m:num>
+                    <m:den>
+                      <m:r>
+                        <w:rPr>
+                          <w:rFonts w:ascii="Cambria Math" w:hAnsi="Cambria Math"/>
+                          <w:lang w:bidi="he-IL"/>
+                        </w:rPr>
+                        <m:t>2</m:t>
+                      </m:r>
+                    </m:den>
+                  </m:f>
+                </m:sup>
+              </m:sSup>
+            </m:e>
+          </m:d>
+          <m:r>
+            <w:rPr>
+              <w:rFonts w:ascii="Cambria Math" w:hAnsi="Cambria Math"/>
+              <w:lang w:bidi="he-IL"/>
+            </w:rPr>
+            <m:t xml:space="preserve">≤2 </m:t>
+          </m:r>
+        </m:oMath>
+      </m:oMathPara>
+    </w:p>
+    <w:p>
+      <w:pPr>
+        <w:rPr>
+          <w:rFonts w:ascii="Times" w:eastAsiaTheme="minorEastAsia" w:hAnsi="Times"/>
+          <w:lang w:bidi="he-IL"/>
+        </w:rPr>
+      </w:pPr>
+      <w:r>
+        <w:rPr>
+          <w:rFonts w:ascii="Times" w:eastAsiaTheme="minorEastAsia" w:hAnsi="Times"/>
+          <w:lang w:bidi="he-IL"/>
+        </w:rPr>
+        <w:tab/>
+      </w:r>
+      <w:r>
+        <w:rPr>
+          <w:rFonts w:ascii="Times" w:eastAsiaTheme="minorEastAsia" w:hAnsi="Times"/>
+          <w:lang w:bidi="he-IL"/>
+        </w:rPr>
+        <w:tab/>
+      </w:r>
+      <w:r>
+        <w:rPr>
+          <w:rFonts w:ascii="Times" w:eastAsiaTheme="minorEastAsia" w:hAnsi="Times"/>
+          <w:lang w:bidi="he-IL"/>
+        </w:rPr>
+        <w:tab/>
+      </w:r>
+      <w:r>
+        <w:rPr>
+          <w:rFonts w:ascii="Times" w:eastAsiaTheme="minorEastAsia" w:hAnsi="Times"/>
+          <w:lang w:bidi="he-IL"/>
+        </w:rPr>
+        <w:tab/>
+      </w:r>
+      <w:r>
+        <w:rPr>
+          <w:rFonts w:ascii="Times" w:eastAsiaTheme="minorEastAsia" w:hAnsi="Times"/>
+          <w:lang w:bidi="he-IL"/>
+        </w:rPr>
+        <w:tab/>
+      </w:r>
+      <w:r>
+        <w:rPr>
+          <w:rFonts w:ascii="Times" w:eastAsiaTheme="minorEastAsia" w:hAnsi="Times"/>
+          <w:lang w:bidi="he-IL"/>
+        </w:rPr>
+        <w:tab/>
+      </w:r>
+      <w:r>
+        <w:rPr>
+          <w:rFonts w:ascii="Times" w:eastAsiaTheme="minorEastAsia" w:hAnsi="Times"/>
+          <w:lang w:bidi="he-IL"/>
+        </w:rPr>
+        <w:tab/>
+      </w:r>
+      <w:r>
+        <w:rPr>
+          <w:rFonts w:ascii="Times" w:eastAsiaTheme="minorEastAsia" w:hAnsi="Times"/>
+          <w:lang w:bidi="he-IL"/>
+        </w:rPr>
+        <w:tab/>
+      </w:r>
+      <w:r>
+        <w:rPr>
+          <w:rFonts w:ascii="Times" w:eastAsiaTheme="minorEastAsia" w:hAnsi="Times"/>
+          <w:lang w:bidi="he-IL"/>
+        </w:rPr>
+        <w:tab/>
+      </w:r>
+      <w:r>
+        <w:rPr>
+          <w:rFonts w:ascii="Times" w:eastAsiaTheme="minorEastAsia" w:hAnsi="Times"/>
+          <w:lang w:bidi="he-IL"/>
+        </w:rPr>
+        <w:tab/>
+      </w:r>
+      <w:r>
+        <w:rPr>
+          <w:rFonts w:ascii="Times" w:eastAsiaTheme="minorEastAsia" w:hAnsi="Times"/>
+          <w:lang w:bidi="he-IL"/>
+        </w:rPr>
+        <w:tab/>
+      </w:r>
+      <w:r>
+        <w:rPr>
+          <w:rFonts w:ascii="Times" w:eastAsiaTheme="minorEastAsia" w:hAnsi="Times"/>
+          <w:lang w:bidi="he-IL"/>
+        </w:rPr>
+        <w:tab/>
+      </w:r>
+      <m:oMath>
+        <m:r>
+          <w:rPr>
+            <w:rFonts w:ascii="Cambria Math" w:hAnsi="Cambria Math"/>
+            <w:lang w:bidi="he-IL"/>
+          </w:rPr>
+          <m:t>□</m:t>
+        </m:r>
+      </m:oMath>
+    </w:p>
+    <w:p>
+      <w:pPr>
+        <w:rPr>
+          <w:rFonts w:ascii="Times" w:hAnsi="Times"/>
+          <w:iCs/>
+          <w:lang w:bidi="he-IL"/>
+        </w:rPr>
+      </w:pPr>
+    </w:p>
+    <w:p>
+      <w:pPr>
+        <w:rPr>
+          <w:rFonts w:ascii="Times" w:hAnsi="Times"/>
+          <w:iCs/>
+          <w:u w:val="single"/>
+          <w:lang w:bidi="he-IL"/>
+        </w:rPr>
+      </w:pPr>
+      <w:r>
+        <w:rPr>
+          <w:rFonts w:ascii="Times" w:hAnsi="Times"/>
+          <w:iCs/>
+          <w:u w:val="single"/>
+          <w:lang w:bidi="he-IL"/>
+        </w:rPr>
+        <w:t>Question 3</w:t>
+      </w:r>
+    </w:p>
+    <w:p>
+      <w:pPr>
+        <w:rPr>
+          <w:rFonts w:ascii="Times" w:hAnsi="Times"/>
+          <w:iCs/>
+          <w:lang w:bidi="he-IL"/>
+        </w:rPr>
+      </w:pPr>
+      <w:bookmarkStart w:id="6" w:name="_GoBack"/>
+      <w:bookmarkEnd w:id="6"/>
     </w:p>
     <w:sectPr>
+      <w:headerReference w:type="default" r:id="rId9"/>
       <w:pgSz w:w="11900" w:h="16840"/>
       <w:pgMar w:top="1440" w:right="1440" w:bottom="1440" w:left="1440" w:header="708" w:footer="708" w:gutter="0"/>
       <w:cols w:space="708"/>
@@ -503,6 +3489,57 @@
     </w:sectPr>
   </w:body>
 </w:document>
+</file>
+
+<file path=word/endnotes.xml><?xml version="1.0" encoding="utf-8"?>
+<w:endnotes xmlns:wpc="http://schemas.microsoft.com/office/word/2010/wordprocessingCanvas" xmlns:mo="http://schemas.microsoft.com/office/mac/office/2008/main" xmlns:mc="http://schemas.openxmlformats.org/markup-compatibility/2006" xmlns:mv="urn:schemas-microsoft-com:mac:vml" xmlns:o="urn:schemas-microsoft-com:office:office" xmlns:r="http://schemas.openxmlformats.org/officeDocument/2006/relationships" xmlns:m="http://schemas.openxmlformats.org/officeDocument/2006/math" xmlns:v="urn:schemas-microsoft-com:vml" xmlns:wp14="http://schemas.microsoft.com/office/word/2010/wordprocessingDrawing" xmlns:wp="http://schemas.openxmlformats.org/drawingml/2006/wordprocessingDrawing" xmlns:w10="urn:schemas-microsoft-com:office:word" xmlns:w="http://schemas.openxmlformats.org/wordprocessingml/2006/main" xmlns:w14="http://schemas.microsoft.com/office/word/2010/wordml" xmlns:w15="http://schemas.microsoft.com/office/word/2012/wordml" xmlns:wpg="http://schemas.microsoft.com/office/word/2010/wordprocessingGroup" xmlns:wpi="http://schemas.microsoft.com/office/word/2010/wordprocessingInk" xmlns:wne="http://schemas.microsoft.com/office/word/2006/wordml" xmlns:wps="http://schemas.microsoft.com/office/word/2010/wordprocessingShape" mc:Ignorable="w14 w15 wp14">
+  <w:endnote w:type="separator" w:id="-1">
+    <w:p>
+      <w:r>
+        <w:separator/>
+      </w:r>
+    </w:p>
+  </w:endnote>
+  <w:endnote w:type="continuationSeparator" w:id="0">
+    <w:p>
+      <w:r>
+        <w:continuationSeparator/>
+      </w:r>
+    </w:p>
+  </w:endnote>
+</w:endnotes>
+</file>
+
+<file path=word/footnotes.xml><?xml version="1.0" encoding="utf-8"?>
+<w:footnotes xmlns:wpc="http://schemas.microsoft.com/office/word/2010/wordprocessingCanvas" xmlns:mo="http://schemas.microsoft.com/office/mac/office/2008/main" xmlns:mc="http://schemas.openxmlformats.org/markup-compatibility/2006" xmlns:mv="urn:schemas-microsoft-com:mac:vml" xmlns:o="urn:schemas-microsoft-com:office:office" xmlns:r="http://schemas.openxmlformats.org/officeDocument/2006/relationships" xmlns:m="http://schemas.openxmlformats.org/officeDocument/2006/math" xmlns:v="urn:schemas-microsoft-com:vml" xmlns:wp14="http://schemas.microsoft.com/office/word/2010/wordprocessingDrawing" xmlns:wp="http://schemas.openxmlformats.org/drawingml/2006/wordprocessingDrawing" xmlns:w10="urn:schemas-microsoft-com:office:word" xmlns:w="http://schemas.openxmlformats.org/wordprocessingml/2006/main" xmlns:w14="http://schemas.microsoft.com/office/word/2010/wordml" xmlns:w15="http://schemas.microsoft.com/office/word/2012/wordml" xmlns:wpg="http://schemas.microsoft.com/office/word/2010/wordprocessingGroup" xmlns:wpi="http://schemas.microsoft.com/office/word/2010/wordprocessingInk" xmlns:wne="http://schemas.microsoft.com/office/word/2006/wordml" xmlns:wps="http://schemas.microsoft.com/office/word/2010/wordprocessingShape" mc:Ignorable="w14 w15 wp14">
+  <w:footnote w:type="separator" w:id="-1">
+    <w:p>
+      <w:r>
+        <w:separator/>
+      </w:r>
+    </w:p>
+  </w:footnote>
+  <w:footnote w:type="continuationSeparator" w:id="0">
+    <w:p>
+      <w:r>
+        <w:continuationSeparator/>
+      </w:r>
+    </w:p>
+  </w:footnote>
+</w:footnotes>
+</file>
+
+<file path=word/header1.xml><?xml version="1.0" encoding="utf-8"?>
+<w:hdr xmlns:wpc="http://schemas.microsoft.com/office/word/2010/wordprocessingCanvas" xmlns:mo="http://schemas.microsoft.com/office/mac/office/2008/main" xmlns:mc="http://schemas.openxmlformats.org/markup-compatibility/2006" xmlns:mv="urn:schemas-microsoft-com:mac:vml" xmlns:o="urn:schemas-microsoft-com:office:office" xmlns:r="http://schemas.openxmlformats.org/officeDocument/2006/relationships" xmlns:m="http://schemas.openxmlformats.org/officeDocument/2006/math" xmlns:v="urn:schemas-microsoft-com:vml" xmlns:wp14="http://schemas.microsoft.com/office/word/2010/wordprocessingDrawing" xmlns:wp="http://schemas.openxmlformats.org/drawingml/2006/wordprocessingDrawing" xmlns:w10="urn:schemas-microsoft-com:office:word" xmlns:w="http://schemas.openxmlformats.org/wordprocessingml/2006/main" xmlns:w14="http://schemas.microsoft.com/office/word/2010/wordml" xmlns:w15="http://schemas.microsoft.com/office/word/2012/wordml" xmlns:wpg="http://schemas.microsoft.com/office/word/2010/wordprocessingGroup" xmlns:wpi="http://schemas.microsoft.com/office/word/2010/wordprocessingInk" xmlns:wne="http://schemas.microsoft.com/office/word/2006/wordml" xmlns:wps="http://schemas.microsoft.com/office/word/2010/wordprocessingShape" mc:Ignorable="w14 w15 wp14">
+  <w:p>
+    <w:pPr>
+      <w:pStyle w:val="Header"/>
+    </w:pPr>
+    <w:r>
+      <w:t>I.D. 300267390</w:t>
+    </w:r>
+  </w:p>
+</w:hdr>
 </file>
 
 <file path=word/styles.xml><?xml version="1.0" encoding="utf-8"?>
@@ -903,6 +3940,7 @@
   <w:style w:type="paragraph" w:default="1" w:styleId="Normal">
     <w:name w:val="Normal"/>
     <w:qFormat/>
+    <w:rsid w:val="002D4BC3"/>
   </w:style>
   <w:style w:type="character" w:default="1" w:styleId="DefaultParagraphFont">
     <w:name w:val="Default Paragraph Font"/>
@@ -940,6 +3978,48 @@
     <w:rPr>
       <w:color w:val="808080"/>
     </w:rPr>
+  </w:style>
+  <w:style w:type="paragraph" w:styleId="Header">
+    <w:name w:val="header"/>
+    <w:basedOn w:val="Normal"/>
+    <w:link w:val="HeaderChar"/>
+    <w:uiPriority w:val="99"/>
+    <w:unhideWhenUsed/>
+    <w:rsid w:val="003B3B40"/>
+    <w:pPr>
+      <w:tabs>
+        <w:tab w:val="center" w:pos="4680"/>
+        <w:tab w:val="right" w:pos="9360"/>
+      </w:tabs>
+    </w:pPr>
+  </w:style>
+  <w:style w:type="character" w:customStyle="1" w:styleId="HeaderChar">
+    <w:name w:val="Header Char"/>
+    <w:basedOn w:val="DefaultParagraphFont"/>
+    <w:link w:val="Header"/>
+    <w:uiPriority w:val="99"/>
+    <w:rsid w:val="003B3B40"/>
+  </w:style>
+  <w:style w:type="paragraph" w:styleId="Footer">
+    <w:name w:val="footer"/>
+    <w:basedOn w:val="Normal"/>
+    <w:link w:val="FooterChar"/>
+    <w:uiPriority w:val="99"/>
+    <w:unhideWhenUsed/>
+    <w:rsid w:val="003B3B40"/>
+    <w:pPr>
+      <w:tabs>
+        <w:tab w:val="center" w:pos="4680"/>
+        <w:tab w:val="right" w:pos="9360"/>
+      </w:tabs>
+    </w:pPr>
+  </w:style>
+  <w:style w:type="character" w:customStyle="1" w:styleId="FooterChar">
+    <w:name w:val="Footer Char"/>
+    <w:basedOn w:val="DefaultParagraphFont"/>
+    <w:link w:val="Footer"/>
+    <w:uiPriority w:val="99"/>
+    <w:rsid w:val="003B3B40"/>
   </w:style>
 </w:styles>
 </file>

</xml_diff>

<commit_message>
Fixed folds method,cross validation method fixed
</commit_message>
<xml_diff>
--- a/HomeWork 5.docx
+++ b/HomeWork 5.docx
@@ -47,7 +47,7 @@
                     <pic:cNvPicPr/>
                   </pic:nvPicPr>
                   <pic:blipFill>
-                    <a:blip r:embed="rId6"/>
+                    <a:blip r:embed="rId7"/>
                     <a:stretch>
                       <a:fillRect/>
                     </a:stretch>
@@ -1844,7 +1844,7 @@
                     <pic:cNvPicPr/>
                   </pic:nvPicPr>
                   <pic:blipFill>
-                    <a:blip r:embed="rId7"/>
+                    <a:blip r:embed="rId8"/>
                     <a:stretch>
                       <a:fillRect/>
                     </a:stretch>
@@ -1913,7 +1913,7 @@
                     <pic:cNvPicPr/>
                   </pic:nvPicPr>
                   <pic:blipFill>
-                    <a:blip r:embed="rId8"/>
+                    <a:blip r:embed="rId9"/>
                     <a:stretch>
                       <a:fillRect/>
                     </a:stretch>
@@ -3443,9 +3443,47 @@
     </w:p>
     <w:p>
       <w:pPr>
+        <w:bidi/>
+        <w:rPr>
+          <w:rFonts w:ascii="Times" w:hAnsi="Times" w:hint="cs"/>
+          <w:iCs/>
+          <w:rtl/>
+          <w:lang w:bidi="he-IL"/>
+        </w:rPr>
+      </w:pPr>
+      <w:r>
+        <w:rPr>
+          <w:rFonts w:ascii="Times" w:hAnsi="Times" w:hint="cs"/>
+          <w:iCs/>
+          <w:rtl/>
+          <w:lang w:bidi="he-IL"/>
+        </w:rPr>
+        <w:t>זאת מכוון ש</w:t>
+      </w:r>
+      <w:r>
         <w:rPr>
           <w:rFonts w:ascii="Times" w:hAnsi="Times"/>
           <w:iCs/>
+          <w:lang w:bidi="he-IL"/>
+        </w:rPr>
+        <w:t>e</w:t>
+      </w:r>
+      <w:r>
+        <w:rPr>
+          <w:rFonts w:ascii="Times" w:hAnsi="Times" w:hint="cs"/>
+          <w:iCs/>
+          <w:rtl/>
+          <w:lang w:bidi="he-IL"/>
+        </w:rPr>
+        <w:t xml:space="preserve">  בכל חזקה הינו תמיד חיובי ולכן ערך הביטוי כולו יהיה קטן או שווה ל-2.</w:t>
+      </w:r>
+    </w:p>
+    <w:p>
+      <w:pPr>
+        <w:rPr>
+          <w:rFonts w:ascii="Times" w:hAnsi="Times"/>
+          <w:iCs/>
+          <w:u w:val="single"/>
           <w:lang w:bidi="he-IL"/>
         </w:rPr>
       </w:pPr>
@@ -3468,20 +3506,953 @@
         </w:rPr>
         <w:t>Question 3</w:t>
       </w:r>
+      <w:r>
+        <w:rPr>
+          <w:rFonts w:ascii="Times" w:hAnsi="Times"/>
+          <w:iCs/>
+          <w:u w:val="single"/>
+          <w:lang w:bidi="he-IL"/>
+        </w:rPr>
+        <w:t xml:space="preserve"> - Lagrange multipliers</w:t>
+      </w:r>
     </w:p>
     <w:p>
       <w:pPr>
+        <w:pStyle w:val="ListParagraph"/>
+        <w:numPr>
+          <w:ilvl w:val="0"/>
+          <w:numId w:val="1"/>
+        </w:numPr>
         <w:rPr>
           <w:rFonts w:ascii="Times" w:hAnsi="Times"/>
           <w:iCs/>
           <w:lang w:bidi="he-IL"/>
         </w:rPr>
       </w:pPr>
-      <w:bookmarkStart w:id="6" w:name="_GoBack"/>
-      <w:bookmarkEnd w:id="6"/>
+      <w:r>
+        <w:rPr>
+          <w:rFonts w:ascii="Times" w:hAnsi="Times"/>
+          <w:iCs/>
+          <w:lang w:bidi="he-IL"/>
+        </w:rPr>
+        <w:t>F(x,y) = 3e</w:t>
+      </w:r>
+      <w:r>
+        <w:rPr>
+          <w:rFonts w:ascii="Times" w:hAnsi="Times"/>
+          <w:iCs/>
+          <w:vertAlign w:val="superscript"/>
+          <w:lang w:bidi="he-IL"/>
+        </w:rPr>
+        <w:t>xy</w:t>
+      </w:r>
+      <w:r>
+        <w:rPr>
+          <w:rFonts w:ascii="Times" w:hAnsi="Times"/>
+          <w:iCs/>
+          <w:lang w:bidi="he-IL"/>
+        </w:rPr>
+        <w:t xml:space="preserve"> . constraint : x</w:t>
+      </w:r>
+      <w:r>
+        <w:rPr>
+          <w:rFonts w:ascii="Times" w:hAnsi="Times"/>
+          <w:iCs/>
+          <w:vertAlign w:val="superscript"/>
+          <w:lang w:bidi="he-IL"/>
+        </w:rPr>
+        <w:t>2</w:t>
+      </w:r>
+      <w:r>
+        <w:rPr>
+          <w:rFonts w:ascii="Times" w:hAnsi="Times"/>
+          <w:iCs/>
+          <w:lang w:bidi="he-IL"/>
+        </w:rPr>
+        <w:t>+y</w:t>
+      </w:r>
+      <w:r>
+        <w:rPr>
+          <w:rFonts w:ascii="Times" w:hAnsi="Times"/>
+          <w:iCs/>
+          <w:vertAlign w:val="superscript"/>
+          <w:lang w:bidi="he-IL"/>
+        </w:rPr>
+        <w:t>2</w:t>
+      </w:r>
+      <w:r>
+        <w:rPr>
+          <w:rFonts w:ascii="Times" w:hAnsi="Times"/>
+          <w:iCs/>
+          <w:lang w:bidi="he-IL"/>
+        </w:rPr>
+        <w:t>=32</w:t>
+      </w:r>
+    </w:p>
+    <w:p>
+      <w:pPr>
+        <w:pStyle w:val="ListParagraph"/>
+        <w:rPr>
+          <w:rFonts w:ascii="Times" w:hAnsi="Times"/>
+          <w:iCs/>
+          <w:lang w:bidi="he-IL"/>
+        </w:rPr>
+      </w:pPr>
+    </w:p>
+    <w:p>
+      <w:pPr>
+        <w:pStyle w:val="ListParagraph"/>
+        <w:rPr>
+          <w:rFonts w:ascii="Times" w:eastAsiaTheme="minorEastAsia" w:hAnsi="Times"/>
+          <w:iCs/>
+          <w:lang w:bidi="he-IL"/>
+        </w:rPr>
+      </w:pPr>
+      <m:oMathPara>
+        <m:oMath>
+          <m:r>
+            <w:rPr>
+              <w:rFonts w:ascii="Cambria Math" w:hAnsi="Cambria Math"/>
+              <w:lang w:bidi="he-IL"/>
+            </w:rPr>
+            <m:t>g</m:t>
+          </m:r>
+          <m:d>
+            <m:dPr>
+              <m:ctrlPr>
+                <w:rPr>
+                  <w:rFonts w:ascii="Cambria Math" w:hAnsi="Cambria Math"/>
+                  <w:i/>
+                  <w:iCs/>
+                  <w:lang w:bidi="he-IL"/>
+                </w:rPr>
+              </m:ctrlPr>
+            </m:dPr>
+            <m:e>
+              <m:r>
+                <w:rPr>
+                  <w:rFonts w:ascii="Cambria Math" w:hAnsi="Cambria Math"/>
+                  <w:lang w:bidi="he-IL"/>
+                </w:rPr>
+                <m:t>x,y</m:t>
+              </m:r>
+            </m:e>
+          </m:d>
+          <m:r>
+            <w:rPr>
+              <w:rFonts w:ascii="Cambria Math" w:hAnsi="Cambria Math"/>
+              <w:lang w:bidi="he-IL"/>
+            </w:rPr>
+            <m:t>=</m:t>
+          </m:r>
+          <w:bookmarkStart w:id="6" w:name="OLE_LINK24"/>
+          <w:bookmarkStart w:id="7" w:name="OLE_LINK25"/>
+          <m:sSup>
+            <m:sSupPr>
+              <m:ctrlPr>
+                <w:rPr>
+                  <w:rFonts w:ascii="Cambria Math" w:hAnsi="Cambria Math"/>
+                  <w:i/>
+                  <w:iCs/>
+                  <w:lang w:bidi="he-IL"/>
+                </w:rPr>
+              </m:ctrlPr>
+            </m:sSupPr>
+            <m:e>
+              <m:r>
+                <w:rPr>
+                  <w:rFonts w:ascii="Cambria Math" w:hAnsi="Cambria Math"/>
+                  <w:lang w:bidi="he-IL"/>
+                </w:rPr>
+                <m:t>x</m:t>
+              </m:r>
+            </m:e>
+            <m:sup>
+              <m:r>
+                <w:rPr>
+                  <w:rFonts w:ascii="Cambria Math" w:hAnsi="Cambria Math"/>
+                  <w:lang w:bidi="he-IL"/>
+                </w:rPr>
+                <m:t>2</m:t>
+              </m:r>
+            </m:sup>
+          </m:sSup>
+          <m:r>
+            <w:rPr>
+              <w:rFonts w:ascii="Cambria Math" w:hAnsi="Cambria Math"/>
+              <w:lang w:bidi="he-IL"/>
+            </w:rPr>
+            <m:t>+</m:t>
+          </m:r>
+          <m:sSup>
+            <m:sSupPr>
+              <m:ctrlPr>
+                <w:rPr>
+                  <w:rFonts w:ascii="Cambria Math" w:hAnsi="Cambria Math"/>
+                  <w:i/>
+                  <w:iCs/>
+                  <w:lang w:bidi="he-IL"/>
+                </w:rPr>
+              </m:ctrlPr>
+            </m:sSupPr>
+            <m:e>
+              <m:r>
+                <w:rPr>
+                  <w:rFonts w:ascii="Cambria Math" w:hAnsi="Cambria Math"/>
+                  <w:lang w:bidi="he-IL"/>
+                </w:rPr>
+                <m:t>y</m:t>
+              </m:r>
+            </m:e>
+            <m:sup>
+              <m:r>
+                <w:rPr>
+                  <w:rFonts w:ascii="Cambria Math" w:hAnsi="Cambria Math"/>
+                  <w:lang w:bidi="he-IL"/>
+                </w:rPr>
+                <m:t>2</m:t>
+              </m:r>
+            </m:sup>
+          </m:sSup>
+          <m:r>
+            <w:rPr>
+              <w:rFonts w:ascii="Cambria Math" w:hAnsi="Cambria Math"/>
+              <w:lang w:bidi="he-IL"/>
+            </w:rPr>
+            <m:t>-32</m:t>
+          </m:r>
+          <w:bookmarkEnd w:id="6"/>
+          <w:bookmarkEnd w:id="7"/>
+          <m:r>
+            <w:rPr>
+              <w:rFonts w:ascii="Cambria Math" w:hAnsi="Cambria Math"/>
+              <w:lang w:bidi="he-IL"/>
+            </w:rPr>
+            <w:br/>
+          </m:r>
+        </m:oMath>
+        <m:oMath>
+          <m:r>
+            <w:rPr>
+              <w:rFonts w:ascii="Cambria Math" w:hAnsi="Cambria Math"/>
+              <w:lang w:bidi="he-IL"/>
+            </w:rPr>
+            <m:t>L</m:t>
+          </m:r>
+          <m:d>
+            <m:dPr>
+              <m:ctrlPr>
+                <w:rPr>
+                  <w:rFonts w:ascii="Cambria Math" w:hAnsi="Cambria Math"/>
+                  <w:i/>
+                  <w:iCs/>
+                  <w:lang w:bidi="he-IL"/>
+                </w:rPr>
+              </m:ctrlPr>
+            </m:dPr>
+            <m:e>
+              <m:r>
+                <w:rPr>
+                  <w:rFonts w:ascii="Cambria Math" w:hAnsi="Cambria Math"/>
+                  <w:lang w:bidi="he-IL"/>
+                </w:rPr>
+                <m:t>x,y,λ</m:t>
+              </m:r>
+            </m:e>
+          </m:d>
+          <m:r>
+            <w:rPr>
+              <w:rFonts w:ascii="Cambria Math" w:hAnsi="Cambria Math"/>
+              <w:lang w:bidi="he-IL"/>
+            </w:rPr>
+            <m:t>=3</m:t>
+          </m:r>
+          <m:sSup>
+            <m:sSupPr>
+              <m:ctrlPr>
+                <w:rPr>
+                  <w:rFonts w:ascii="Cambria Math" w:hAnsi="Cambria Math"/>
+                  <w:i/>
+                  <w:iCs/>
+                  <w:lang w:bidi="he-IL"/>
+                </w:rPr>
+              </m:ctrlPr>
+            </m:sSupPr>
+            <m:e>
+              <m:r>
+                <w:rPr>
+                  <w:rFonts w:ascii="Cambria Math" w:hAnsi="Cambria Math"/>
+                  <w:lang w:bidi="he-IL"/>
+                </w:rPr>
+                <m:t>e</m:t>
+              </m:r>
+            </m:e>
+            <m:sup>
+              <m:r>
+                <w:rPr>
+                  <w:rFonts w:ascii="Cambria Math" w:hAnsi="Cambria Math"/>
+                  <w:lang w:bidi="he-IL"/>
+                </w:rPr>
+                <m:t>xy</m:t>
+              </m:r>
+            </m:sup>
+          </m:sSup>
+          <m:r>
+            <w:rPr>
+              <w:rFonts w:ascii="Cambria Math" w:hAnsi="Cambria Math"/>
+              <w:lang w:bidi="he-IL"/>
+            </w:rPr>
+            <m:t>+λ</m:t>
+          </m:r>
+          <m:d>
+            <m:dPr>
+              <m:ctrlPr>
+                <w:rPr>
+                  <w:rFonts w:ascii="Cambria Math" w:hAnsi="Cambria Math"/>
+                  <w:i/>
+                  <w:iCs/>
+                  <w:lang w:bidi="he-IL"/>
+                </w:rPr>
+              </m:ctrlPr>
+            </m:dPr>
+            <m:e>
+              <m:sSup>
+                <m:sSupPr>
+                  <m:ctrlPr>
+                    <w:rPr>
+                      <w:rFonts w:ascii="Cambria Math" w:hAnsi="Cambria Math"/>
+                      <w:i/>
+                      <w:iCs/>
+                      <w:lang w:bidi="he-IL"/>
+                    </w:rPr>
+                  </m:ctrlPr>
+                </m:sSupPr>
+                <m:e>
+                  <m:r>
+                    <w:rPr>
+                      <w:rFonts w:ascii="Cambria Math" w:hAnsi="Cambria Math"/>
+                      <w:lang w:bidi="he-IL"/>
+                    </w:rPr>
+                    <m:t>x</m:t>
+                  </m:r>
+                </m:e>
+                <m:sup>
+                  <m:r>
+                    <w:rPr>
+                      <w:rFonts w:ascii="Cambria Math" w:hAnsi="Cambria Math"/>
+                      <w:lang w:bidi="he-IL"/>
+                    </w:rPr>
+                    <m:t>2</m:t>
+                  </m:r>
+                </m:sup>
+              </m:sSup>
+              <m:r>
+                <w:rPr>
+                  <w:rFonts w:ascii="Cambria Math" w:hAnsi="Cambria Math"/>
+                  <w:lang w:bidi="he-IL"/>
+                </w:rPr>
+                <m:t>+</m:t>
+              </m:r>
+              <m:sSup>
+                <m:sSupPr>
+                  <m:ctrlPr>
+                    <w:rPr>
+                      <w:rFonts w:ascii="Cambria Math" w:hAnsi="Cambria Math"/>
+                      <w:i/>
+                      <w:iCs/>
+                      <w:lang w:bidi="he-IL"/>
+                    </w:rPr>
+                  </m:ctrlPr>
+                </m:sSupPr>
+                <m:e>
+                  <m:r>
+                    <w:rPr>
+                      <w:rFonts w:ascii="Cambria Math" w:hAnsi="Cambria Math"/>
+                      <w:lang w:bidi="he-IL"/>
+                    </w:rPr>
+                    <m:t>y</m:t>
+                  </m:r>
+                </m:e>
+                <m:sup>
+                  <m:r>
+                    <w:rPr>
+                      <w:rFonts w:ascii="Cambria Math" w:hAnsi="Cambria Math"/>
+                      <w:lang w:bidi="he-IL"/>
+                    </w:rPr>
+                    <m:t>2</m:t>
+                  </m:r>
+                </m:sup>
+              </m:sSup>
+              <m:r>
+                <w:rPr>
+                  <w:rFonts w:ascii="Cambria Math" w:hAnsi="Cambria Math"/>
+                  <w:lang w:bidi="he-IL"/>
+                </w:rPr>
+                <m:t>-32</m:t>
+              </m:r>
+            </m:e>
+          </m:d>
+        </m:oMath>
+      </m:oMathPara>
+    </w:p>
+    <w:p>
+      <w:pPr>
+        <w:pStyle w:val="ListParagraph"/>
+        <w:rPr>
+          <w:rFonts w:ascii="Times" w:eastAsiaTheme="minorEastAsia" w:hAnsi="Times"/>
+          <w:iCs/>
+          <w:lang w:bidi="he-IL"/>
+        </w:rPr>
+      </w:pPr>
+    </w:p>
+    <w:p>
+      <w:pPr>
+        <w:pStyle w:val="ListParagraph"/>
+        <w:rPr>
+          <w:rFonts w:ascii="Times" w:eastAsiaTheme="minorEastAsia" w:hAnsi="Times"/>
+          <w:iCs/>
+          <w:lang w:bidi="he-IL"/>
+        </w:rPr>
+      </w:pPr>
+      <m:oMathPara>
+        <m:oMath>
+          <m:r>
+            <w:rPr>
+              <w:rFonts w:ascii="Cambria Math" w:eastAsiaTheme="minorEastAsia" w:hAnsi="Cambria Math"/>
+              <w:lang w:bidi="he-IL"/>
+            </w:rPr>
+            <m:t>∇L=∇</m:t>
+          </m:r>
+          <m:d>
+            <m:dPr>
+              <m:ctrlPr>
+                <w:rPr>
+                  <w:rFonts w:ascii="Cambria Math" w:eastAsiaTheme="minorEastAsia" w:hAnsi="Cambria Math"/>
+                  <w:i/>
+                  <w:iCs/>
+                  <w:lang w:bidi="he-IL"/>
+                </w:rPr>
+              </m:ctrlPr>
+            </m:dPr>
+            <m:e>
+              <m:r>
+                <w:rPr>
+                  <w:rFonts w:ascii="Cambria Math" w:eastAsiaTheme="minorEastAsia" w:hAnsi="Cambria Math"/>
+                  <w:lang w:bidi="he-IL"/>
+                </w:rPr>
+                <m:t>3</m:t>
+              </m:r>
+              <m:sSup>
+                <m:sSupPr>
+                  <m:ctrlPr>
+                    <w:rPr>
+                      <w:rFonts w:ascii="Cambria Math" w:eastAsiaTheme="minorEastAsia" w:hAnsi="Cambria Math"/>
+                      <w:i/>
+                      <w:iCs/>
+                      <w:lang w:bidi="he-IL"/>
+                    </w:rPr>
+                  </m:ctrlPr>
+                </m:sSupPr>
+                <m:e>
+                  <m:r>
+                    <w:rPr>
+                      <w:rFonts w:ascii="Cambria Math" w:eastAsiaTheme="minorEastAsia" w:hAnsi="Cambria Math"/>
+                      <w:lang w:bidi="he-IL"/>
+                    </w:rPr>
+                    <m:t>e</m:t>
+                  </m:r>
+                </m:e>
+                <m:sup>
+                  <m:r>
+                    <w:rPr>
+                      <w:rFonts w:ascii="Cambria Math" w:eastAsiaTheme="minorEastAsia" w:hAnsi="Cambria Math"/>
+                      <w:lang w:bidi="he-IL"/>
+                    </w:rPr>
+                    <m:t>xy</m:t>
+                  </m:r>
+                </m:sup>
+              </m:sSup>
+              <m:r>
+                <w:rPr>
+                  <w:rFonts w:ascii="Cambria Math" w:eastAsiaTheme="minorEastAsia" w:hAnsi="Cambria Math"/>
+                  <w:lang w:bidi="he-IL"/>
+                </w:rPr>
+                <m:t>+λ</m:t>
+              </m:r>
+              <m:d>
+                <m:dPr>
+                  <m:ctrlPr>
+                    <w:rPr>
+                      <w:rFonts w:ascii="Cambria Math" w:eastAsiaTheme="minorEastAsia" w:hAnsi="Cambria Math"/>
+                      <w:i/>
+                      <w:iCs/>
+                      <w:lang w:bidi="he-IL"/>
+                    </w:rPr>
+                  </m:ctrlPr>
+                </m:dPr>
+                <m:e>
+                  <m:sSup>
+                    <m:sSupPr>
+                      <m:ctrlPr>
+                        <w:rPr>
+                          <w:rFonts w:ascii="Cambria Math" w:eastAsiaTheme="minorEastAsia" w:hAnsi="Cambria Math"/>
+                          <w:i/>
+                          <w:iCs/>
+                          <w:lang w:bidi="he-IL"/>
+                        </w:rPr>
+                      </m:ctrlPr>
+                    </m:sSupPr>
+                    <m:e>
+                      <m:r>
+                        <w:rPr>
+                          <w:rFonts w:ascii="Cambria Math" w:eastAsiaTheme="minorEastAsia" w:hAnsi="Cambria Math"/>
+                          <w:lang w:bidi="he-IL"/>
+                        </w:rPr>
+                        <m:t>x</m:t>
+                      </m:r>
+                    </m:e>
+                    <m:sup>
+                      <m:r>
+                        <w:rPr>
+                          <w:rFonts w:ascii="Cambria Math" w:eastAsiaTheme="minorEastAsia" w:hAnsi="Cambria Math"/>
+                          <w:lang w:bidi="he-IL"/>
+                        </w:rPr>
+                        <m:t>2</m:t>
+                      </m:r>
+                    </m:sup>
+                  </m:sSup>
+                  <m:r>
+                    <w:rPr>
+                      <w:rFonts w:ascii="Cambria Math" w:eastAsiaTheme="minorEastAsia" w:hAnsi="Cambria Math"/>
+                      <w:lang w:bidi="he-IL"/>
+                    </w:rPr>
+                    <m:t>+</m:t>
+                  </m:r>
+                  <m:sSup>
+                    <m:sSupPr>
+                      <m:ctrlPr>
+                        <w:rPr>
+                          <w:rFonts w:ascii="Cambria Math" w:eastAsiaTheme="minorEastAsia" w:hAnsi="Cambria Math"/>
+                          <w:i/>
+                          <w:iCs/>
+                          <w:lang w:bidi="he-IL"/>
+                        </w:rPr>
+                      </m:ctrlPr>
+                    </m:sSupPr>
+                    <m:e>
+                      <m:r>
+                        <w:rPr>
+                          <w:rFonts w:ascii="Cambria Math" w:eastAsiaTheme="minorEastAsia" w:hAnsi="Cambria Math"/>
+                          <w:lang w:bidi="he-IL"/>
+                        </w:rPr>
+                        <m:t>y</m:t>
+                      </m:r>
+                    </m:e>
+                    <m:sup>
+                      <m:r>
+                        <w:rPr>
+                          <w:rFonts w:ascii="Cambria Math" w:eastAsiaTheme="minorEastAsia" w:hAnsi="Cambria Math"/>
+                          <w:lang w:bidi="he-IL"/>
+                        </w:rPr>
+                        <m:t>2</m:t>
+                      </m:r>
+                    </m:sup>
+                  </m:sSup>
+                  <m:r>
+                    <w:rPr>
+                      <w:rFonts w:ascii="Cambria Math" w:eastAsiaTheme="minorEastAsia" w:hAnsi="Cambria Math"/>
+                      <w:lang w:bidi="he-IL"/>
+                    </w:rPr>
+                    <m:t>-32</m:t>
+                  </m:r>
+                </m:e>
+              </m:d>
+            </m:e>
+          </m:d>
+          <m:r>
+            <w:rPr>
+              <w:rFonts w:ascii="Cambria Math" w:eastAsiaTheme="minorEastAsia" w:hAnsi="Cambria Math"/>
+              <w:lang w:bidi="he-IL"/>
+            </w:rPr>
+            <m:t>=0</m:t>
+          </m:r>
+        </m:oMath>
+      </m:oMathPara>
+    </w:p>
+    <w:p>
+      <w:pPr>
+        <w:pStyle w:val="ListParagraph"/>
+        <w:rPr>
+          <w:rFonts w:ascii="Times" w:eastAsiaTheme="minorEastAsia" w:hAnsi="Times"/>
+          <w:iCs/>
+          <w:lang w:bidi="he-IL"/>
+        </w:rPr>
+      </w:pPr>
+      <m:oMathPara>
+        <m:oMath>
+          <m:r>
+            <w:rPr>
+              <w:rFonts w:ascii="Cambria Math" w:hAnsi="Cambria Math"/>
+              <w:lang w:bidi="he-IL"/>
+            </w:rPr>
+            <w:br/>
+          </m:r>
+        </m:oMath>
+        <m:oMath>
+          <m:d>
+            <m:dPr>
+              <m:begChr m:val="{"/>
+              <m:endChr m:val=""/>
+              <m:ctrlPr>
+                <w:rPr>
+                  <w:rFonts w:ascii="Cambria Math" w:hAnsi="Cambria Math"/>
+                  <w:i/>
+                  <w:iCs/>
+                  <w:lang w:bidi="he-IL"/>
+                </w:rPr>
+              </m:ctrlPr>
+            </m:dPr>
+            <m:e>
+              <m:eqArr>
+                <m:eqArrPr>
+                  <m:ctrlPr>
+                    <w:rPr>
+                      <w:rFonts w:ascii="Cambria Math" w:hAnsi="Cambria Math"/>
+                      <w:i/>
+                      <w:iCs/>
+                      <w:lang w:bidi="he-IL"/>
+                    </w:rPr>
+                  </m:ctrlPr>
+                </m:eqArrPr>
+                <m:e>
+                  <m:sSubSup>
+                    <m:sSubSupPr>
+                      <m:ctrlPr>
+                        <w:rPr>
+                          <w:rFonts w:ascii="Cambria Math" w:hAnsi="Cambria Math"/>
+                          <w:i/>
+                          <w:iCs/>
+                          <w:lang w:bidi="he-IL"/>
+                        </w:rPr>
+                      </m:ctrlPr>
+                    </m:sSubSupPr>
+                    <m:e>
+                      <m:r>
+                        <w:rPr>
+                          <w:rFonts w:ascii="Cambria Math" w:hAnsi="Cambria Math"/>
+                          <w:lang w:bidi="he-IL"/>
+                        </w:rPr>
+                        <m:t>L</m:t>
+                      </m:r>
+                    </m:e>
+                    <m:sub>
+                      <m:r>
+                        <w:rPr>
+                          <w:rFonts w:ascii="Cambria Math" w:hAnsi="Cambria Math"/>
+                          <w:lang w:bidi="he-IL"/>
+                        </w:rPr>
+                        <m:t>x</m:t>
+                      </m:r>
+                    </m:sub>
+                    <m:sup>
+                      <m:r>
+                        <w:rPr>
+                          <w:rFonts w:ascii="Cambria Math" w:hAnsi="Cambria Math"/>
+                          <w:lang w:bidi="he-IL"/>
+                        </w:rPr>
+                        <m:t>'</m:t>
+                      </m:r>
+                    </m:sup>
+                  </m:sSubSup>
+                  <m:r>
+                    <w:rPr>
+                      <w:rFonts w:ascii="Cambria Math" w:hAnsi="Cambria Math"/>
+                      <w:lang w:bidi="he-IL"/>
+                    </w:rPr>
+                    <m:t>=</m:t>
+                  </m:r>
+                  <m:r>
+                    <w:rPr>
+                      <w:rFonts w:ascii="Cambria Math" w:hAnsi="Cambria Math"/>
+                      <w:lang w:bidi="he-IL"/>
+                    </w:rPr>
+                    <m:t>3y</m:t>
+                  </m:r>
+                  <m:sSup>
+                    <m:sSupPr>
+                      <m:ctrlPr>
+                        <w:rPr>
+                          <w:rFonts w:ascii="Cambria Math" w:hAnsi="Cambria Math"/>
+                          <w:i/>
+                          <w:iCs/>
+                          <w:lang w:bidi="he-IL"/>
+                        </w:rPr>
+                      </m:ctrlPr>
+                    </m:sSupPr>
+                    <m:e>
+                      <m:r>
+                        <w:rPr>
+                          <w:rFonts w:ascii="Cambria Math" w:hAnsi="Cambria Math"/>
+                          <w:lang w:bidi="he-IL"/>
+                        </w:rPr>
+                        <m:t>e</m:t>
+                      </m:r>
+                    </m:e>
+                    <m:sup>
+                      <m:r>
+                        <w:rPr>
+                          <w:rFonts w:ascii="Cambria Math" w:hAnsi="Cambria Math"/>
+                          <w:lang w:bidi="he-IL"/>
+                        </w:rPr>
+                        <m:t>xy</m:t>
+                      </m:r>
+                    </m:sup>
+                  </m:sSup>
+                  <m:r>
+                    <w:rPr>
+                      <w:rFonts w:ascii="Cambria Math" w:hAnsi="Cambria Math"/>
+                      <w:lang w:bidi="he-IL"/>
+                    </w:rPr>
+                    <m:t>+2λx=0</m:t>
+                  </m:r>
+                </m:e>
+                <m:e>
+                  <m:sSubSup>
+                    <m:sSubSupPr>
+                      <m:ctrlPr>
+                        <w:rPr>
+                          <w:rFonts w:ascii="Cambria Math" w:hAnsi="Cambria Math"/>
+                          <w:i/>
+                          <w:iCs/>
+                          <w:lang w:bidi="he-IL"/>
+                        </w:rPr>
+                      </m:ctrlPr>
+                    </m:sSubSupPr>
+                    <m:e>
+                      <m:r>
+                        <w:rPr>
+                          <w:rFonts w:ascii="Cambria Math" w:hAnsi="Cambria Math"/>
+                          <w:lang w:bidi="he-IL"/>
+                        </w:rPr>
+                        <m:t>L</m:t>
+                      </m:r>
+                    </m:e>
+                    <m:sub>
+                      <m:r>
+                        <w:rPr>
+                          <w:rFonts w:ascii="Cambria Math" w:hAnsi="Cambria Math"/>
+                          <w:lang w:bidi="he-IL"/>
+                        </w:rPr>
+                        <m:t>y</m:t>
+                      </m:r>
+                    </m:sub>
+                    <m:sup>
+                      <m:r>
+                        <w:rPr>
+                          <w:rFonts w:ascii="Cambria Math" w:hAnsi="Cambria Math"/>
+                          <w:lang w:bidi="he-IL"/>
+                        </w:rPr>
+                        <m:t>'</m:t>
+                      </m:r>
+                    </m:sup>
+                  </m:sSubSup>
+                  <m:r>
+                    <w:rPr>
+                      <w:rFonts w:ascii="Cambria Math" w:hAnsi="Cambria Math"/>
+                      <w:lang w:bidi="he-IL"/>
+                    </w:rPr>
+                    <m:t>=3x</m:t>
+                  </m:r>
+                  <m:sSup>
+                    <m:sSupPr>
+                      <m:ctrlPr>
+                        <w:rPr>
+                          <w:rFonts w:ascii="Cambria Math" w:hAnsi="Cambria Math"/>
+                          <w:i/>
+                          <w:iCs/>
+                          <w:lang w:bidi="he-IL"/>
+                        </w:rPr>
+                      </m:ctrlPr>
+                    </m:sSupPr>
+                    <m:e>
+                      <m:r>
+                        <w:rPr>
+                          <w:rFonts w:ascii="Cambria Math" w:hAnsi="Cambria Math"/>
+                          <w:lang w:bidi="he-IL"/>
+                        </w:rPr>
+                        <m:t>e</m:t>
+                      </m:r>
+                    </m:e>
+                    <m:sup>
+                      <m:r>
+                        <w:rPr>
+                          <w:rFonts w:ascii="Cambria Math" w:hAnsi="Cambria Math"/>
+                          <w:lang w:bidi="he-IL"/>
+                        </w:rPr>
+                        <m:t>xy</m:t>
+                      </m:r>
+                    </m:sup>
+                  </m:sSup>
+                  <m:r>
+                    <w:rPr>
+                      <w:rFonts w:ascii="Cambria Math" w:hAnsi="Cambria Math"/>
+                      <w:lang w:bidi="he-IL"/>
+                    </w:rPr>
+                    <m:t>+2λy=0</m:t>
+                  </m:r>
+                </m:e>
+                <m:e>
+                  <m:sSubSup>
+                    <m:sSubSupPr>
+                      <m:ctrlPr>
+                        <w:rPr>
+                          <w:rFonts w:ascii="Cambria Math" w:hAnsi="Cambria Math"/>
+                          <w:i/>
+                          <w:iCs/>
+                          <w:lang w:bidi="he-IL"/>
+                        </w:rPr>
+                      </m:ctrlPr>
+                    </m:sSubSupPr>
+                    <m:e>
+                      <m:r>
+                        <w:rPr>
+                          <w:rFonts w:ascii="Cambria Math" w:hAnsi="Cambria Math"/>
+                          <w:lang w:bidi="he-IL"/>
+                        </w:rPr>
+                        <m:t>L</m:t>
+                      </m:r>
+                    </m:e>
+                    <m:sub>
+                      <m:r>
+                        <w:rPr>
+                          <w:rFonts w:ascii="Cambria Math" w:hAnsi="Cambria Math"/>
+                          <w:lang w:bidi="he-IL"/>
+                        </w:rPr>
+                        <m:t>λ</m:t>
+                      </m:r>
+                    </m:sub>
+                    <m:sup>
+                      <m:r>
+                        <w:rPr>
+                          <w:rFonts w:ascii="Cambria Math" w:hAnsi="Cambria Math"/>
+                          <w:lang w:bidi="he-IL"/>
+                        </w:rPr>
+                        <m:t>'</m:t>
+                      </m:r>
+                    </m:sup>
+                  </m:sSubSup>
+                  <m:r>
+                    <w:rPr>
+                      <w:rFonts w:ascii="Cambria Math" w:hAnsi="Cambria Math"/>
+                      <w:lang w:bidi="he-IL"/>
+                    </w:rPr>
+                    <m:t>=</m:t>
+                  </m:r>
+                  <m:sSup>
+                    <m:sSupPr>
+                      <m:ctrlPr>
+                        <w:rPr>
+                          <w:rFonts w:ascii="Cambria Math" w:hAnsi="Cambria Math"/>
+                          <w:i/>
+                          <w:iCs/>
+                          <w:lang w:bidi="he-IL"/>
+                        </w:rPr>
+                      </m:ctrlPr>
+                    </m:sSupPr>
+                    <m:e>
+                      <m:r>
+                        <w:rPr>
+                          <w:rFonts w:ascii="Cambria Math" w:hAnsi="Cambria Math"/>
+                          <w:lang w:bidi="he-IL"/>
+                        </w:rPr>
+                        <m:t>x</m:t>
+                      </m:r>
+                    </m:e>
+                    <m:sup>
+                      <m:r>
+                        <w:rPr>
+                          <w:rFonts w:ascii="Cambria Math" w:hAnsi="Cambria Math"/>
+                          <w:lang w:bidi="he-IL"/>
+                        </w:rPr>
+                        <m:t>2</m:t>
+                      </m:r>
+                    </m:sup>
+                  </m:sSup>
+                  <m:r>
+                    <w:rPr>
+                      <w:rFonts w:ascii="Cambria Math" w:hAnsi="Cambria Math"/>
+                      <w:lang w:bidi="he-IL"/>
+                    </w:rPr>
+                    <m:t>+</m:t>
+                  </m:r>
+                  <m:sSup>
+                    <m:sSupPr>
+                      <m:ctrlPr>
+                        <w:rPr>
+                          <w:rFonts w:ascii="Cambria Math" w:hAnsi="Cambria Math"/>
+                          <w:i/>
+                          <w:iCs/>
+                          <w:lang w:bidi="he-IL"/>
+                        </w:rPr>
+                      </m:ctrlPr>
+                    </m:sSupPr>
+                    <m:e>
+                      <m:r>
+                        <w:rPr>
+                          <w:rFonts w:ascii="Cambria Math" w:hAnsi="Cambria Math"/>
+                          <w:lang w:bidi="he-IL"/>
+                        </w:rPr>
+                        <m:t>y</m:t>
+                      </m:r>
+                    </m:e>
+                    <m:sup>
+                      <m:r>
+                        <w:rPr>
+                          <w:rFonts w:ascii="Cambria Math" w:hAnsi="Cambria Math"/>
+                          <w:lang w:bidi="he-IL"/>
+                        </w:rPr>
+                        <m:t>2</m:t>
+                      </m:r>
+                    </m:sup>
+                  </m:sSup>
+                  <m:r>
+                    <w:rPr>
+                      <w:rFonts w:ascii="Cambria Math" w:hAnsi="Cambria Math"/>
+                      <w:lang w:bidi="he-IL"/>
+                    </w:rPr>
+                    <m:t>-32=0</m:t>
+                  </m:r>
+                </m:e>
+              </m:eqArr>
+            </m:e>
+          </m:d>
+        </m:oMath>
+      </m:oMathPara>
+    </w:p>
+    <w:p>
+      <w:pPr>
+        <w:pStyle w:val="ListParagraph"/>
+        <w:rPr>
+          <w:rFonts w:ascii="Times" w:eastAsiaTheme="minorEastAsia" w:hAnsi="Times"/>
+          <w:iCs/>
+          <w:lang w:bidi="he-IL"/>
+        </w:rPr>
+      </w:pPr>
+      <w:bookmarkStart w:id="8" w:name="_GoBack"/>
+      <w:bookmarkEnd w:id="8"/>
+    </w:p>
+    <w:p>
+      <w:pPr>
+        <w:pStyle w:val="ListParagraph"/>
+        <w:rPr>
+          <w:rFonts w:ascii="Times" w:eastAsiaTheme="minorEastAsia" w:hAnsi="Times"/>
+          <w:iCs/>
+          <w:lang w:bidi="he-IL"/>
+        </w:rPr>
+      </w:pPr>
     </w:p>
     <w:sectPr>
-      <w:headerReference w:type="default" r:id="rId9"/>
+      <w:headerReference w:type="default" r:id="rId10"/>
       <w:pgSz w:w="11900" w:h="16840"/>
       <w:pgMar w:top="1440" w:right="1440" w:bottom="1440" w:left="1440" w:header="708" w:footer="708" w:gutter="0"/>
       <w:cols w:space="708"/>
@@ -3540,6 +4511,103 @@
     </w:r>
   </w:p>
 </w:hdr>
+</file>
+
+<file path=word/numbering.xml><?xml version="1.0" encoding="utf-8"?>
+<w:numbering xmlns:wpc="http://schemas.microsoft.com/office/word/2010/wordprocessingCanvas" xmlns:mo="http://schemas.microsoft.com/office/mac/office/2008/main" xmlns:mc="http://schemas.openxmlformats.org/markup-compatibility/2006" xmlns:mv="urn:schemas-microsoft-com:mac:vml" xmlns:o="urn:schemas-microsoft-com:office:office" xmlns:r="http://schemas.openxmlformats.org/officeDocument/2006/relationships" xmlns:m="http://schemas.openxmlformats.org/officeDocument/2006/math" xmlns:v="urn:schemas-microsoft-com:vml" xmlns:wp14="http://schemas.microsoft.com/office/word/2010/wordprocessingDrawing" xmlns:wp="http://schemas.openxmlformats.org/drawingml/2006/wordprocessingDrawing" xmlns:w10="urn:schemas-microsoft-com:office:word" xmlns:w="http://schemas.openxmlformats.org/wordprocessingml/2006/main" xmlns:w14="http://schemas.microsoft.com/office/word/2010/wordml" xmlns:w15="http://schemas.microsoft.com/office/word/2012/wordml" xmlns:wpg="http://schemas.microsoft.com/office/word/2010/wordprocessingGroup" xmlns:wpi="http://schemas.microsoft.com/office/word/2010/wordprocessingInk" xmlns:wne="http://schemas.microsoft.com/office/word/2006/wordml" xmlns:wps="http://schemas.microsoft.com/office/word/2010/wordprocessingShape" mc:Ignorable="w14 w15 wp14">
+  <w:abstractNum w:abstractNumId="0">
+    <w:nsid w:val="1620055B"/>
+    <w:multiLevelType w:val="hybridMultilevel"/>
+    <w:tmpl w:val="4A2CD814"/>
+    <w:lvl w:ilvl="0" w:tplc="04090019">
+      <w:start w:val="1"/>
+      <w:numFmt w:val="lowerLetter"/>
+      <w:lvlText w:val="%1."/>
+      <w:lvlJc w:val="left"/>
+      <w:pPr>
+        <w:ind w:left="720" w:hanging="360"/>
+      </w:pPr>
+      <w:rPr>
+        <w:rFonts w:hint="default"/>
+      </w:rPr>
+    </w:lvl>
+    <w:lvl w:ilvl="1" w:tplc="04090019" w:tentative="1">
+      <w:start w:val="1"/>
+      <w:numFmt w:val="lowerLetter"/>
+      <w:lvlText w:val="%2."/>
+      <w:lvlJc w:val="left"/>
+      <w:pPr>
+        <w:ind w:left="1440" w:hanging="360"/>
+      </w:pPr>
+    </w:lvl>
+    <w:lvl w:ilvl="2" w:tplc="0409001B" w:tentative="1">
+      <w:start w:val="1"/>
+      <w:numFmt w:val="lowerRoman"/>
+      <w:lvlText w:val="%3."/>
+      <w:lvlJc w:val="right"/>
+      <w:pPr>
+        <w:ind w:left="2160" w:hanging="180"/>
+      </w:pPr>
+    </w:lvl>
+    <w:lvl w:ilvl="3" w:tplc="0409000F" w:tentative="1">
+      <w:start w:val="1"/>
+      <w:numFmt w:val="decimal"/>
+      <w:lvlText w:val="%4."/>
+      <w:lvlJc w:val="left"/>
+      <w:pPr>
+        <w:ind w:left="2880" w:hanging="360"/>
+      </w:pPr>
+    </w:lvl>
+    <w:lvl w:ilvl="4" w:tplc="04090019" w:tentative="1">
+      <w:start w:val="1"/>
+      <w:numFmt w:val="lowerLetter"/>
+      <w:lvlText w:val="%5."/>
+      <w:lvlJc w:val="left"/>
+      <w:pPr>
+        <w:ind w:left="3600" w:hanging="360"/>
+      </w:pPr>
+    </w:lvl>
+    <w:lvl w:ilvl="5" w:tplc="0409001B" w:tentative="1">
+      <w:start w:val="1"/>
+      <w:numFmt w:val="lowerRoman"/>
+      <w:lvlText w:val="%6."/>
+      <w:lvlJc w:val="right"/>
+      <w:pPr>
+        <w:ind w:left="4320" w:hanging="180"/>
+      </w:pPr>
+    </w:lvl>
+    <w:lvl w:ilvl="6" w:tplc="0409000F" w:tentative="1">
+      <w:start w:val="1"/>
+      <w:numFmt w:val="decimal"/>
+      <w:lvlText w:val="%7."/>
+      <w:lvlJc w:val="left"/>
+      <w:pPr>
+        <w:ind w:left="5040" w:hanging="360"/>
+      </w:pPr>
+    </w:lvl>
+    <w:lvl w:ilvl="7" w:tplc="04090019" w:tentative="1">
+      <w:start w:val="1"/>
+      <w:numFmt w:val="lowerLetter"/>
+      <w:lvlText w:val="%8."/>
+      <w:lvlJc w:val="left"/>
+      <w:pPr>
+        <w:ind w:left="5760" w:hanging="360"/>
+      </w:pPr>
+    </w:lvl>
+    <w:lvl w:ilvl="8" w:tplc="0409001B" w:tentative="1">
+      <w:start w:val="1"/>
+      <w:numFmt w:val="lowerRoman"/>
+      <w:lvlText w:val="%9."/>
+      <w:lvlJc w:val="right"/>
+      <w:pPr>
+        <w:ind w:left="6480" w:hanging="180"/>
+      </w:pPr>
+    </w:lvl>
+  </w:abstractNum>
+  <w:num w:numId="1">
+    <w:abstractNumId w:val="0"/>
+  </w:num>
+</w:numbering>
 </file>
 
 <file path=word/styles.xml><?xml version="1.0" encoding="utf-8"?>
@@ -4021,6 +5089,17 @@
     <w:uiPriority w:val="99"/>
     <w:rsid w:val="003B3B40"/>
   </w:style>
+  <w:style w:type="paragraph" w:styleId="ListParagraph">
+    <w:name w:val="List Paragraph"/>
+    <w:basedOn w:val="Normal"/>
+    <w:uiPriority w:val="34"/>
+    <w:qFormat/>
+    <w:rsid w:val="0093393D"/>
+    <w:pPr>
+      <w:ind w:left="720"/>
+      <w:contextualSpacing/>
+    </w:pPr>
+  </w:style>
 </w:styles>
 </file>
 

</xml_diff>

<commit_message>
Updated version of main
</commit_message>
<xml_diff>
--- a/HomeWork 5.docx
+++ b/HomeWork 5.docx
@@ -9,6 +9,7 @@
           <w:rFonts w:ascii="Times" w:hAnsi="Times"/>
         </w:rPr>
       </w:pPr>
+      <w:proofErr w:type="spellStart"/>
       <w:r>
         <w:rPr>
           <w:rFonts w:ascii="Times" w:hAnsi="Times"/>
@@ -16,7 +17,17 @@
           <w:bCs/>
           <w:u w:val="single"/>
         </w:rPr>
-        <w:t>HomeWork 5</w:t>
+        <w:t>HomeWork</w:t>
+      </w:r>
+      <w:proofErr w:type="spellEnd"/>
+      <w:r>
+        <w:rPr>
+          <w:rFonts w:ascii="Times" w:hAnsi="Times"/>
+          <w:b/>
+          <w:bCs/>
+          <w:u w:val="single"/>
+        </w:rPr>
+        <w:t xml:space="preserve"> 5</w:t>
       </w:r>
     </w:p>
     <w:p>
@@ -1318,6 +1329,9 @@
             </m:sup>
           </m:sSup>
           <m:r>
+            <m:rPr>
+              <m:sty m:val="p"/>
+            </m:rPr>
             <w:rPr>
               <w:rFonts w:ascii="Cambria Math" w:hAnsi="Cambria Math"/>
               <w:lang w:bidi="he-IL"/>
@@ -1534,14 +1548,7 @@
               <w:rFonts w:ascii="Cambria Math" w:eastAsiaTheme="minorEastAsia" w:hAnsi="Cambria Math"/>
               <w:lang w:bidi="he-IL"/>
             </w:rPr>
-            <m:t>&gt; =</m:t>
-          </m:r>
-          <m:r>
-            <w:rPr>
-              <w:rFonts w:ascii="Cambria Math" w:eastAsiaTheme="minorEastAsia" w:hAnsi="Cambria Math"/>
-              <w:lang w:bidi="he-IL"/>
-            </w:rPr>
-            <m:t>K</m:t>
+            <m:t>&gt; =K</m:t>
           </m:r>
           <m:d>
             <m:dPr>
@@ -1622,6 +1629,9 @@
             </m:e>
           </m:d>
           <m:r>
+            <m:rPr>
+              <m:sty m:val="p"/>
+            </m:rPr>
             <w:rPr>
               <w:rFonts w:ascii="Cambria Math" w:eastAsiaTheme="minorEastAsia" w:hAnsi="Cambria Math"/>
               <w:lang w:bidi="he-IL"/>
@@ -1638,6 +1648,9 @@
             <m:t>prove:</m:t>
           </m:r>
           <m:r>
+            <m:rPr>
+              <m:sty m:val="p"/>
+            </m:rPr>
             <w:rPr>
               <w:rFonts w:ascii="Cambria Math" w:eastAsiaTheme="minorEastAsia" w:hAnsi="Cambria Math"/>
               <w:lang w:bidi="he-IL"/>
@@ -1804,6 +1817,9 @@
             <m:t>≤2</m:t>
           </m:r>
           <m:r>
+            <m:rPr>
+              <m:sty m:val="p"/>
+            </m:rPr>
             <w:rPr>
               <w:rFonts w:ascii="Cambria Math" w:eastAsiaTheme="minorEastAsia" w:hAnsi="Cambria Math"/>
               <w:lang w:bidi="he-IL"/>
@@ -1826,6 +1842,7 @@
         <w:rPr>
           <w:rFonts w:ascii="Times" w:hAnsi="Times"/>
           <w:iCs/>
+          <w:noProof/>
           <w:lang w:bidi="he-IL"/>
         </w:rPr>
         <w:drawing>
@@ -1895,6 +1912,7 @@
         <w:rPr>
           <w:rFonts w:ascii="Times" w:hAnsi="Times"/>
           <w:iCs/>
+          <w:noProof/>
           <w:lang w:bidi="he-IL"/>
         </w:rPr>
         <w:drawing>
@@ -1944,6 +1962,9 @@
       <m:oMathPara>
         <m:oMath>
           <m:r>
+            <m:rPr>
+              <m:sty m:val="p"/>
+            </m:rPr>
             <w:rPr>
               <w:rFonts w:ascii="Cambria Math" w:eastAsiaTheme="minorEastAsia" w:hAnsi="Cambria Math"/>
               <w:lang w:bidi="he-IL"/>
@@ -1961,6 +1982,9 @@
             <m:t>proof:</m:t>
           </m:r>
           <m:r>
+            <m:rPr>
+              <m:sty m:val="p"/>
+            </m:rPr>
             <w:rPr>
               <w:rFonts w:ascii="Cambria Math" w:eastAsiaTheme="minorEastAsia" w:hAnsi="Cambria Math"/>
               <w:lang w:bidi="he-IL"/>
@@ -2444,6 +2468,9 @@
             <m:t>=</m:t>
           </m:r>
           <m:r>
+            <m:rPr>
+              <m:sty m:val="p"/>
+            </m:rPr>
             <w:rPr>
               <w:rFonts w:ascii="Cambria Math" w:eastAsiaTheme="minorEastAsia" w:hAnsi="Cambria Math"/>
               <w:lang w:bidi="he-IL"/>
@@ -2822,6 +2849,9 @@
             <m:t>=1 for all i,j, etc…</m:t>
           </m:r>
           <m:r>
+            <m:rPr>
+              <m:sty m:val="p"/>
+            </m:rPr>
             <w:rPr>
               <w:rFonts w:ascii="Cambria Math" w:eastAsiaTheme="minorEastAsia" w:hAnsi="Cambria Math"/>
               <w:sz w:val="16"/>
@@ -2840,6 +2870,9 @@
             <m:t>therefore:</m:t>
           </m:r>
           <m:r>
+            <m:rPr>
+              <m:sty m:val="p"/>
+            </m:rPr>
             <w:rPr>
               <w:rFonts w:ascii="Cambria Math" w:eastAsiaTheme="minorEastAsia" w:hAnsi="Cambria Math"/>
               <w:lang w:bidi="he-IL"/>
@@ -2853,21 +2886,7 @@
               <w:rFonts w:ascii="Cambria Math" w:eastAsiaTheme="minorEastAsia" w:hAnsi="Cambria Math"/>
               <w:lang w:bidi="he-IL"/>
             </w:rPr>
-            <m:t>=</m:t>
-          </m:r>
-          <m:r>
-            <w:rPr>
-              <w:rFonts w:ascii="Cambria Math" w:eastAsiaTheme="minorEastAsia" w:hAnsi="Cambria Math"/>
-              <w:lang w:bidi="he-IL"/>
-            </w:rPr>
-            <m:t>1+1-2</m:t>
-          </m:r>
-          <m:r>
-            <w:rPr>
-              <w:rFonts w:ascii="Cambria Math" w:eastAsiaTheme="minorEastAsia" w:hAnsi="Cambria Math"/>
-              <w:lang w:bidi="he-IL"/>
-            </w:rPr>
-            <m:t>&lt;ϕ</m:t>
+            <m:t>=1+1-2&lt;ϕ</m:t>
           </m:r>
           <m:d>
             <m:dPr>
@@ -3445,7 +3464,7 @@
       <w:pPr>
         <w:bidi/>
         <w:rPr>
-          <w:rFonts w:ascii="Times" w:hAnsi="Times" w:hint="cs"/>
+          <w:rFonts w:ascii="Times" w:hAnsi="Times"/>
           <w:iCs/>
           <w:rtl/>
           <w:lang w:bidi="he-IL"/>
@@ -3535,7 +3554,27 @@
           <w:iCs/>
           <w:lang w:bidi="he-IL"/>
         </w:rPr>
-        <w:t>F(x,y) = 3e</w:t>
+        <w:t>F(</w:t>
+      </w:r>
+      <w:proofErr w:type="spellStart"/>
+      <w:proofErr w:type="gramStart"/>
+      <w:r>
+        <w:rPr>
+          <w:rFonts w:ascii="Times" w:hAnsi="Times"/>
+          <w:iCs/>
+          <w:lang w:bidi="he-IL"/>
+        </w:rPr>
+        <w:t>x,y</w:t>
+      </w:r>
+      <w:proofErr w:type="spellEnd"/>
+      <w:proofErr w:type="gramEnd"/>
+      <w:r>
+        <w:rPr>
+          <w:rFonts w:ascii="Times" w:hAnsi="Times"/>
+          <w:iCs/>
+          <w:lang w:bidi="he-IL"/>
+        </w:rPr>
+        <w:t>) = 3e</w:t>
       </w:r>
       <w:r>
         <w:rPr>
@@ -3552,7 +3591,33 @@
           <w:iCs/>
           <w:lang w:bidi="he-IL"/>
         </w:rPr>
-        <w:t xml:space="preserve"> . constraint : x</w:t>
+        <w:t xml:space="preserve"> . </w:t>
+      </w:r>
+      <w:r>
+        <w:rPr>
+          <w:rFonts w:ascii="Times" w:hAnsi="Times"/>
+          <w:iCs/>
+          <w:lang w:bidi="he-IL"/>
+        </w:rPr>
+        <w:br/>
+      </w:r>
+      <w:proofErr w:type="gramStart"/>
+      <w:r>
+        <w:rPr>
+          <w:rFonts w:ascii="Times" w:hAnsi="Times"/>
+          <w:iCs/>
+          <w:lang w:bidi="he-IL"/>
+        </w:rPr>
+        <w:t>constraint :</w:t>
+      </w:r>
+      <w:proofErr w:type="gramEnd"/>
+      <w:r>
+        <w:rPr>
+          <w:rFonts w:ascii="Times" w:hAnsi="Times"/>
+          <w:iCs/>
+          <w:lang w:bidi="he-IL"/>
+        </w:rPr>
+        <w:t xml:space="preserve"> x</w:t>
       </w:r>
       <w:r>
         <w:rPr>
@@ -3724,6 +3789,9 @@
           <w:bookmarkEnd w:id="6"/>
           <w:bookmarkEnd w:id="7"/>
           <m:r>
+            <m:rPr>
+              <m:sty m:val="p"/>
+            </m:rPr>
             <w:rPr>
               <w:rFonts w:ascii="Cambria Math" w:hAnsi="Cambria Math"/>
               <w:lang w:bidi="he-IL"/>
@@ -4091,6 +4159,9 @@
       <m:oMathPara>
         <m:oMath>
           <m:r>
+            <m:rPr>
+              <m:sty m:val="p"/>
+            </m:rPr>
             <w:rPr>
               <w:rFonts w:ascii="Cambria Math" w:hAnsi="Cambria Math"/>
               <w:lang w:bidi="he-IL"/>
@@ -4169,14 +4240,7 @@
                       <w:rFonts w:ascii="Cambria Math" w:hAnsi="Cambria Math"/>
                       <w:lang w:bidi="he-IL"/>
                     </w:rPr>
-                    <m:t>=</m:t>
-                  </m:r>
-                  <m:r>
-                    <w:rPr>
-                      <w:rFonts w:ascii="Cambria Math" w:hAnsi="Cambria Math"/>
-                      <w:lang w:bidi="he-IL"/>
-                    </w:rPr>
-                    <m:t>3y</m:t>
+                    <m:t>=3y</m:t>
                   </m:r>
                   <m:sSup>
                     <m:sSupPr>
@@ -4432,6 +4496,532 @@
     <w:p>
       <w:pPr>
         <w:pStyle w:val="ListParagraph"/>
+        <w:bidi/>
+        <w:rPr>
+          <w:rFonts w:ascii="Times" w:eastAsiaTheme="minorEastAsia" w:hAnsi="Times"/>
+          <w:iCs/>
+          <w:lang w:bidi="he-IL"/>
+        </w:rPr>
+      </w:pPr>
+      <m:oMathPara>
+        <m:oMath>
+          <m:r>
+            <w:rPr>
+              <w:rFonts w:ascii="Cambria Math" w:eastAsiaTheme="minorEastAsia" w:hAnsi="Cambria Math"/>
+              <w:lang w:bidi="he-IL"/>
+            </w:rPr>
+            <m:t>x=</m:t>
+          </m:r>
+          <m:f>
+            <m:fPr>
+              <m:ctrlPr>
+                <w:rPr>
+                  <w:rFonts w:ascii="Cambria Math" w:eastAsiaTheme="minorEastAsia" w:hAnsi="Cambria Math"/>
+                  <w:i/>
+                  <w:iCs/>
+                  <w:lang w:bidi="he-IL"/>
+                </w:rPr>
+              </m:ctrlPr>
+            </m:fPr>
+            <m:num>
+              <m:r>
+                <w:rPr>
+                  <w:rFonts w:ascii="Cambria Math" w:eastAsiaTheme="minorEastAsia" w:hAnsi="Cambria Math"/>
+                  <w:lang w:bidi="he-IL"/>
+                </w:rPr>
+                <m:t>3y</m:t>
+              </m:r>
+              <m:sSup>
+                <m:sSupPr>
+                  <m:ctrlPr>
+                    <w:rPr>
+                      <w:rFonts w:ascii="Cambria Math" w:eastAsiaTheme="minorEastAsia" w:hAnsi="Cambria Math"/>
+                      <w:i/>
+                      <w:iCs/>
+                      <w:lang w:bidi="he-IL"/>
+                    </w:rPr>
+                  </m:ctrlPr>
+                </m:sSupPr>
+                <m:e>
+                  <m:r>
+                    <w:rPr>
+                      <w:rFonts w:ascii="Cambria Math" w:eastAsiaTheme="minorEastAsia" w:hAnsi="Cambria Math"/>
+                      <w:lang w:bidi="he-IL"/>
+                    </w:rPr>
+                    <m:t>e</m:t>
+                  </m:r>
+                </m:e>
+                <m:sup>
+                  <m:r>
+                    <w:rPr>
+                      <w:rFonts w:ascii="Cambria Math" w:eastAsiaTheme="minorEastAsia" w:hAnsi="Cambria Math"/>
+                      <w:lang w:bidi="he-IL"/>
+                    </w:rPr>
+                    <m:t>xy</m:t>
+                  </m:r>
+                </m:sup>
+              </m:sSup>
+            </m:num>
+            <m:den>
+              <m:r>
+                <w:rPr>
+                  <w:rFonts w:ascii="Cambria Math" w:eastAsiaTheme="minorEastAsia" w:hAnsi="Cambria Math"/>
+                  <w:lang w:bidi="he-IL"/>
+                </w:rPr>
+                <m:t>-2λ</m:t>
+              </m:r>
+            </m:den>
+          </m:f>
+          <m:r>
+            <w:rPr>
+              <w:rFonts w:ascii="Cambria Math" w:eastAsiaTheme="minorEastAsia" w:hAnsi="Cambria Math"/>
+              <w:lang w:bidi="he-IL"/>
+            </w:rPr>
+            <w:br/>
+          </m:r>
+        </m:oMath>
+        <m:oMath>
+          <m:r>
+            <w:rPr>
+              <w:rFonts w:ascii="Cambria Math" w:eastAsiaTheme="minorEastAsia" w:hAnsi="Cambria Math"/>
+              <w:lang w:bidi="he-IL"/>
+            </w:rPr>
+            <m:t>y=</m:t>
+          </m:r>
+          <m:f>
+            <m:fPr>
+              <m:ctrlPr>
+                <w:rPr>
+                  <w:rFonts w:ascii="Cambria Math" w:eastAsiaTheme="minorEastAsia" w:hAnsi="Cambria Math"/>
+                  <w:i/>
+                  <w:iCs/>
+                  <w:lang w:bidi="he-IL"/>
+                </w:rPr>
+              </m:ctrlPr>
+            </m:fPr>
+            <m:num>
+              <m:r>
+                <w:rPr>
+                  <w:rFonts w:ascii="Cambria Math" w:eastAsiaTheme="minorEastAsia" w:hAnsi="Cambria Math"/>
+                  <w:lang w:bidi="he-IL"/>
+                </w:rPr>
+                <m:t>3x</m:t>
+              </m:r>
+              <m:sSup>
+                <m:sSupPr>
+                  <m:ctrlPr>
+                    <w:rPr>
+                      <w:rFonts w:ascii="Cambria Math" w:eastAsiaTheme="minorEastAsia" w:hAnsi="Cambria Math"/>
+                      <w:i/>
+                      <w:iCs/>
+                      <w:lang w:bidi="he-IL"/>
+                    </w:rPr>
+                  </m:ctrlPr>
+                </m:sSupPr>
+                <m:e>
+                  <m:r>
+                    <w:rPr>
+                      <w:rFonts w:ascii="Cambria Math" w:eastAsiaTheme="minorEastAsia" w:hAnsi="Cambria Math"/>
+                      <w:lang w:bidi="he-IL"/>
+                    </w:rPr>
+                    <m:t>e</m:t>
+                  </m:r>
+                </m:e>
+                <m:sup>
+                  <m:r>
+                    <w:rPr>
+                      <w:rFonts w:ascii="Cambria Math" w:eastAsiaTheme="minorEastAsia" w:hAnsi="Cambria Math"/>
+                      <w:lang w:bidi="he-IL"/>
+                    </w:rPr>
+                    <m:t>xy</m:t>
+                  </m:r>
+                </m:sup>
+              </m:sSup>
+            </m:num>
+            <m:den>
+              <m:r>
+                <w:rPr>
+                  <w:rFonts w:ascii="Cambria Math" w:eastAsiaTheme="minorEastAsia" w:hAnsi="Cambria Math"/>
+                  <w:lang w:bidi="he-IL"/>
+                </w:rPr>
+                <m:t>-2λ</m:t>
+              </m:r>
+            </m:den>
+          </m:f>
+        </m:oMath>
+      </m:oMathPara>
+    </w:p>
+    <w:p>
+      <w:pPr>
+        <w:bidi/>
+        <w:rPr>
+          <w:rFonts w:ascii="Times" w:eastAsiaTheme="minorEastAsia" w:hAnsi="Times"/>
+          <w:iCs/>
+          <w:lang w:bidi="he-IL"/>
+        </w:rPr>
+      </w:pPr>
+      <m:oMathPara>
+        <m:oMath>
+          <m:r>
+            <m:rPr>
+              <m:sty m:val="p"/>
+            </m:rPr>
+            <w:rPr>
+              <w:rFonts w:ascii="Cambria Math" w:eastAsiaTheme="minorEastAsia" w:hAnsi="Cambria Math"/>
+              <w:rtl/>
+              <w:lang w:bidi="he-IL"/>
+            </w:rPr>
+            <m:t xml:space="preserve"> </m:t>
+          </m:r>
+          <m:r>
+            <m:rPr>
+              <m:sty m:val="p"/>
+            </m:rPr>
+            <w:rPr>
+              <w:rFonts w:ascii="Cambria Math" w:eastAsiaTheme="minorEastAsia" w:hAnsi="Cambria Math"/>
+              <w:lang w:bidi="he-IL"/>
+            </w:rPr>
+            <m:t>λ= ±</m:t>
+          </m:r>
+          <m:f>
+            <m:fPr>
+              <m:ctrlPr>
+                <w:rPr>
+                  <w:rFonts w:ascii="Cambria Math" w:eastAsiaTheme="minorEastAsia" w:hAnsi="Cambria Math"/>
+                  <w:iCs/>
+                  <w:lang w:bidi="he-IL"/>
+                </w:rPr>
+              </m:ctrlPr>
+            </m:fPr>
+            <m:num>
+              <m:r>
+                <m:rPr>
+                  <m:sty m:val="p"/>
+                </m:rPr>
+                <w:rPr>
+                  <w:rFonts w:ascii="Cambria Math" w:eastAsiaTheme="minorEastAsia" w:hAnsi="Cambria Math"/>
+                  <w:lang w:bidi="he-IL"/>
+                </w:rPr>
+                <m:t>3</m:t>
+              </m:r>
+            </m:num>
+            <m:den>
+              <m:r>
+                <m:rPr>
+                  <m:sty m:val="p"/>
+                </m:rPr>
+                <w:rPr>
+                  <w:rFonts w:ascii="Cambria Math" w:eastAsiaTheme="minorEastAsia" w:hAnsi="Cambria Math"/>
+                  <w:lang w:bidi="he-IL"/>
+                </w:rPr>
+                <m:t>2</m:t>
+              </m:r>
+            </m:den>
+          </m:f>
+          <m:sSup>
+            <m:sSupPr>
+              <m:ctrlPr>
+                <w:rPr>
+                  <w:rFonts w:ascii="Cambria Math" w:eastAsiaTheme="minorEastAsia" w:hAnsi="Cambria Math"/>
+                  <w:i/>
+                  <w:iCs/>
+                  <w:lang w:bidi="he-IL"/>
+                </w:rPr>
+              </m:ctrlPr>
+            </m:sSupPr>
+            <m:e>
+              <m:r>
+                <w:rPr>
+                  <w:rFonts w:ascii="Cambria Math" w:eastAsiaTheme="minorEastAsia" w:hAnsi="Cambria Math"/>
+                  <w:lang w:bidi="he-IL"/>
+                </w:rPr>
+                <m:t>e</m:t>
+              </m:r>
+            </m:e>
+            <m:sup>
+              <m:r>
+                <w:rPr>
+                  <w:rFonts w:ascii="Cambria Math" w:eastAsiaTheme="minorEastAsia" w:hAnsi="Cambria Math"/>
+                  <w:lang w:bidi="he-IL"/>
+                </w:rPr>
+                <m:t>xy</m:t>
+              </m:r>
+            </m:sup>
+          </m:sSup>
+          <m:r>
+            <w:rPr>
+              <w:rFonts w:ascii="Cambria Math" w:eastAsiaTheme="minorEastAsia" w:hAnsi="Cambria Math"/>
+              <w:lang w:bidi="he-IL"/>
+            </w:rPr>
+            <w:br/>
+          </m:r>
+        </m:oMath>
+        <m:oMath>
+          <m:r>
+            <m:rPr>
+              <m:sty m:val="p"/>
+            </m:rPr>
+            <w:rPr>
+              <w:rFonts w:ascii="Cambria Math" w:eastAsiaTheme="minorEastAsia" w:hAnsi="Cambria Math"/>
+              <w:lang w:bidi="he-IL"/>
+            </w:rPr>
+            <m:t xml:space="preserve">by placing x within </m:t>
+          </m:r>
+          <m:sSup>
+            <m:sSupPr>
+              <m:ctrlPr>
+                <w:rPr>
+                  <w:rFonts w:ascii="Cambria Math" w:eastAsiaTheme="minorEastAsia" w:hAnsi="Cambria Math"/>
+                  <w:iCs/>
+                  <w:lang w:bidi="he-IL"/>
+                </w:rPr>
+              </m:ctrlPr>
+            </m:sSupPr>
+            <m:e>
+              <m:r>
+                <m:rPr>
+                  <m:sty m:val="p"/>
+                </m:rPr>
+                <w:rPr>
+                  <w:rFonts w:ascii="Cambria Math" w:eastAsiaTheme="minorEastAsia" w:hAnsi="Cambria Math"/>
+                  <w:lang w:bidi="he-IL"/>
+                </w:rPr>
+                <m:t>y</m:t>
+              </m:r>
+            </m:e>
+            <m:sup>
+              <m:r>
+                <m:rPr>
+                  <m:sty m:val="p"/>
+                </m:rPr>
+                <w:rPr>
+                  <w:rFonts w:ascii="Cambria Math" w:eastAsiaTheme="minorEastAsia" w:hAnsi="Cambria Math"/>
+                  <w:lang w:bidi="he-IL"/>
+                </w:rPr>
+                <m:t>'</m:t>
+              </m:r>
+            </m:sup>
+          </m:sSup>
+          <m:r>
+            <m:rPr>
+              <m:sty m:val="p"/>
+            </m:rPr>
+            <w:rPr>
+              <w:rFonts w:ascii="Cambria Math" w:eastAsiaTheme="minorEastAsia" w:hAnsi="Cambria Math"/>
+              <w:lang w:bidi="he-IL"/>
+            </w:rPr>
+            <m:t>sdefinition</m:t>
+          </m:r>
+          <m:r>
+            <m:rPr>
+              <m:sty m:val="p"/>
+            </m:rPr>
+            <w:rPr>
+              <w:rFonts w:ascii="Cambria Math" w:eastAsiaTheme="minorEastAsia" w:hAnsi="Cambria Math"/>
+              <w:lang w:bidi="he-IL"/>
+            </w:rPr>
+            <w:br/>
+          </m:r>
+        </m:oMath>
+        <m:oMath>
+          <m:r>
+            <m:rPr>
+              <m:sty m:val="p"/>
+            </m:rPr>
+            <w:rPr>
+              <w:rFonts w:ascii="Cambria Math" w:eastAsiaTheme="minorEastAsia" w:hAnsi="Cambria Math"/>
+              <w:lang w:bidi="he-IL"/>
+            </w:rPr>
+            <m:t>3</m:t>
+          </m:r>
+          <m:sSup>
+            <m:sSupPr>
+              <m:ctrlPr>
+                <w:rPr>
+                  <w:rFonts w:ascii="Cambria Math" w:eastAsiaTheme="minorEastAsia" w:hAnsi="Cambria Math"/>
+                  <w:iCs/>
+                  <w:lang w:bidi="he-IL"/>
+                </w:rPr>
+              </m:ctrlPr>
+            </m:sSupPr>
+            <m:e>
+              <m:r>
+                <m:rPr>
+                  <m:sty m:val="p"/>
+                </m:rPr>
+                <w:rPr>
+                  <w:rFonts w:ascii="Cambria Math" w:eastAsiaTheme="minorEastAsia" w:hAnsi="Cambria Math"/>
+                  <w:lang w:bidi="he-IL"/>
+                </w:rPr>
+                <m:t>e</m:t>
+              </m:r>
+            </m:e>
+            <m:sup>
+              <m:r>
+                <m:rPr>
+                  <m:sty m:val="p"/>
+                </m:rPr>
+                <w:rPr>
+                  <w:rFonts w:ascii="Cambria Math" w:eastAsiaTheme="minorEastAsia" w:hAnsi="Cambria Math"/>
+                  <w:lang w:bidi="he-IL"/>
+                </w:rPr>
+                <m:t>xy</m:t>
+              </m:r>
+            </m:sup>
+          </m:sSup>
+          <m:d>
+            <m:dPr>
+              <m:ctrlPr>
+                <w:rPr>
+                  <w:rFonts w:ascii="Cambria Math" w:eastAsiaTheme="minorEastAsia" w:hAnsi="Cambria Math"/>
+                  <w:i/>
+                  <w:iCs/>
+                  <w:lang w:bidi="he-IL"/>
+                </w:rPr>
+              </m:ctrlPr>
+            </m:dPr>
+            <m:e>
+              <m:r>
+                <w:rPr>
+                  <w:rFonts w:ascii="Cambria Math" w:eastAsiaTheme="minorEastAsia" w:hAnsi="Cambria Math"/>
+                  <w:lang w:bidi="he-IL"/>
+                </w:rPr>
+                <m:t>x</m:t>
+              </m:r>
+              <m:r>
+                <w:rPr>
+                  <w:rFonts w:ascii="Cambria Math" w:eastAsiaTheme="minorEastAsia" w:hAnsi="Cambria Math"/>
+                  <w:lang w:bidi="he-IL"/>
+                </w:rPr>
+                <m:t>±</m:t>
+              </m:r>
+              <m:r>
+                <w:rPr>
+                  <w:rFonts w:ascii="Cambria Math" w:eastAsiaTheme="minorEastAsia" w:hAnsi="Cambria Math"/>
+                  <w:lang w:bidi="he-IL"/>
+                </w:rPr>
+                <m:t>1</m:t>
+              </m:r>
+            </m:e>
+          </m:d>
+          <m:r>
+            <w:rPr>
+              <w:rFonts w:ascii="Cambria Math" w:eastAsiaTheme="minorEastAsia" w:hAnsi="Cambria Math"/>
+              <w:lang w:bidi="he-IL"/>
+            </w:rPr>
+            <m:t xml:space="preserve">=0 </m:t>
+          </m:r>
+          <m:d>
+            <m:dPr>
+              <m:ctrlPr>
+                <w:rPr>
+                  <w:rFonts w:ascii="Cambria Math" w:eastAsiaTheme="minorEastAsia" w:hAnsi="Cambria Math"/>
+                  <w:i/>
+                  <w:iCs/>
+                  <w:lang w:bidi="he-IL"/>
+                </w:rPr>
+              </m:ctrlPr>
+            </m:dPr>
+            <m:e>
+              <m:r>
+                <w:rPr>
+                  <w:rFonts w:ascii="Cambria Math" w:eastAsiaTheme="minorEastAsia" w:hAnsi="Cambria Math"/>
+                  <w:lang w:bidi="he-IL"/>
+                </w:rPr>
+                <m:t>replace λin 2nd equation</m:t>
+              </m:r>
+            </m:e>
+          </m:d>
+          <m:r>
+            <w:rPr>
+              <w:rFonts w:ascii="Cambria Math" w:eastAsiaTheme="minorEastAsia" w:hAnsi="Cambria Math"/>
+              <w:lang w:bidi="he-IL"/>
+            </w:rPr>
+            <w:br/>
+          </m:r>
+        </m:oMath>
+        <m:oMath>
+          <m:r>
+            <w:rPr>
+              <w:rFonts w:ascii="Cambria Math" w:eastAsiaTheme="minorEastAsia" w:hAnsi="Cambria Math"/>
+              <w:lang w:bidi="he-IL"/>
+            </w:rPr>
+            <m:t>x=±1</m:t>
+          </m:r>
+          <m:r>
+            <w:rPr>
+              <w:rFonts w:ascii="Cambria Math" w:eastAsiaTheme="minorEastAsia" w:hAnsi="Cambria Math"/>
+              <w:lang w:bidi="he-IL"/>
+            </w:rPr>
+            <w:br/>
+          </m:r>
+        </m:oMath>
+        <m:oMath>
+          <m:r>
+            <w:rPr>
+              <w:rFonts w:ascii="Cambria Math" w:eastAsiaTheme="minorEastAsia" w:hAnsi="Cambria Math"/>
+              <w:lang w:bidi="he-IL"/>
+            </w:rPr>
+            <m:t>y=±</m:t>
+          </m:r>
+          <m:rad>
+            <m:radPr>
+              <m:degHide m:val="1"/>
+              <m:ctrlPr>
+                <w:rPr>
+                  <w:rFonts w:ascii="Cambria Math" w:eastAsiaTheme="minorEastAsia" w:hAnsi="Cambria Math"/>
+                  <w:i/>
+                  <w:iCs/>
+                  <w:lang w:bidi="he-IL"/>
+                </w:rPr>
+              </m:ctrlPr>
+            </m:radPr>
+            <m:deg/>
+            <m:e>
+              <m:r>
+                <w:rPr>
+                  <w:rFonts w:ascii="Cambria Math" w:eastAsiaTheme="minorEastAsia" w:hAnsi="Cambria Math"/>
+                  <w:lang w:bidi="he-IL"/>
+                </w:rPr>
+                <m:t>31</m:t>
+              </m:r>
+            </m:e>
+          </m:rad>
+        </m:oMath>
+      </m:oMathPara>
+    </w:p>
+    <w:p>
+      <w:pPr>
+        <w:bidi/>
+        <w:rPr>
+          <w:rFonts w:ascii="Times" w:eastAsiaTheme="minorEastAsia" w:hAnsi="Times"/>
+          <w:iCs/>
+          <w:lang w:bidi="he-IL"/>
+        </w:rPr>
+      </w:pPr>
+      <w:r>
+        <w:rPr>
+          <w:rFonts w:ascii="Times" w:eastAsiaTheme="minorEastAsia" w:hAnsi="Times" w:hint="cs"/>
+          <w:iCs/>
+          <w:rtl/>
+          <w:lang w:bidi="he-IL"/>
+        </w:rPr>
+        <w:t>כעת נקבע אילו נקודות הינן נקודות מינימום, ואילו נקודות הינן נקודות מקסימום.</w:t>
+      </w:r>
+    </w:p>
+    <w:p>
+      <w:pPr>
+        <w:bidi/>
+        <w:rPr>
+          <w:rFonts w:ascii="Times" w:eastAsiaTheme="minorEastAsia" w:hAnsi="Times"/>
+          <w:iCs/>
+          <w:lang w:bidi="he-IL"/>
+        </w:rPr>
+      </w:pPr>
+    </w:p>
+    <w:p>
+      <w:pPr>
+        <w:bidi/>
         <w:rPr>
           <w:rFonts w:ascii="Times" w:eastAsiaTheme="minorEastAsia" w:hAnsi="Times"/>
           <w:iCs/>
@@ -4440,6 +5030,27 @@
       </w:pPr>
       <w:bookmarkStart w:id="8" w:name="_GoBack"/>
       <w:bookmarkEnd w:id="8"/>
+      <w:r>
+        <w:rPr>
+          <w:rFonts w:ascii="Times" w:eastAsiaTheme="minorEastAsia" w:hAnsi="Times"/>
+          <w:iCs/>
+          <w:rtl/>
+          <w:lang w:bidi="he-IL"/>
+        </w:rPr>
+        <w:br/>
+      </w:r>
+    </w:p>
+    <w:p>
+      <w:pPr>
+        <w:pStyle w:val="ListParagraph"/>
+        <w:bidi/>
+        <w:rPr>
+          <w:rFonts w:ascii="Times" w:eastAsiaTheme="minorEastAsia" w:hAnsi="Times" w:hint="cs"/>
+          <w:iCs/>
+          <w:rtl/>
+          <w:lang w:bidi="he-IL"/>
+        </w:rPr>
+      </w:pPr>
     </w:p>
     <w:p>
       <w:pPr>

</xml_diff>

<commit_message>
almost final - just one 3c remain
</commit_message>
<xml_diff>
--- a/HomeWork 5.docx
+++ b/HomeWork 5.docx
@@ -1,6 +1,6 @@
 
 <file path=word/document.xml><?xml version="1.0" encoding="utf-8"?>
-<w:document xmlns:wpc="http://schemas.microsoft.com/office/word/2010/wordprocessingCanvas" xmlns:mo="http://schemas.microsoft.com/office/mac/office/2008/main" xmlns:mc="http://schemas.openxmlformats.org/markup-compatibility/2006" xmlns:mv="urn:schemas-microsoft-com:mac:vml" xmlns:o="urn:schemas-microsoft-com:office:office" xmlns:r="http://schemas.openxmlformats.org/officeDocument/2006/relationships" xmlns:m="http://schemas.openxmlformats.org/officeDocument/2006/math" xmlns:v="urn:schemas-microsoft-com:vml" xmlns:wp14="http://schemas.microsoft.com/office/word/2010/wordprocessingDrawing" xmlns:wp="http://schemas.openxmlformats.org/drawingml/2006/wordprocessingDrawing" xmlns:w10="urn:schemas-microsoft-com:office:word" xmlns:w="http://schemas.openxmlformats.org/wordprocessingml/2006/main" xmlns:w14="http://schemas.microsoft.com/office/word/2010/wordml" xmlns:w15="http://schemas.microsoft.com/office/word/2012/wordml" xmlns:wpg="http://schemas.microsoft.com/office/word/2010/wordprocessingGroup" xmlns:wpi="http://schemas.microsoft.com/office/word/2010/wordprocessingInk" xmlns:wne="http://schemas.microsoft.com/office/word/2006/wordml" xmlns:wps="http://schemas.microsoft.com/office/word/2010/wordprocessingShape" mc:Ignorable="w14 w15 wp14">
+<w:document xmlns:wpc="http://schemas.microsoft.com/office/word/2010/wordprocessingCanvas" xmlns:mo="http://schemas.microsoft.com/office/mac/office/2008/main" xmlns:mc="http://schemas.openxmlformats.org/markup-compatibility/2006" xmlns:mv="urn:schemas-microsoft-com:mac:vml" xmlns:o="urn:schemas-microsoft-com:office:office" xmlns:r="http://schemas.openxmlformats.org/officeDocument/2006/relationships" xmlns:m="http://schemas.openxmlformats.org/officeDocument/2006/math" xmlns:v="urn:schemas-microsoft-com:vml" xmlns:wp14="http://schemas.microsoft.com/office/word/2010/wordprocessingDrawing" xmlns:wp="http://schemas.openxmlformats.org/drawingml/2006/wordprocessingDrawing" xmlns:w10="urn:schemas-microsoft-com:office:word" xmlns:w="http://schemas.openxmlformats.org/wordprocessingml/2006/main" xmlns:w14="http://schemas.microsoft.com/office/word/2010/wordml" xmlns:w15="http://schemas.microsoft.com/office/word/2012/wordml" xmlns:wpg="http://schemas.microsoft.com/office/word/2010/wordprocessingGroup" xmlns:wpi="http://schemas.microsoft.com/office/word/2010/wordprocessingInk" xmlns:wne="http://schemas.microsoft.com/office/word/2006/wordml" xmlns:wps="http://schemas.microsoft.com/office/word/2010/wordprocessingShape" mc:Ignorable="w14 w15 wp14 mv">
   <w:body>
     <w:p>
       <w:pPr>
@@ -1845,6 +1845,41 @@
           <w:noProof/>
           <w:lang w:bidi="he-IL"/>
         </w:rPr>
+        <w:lastRenderedPageBreak/>
+        <w:object w:dxaOrig="1440" w:dyaOrig="1440">
+          <v:shapetype id="_x0000_t75" coordsize="21600,21600" o:spt="75" o:preferrelative="t" path="m@4@5l@4@11@9@11@9@5xe" filled="f" stroked="f">
+            <v:stroke joinstyle="miter"/>
+            <v:formulas>
+              <v:f eqn="if lineDrawn pixelLineWidth 0"/>
+              <v:f eqn="sum @0 1 0"/>
+              <v:f eqn="sum 0 0 @1"/>
+              <v:f eqn="prod @2 1 2"/>
+              <v:f eqn="prod @3 21600 pixelWidth"/>
+              <v:f eqn="prod @3 21600 pixelHeight"/>
+              <v:f eqn="sum @0 0 1"/>
+              <v:f eqn="prod @6 1 2"/>
+              <v:f eqn="prod @7 21600 pixelWidth"/>
+              <v:f eqn="sum @8 21600 0"/>
+              <v:f eqn="prod @7 21600 pixelHeight"/>
+              <v:f eqn="sum @10 21600 0"/>
+            </v:formulas>
+            <v:path o:extrusionok="f" gradientshapeok="t" o:connecttype="rect"/>
+            <o:lock v:ext="edit" aspectratio="t"/>
+          </v:shapetype>
+          <v:shape id="_x0000_s1028" type="#_x0000_t75" style="position:absolute;margin-left:70.1pt;margin-top:22.2pt;width:327pt;height:603pt;z-index:251658240;mso-wrap-edited:f;mso-position-horizontal-relative:text;mso-position-vertical-relative:text" wrapcoords="446 107 0 403 50 537 10800 537 3022 779 99 887 50 967 50 1155 6391 1397 10800 1397 198 1504 0 1827 1338 1827 793 2257 0 2310 99 2579 10800 2687 644 2875 50 2875 0 3278 7084 3546 99 3627 50 3976 4360 3976 297 4325 0 4567 198 4728 10800 4836 3666 4943 50 5078 0 5400 7183 5696 10800 5696 1982 5964 149 6045 99 6125 50 6313 5549 6475 13574 6555 13525 6663 14763 6851 16299 6985 3963 7200 50 7281 50 7576 10453 7845 16002 7845 2081 8221 50 8624 0 8785 1486 9134 1783 9134 297 9510 0 9725 198 9887 10800 9994 2725 10128 2725 10424 99 10478 0 10719 545 10854 545 11042 6391 11284 2824 11364 2824 11687 99 11713 0 12090 2477 12143 2477 12331 6886 12573 1239 12573 198 13003 50 13003 0 13272 991 13433 2477 13433 2824 13863 545 14131 50 14212 50 14507 842 14642 2675 14722 1090 14937 297 15072 248 15152 50 15475 10800 15582 1635 15690 1585 16012 99 16039 50 16307 1635 16442 1288 16469 1585 16684 10800 16872 2180 16899 2130 17301 149 17301 0 17436 99 17543 1833 17731 1833 17893 7679 18161 10800 18161 10800 18591 4806 18779 4459 18779 4508 19021 50 19048 0 19370 1486 19451 1486 19666 6391 19881 10800 19881 5350 20015 694 20203 694 20310 0 20391 99 20687 4657 20794 4607 20875 4806 20982 8472 20982 8571 20982 8571 20848 8422 20740 8769 20740 8967 20552 8868 20310 10750 19881 9462 19451 9661 19236 9462 19021 8917 19021 10750 18591 10800 18161 11989 18161 14813 17866 14763 17731 15011 17355 14763 17328 14615 16899 10800 16872 14615 16684 14862 16522 14565 16442 14961 16200 14813 16119 12881 16012 14714 16012 14615 15690 10750 15582 7382 15152 6985 15152 6688 15045 3567 14722 3765 14561 3864 14346 3716 14293 3270 13863 3567 13433 3864 13110 3567 13003 2279 13003 10750 12573 3418 12143 10750 11713 10800 11284 7778 11230 3468 10988 3319 10854 3765 10746 3765 10666 3220 10424 10800 9994 5549 9618 4112 9564 13029 9269 12980 9134 15407 9134 21501 8839 21600 8328 14218 8275 16794 8006 16745 7845 16993 7415 16596 6985 16398 6985 14218 6555 14565 6206 14417 6125 13376 6125 14268 5991 14119 5696 10750 5696 7580 5266 10750 4836 6985 4406 6589 3976 7927 3976 8967 3869 10750 3546 8967 3116 10750 2687 7877 2257 9017 2257 15011 1907 15110 1504 14417 1451 10800 1397 11196 1397 11840 1128 11890 967 10800 537 8273 215 6490 107 2873 107 446 107">
+            <v:imagedata r:id="rId8" o:title=""/>
+            <w10:wrap type="through"/>
+          </v:shape>
+          <o:OLEObject Type="Embed" ProgID="Equation.DSMT4" ShapeID="_x0000_s1028" DrawAspect="Content" ObjectID="_1525467334" r:id="rId9"/>
+        </w:object>
+      </w:r>
+      <w:r>
+        <w:rPr>
+          <w:rFonts w:ascii="Times" w:hAnsi="Times"/>
+          <w:iCs/>
+          <w:noProof/>
+          <w:lang w:bidi="he-IL"/>
+        </w:rPr>
         <w:drawing>
           <wp:inline distT="0" distB="0" distL="0" distR="0" wp14:anchorId="2DEAA5CF" wp14:editId="1DE7D12A">
             <wp:extent cx="3594100" cy="368300"/>
@@ -1861,7 +1896,7 @@
                     <pic:cNvPicPr/>
                   </pic:nvPicPr>
                   <pic:blipFill>
-                    <a:blip r:embed="rId8"/>
+                    <a:blip r:embed="rId10"/>
                     <a:stretch>
                       <a:fillRect/>
                     </a:stretch>
@@ -1931,7 +1966,7 @@
                     <pic:cNvPicPr/>
                   </pic:nvPicPr>
                   <pic:blipFill>
-                    <a:blip r:embed="rId9"/>
+                    <a:blip r:embed="rId11"/>
                     <a:stretch>
                       <a:fillRect/>
                     </a:stretch>
@@ -4662,17 +4697,110 @@
       </w:pPr>
       <m:oMathPara>
         <m:oMath>
+          <m:sSubSup>
+            <m:sSubSupPr>
+              <m:ctrlPr>
+                <w:rPr>
+                  <w:rFonts w:ascii="Cambria Math" w:eastAsiaTheme="minorEastAsia" w:hAnsi="Cambria Math"/>
+                  <w:iCs/>
+                  <w:lang w:bidi="he-IL"/>
+                </w:rPr>
+              </m:ctrlPr>
+            </m:sSubSupPr>
+            <m:e>
+              <m:r>
+                <m:rPr>
+                  <m:sty m:val="p"/>
+                </m:rPr>
+                <w:rPr>
+                  <w:rFonts w:ascii="Cambria Math" w:eastAsiaTheme="minorEastAsia" w:hAnsi="Cambria Math"/>
+                  <w:lang w:bidi="he-IL"/>
+                </w:rPr>
+                <m:t>L</m:t>
+              </m:r>
+            </m:e>
+            <m:sub>
+              <m:r>
+                <m:rPr>
+                  <m:sty m:val="p"/>
+                </m:rPr>
+                <w:rPr>
+                  <w:rFonts w:ascii="Cambria Math" w:eastAsiaTheme="minorEastAsia" w:hAnsi="Cambria Math"/>
+                  <w:lang w:bidi="he-IL"/>
+                </w:rPr>
+                <m:t>x</m:t>
+              </m:r>
+            </m:sub>
+            <m:sup>
+              <m:r>
+                <m:rPr>
+                  <m:sty m:val="p"/>
+                </m:rPr>
+                <w:rPr>
+                  <w:rFonts w:ascii="Cambria Math" w:eastAsiaTheme="minorEastAsia" w:hAnsi="Cambria Math"/>
+                  <w:lang w:bidi="he-IL"/>
+                </w:rPr>
+                <m:t>'</m:t>
+              </m:r>
+            </m:sup>
+          </m:sSubSup>
           <m:r>
             <m:rPr>
               <m:sty m:val="p"/>
             </m:rPr>
             <w:rPr>
               <w:rFonts w:ascii="Cambria Math" w:eastAsiaTheme="minorEastAsia" w:hAnsi="Cambria Math"/>
-              <w:rtl/>
-              <w:lang w:bidi="he-IL"/>
-            </w:rPr>
-            <m:t xml:space="preserve"> </m:t>
-          </m:r>
+              <w:lang w:bidi="he-IL"/>
+            </w:rPr>
+            <m:t>-</m:t>
+          </m:r>
+          <m:sSubSup>
+            <m:sSubSupPr>
+              <m:ctrlPr>
+                <w:rPr>
+                  <w:rFonts w:ascii="Cambria Math" w:eastAsiaTheme="minorEastAsia" w:hAnsi="Cambria Math"/>
+                  <w:iCs/>
+                  <w:lang w:bidi="he-IL"/>
+                </w:rPr>
+              </m:ctrlPr>
+            </m:sSubSupPr>
+            <m:e>
+              <m:r>
+                <m:rPr>
+                  <m:sty m:val="p"/>
+                </m:rPr>
+                <w:rPr>
+                  <w:rFonts w:ascii="Cambria Math" w:eastAsiaTheme="minorEastAsia" w:hAnsi="Cambria Math"/>
+                  <w:lang w:bidi="he-IL"/>
+                </w:rPr>
+                <m:t>L</m:t>
+              </m:r>
+            </m:e>
+            <m:sub>
+              <m:r>
+                <m:rPr>
+                  <m:sty m:val="p"/>
+                </m:rPr>
+                <w:rPr>
+                  <w:rFonts w:ascii="Cambria Math" w:eastAsiaTheme="minorEastAsia" w:hAnsi="Cambria Math"/>
+                  <w:lang w:bidi="he-IL"/>
+                </w:rPr>
+                <m:t>y</m:t>
+              </m:r>
+            </m:sub>
+            <m:sup>
+              <m:r>
+                <m:rPr>
+                  <m:sty m:val="p"/>
+                </m:rPr>
+                <w:rPr>
+                  <w:rFonts w:ascii="Cambria Math" w:eastAsiaTheme="minorEastAsia" w:hAnsi="Cambria Math"/>
+                  <w:lang w:bidi="he-IL"/>
+                </w:rPr>
+                <m:t>'</m:t>
+              </m:r>
+            </m:sup>
+          </m:sSubSup>
           <m:r>
             <m:rPr>
               <m:sty m:val="p"/>
@@ -4681,333 +4809,10 @@
               <w:rFonts w:ascii="Cambria Math" w:eastAsiaTheme="minorEastAsia" w:hAnsi="Cambria Math"/>
               <w:lang w:bidi="he-IL"/>
             </w:rPr>
-            <m:t>λ= ±</m:t>
-          </m:r>
-          <m:f>
-            <m:fPr>
-              <m:ctrlPr>
-                <w:rPr>
-                  <w:rFonts w:ascii="Cambria Math" w:eastAsiaTheme="minorEastAsia" w:hAnsi="Cambria Math"/>
-                  <w:iCs/>
-                  <w:lang w:bidi="he-IL"/>
-                </w:rPr>
-              </m:ctrlPr>
-            </m:fPr>
-            <m:num>
-              <m:r>
-                <m:rPr>
-                  <m:sty m:val="p"/>
-                </m:rPr>
-                <w:rPr>
-                  <w:rFonts w:ascii="Cambria Math" w:eastAsiaTheme="minorEastAsia" w:hAnsi="Cambria Math"/>
-                  <w:lang w:bidi="he-IL"/>
-                </w:rPr>
-                <m:t>3</m:t>
-              </m:r>
-            </m:num>
-            <m:den>
-              <m:r>
-                <m:rPr>
-                  <m:sty m:val="p"/>
-                </m:rPr>
-                <w:rPr>
-                  <w:rFonts w:ascii="Cambria Math" w:eastAsiaTheme="minorEastAsia" w:hAnsi="Cambria Math"/>
-                  <w:lang w:bidi="he-IL"/>
-                </w:rPr>
-                <m:t>2</m:t>
-              </m:r>
-            </m:den>
-          </m:f>
-          <m:sSup>
-            <m:sSupPr>
-              <m:ctrlPr>
-                <w:rPr>
-                  <w:rFonts w:ascii="Cambria Math" w:eastAsiaTheme="minorEastAsia" w:hAnsi="Cambria Math"/>
-                  <w:i/>
-                  <w:iCs/>
-                  <w:lang w:bidi="he-IL"/>
-                </w:rPr>
-              </m:ctrlPr>
-            </m:sSupPr>
-            <m:e>
-              <m:r>
-                <w:rPr>
-                  <w:rFonts w:ascii="Cambria Math" w:eastAsiaTheme="minorEastAsia" w:hAnsi="Cambria Math"/>
-                  <w:lang w:bidi="he-IL"/>
-                </w:rPr>
-                <m:t>e</m:t>
-              </m:r>
-            </m:e>
-            <m:sup>
-              <m:r>
-                <w:rPr>
-                  <w:rFonts w:ascii="Cambria Math" w:eastAsiaTheme="minorEastAsia" w:hAnsi="Cambria Math"/>
-                  <w:lang w:bidi="he-IL"/>
-                </w:rPr>
-                <m:t>xy</m:t>
-              </m:r>
-            </m:sup>
-          </m:sSup>
-          <m:r>
-            <w:rPr>
-              <w:rFonts w:ascii="Cambria Math" w:eastAsiaTheme="minorEastAsia" w:hAnsi="Cambria Math"/>
-              <w:lang w:bidi="he-IL"/>
-            </w:rPr>
-            <w:br/>
-          </m:r>
-        </m:oMath>
-        <m:oMath>
-          <m:r>
-            <m:rPr>
-              <m:sty m:val="p"/>
-            </m:rPr>
-            <w:rPr>
-              <w:rFonts w:ascii="Cambria Math" w:eastAsiaTheme="minorEastAsia" w:hAnsi="Cambria Math"/>
-              <w:lang w:bidi="he-IL"/>
-            </w:rPr>
-            <m:t xml:space="preserve">by placing x within </m:t>
-          </m:r>
-          <m:sSup>
-            <m:sSupPr>
-              <m:ctrlPr>
-                <w:rPr>
-                  <w:rFonts w:ascii="Cambria Math" w:eastAsiaTheme="minorEastAsia" w:hAnsi="Cambria Math"/>
-                  <w:iCs/>
-                  <w:lang w:bidi="he-IL"/>
-                </w:rPr>
-              </m:ctrlPr>
-            </m:sSupPr>
-            <m:e>
-              <m:r>
-                <m:rPr>
-                  <m:sty m:val="p"/>
-                </m:rPr>
-                <w:rPr>
-                  <w:rFonts w:ascii="Cambria Math" w:eastAsiaTheme="minorEastAsia" w:hAnsi="Cambria Math"/>
-                  <w:lang w:bidi="he-IL"/>
-                </w:rPr>
-                <m:t>y</m:t>
-              </m:r>
-            </m:e>
-            <m:sup>
-              <m:r>
-                <m:rPr>
-                  <m:sty m:val="p"/>
-                </m:rPr>
-                <w:rPr>
-                  <w:rFonts w:ascii="Cambria Math" w:eastAsiaTheme="minorEastAsia" w:hAnsi="Cambria Math"/>
-                  <w:lang w:bidi="he-IL"/>
-                </w:rPr>
-                <m:t>'</m:t>
-              </m:r>
-            </m:sup>
-          </m:sSup>
-          <m:r>
-            <m:rPr>
-              <m:sty m:val="p"/>
-            </m:rPr>
-            <w:rPr>
-              <w:rFonts w:ascii="Cambria Math" w:eastAsiaTheme="minorEastAsia" w:hAnsi="Cambria Math"/>
-              <w:lang w:bidi="he-IL"/>
-            </w:rPr>
-            <m:t>sdefinition</m:t>
-          </m:r>
-          <m:r>
-            <m:rPr>
-              <m:sty m:val="p"/>
-            </m:rPr>
-            <w:rPr>
-              <w:rFonts w:ascii="Cambria Math" w:eastAsiaTheme="minorEastAsia" w:hAnsi="Cambria Math"/>
-              <w:lang w:bidi="he-IL"/>
-            </w:rPr>
-            <w:br/>
-          </m:r>
-        </m:oMath>
-        <m:oMath>
-          <m:r>
-            <m:rPr>
-              <m:sty m:val="p"/>
-            </m:rPr>
-            <w:rPr>
-              <w:rFonts w:ascii="Cambria Math" w:eastAsiaTheme="minorEastAsia" w:hAnsi="Cambria Math"/>
-              <w:lang w:bidi="he-IL"/>
-            </w:rPr>
-            <m:t>3</m:t>
-          </m:r>
-          <m:sSup>
-            <m:sSupPr>
-              <m:ctrlPr>
-                <w:rPr>
-                  <w:rFonts w:ascii="Cambria Math" w:eastAsiaTheme="minorEastAsia" w:hAnsi="Cambria Math"/>
-                  <w:iCs/>
-                  <w:lang w:bidi="he-IL"/>
-                </w:rPr>
-              </m:ctrlPr>
-            </m:sSupPr>
-            <m:e>
-              <m:r>
-                <m:rPr>
-                  <m:sty m:val="p"/>
-                </m:rPr>
-                <w:rPr>
-                  <w:rFonts w:ascii="Cambria Math" w:eastAsiaTheme="minorEastAsia" w:hAnsi="Cambria Math"/>
-                  <w:lang w:bidi="he-IL"/>
-                </w:rPr>
-                <m:t>e</m:t>
-              </m:r>
-            </m:e>
-            <m:sup>
-              <m:r>
-                <m:rPr>
-                  <m:sty m:val="p"/>
-                </m:rPr>
-                <w:rPr>
-                  <w:rFonts w:ascii="Cambria Math" w:eastAsiaTheme="minorEastAsia" w:hAnsi="Cambria Math"/>
-                  <w:lang w:bidi="he-IL"/>
-                </w:rPr>
-                <m:t>xy</m:t>
-              </m:r>
-            </m:sup>
-          </m:sSup>
-          <m:d>
-            <m:dPr>
-              <m:ctrlPr>
-                <w:rPr>
-                  <w:rFonts w:ascii="Cambria Math" w:eastAsiaTheme="minorEastAsia" w:hAnsi="Cambria Math"/>
-                  <w:i/>
-                  <w:iCs/>
-                  <w:lang w:bidi="he-IL"/>
-                </w:rPr>
-              </m:ctrlPr>
-            </m:dPr>
-            <m:e>
-              <m:r>
-                <w:rPr>
-                  <w:rFonts w:ascii="Cambria Math" w:eastAsiaTheme="minorEastAsia" w:hAnsi="Cambria Math"/>
-                  <w:lang w:bidi="he-IL"/>
-                </w:rPr>
-                <m:t>x</m:t>
-              </m:r>
-              <m:r>
-                <w:rPr>
-                  <w:rFonts w:ascii="Cambria Math" w:eastAsiaTheme="minorEastAsia" w:hAnsi="Cambria Math"/>
-                  <w:lang w:bidi="he-IL"/>
-                </w:rPr>
-                <m:t>±</m:t>
-              </m:r>
-              <m:r>
-                <w:rPr>
-                  <w:rFonts w:ascii="Cambria Math" w:eastAsiaTheme="minorEastAsia" w:hAnsi="Cambria Math"/>
-                  <w:lang w:bidi="he-IL"/>
-                </w:rPr>
-                <m:t>1</m:t>
-              </m:r>
-            </m:e>
-          </m:d>
-          <m:r>
-            <w:rPr>
-              <w:rFonts w:ascii="Cambria Math" w:eastAsiaTheme="minorEastAsia" w:hAnsi="Cambria Math"/>
-              <w:lang w:bidi="he-IL"/>
-            </w:rPr>
-            <m:t xml:space="preserve">=0 </m:t>
-          </m:r>
-          <m:d>
-            <m:dPr>
-              <m:ctrlPr>
-                <w:rPr>
-                  <w:rFonts w:ascii="Cambria Math" w:eastAsiaTheme="minorEastAsia" w:hAnsi="Cambria Math"/>
-                  <w:i/>
-                  <w:iCs/>
-                  <w:lang w:bidi="he-IL"/>
-                </w:rPr>
-              </m:ctrlPr>
-            </m:dPr>
-            <m:e>
-              <m:r>
-                <w:rPr>
-                  <w:rFonts w:ascii="Cambria Math" w:eastAsiaTheme="minorEastAsia" w:hAnsi="Cambria Math"/>
-                  <w:lang w:bidi="he-IL"/>
-                </w:rPr>
-                <m:t>replace λin 2nd equation</m:t>
-              </m:r>
-            </m:e>
-          </m:d>
-          <m:r>
-            <w:rPr>
-              <w:rFonts w:ascii="Cambria Math" w:eastAsiaTheme="minorEastAsia" w:hAnsi="Cambria Math"/>
-              <w:lang w:bidi="he-IL"/>
-            </w:rPr>
-            <w:br/>
-          </m:r>
-        </m:oMath>
-        <m:oMath>
-          <m:r>
-            <w:rPr>
-              <w:rFonts w:ascii="Cambria Math" w:eastAsiaTheme="minorEastAsia" w:hAnsi="Cambria Math"/>
-              <w:lang w:bidi="he-IL"/>
-            </w:rPr>
-            <m:t>x=±1</m:t>
-          </m:r>
-          <m:r>
-            <w:rPr>
-              <w:rFonts w:ascii="Cambria Math" w:eastAsiaTheme="minorEastAsia" w:hAnsi="Cambria Math"/>
-              <w:lang w:bidi="he-IL"/>
-            </w:rPr>
-            <w:br/>
-          </m:r>
-        </m:oMath>
-        <m:oMath>
-          <m:r>
-            <w:rPr>
-              <w:rFonts w:ascii="Cambria Math" w:eastAsiaTheme="minorEastAsia" w:hAnsi="Cambria Math"/>
-              <w:lang w:bidi="he-IL"/>
-            </w:rPr>
-            <m:t>y=±</m:t>
-          </m:r>
-          <m:rad>
-            <m:radPr>
-              <m:degHide m:val="1"/>
-              <m:ctrlPr>
-                <w:rPr>
-                  <w:rFonts w:ascii="Cambria Math" w:eastAsiaTheme="minorEastAsia" w:hAnsi="Cambria Math"/>
-                  <w:i/>
-                  <w:iCs/>
-                  <w:lang w:bidi="he-IL"/>
-                </w:rPr>
-              </m:ctrlPr>
-            </m:radPr>
-            <m:deg/>
-            <m:e>
-              <m:r>
-                <w:rPr>
-                  <w:rFonts w:ascii="Cambria Math" w:eastAsiaTheme="minorEastAsia" w:hAnsi="Cambria Math"/>
-                  <w:lang w:bidi="he-IL"/>
-                </w:rPr>
-                <m:t>31</m:t>
-              </m:r>
-            </m:e>
-          </m:rad>
+            <m:t>=0→x=y</m:t>
+          </m:r>
         </m:oMath>
       </m:oMathPara>
-    </w:p>
-    <w:p>
-      <w:pPr>
-        <w:bidi/>
-        <w:rPr>
-          <w:rFonts w:ascii="Times" w:eastAsiaTheme="minorEastAsia" w:hAnsi="Times"/>
-          <w:iCs/>
-          <w:lang w:bidi="he-IL"/>
-        </w:rPr>
-      </w:pPr>
-      <w:r>
-        <w:rPr>
-          <w:rFonts w:ascii="Times" w:eastAsiaTheme="minorEastAsia" w:hAnsi="Times" w:hint="cs"/>
-          <w:iCs/>
-          <w:rtl/>
-          <w:lang w:bidi="he-IL"/>
-        </w:rPr>
-        <w:t>כעת נקבע אילו נקודות הינן נקודות מינימום, ואילו נקודות הינן נקודות מקסימום.</w:t>
-      </w:r>
     </w:p>
     <w:p>
       <w:pPr>
@@ -5028,8 +4833,629 @@
           <w:lang w:bidi="he-IL"/>
         </w:rPr>
       </w:pPr>
-      <w:bookmarkStart w:id="8" w:name="_GoBack"/>
-      <w:bookmarkEnd w:id="8"/>
+      <m:oMathPara>
+        <m:oMath>
+          <m:r>
+            <m:rPr>
+              <m:sty m:val="p"/>
+            </m:rPr>
+            <w:rPr>
+              <w:rFonts w:ascii="Cambria Math" w:eastAsiaTheme="minorEastAsia" w:hAnsi="Cambria Math"/>
+              <w:lang w:bidi="he-IL"/>
+            </w:rPr>
+            <m:t>x=y</m:t>
+          </m:r>
+          <m:r>
+            <m:rPr>
+              <m:sty m:val="p"/>
+            </m:rPr>
+            <w:rPr>
+              <w:rFonts w:ascii="Cambria Math" w:eastAsiaTheme="minorEastAsia" w:hAnsi="Cambria Math"/>
+              <w:lang w:bidi="he-IL"/>
+            </w:rPr>
+            <w:br/>
+          </m:r>
+        </m:oMath>
+        <m:oMath>
+          <m:r>
+            <w:rPr>
+              <w:rFonts w:ascii="Cambria Math" w:eastAsiaTheme="minorEastAsia" w:hAnsi="Cambria Math"/>
+              <w:lang w:bidi="he-IL"/>
+            </w:rPr>
+            <m:t>within the 3rd equation:</m:t>
+          </m:r>
+          <m:r>
+            <w:rPr>
+              <w:rFonts w:ascii="Cambria Math" w:eastAsiaTheme="minorEastAsia" w:hAnsi="Cambria Math"/>
+              <w:lang w:bidi="he-IL"/>
+            </w:rPr>
+            <w:br/>
+          </m:r>
+        </m:oMath>
+        <m:oMath>
+          <m:sSup>
+            <m:sSupPr>
+              <m:ctrlPr>
+                <w:rPr>
+                  <w:rFonts w:ascii="Cambria Math" w:eastAsiaTheme="minorEastAsia" w:hAnsi="Cambria Math"/>
+                  <w:i/>
+                  <w:iCs/>
+                  <w:lang w:bidi="he-IL"/>
+                </w:rPr>
+              </m:ctrlPr>
+            </m:sSupPr>
+            <m:e>
+              <m:r>
+                <w:rPr>
+                  <w:rFonts w:ascii="Cambria Math" w:eastAsiaTheme="minorEastAsia" w:hAnsi="Cambria Math"/>
+                  <w:lang w:bidi="he-IL"/>
+                </w:rPr>
+                <m:t>x</m:t>
+              </m:r>
+            </m:e>
+            <m:sup>
+              <m:r>
+                <w:rPr>
+                  <w:rFonts w:ascii="Cambria Math" w:eastAsiaTheme="minorEastAsia" w:hAnsi="Cambria Math"/>
+                  <w:lang w:bidi="he-IL"/>
+                </w:rPr>
+                <m:t>2</m:t>
+              </m:r>
+            </m:sup>
+          </m:sSup>
+          <m:r>
+            <w:rPr>
+              <w:rFonts w:ascii="Cambria Math" w:eastAsiaTheme="minorEastAsia" w:hAnsi="Cambria Math"/>
+              <w:lang w:bidi="he-IL"/>
+            </w:rPr>
+            <m:t>+</m:t>
+          </m:r>
+          <m:sSup>
+            <m:sSupPr>
+              <m:ctrlPr>
+                <w:rPr>
+                  <w:rFonts w:ascii="Cambria Math" w:eastAsiaTheme="minorEastAsia" w:hAnsi="Cambria Math"/>
+                  <w:i/>
+                  <w:iCs/>
+                  <w:lang w:bidi="he-IL"/>
+                </w:rPr>
+              </m:ctrlPr>
+            </m:sSupPr>
+            <m:e>
+              <m:r>
+                <w:rPr>
+                  <w:rFonts w:ascii="Cambria Math" w:eastAsiaTheme="minorEastAsia" w:hAnsi="Cambria Math"/>
+                  <w:lang w:bidi="he-IL"/>
+                </w:rPr>
+                <m:t>y</m:t>
+              </m:r>
+            </m:e>
+            <m:sup>
+              <m:r>
+                <w:rPr>
+                  <w:rFonts w:ascii="Cambria Math" w:eastAsiaTheme="minorEastAsia" w:hAnsi="Cambria Math"/>
+                  <w:lang w:bidi="he-IL"/>
+                </w:rPr>
+                <m:t>2</m:t>
+              </m:r>
+            </m:sup>
+          </m:sSup>
+          <m:r>
+            <w:rPr>
+              <w:rFonts w:ascii="Cambria Math" w:eastAsiaTheme="minorEastAsia" w:hAnsi="Cambria Math"/>
+              <w:lang w:bidi="he-IL"/>
+            </w:rPr>
+            <m:t>-32=0→2</m:t>
+          </m:r>
+          <m:sSup>
+            <m:sSupPr>
+              <m:ctrlPr>
+                <w:rPr>
+                  <w:rFonts w:ascii="Cambria Math" w:eastAsiaTheme="minorEastAsia" w:hAnsi="Cambria Math"/>
+                  <w:i/>
+                  <w:iCs/>
+                  <w:lang w:bidi="he-IL"/>
+                </w:rPr>
+              </m:ctrlPr>
+            </m:sSupPr>
+            <m:e>
+              <m:r>
+                <w:rPr>
+                  <w:rFonts w:ascii="Cambria Math" w:eastAsiaTheme="minorEastAsia" w:hAnsi="Cambria Math"/>
+                  <w:lang w:bidi="he-IL"/>
+                </w:rPr>
+                <m:t>x</m:t>
+              </m:r>
+            </m:e>
+            <m:sup>
+              <m:r>
+                <w:rPr>
+                  <w:rFonts w:ascii="Cambria Math" w:eastAsiaTheme="minorEastAsia" w:hAnsi="Cambria Math"/>
+                  <w:lang w:bidi="he-IL"/>
+                </w:rPr>
+                <m:t>2</m:t>
+              </m:r>
+            </m:sup>
+          </m:sSup>
+          <m:r>
+            <w:rPr>
+              <w:rFonts w:ascii="Cambria Math" w:eastAsiaTheme="minorEastAsia" w:hAnsi="Cambria Math"/>
+              <w:lang w:bidi="he-IL"/>
+            </w:rPr>
+            <m:t>=32→x=±4</m:t>
+          </m:r>
+          <m:r>
+            <w:rPr>
+              <w:rFonts w:ascii="Cambria Math" w:eastAsiaTheme="minorEastAsia" w:hAnsi="Cambria Math"/>
+              <w:lang w:bidi="he-IL"/>
+            </w:rPr>
+            <w:br/>
+          </m:r>
+        </m:oMath>
+        <m:oMath>
+          <m:r>
+            <w:rPr>
+              <w:rFonts w:ascii="Cambria Math" w:eastAsiaTheme="minorEastAsia" w:hAnsi="Cambria Math"/>
+              <w:lang w:bidi="he-IL"/>
+            </w:rPr>
+            <m:t>x=4 ;y=4 ;f</m:t>
+          </m:r>
+          <m:d>
+            <m:dPr>
+              <m:ctrlPr>
+                <w:rPr>
+                  <w:rFonts w:ascii="Cambria Math" w:eastAsiaTheme="minorEastAsia" w:hAnsi="Cambria Math"/>
+                  <w:i/>
+                  <w:iCs/>
+                  <w:lang w:bidi="he-IL"/>
+                </w:rPr>
+              </m:ctrlPr>
+            </m:dPr>
+            <m:e>
+              <m:r>
+                <w:rPr>
+                  <w:rFonts w:ascii="Cambria Math" w:eastAsiaTheme="minorEastAsia" w:hAnsi="Cambria Math"/>
+                  <w:lang w:bidi="he-IL"/>
+                </w:rPr>
+                <m:t>x,y</m:t>
+              </m:r>
+            </m:e>
+          </m:d>
+          <m:r>
+            <w:rPr>
+              <w:rFonts w:ascii="Cambria Math" w:eastAsiaTheme="minorEastAsia" w:hAnsi="Cambria Math"/>
+              <w:lang w:bidi="he-IL"/>
+            </w:rPr>
+            <m:t>= 3</m:t>
+          </m:r>
+          <m:sSup>
+            <m:sSupPr>
+              <m:ctrlPr>
+                <w:rPr>
+                  <w:rFonts w:ascii="Cambria Math" w:eastAsiaTheme="minorEastAsia" w:hAnsi="Cambria Math"/>
+                  <w:i/>
+                  <w:iCs/>
+                  <w:lang w:bidi="he-IL"/>
+                </w:rPr>
+              </m:ctrlPr>
+            </m:sSupPr>
+            <m:e>
+              <m:r>
+                <w:rPr>
+                  <w:rFonts w:ascii="Cambria Math" w:eastAsiaTheme="minorEastAsia" w:hAnsi="Cambria Math"/>
+                  <w:lang w:bidi="he-IL"/>
+                </w:rPr>
+                <m:t>e</m:t>
+              </m:r>
+            </m:e>
+            <m:sup>
+              <m:r>
+                <w:rPr>
+                  <w:rFonts w:ascii="Cambria Math" w:eastAsiaTheme="minorEastAsia" w:hAnsi="Cambria Math"/>
+                  <w:lang w:bidi="he-IL"/>
+                </w:rPr>
+                <m:t>16</m:t>
+              </m:r>
+            </m:sup>
+          </m:sSup>
+          <m:r>
+            <w:rPr>
+              <w:rFonts w:ascii="Cambria Math" w:eastAsiaTheme="minorEastAsia" w:hAnsi="Cambria Math"/>
+              <w:lang w:bidi="he-IL"/>
+            </w:rPr>
+            <w:br/>
+          </m:r>
+        </m:oMath>
+        <m:oMath>
+          <m:r>
+            <w:rPr>
+              <w:rFonts w:ascii="Cambria Math" w:eastAsiaTheme="minorEastAsia" w:hAnsi="Cambria Math"/>
+              <w:lang w:bidi="he-IL"/>
+            </w:rPr>
+            <m:t>x=-4 ;y=4 ;f</m:t>
+          </m:r>
+          <m:d>
+            <m:dPr>
+              <m:ctrlPr>
+                <w:rPr>
+                  <w:rFonts w:ascii="Cambria Math" w:eastAsiaTheme="minorEastAsia" w:hAnsi="Cambria Math"/>
+                  <w:i/>
+                  <w:iCs/>
+                  <w:lang w:bidi="he-IL"/>
+                </w:rPr>
+              </m:ctrlPr>
+            </m:dPr>
+            <m:e>
+              <m:r>
+                <w:rPr>
+                  <w:rFonts w:ascii="Cambria Math" w:eastAsiaTheme="minorEastAsia" w:hAnsi="Cambria Math"/>
+                  <w:lang w:bidi="he-IL"/>
+                </w:rPr>
+                <m:t>x,y</m:t>
+              </m:r>
+            </m:e>
+          </m:d>
+          <m:r>
+            <w:rPr>
+              <w:rFonts w:ascii="Cambria Math" w:eastAsiaTheme="minorEastAsia" w:hAnsi="Cambria Math"/>
+              <w:lang w:bidi="he-IL"/>
+            </w:rPr>
+            <m:t xml:space="preserve">= </m:t>
+          </m:r>
+          <m:sSup>
+            <m:sSupPr>
+              <m:ctrlPr>
+                <w:rPr>
+                  <w:rFonts w:ascii="Cambria Math" w:eastAsiaTheme="minorEastAsia" w:hAnsi="Cambria Math"/>
+                  <w:i/>
+                  <w:iCs/>
+                  <w:lang w:bidi="he-IL"/>
+                </w:rPr>
+              </m:ctrlPr>
+            </m:sSupPr>
+            <m:e>
+              <m:r>
+                <w:rPr>
+                  <w:rFonts w:ascii="Cambria Math" w:eastAsiaTheme="minorEastAsia" w:hAnsi="Cambria Math"/>
+                  <w:lang w:bidi="he-IL"/>
+                </w:rPr>
+                <m:t>3</m:t>
+              </m:r>
+            </m:e>
+            <m:sup>
+              <m:r>
+                <w:rPr>
+                  <w:rFonts w:ascii="Cambria Math" w:eastAsiaTheme="minorEastAsia" w:hAnsi="Cambria Math"/>
+                  <w:lang w:bidi="he-IL"/>
+                </w:rPr>
+                <m:t>-16</m:t>
+              </m:r>
+            </m:sup>
+          </m:sSup>
+          <m:r>
+            <w:rPr>
+              <w:rFonts w:ascii="Cambria Math" w:eastAsiaTheme="minorEastAsia" w:hAnsi="Cambria Math"/>
+              <w:lang w:bidi="he-IL"/>
+            </w:rPr>
+            <w:br/>
+          </m:r>
+        </m:oMath>
+        <m:oMath>
+          <m:r>
+            <w:rPr>
+              <w:rFonts w:ascii="Cambria Math" w:eastAsiaTheme="minorEastAsia" w:hAnsi="Cambria Math"/>
+              <w:lang w:bidi="he-IL"/>
+            </w:rPr>
+            <m:t>x=4 ;x=-4 ;f</m:t>
+          </m:r>
+          <m:d>
+            <m:dPr>
+              <m:ctrlPr>
+                <w:rPr>
+                  <w:rFonts w:ascii="Cambria Math" w:eastAsiaTheme="minorEastAsia" w:hAnsi="Cambria Math"/>
+                  <w:i/>
+                  <w:iCs/>
+                  <w:lang w:bidi="he-IL"/>
+                </w:rPr>
+              </m:ctrlPr>
+            </m:dPr>
+            <m:e>
+              <m:r>
+                <w:rPr>
+                  <w:rFonts w:ascii="Cambria Math" w:eastAsiaTheme="minorEastAsia" w:hAnsi="Cambria Math"/>
+                  <w:lang w:bidi="he-IL"/>
+                </w:rPr>
+                <m:t>x,y</m:t>
+              </m:r>
+            </m:e>
+          </m:d>
+          <m:r>
+            <w:rPr>
+              <w:rFonts w:ascii="Cambria Math" w:eastAsiaTheme="minorEastAsia" w:hAnsi="Cambria Math"/>
+              <w:lang w:bidi="he-IL"/>
+            </w:rPr>
+            <m:t>= 3</m:t>
+          </m:r>
+          <m:sSup>
+            <m:sSupPr>
+              <m:ctrlPr>
+                <w:rPr>
+                  <w:rFonts w:ascii="Cambria Math" w:eastAsiaTheme="minorEastAsia" w:hAnsi="Cambria Math"/>
+                  <w:i/>
+                  <w:iCs/>
+                  <w:lang w:bidi="he-IL"/>
+                </w:rPr>
+              </m:ctrlPr>
+            </m:sSupPr>
+            <m:e>
+              <m:r>
+                <w:rPr>
+                  <w:rFonts w:ascii="Cambria Math" w:eastAsiaTheme="minorEastAsia" w:hAnsi="Cambria Math"/>
+                  <w:lang w:bidi="he-IL"/>
+                </w:rPr>
+                <m:t>e</m:t>
+              </m:r>
+            </m:e>
+            <m:sup>
+              <m:r>
+                <w:rPr>
+                  <w:rFonts w:ascii="Cambria Math" w:eastAsiaTheme="minorEastAsia" w:hAnsi="Cambria Math"/>
+                  <w:lang w:bidi="he-IL"/>
+                </w:rPr>
+                <m:t>-16</m:t>
+              </m:r>
+            </m:sup>
+          </m:sSup>
+          <m:r>
+            <w:rPr>
+              <w:rFonts w:ascii="Cambria Math" w:eastAsiaTheme="minorEastAsia" w:hAnsi="Cambria Math"/>
+              <w:lang w:bidi="he-IL"/>
+            </w:rPr>
+            <w:br/>
+          </m:r>
+        </m:oMath>
+        <m:oMath>
+          <m:r>
+            <w:rPr>
+              <w:rFonts w:ascii="Cambria Math" w:eastAsiaTheme="minorEastAsia" w:hAnsi="Cambria Math"/>
+              <w:lang w:bidi="he-IL"/>
+            </w:rPr>
+            <m:t>x=-4 ;y= -4 ;f</m:t>
+          </m:r>
+          <m:d>
+            <m:dPr>
+              <m:ctrlPr>
+                <w:rPr>
+                  <w:rFonts w:ascii="Cambria Math" w:eastAsiaTheme="minorEastAsia" w:hAnsi="Cambria Math"/>
+                  <w:i/>
+                  <w:iCs/>
+                  <w:lang w:bidi="he-IL"/>
+                </w:rPr>
+              </m:ctrlPr>
+            </m:dPr>
+            <m:e>
+              <m:r>
+                <w:rPr>
+                  <w:rFonts w:ascii="Cambria Math" w:eastAsiaTheme="minorEastAsia" w:hAnsi="Cambria Math"/>
+                  <w:lang w:bidi="he-IL"/>
+                </w:rPr>
+                <m:t>x,y</m:t>
+              </m:r>
+            </m:e>
+          </m:d>
+          <m:r>
+            <w:rPr>
+              <w:rFonts w:ascii="Cambria Math" w:eastAsiaTheme="minorEastAsia" w:hAnsi="Cambria Math"/>
+              <w:lang w:bidi="he-IL"/>
+            </w:rPr>
+            <m:t>= 3</m:t>
+          </m:r>
+          <m:sSup>
+            <m:sSupPr>
+              <m:ctrlPr>
+                <w:rPr>
+                  <w:rFonts w:ascii="Cambria Math" w:eastAsiaTheme="minorEastAsia" w:hAnsi="Cambria Math"/>
+                  <w:i/>
+                  <w:iCs/>
+                  <w:lang w:bidi="he-IL"/>
+                </w:rPr>
+              </m:ctrlPr>
+            </m:sSupPr>
+            <m:e>
+              <m:r>
+                <w:rPr>
+                  <w:rFonts w:ascii="Cambria Math" w:eastAsiaTheme="minorEastAsia" w:hAnsi="Cambria Math"/>
+                  <w:lang w:bidi="he-IL"/>
+                </w:rPr>
+                <m:t>e</m:t>
+              </m:r>
+            </m:e>
+            <m:sup>
+              <m:r>
+                <w:rPr>
+                  <w:rFonts w:ascii="Cambria Math" w:eastAsiaTheme="minorEastAsia" w:hAnsi="Cambria Math"/>
+                  <w:lang w:bidi="he-IL"/>
+                </w:rPr>
+                <m:t>16</m:t>
+              </m:r>
+            </m:sup>
+          </m:sSup>
+          <m:r>
+            <w:rPr>
+              <w:rFonts w:ascii="Cambria Math" w:eastAsiaTheme="minorEastAsia" w:hAnsi="Cambria Math"/>
+              <w:lang w:bidi="he-IL"/>
+            </w:rPr>
+            <w:br/>
+          </m:r>
+        </m:oMath>
+        <m:oMath>
+          <m:r>
+            <w:rPr>
+              <w:rFonts w:ascii="Cambria Math" w:eastAsiaTheme="minorEastAsia" w:hAnsi="Cambria Math"/>
+              <w:lang w:bidi="he-IL"/>
+            </w:rPr>
+            <m:t xml:space="preserve">Max= </m:t>
+          </m:r>
+          <m:d>
+            <m:dPr>
+              <m:begChr m:val="{"/>
+              <m:endChr m:val="}"/>
+              <m:ctrlPr>
+                <w:rPr>
+                  <w:rFonts w:ascii="Cambria Math" w:eastAsiaTheme="minorEastAsia" w:hAnsi="Cambria Math"/>
+                  <w:i/>
+                  <w:iCs/>
+                  <w:lang w:bidi="he-IL"/>
+                </w:rPr>
+              </m:ctrlPr>
+            </m:dPr>
+            <m:e>
+              <m:d>
+                <m:dPr>
+                  <m:ctrlPr>
+                    <w:rPr>
+                      <w:rFonts w:ascii="Cambria Math" w:eastAsiaTheme="minorEastAsia" w:hAnsi="Cambria Math"/>
+                      <w:i/>
+                      <w:iCs/>
+                      <w:lang w:bidi="he-IL"/>
+                    </w:rPr>
+                  </m:ctrlPr>
+                </m:dPr>
+                <m:e>
+                  <m:r>
+                    <w:rPr>
+                      <w:rFonts w:ascii="Cambria Math" w:eastAsiaTheme="minorEastAsia" w:hAnsi="Cambria Math"/>
+                      <w:lang w:bidi="he-IL"/>
+                    </w:rPr>
+                    <m:t>4,4</m:t>
+                  </m:r>
+                </m:e>
+              </m:d>
+              <m:r>
+                <w:rPr>
+                  <w:rFonts w:ascii="Cambria Math" w:eastAsiaTheme="minorEastAsia" w:hAnsi="Cambria Math"/>
+                  <w:lang w:bidi="he-IL"/>
+                </w:rPr>
+                <m:t>,</m:t>
+              </m:r>
+              <m:d>
+                <m:dPr>
+                  <m:ctrlPr>
+                    <w:rPr>
+                      <w:rFonts w:ascii="Cambria Math" w:eastAsiaTheme="minorEastAsia" w:hAnsi="Cambria Math"/>
+                      <w:i/>
+                      <w:iCs/>
+                      <w:lang w:bidi="he-IL"/>
+                    </w:rPr>
+                  </m:ctrlPr>
+                </m:dPr>
+                <m:e>
+                  <m:r>
+                    <w:rPr>
+                      <w:rFonts w:ascii="Cambria Math" w:eastAsiaTheme="minorEastAsia" w:hAnsi="Cambria Math"/>
+                      <w:lang w:bidi="he-IL"/>
+                    </w:rPr>
+                    <m:t>-4,-4</m:t>
+                  </m:r>
+                </m:e>
+              </m:d>
+            </m:e>
+          </m:d>
+          <m:r>
+            <w:rPr>
+              <w:rFonts w:ascii="Cambria Math" w:eastAsiaTheme="minorEastAsia" w:hAnsi="Cambria Math"/>
+              <w:lang w:bidi="he-IL"/>
+            </w:rPr>
+            <w:br/>
+          </m:r>
+        </m:oMath>
+        <m:oMath>
+          <m:r>
+            <w:rPr>
+              <w:rFonts w:ascii="Cambria Math" w:eastAsiaTheme="minorEastAsia" w:hAnsi="Cambria Math"/>
+              <w:lang w:bidi="he-IL"/>
+            </w:rPr>
+            <m:t>Min=</m:t>
+          </m:r>
+          <m:d>
+            <m:dPr>
+              <m:begChr m:val="{"/>
+              <m:endChr m:val="}"/>
+              <m:ctrlPr>
+                <w:rPr>
+                  <w:rFonts w:ascii="Cambria Math" w:eastAsiaTheme="minorEastAsia" w:hAnsi="Cambria Math"/>
+                  <w:i/>
+                  <w:iCs/>
+                  <w:lang w:bidi="he-IL"/>
+                </w:rPr>
+              </m:ctrlPr>
+            </m:dPr>
+            <m:e>
+              <m:d>
+                <m:dPr>
+                  <m:ctrlPr>
+                    <w:rPr>
+                      <w:rFonts w:ascii="Cambria Math" w:eastAsiaTheme="minorEastAsia" w:hAnsi="Cambria Math"/>
+                      <w:i/>
+                      <w:iCs/>
+                      <w:lang w:bidi="he-IL"/>
+                    </w:rPr>
+                  </m:ctrlPr>
+                </m:dPr>
+                <m:e>
+                  <m:r>
+                    <w:rPr>
+                      <w:rFonts w:ascii="Cambria Math" w:eastAsiaTheme="minorEastAsia" w:hAnsi="Cambria Math"/>
+                      <w:lang w:bidi="he-IL"/>
+                    </w:rPr>
+                    <m:t>4,-4</m:t>
+                  </m:r>
+                </m:e>
+              </m:d>
+              <m:r>
+                <w:rPr>
+                  <w:rFonts w:ascii="Cambria Math" w:eastAsiaTheme="minorEastAsia" w:hAnsi="Cambria Math"/>
+                  <w:lang w:bidi="he-IL"/>
+                </w:rPr>
+                <m:t>,</m:t>
+              </m:r>
+              <m:d>
+                <m:dPr>
+                  <m:ctrlPr>
+                    <w:rPr>
+                      <w:rFonts w:ascii="Cambria Math" w:eastAsiaTheme="minorEastAsia" w:hAnsi="Cambria Math"/>
+                      <w:i/>
+                      <w:iCs/>
+                      <w:lang w:bidi="he-IL"/>
+                    </w:rPr>
+                  </m:ctrlPr>
+                </m:dPr>
+                <m:e>
+                  <m:r>
+                    <w:rPr>
+                      <w:rFonts w:ascii="Cambria Math" w:eastAsiaTheme="minorEastAsia" w:hAnsi="Cambria Math"/>
+                      <w:lang w:bidi="he-IL"/>
+                    </w:rPr>
+                    <m:t>-4,4</m:t>
+                  </m:r>
+                </m:e>
+              </m:d>
+            </m:e>
+          </m:d>
+        </m:oMath>
+      </m:oMathPara>
+    </w:p>
+    <w:p>
+      <w:pPr>
+        <w:bidi/>
+        <w:jc w:val="center"/>
+        <w:rPr>
+          <w:rFonts w:ascii="Times" w:eastAsiaTheme="minorEastAsia" w:hAnsi="Times"/>
+          <w:iCs/>
+          <w:u w:val="single"/>
+          <w:lang w:bidi="he-IL"/>
+        </w:rPr>
+      </w:pPr>
       <w:r>
         <w:rPr>
           <w:rFonts w:ascii="Times" w:eastAsiaTheme="minorEastAsia" w:hAnsi="Times"/>
@@ -5039,15 +5465,187 @@
         </w:rPr>
         <w:br/>
       </w:r>
+      <w:r>
+        <w:rPr>
+          <w:rFonts w:ascii="Times" w:eastAsiaTheme="minorEastAsia" w:hAnsi="Times"/>
+          <w:iCs/>
+          <w:u w:val="single"/>
+          <w:lang w:bidi="he-IL"/>
+        </w:rPr>
+        <w:t>Question B</w:t>
+      </w:r>
     </w:p>
     <w:p>
       <w:pPr>
         <w:pStyle w:val="ListParagraph"/>
-        <w:bidi/>
         <w:rPr>
-          <w:rFonts w:ascii="Times" w:eastAsiaTheme="minorEastAsia" w:hAnsi="Times" w:hint="cs"/>
+          <w:rFonts w:ascii="Times" w:eastAsiaTheme="minorEastAsia" w:hAnsi="Times"/>
           <w:iCs/>
-          <w:rtl/>
+          <w:noProof/>
+          <w:lang w:bidi="he-IL"/>
+        </w:rPr>
+      </w:pPr>
+      <m:oMathPara>
+        <m:oMath>
+          <m:r>
+            <w:rPr>
+              <w:rFonts w:ascii="Cambria Math" w:eastAsiaTheme="minorEastAsia" w:hAnsi="Cambria Math"/>
+              <w:lang w:bidi="he-IL"/>
+            </w:rPr>
+            <m:t>f</m:t>
+          </m:r>
+          <m:d>
+            <m:dPr>
+              <m:ctrlPr>
+                <w:rPr>
+                  <w:rFonts w:ascii="Cambria Math" w:eastAsiaTheme="minorEastAsia" w:hAnsi="Cambria Math"/>
+                  <w:i/>
+                  <w:iCs/>
+                  <w:lang w:bidi="he-IL"/>
+                </w:rPr>
+              </m:ctrlPr>
+            </m:dPr>
+            <m:e>
+              <m:r>
+                <w:rPr>
+                  <w:rFonts w:ascii="Cambria Math" w:eastAsiaTheme="minorEastAsia" w:hAnsi="Cambria Math"/>
+                  <w:lang w:bidi="he-IL"/>
+                </w:rPr>
+                <m:t>x,y</m:t>
+              </m:r>
+            </m:e>
+          </m:d>
+          <m:r>
+            <w:rPr>
+              <w:rFonts w:ascii="Cambria Math" w:eastAsiaTheme="minorEastAsia" w:hAnsi="Cambria Math"/>
+              <w:lang w:bidi="he-IL"/>
+            </w:rPr>
+            <m:t>=3</m:t>
+          </m:r>
+          <w:bookmarkStart w:id="8" w:name="OLE_LINK3"/>
+          <w:bookmarkStart w:id="9" w:name="OLE_LINK4"/>
+          <m:r>
+            <w:rPr>
+              <w:rFonts w:ascii="Cambria Math" w:eastAsiaTheme="minorEastAsia" w:hAnsi="Cambria Math"/>
+              <w:lang w:bidi="he-IL"/>
+            </w:rPr>
+            <m:t>π</m:t>
+          </m:r>
+          <w:bookmarkEnd w:id="8"/>
+          <w:bookmarkEnd w:id="9"/>
+          <m:sSup>
+            <m:sSupPr>
+              <m:ctrlPr>
+                <w:rPr>
+                  <w:rFonts w:ascii="Cambria Math" w:eastAsiaTheme="minorEastAsia" w:hAnsi="Cambria Math"/>
+                  <w:i/>
+                  <w:iCs/>
+                  <w:lang w:bidi="he-IL"/>
+                </w:rPr>
+              </m:ctrlPr>
+            </m:sSupPr>
+            <m:e>
+              <m:r>
+                <w:rPr>
+                  <w:rFonts w:ascii="Cambria Math" w:eastAsiaTheme="minorEastAsia" w:hAnsi="Cambria Math"/>
+                  <w:lang w:bidi="he-IL"/>
+                </w:rPr>
+                <m:t>x</m:t>
+              </m:r>
+            </m:e>
+            <m:sup>
+              <m:r>
+                <w:rPr>
+                  <w:rFonts w:ascii="Cambria Math" w:eastAsiaTheme="minorEastAsia" w:hAnsi="Cambria Math"/>
+                  <w:lang w:bidi="he-IL"/>
+                </w:rPr>
+                <m:t>2</m:t>
+              </m:r>
+            </m:sup>
+          </m:sSup>
+          <m:r>
+            <w:rPr>
+              <w:rFonts w:ascii="Cambria Math" w:eastAsiaTheme="minorEastAsia" w:hAnsi="Cambria Math"/>
+              <w:lang w:bidi="he-IL"/>
+            </w:rPr>
+            <m:t>y</m:t>
+          </m:r>
+        </m:oMath>
+      </m:oMathPara>
+    </w:p>
+    <w:p>
+      <w:pPr>
+        <w:pStyle w:val="ListParagraph"/>
+        <w:ind w:left="2160" w:firstLine="720"/>
+        <w:rPr>
+          <w:rFonts w:ascii="Times" w:eastAsiaTheme="minorEastAsia" w:hAnsi="Times"/>
+          <w:iCs/>
+          <w:noProof/>
+          <w:lang w:bidi="he-IL"/>
+        </w:rPr>
+      </w:pPr>
+      <w:r>
+        <w:rPr>
+          <w:rFonts w:ascii="Times" w:eastAsiaTheme="minorEastAsia" w:hAnsi="Times"/>
+          <w:iCs/>
+          <w:noProof/>
+          <w:lang w:bidi="he-IL"/>
+        </w:rPr>
+        <w:t xml:space="preserve">         </w:t>
+      </w:r>
+      <w:r>
+        <w:rPr>
+          <w:rFonts w:ascii="Times" w:eastAsiaTheme="minorEastAsia" w:hAnsi="Times"/>
+          <w:iCs/>
+          <w:noProof/>
+          <w:lang w:bidi="he-IL"/>
+        </w:rPr>
+        <w:t>constraint: 6+6</w:t>
+      </w:r>
+      <w:r>
+        <w:rPr>
+          <w:rFonts w:ascii="Times" w:eastAsiaTheme="minorEastAsia" w:hAnsi="Times" w:hint="eastAsia"/>
+          <w:iCs/>
+          <w:noProof/>
+          <w:lang w:bidi="he-IL"/>
+        </w:rPr>
+        <w:t>π</w:t>
+      </w:r>
+      <w:r>
+        <w:rPr>
+          <w:rFonts w:ascii="Times" w:eastAsiaTheme="minorEastAsia" w:hAnsi="Times"/>
+          <w:iCs/>
+          <w:noProof/>
+          <w:lang w:bidi="he-IL"/>
+        </w:rPr>
+        <w:t>xy +3</w:t>
+      </w:r>
+      <w:r>
+        <w:rPr>
+          <w:rFonts w:ascii="Times" w:eastAsiaTheme="minorEastAsia" w:hAnsi="Times" w:hint="eastAsia"/>
+          <w:iCs/>
+          <w:noProof/>
+          <w:lang w:bidi="he-IL"/>
+        </w:rPr>
+        <w:t>π</w:t>
+      </w:r>
+      <w:r>
+        <w:rPr>
+          <w:rFonts w:ascii="Times" w:eastAsiaTheme="minorEastAsia" w:hAnsi="Times"/>
+          <w:iCs/>
+          <w:noProof/>
+          <w:lang w:bidi="he-IL"/>
+        </w:rPr>
+        <w:t>x^2 =12</w:t>
+      </w:r>
+    </w:p>
+    <w:p>
+      <w:pPr>
+        <w:pStyle w:val="ListParagraph"/>
+        <w:rPr>
+          <w:rFonts w:ascii="Times" w:eastAsiaTheme="minorEastAsia" w:hAnsi="Times"/>
+          <w:iCs/>
+          <w:noProof/>
           <w:lang w:bidi="he-IL"/>
         </w:rPr>
       </w:pPr>
@@ -5058,12 +5656,2751 @@
         <w:rPr>
           <w:rFonts w:ascii="Times" w:eastAsiaTheme="minorEastAsia" w:hAnsi="Times"/>
           <w:iCs/>
+          <w:noProof/>
+          <w:lang w:bidi="he-IL"/>
+        </w:rPr>
+      </w:pPr>
+      <m:oMathPara>
+        <m:oMath>
+          <m:r>
+            <w:rPr>
+              <w:rFonts w:ascii="Cambria Math" w:eastAsiaTheme="minorEastAsia" w:hAnsi="Cambria Math"/>
+              <w:noProof/>
+              <w:lang w:bidi="he-IL"/>
+            </w:rPr>
+            <w:lastRenderedPageBreak/>
+            <m:t>L=3</m:t>
+          </m:r>
+          <m:r>
+            <w:rPr>
+              <w:rFonts w:ascii="Cambria Math" w:eastAsiaTheme="minorEastAsia" w:hAnsi="Cambria Math"/>
+              <w:lang w:bidi="he-IL"/>
+            </w:rPr>
+            <m:t>π</m:t>
+          </m:r>
+          <m:sSup>
+            <m:sSupPr>
+              <m:ctrlPr>
+                <w:rPr>
+                  <w:rFonts w:ascii="Cambria Math" w:eastAsiaTheme="minorEastAsia" w:hAnsi="Cambria Math"/>
+                  <w:i/>
+                  <w:iCs/>
+                  <w:lang w:bidi="he-IL"/>
+                </w:rPr>
+              </m:ctrlPr>
+            </m:sSupPr>
+            <m:e>
+              <m:r>
+                <w:rPr>
+                  <w:rFonts w:ascii="Cambria Math" w:eastAsiaTheme="minorEastAsia" w:hAnsi="Cambria Math"/>
+                  <w:lang w:bidi="he-IL"/>
+                </w:rPr>
+                <m:t>x</m:t>
+              </m:r>
+            </m:e>
+            <m:sup>
+              <m:r>
+                <w:rPr>
+                  <w:rFonts w:ascii="Cambria Math" w:eastAsiaTheme="minorEastAsia" w:hAnsi="Cambria Math"/>
+                  <w:lang w:bidi="he-IL"/>
+                </w:rPr>
+                <m:t>2</m:t>
+              </m:r>
+            </m:sup>
+          </m:sSup>
+          <m:r>
+            <w:rPr>
+              <w:rFonts w:ascii="Cambria Math" w:eastAsiaTheme="minorEastAsia" w:hAnsi="Cambria Math"/>
+              <w:lang w:bidi="he-IL"/>
+            </w:rPr>
+            <m:t>y-λ</m:t>
+          </m:r>
+          <m:d>
+            <m:dPr>
+              <m:ctrlPr>
+                <w:rPr>
+                  <w:rFonts w:ascii="Cambria Math" w:eastAsiaTheme="minorEastAsia" w:hAnsi="Cambria Math"/>
+                  <w:i/>
+                  <w:iCs/>
+                  <w:lang w:bidi="he-IL"/>
+                </w:rPr>
+              </m:ctrlPr>
+            </m:dPr>
+            <m:e>
+              <m:r>
+                <w:rPr>
+                  <w:rFonts w:ascii="Cambria Math" w:eastAsiaTheme="minorEastAsia" w:hAnsi="Cambria Math"/>
+                  <w:lang w:bidi="he-IL"/>
+                </w:rPr>
+                <m:t>6πxy+3π</m:t>
+              </m:r>
+              <m:sSup>
+                <m:sSupPr>
+                  <m:ctrlPr>
+                    <w:rPr>
+                      <w:rFonts w:ascii="Cambria Math" w:eastAsiaTheme="minorEastAsia" w:hAnsi="Cambria Math"/>
+                      <w:i/>
+                      <w:iCs/>
+                      <w:lang w:bidi="he-IL"/>
+                    </w:rPr>
+                  </m:ctrlPr>
+                </m:sSupPr>
+                <m:e>
+                  <m:r>
+                    <w:rPr>
+                      <w:rFonts w:ascii="Cambria Math" w:eastAsiaTheme="minorEastAsia" w:hAnsi="Cambria Math"/>
+                      <w:lang w:bidi="he-IL"/>
+                    </w:rPr>
+                    <m:t>x</m:t>
+                  </m:r>
+                </m:e>
+                <m:sup>
+                  <m:r>
+                    <w:rPr>
+                      <w:rFonts w:ascii="Cambria Math" w:eastAsiaTheme="minorEastAsia" w:hAnsi="Cambria Math"/>
+                      <w:lang w:bidi="he-IL"/>
+                    </w:rPr>
+                    <m:t>2</m:t>
+                  </m:r>
+                </m:sup>
+              </m:sSup>
+              <m:r>
+                <w:rPr>
+                  <w:rFonts w:ascii="Cambria Math" w:eastAsiaTheme="minorEastAsia" w:hAnsi="Cambria Math"/>
+                  <w:lang w:bidi="he-IL"/>
+                </w:rPr>
+                <m:t>-6</m:t>
+              </m:r>
+            </m:e>
+          </m:d>
+          <m:r>
+            <w:rPr>
+              <w:rFonts w:ascii="Cambria Math" w:eastAsiaTheme="minorEastAsia" w:hAnsi="Cambria Math"/>
+              <w:lang w:bidi="he-IL"/>
+            </w:rPr>
+            <w:br/>
+          </m:r>
+        </m:oMath>
+        <m:oMath>
+          <m:r>
+            <w:rPr>
+              <w:rFonts w:ascii="Cambria Math" w:eastAsiaTheme="minorEastAsia" w:hAnsi="Cambria Math"/>
+              <w:noProof/>
+              <w:lang w:bidi="he-IL"/>
+            </w:rPr>
+            <m:t>∇L=∇</m:t>
+          </m:r>
+          <m:d>
+            <m:dPr>
+              <m:ctrlPr>
+                <w:rPr>
+                  <w:rFonts w:ascii="Cambria Math" w:eastAsiaTheme="minorEastAsia" w:hAnsi="Cambria Math"/>
+                  <w:i/>
+                  <w:iCs/>
+                  <w:noProof/>
+                  <w:lang w:bidi="he-IL"/>
+                </w:rPr>
+              </m:ctrlPr>
+            </m:dPr>
+            <m:e>
+              <m:r>
+                <w:rPr>
+                  <w:rFonts w:ascii="Cambria Math" w:eastAsiaTheme="minorEastAsia" w:hAnsi="Cambria Math"/>
+                  <w:noProof/>
+                  <w:lang w:bidi="he-IL"/>
+                </w:rPr>
+                <m:t>3</m:t>
+              </m:r>
+              <m:r>
+                <w:rPr>
+                  <w:rFonts w:ascii="Cambria Math" w:eastAsiaTheme="minorEastAsia" w:hAnsi="Cambria Math"/>
+                  <w:lang w:bidi="he-IL"/>
+                </w:rPr>
+                <m:t>π</m:t>
+              </m:r>
+              <m:sSup>
+                <m:sSupPr>
+                  <m:ctrlPr>
+                    <w:rPr>
+                      <w:rFonts w:ascii="Cambria Math" w:eastAsiaTheme="minorEastAsia" w:hAnsi="Cambria Math"/>
+                      <w:i/>
+                      <w:iCs/>
+                      <w:lang w:bidi="he-IL"/>
+                    </w:rPr>
+                  </m:ctrlPr>
+                </m:sSupPr>
+                <m:e>
+                  <m:r>
+                    <w:rPr>
+                      <w:rFonts w:ascii="Cambria Math" w:eastAsiaTheme="minorEastAsia" w:hAnsi="Cambria Math"/>
+                      <w:lang w:bidi="he-IL"/>
+                    </w:rPr>
+                    <m:t>x</m:t>
+                  </m:r>
+                </m:e>
+                <m:sup>
+                  <m:r>
+                    <w:rPr>
+                      <w:rFonts w:ascii="Cambria Math" w:eastAsiaTheme="minorEastAsia" w:hAnsi="Cambria Math"/>
+                      <w:lang w:bidi="he-IL"/>
+                    </w:rPr>
+                    <m:t>2</m:t>
+                  </m:r>
+                </m:sup>
+              </m:sSup>
+              <m:r>
+                <w:rPr>
+                  <w:rFonts w:ascii="Cambria Math" w:eastAsiaTheme="minorEastAsia" w:hAnsi="Cambria Math"/>
+                  <w:lang w:bidi="he-IL"/>
+                </w:rPr>
+                <m:t>y-λ</m:t>
+              </m:r>
+              <m:d>
+                <m:dPr>
+                  <m:ctrlPr>
+                    <w:rPr>
+                      <w:rFonts w:ascii="Cambria Math" w:eastAsiaTheme="minorEastAsia" w:hAnsi="Cambria Math"/>
+                      <w:i/>
+                      <w:iCs/>
+                      <w:lang w:bidi="he-IL"/>
+                    </w:rPr>
+                  </m:ctrlPr>
+                </m:dPr>
+                <m:e>
+                  <m:r>
+                    <w:rPr>
+                      <w:rFonts w:ascii="Cambria Math" w:eastAsiaTheme="minorEastAsia" w:hAnsi="Cambria Math"/>
+                      <w:lang w:bidi="he-IL"/>
+                    </w:rPr>
+                    <m:t>6πxy+3π</m:t>
+                  </m:r>
+                  <m:sSup>
+                    <m:sSupPr>
+                      <m:ctrlPr>
+                        <w:rPr>
+                          <w:rFonts w:ascii="Cambria Math" w:eastAsiaTheme="minorEastAsia" w:hAnsi="Cambria Math"/>
+                          <w:i/>
+                          <w:iCs/>
+                          <w:lang w:bidi="he-IL"/>
+                        </w:rPr>
+                      </m:ctrlPr>
+                    </m:sSupPr>
+                    <m:e>
+                      <m:r>
+                        <w:rPr>
+                          <w:rFonts w:ascii="Cambria Math" w:eastAsiaTheme="minorEastAsia" w:hAnsi="Cambria Math"/>
+                          <w:lang w:bidi="he-IL"/>
+                        </w:rPr>
+                        <m:t>x</m:t>
+                      </m:r>
+                    </m:e>
+                    <m:sup>
+                      <m:r>
+                        <w:rPr>
+                          <w:rFonts w:ascii="Cambria Math" w:eastAsiaTheme="minorEastAsia" w:hAnsi="Cambria Math"/>
+                          <w:lang w:bidi="he-IL"/>
+                        </w:rPr>
+                        <m:t>2</m:t>
+                      </m:r>
+                    </m:sup>
+                  </m:sSup>
+                  <m:r>
+                    <w:rPr>
+                      <w:rFonts w:ascii="Cambria Math" w:eastAsiaTheme="minorEastAsia" w:hAnsi="Cambria Math"/>
+                      <w:lang w:bidi="he-IL"/>
+                    </w:rPr>
+                    <m:t>-6</m:t>
+                  </m:r>
+                </m:e>
+              </m:d>
+              <m:ctrlPr>
+                <w:rPr>
+                  <w:rFonts w:ascii="Cambria Math" w:eastAsiaTheme="minorEastAsia" w:hAnsi="Cambria Math"/>
+                  <w:i/>
+                  <w:iCs/>
+                  <w:lang w:bidi="he-IL"/>
+                </w:rPr>
+              </m:ctrlPr>
+            </m:e>
+          </m:d>
+          <m:r>
+            <w:rPr>
+              <w:rFonts w:ascii="Cambria Math" w:eastAsiaTheme="minorEastAsia" w:hAnsi="Cambria Math"/>
+              <w:lang w:bidi="he-IL"/>
+            </w:rPr>
+            <w:br/>
+          </m:r>
+        </m:oMath>
+        <m:oMath>
+          <m:r>
+            <w:rPr>
+              <w:rFonts w:ascii="Cambria Math" w:eastAsiaTheme="minorEastAsia" w:hAnsi="Cambria Math"/>
+              <w:noProof/>
+              <w:lang w:bidi="he-IL"/>
+            </w:rPr>
+            <m:t>∇x=6</m:t>
+          </m:r>
+          <m:r>
+            <w:rPr>
+              <w:rFonts w:ascii="Cambria Math" w:eastAsiaTheme="minorEastAsia" w:hAnsi="Cambria Math"/>
+              <w:lang w:bidi="he-IL"/>
+            </w:rPr>
+            <m:t>πyx-6πλy-6πλx=0→yx-λy-λx=0</m:t>
+          </m:r>
+          <m:r>
+            <w:rPr>
+              <w:rFonts w:ascii="Cambria Math" w:eastAsiaTheme="minorEastAsia" w:hAnsi="Cambria Math"/>
+              <w:lang w:bidi="he-IL"/>
+            </w:rPr>
+            <w:br/>
+          </m:r>
+        </m:oMath>
+        <m:oMath>
+          <m:r>
+            <w:rPr>
+              <w:rFonts w:ascii="Cambria Math" w:eastAsiaTheme="minorEastAsia" w:hAnsi="Cambria Math"/>
+              <w:noProof/>
+              <w:lang w:bidi="he-IL"/>
+            </w:rPr>
+            <m:t>x</m:t>
+          </m:r>
+          <m:d>
+            <m:dPr>
+              <m:ctrlPr>
+                <w:rPr>
+                  <w:rFonts w:ascii="Cambria Math" w:eastAsiaTheme="minorEastAsia" w:hAnsi="Cambria Math"/>
+                  <w:i/>
+                  <w:iCs/>
+                  <w:noProof/>
+                  <w:lang w:bidi="he-IL"/>
+                </w:rPr>
+              </m:ctrlPr>
+            </m:dPr>
+            <m:e>
+              <m:r>
+                <w:rPr>
+                  <w:rFonts w:ascii="Cambria Math" w:eastAsiaTheme="minorEastAsia" w:hAnsi="Cambria Math"/>
+                  <w:noProof/>
+                  <w:lang w:bidi="he-IL"/>
+                </w:rPr>
+                <m:t>y-λ</m:t>
+              </m:r>
+            </m:e>
+          </m:d>
+          <m:r>
+            <w:rPr>
+              <w:rFonts w:ascii="Cambria Math" w:eastAsiaTheme="minorEastAsia" w:hAnsi="Cambria Math"/>
+              <w:noProof/>
+              <w:lang w:bidi="he-IL"/>
+            </w:rPr>
+            <m:t>-λy=0</m:t>
+          </m:r>
+          <m:r>
+            <w:rPr>
+              <w:rFonts w:ascii="Cambria Math" w:eastAsiaTheme="minorEastAsia" w:hAnsi="Cambria Math"/>
+              <w:noProof/>
+              <w:lang w:bidi="he-IL"/>
+            </w:rPr>
+            <w:br/>
+          </m:r>
+        </m:oMath>
+        <m:oMath>
+          <m:r>
+            <w:rPr>
+              <w:rFonts w:ascii="Cambria Math" w:eastAsiaTheme="minorEastAsia" w:hAnsi="Cambria Math"/>
+              <w:noProof/>
+              <w:lang w:bidi="he-IL"/>
+            </w:rPr>
+            <m:t>∇y=3</m:t>
+          </m:r>
+          <m:r>
+            <w:rPr>
+              <w:rFonts w:ascii="Cambria Math" w:eastAsiaTheme="minorEastAsia" w:hAnsi="Cambria Math"/>
+              <w:lang w:bidi="he-IL"/>
+            </w:rPr>
+            <m:t>π</m:t>
+          </m:r>
+          <m:sSup>
+            <m:sSupPr>
+              <m:ctrlPr>
+                <w:rPr>
+                  <w:rFonts w:ascii="Cambria Math" w:eastAsiaTheme="minorEastAsia" w:hAnsi="Cambria Math"/>
+                  <w:i/>
+                  <w:iCs/>
+                  <w:lang w:bidi="he-IL"/>
+                </w:rPr>
+              </m:ctrlPr>
+            </m:sSupPr>
+            <m:e>
+              <m:r>
+                <w:rPr>
+                  <w:rFonts w:ascii="Cambria Math" w:eastAsiaTheme="minorEastAsia" w:hAnsi="Cambria Math"/>
+                  <w:lang w:bidi="he-IL"/>
+                </w:rPr>
+                <m:t>x</m:t>
+              </m:r>
+            </m:e>
+            <m:sup>
+              <m:r>
+                <w:rPr>
+                  <w:rFonts w:ascii="Cambria Math" w:eastAsiaTheme="minorEastAsia" w:hAnsi="Cambria Math"/>
+                  <w:lang w:bidi="he-IL"/>
+                </w:rPr>
+                <m:t>2</m:t>
+              </m:r>
+            </m:sup>
+          </m:sSup>
+          <m:r>
+            <w:rPr>
+              <w:rFonts w:ascii="Cambria Math" w:eastAsiaTheme="minorEastAsia" w:hAnsi="Cambria Math"/>
+              <w:lang w:bidi="he-IL"/>
+            </w:rPr>
+            <m:t>-6πλx=0→x</m:t>
+          </m:r>
+          <m:d>
+            <m:dPr>
+              <m:ctrlPr>
+                <w:rPr>
+                  <w:rFonts w:ascii="Cambria Math" w:eastAsiaTheme="minorEastAsia" w:hAnsi="Cambria Math"/>
+                  <w:i/>
+                  <w:iCs/>
+                  <w:lang w:bidi="he-IL"/>
+                </w:rPr>
+              </m:ctrlPr>
+            </m:dPr>
+            <m:e>
+              <m:r>
+                <w:rPr>
+                  <w:rFonts w:ascii="Cambria Math" w:eastAsiaTheme="minorEastAsia" w:hAnsi="Cambria Math"/>
+                  <w:lang w:bidi="he-IL"/>
+                </w:rPr>
+                <m:t>-2λ+x</m:t>
+              </m:r>
+            </m:e>
+          </m:d>
+          <m:r>
+            <w:rPr>
+              <w:rFonts w:ascii="Cambria Math" w:eastAsiaTheme="minorEastAsia" w:hAnsi="Cambria Math"/>
+              <w:lang w:bidi="he-IL"/>
+            </w:rPr>
+            <m:t>=0</m:t>
+          </m:r>
+          <m:r>
+            <w:rPr>
+              <w:rFonts w:ascii="Cambria Math" w:eastAsiaTheme="minorEastAsia" w:hAnsi="Cambria Math"/>
+              <w:lang w:bidi="he-IL"/>
+            </w:rPr>
+            <w:br/>
+          </m:r>
+        </m:oMath>
+        <m:oMath>
+          <m:r>
+            <w:rPr>
+              <w:rFonts w:ascii="Cambria Math" w:eastAsiaTheme="minorEastAsia" w:hAnsi="Cambria Math"/>
+              <w:noProof/>
+              <w:lang w:bidi="he-IL"/>
+            </w:rPr>
+            <m:t>∇λ=6</m:t>
+          </m:r>
+          <m:r>
+            <w:rPr>
+              <w:rFonts w:ascii="Cambria Math" w:eastAsiaTheme="minorEastAsia" w:hAnsi="Cambria Math"/>
+              <w:lang w:bidi="he-IL"/>
+            </w:rPr>
+            <m:t>πxy+3π</m:t>
+          </m:r>
+          <m:sSup>
+            <m:sSupPr>
+              <m:ctrlPr>
+                <w:rPr>
+                  <w:rFonts w:ascii="Cambria Math" w:eastAsiaTheme="minorEastAsia" w:hAnsi="Cambria Math"/>
+                  <w:i/>
+                  <w:iCs/>
+                  <w:lang w:bidi="he-IL"/>
+                </w:rPr>
+              </m:ctrlPr>
+            </m:sSupPr>
+            <m:e>
+              <m:r>
+                <w:rPr>
+                  <w:rFonts w:ascii="Cambria Math" w:eastAsiaTheme="minorEastAsia" w:hAnsi="Cambria Math"/>
+                  <w:lang w:bidi="he-IL"/>
+                </w:rPr>
+                <m:t>x</m:t>
+              </m:r>
+            </m:e>
+            <m:sup>
+              <m:r>
+                <w:rPr>
+                  <w:rFonts w:ascii="Cambria Math" w:eastAsiaTheme="minorEastAsia" w:hAnsi="Cambria Math"/>
+                  <w:lang w:bidi="he-IL"/>
+                </w:rPr>
+                <m:t>2</m:t>
+              </m:r>
+            </m:sup>
+          </m:sSup>
+          <m:r>
+            <w:rPr>
+              <w:rFonts w:ascii="Cambria Math" w:eastAsiaTheme="minorEastAsia" w:hAnsi="Cambria Math"/>
+              <w:lang w:bidi="he-IL"/>
+            </w:rPr>
+            <m:t>-6=0</m:t>
+          </m:r>
+          <m:r>
+            <w:rPr>
+              <w:rFonts w:ascii="Cambria Math" w:eastAsiaTheme="minorEastAsia" w:hAnsi="Cambria Math"/>
+              <w:lang w:bidi="he-IL"/>
+            </w:rPr>
+            <w:br/>
+          </m:r>
+        </m:oMath>
+        <m:oMath>
+          <m:r>
+            <w:rPr>
+              <w:rFonts w:ascii="Cambria Math" w:eastAsiaTheme="minorEastAsia" w:hAnsi="Cambria Math"/>
+              <w:noProof/>
+              <w:lang w:bidi="he-IL"/>
+            </w:rPr>
+            <m:t>from∇y:</m:t>
+          </m:r>
+          <m:r>
+            <w:rPr>
+              <w:rFonts w:ascii="Cambria Math" w:eastAsiaTheme="minorEastAsia" w:hAnsi="Cambria Math"/>
+              <w:noProof/>
+              <w:lang w:bidi="he-IL"/>
+            </w:rPr>
+            <w:br/>
+          </m:r>
+        </m:oMath>
+        <m:oMath>
+          <m:sSub>
+            <m:sSubPr>
+              <m:ctrlPr>
+                <w:rPr>
+                  <w:rFonts w:ascii="Cambria Math" w:eastAsiaTheme="minorEastAsia" w:hAnsi="Cambria Math"/>
+                  <w:i/>
+                  <w:iCs/>
+                  <w:noProof/>
+                  <w:lang w:bidi="he-IL"/>
+                </w:rPr>
+              </m:ctrlPr>
+            </m:sSubPr>
+            <m:e>
+              <m:r>
+                <w:rPr>
+                  <w:rFonts w:ascii="Cambria Math" w:eastAsiaTheme="minorEastAsia" w:hAnsi="Cambria Math"/>
+                  <w:noProof/>
+                  <w:lang w:bidi="he-IL"/>
+                </w:rPr>
+                <m:t>x</m:t>
+              </m:r>
+            </m:e>
+            <m:sub>
+              <m:r>
+                <w:rPr>
+                  <w:rFonts w:ascii="Cambria Math" w:eastAsiaTheme="minorEastAsia" w:hAnsi="Cambria Math"/>
+                  <w:noProof/>
+                  <w:lang w:bidi="he-IL"/>
+                </w:rPr>
+                <m:t>1</m:t>
+              </m:r>
+            </m:sub>
+          </m:sSub>
+          <m:r>
+            <w:rPr>
+              <w:rFonts w:ascii="Cambria Math" w:eastAsiaTheme="minorEastAsia" w:hAnsi="Cambria Math"/>
+              <w:noProof/>
+              <w:lang w:bidi="he-IL"/>
+            </w:rPr>
+            <m:t>=0 ;</m:t>
+          </m:r>
+          <m:sSub>
+            <m:sSubPr>
+              <m:ctrlPr>
+                <w:rPr>
+                  <w:rFonts w:ascii="Cambria Math" w:eastAsiaTheme="minorEastAsia" w:hAnsi="Cambria Math"/>
+                  <w:i/>
+                  <w:iCs/>
+                  <w:noProof/>
+                  <w:lang w:bidi="he-IL"/>
+                </w:rPr>
+              </m:ctrlPr>
+            </m:sSubPr>
+            <m:e>
+              <m:r>
+                <w:rPr>
+                  <w:rFonts w:ascii="Cambria Math" w:eastAsiaTheme="minorEastAsia" w:hAnsi="Cambria Math"/>
+                  <w:noProof/>
+                  <w:lang w:bidi="he-IL"/>
+                </w:rPr>
+                <m:t>x</m:t>
+              </m:r>
+            </m:e>
+            <m:sub>
+              <m:r>
+                <w:rPr>
+                  <w:rFonts w:ascii="Cambria Math" w:eastAsiaTheme="minorEastAsia" w:hAnsi="Cambria Math"/>
+                  <w:noProof/>
+                  <w:lang w:bidi="he-IL"/>
+                </w:rPr>
+                <m:t>2</m:t>
+              </m:r>
+            </m:sub>
+          </m:sSub>
+          <m:r>
+            <w:rPr>
+              <w:rFonts w:ascii="Cambria Math" w:eastAsiaTheme="minorEastAsia" w:hAnsi="Cambria Math"/>
+              <w:noProof/>
+              <w:lang w:bidi="he-IL"/>
+            </w:rPr>
+            <m:t>=2λ</m:t>
+          </m:r>
+          <m:r>
+            <w:rPr>
+              <w:rFonts w:ascii="Cambria Math" w:eastAsiaTheme="minorEastAsia" w:hAnsi="Cambria Math"/>
+              <w:noProof/>
+              <w:lang w:bidi="he-IL"/>
+            </w:rPr>
+            <w:br/>
+          </m:r>
+        </m:oMath>
+        <m:oMath>
+          <m:r>
+            <w:rPr>
+              <w:rFonts w:ascii="Cambria Math" w:eastAsiaTheme="minorEastAsia" w:hAnsi="Cambria Math"/>
+              <w:noProof/>
+              <w:lang w:bidi="he-IL"/>
+            </w:rPr>
+            <m:t>-λy=0→</m:t>
+          </m:r>
+          <m:sSub>
+            <m:sSubPr>
+              <m:ctrlPr>
+                <w:rPr>
+                  <w:rFonts w:ascii="Cambria Math" w:eastAsiaTheme="minorEastAsia" w:hAnsi="Cambria Math"/>
+                  <w:i/>
+                  <w:iCs/>
+                  <w:noProof/>
+                  <w:lang w:bidi="he-IL"/>
+                </w:rPr>
+              </m:ctrlPr>
+            </m:sSubPr>
+            <m:e>
+              <m:r>
+                <w:rPr>
+                  <w:rFonts w:ascii="Cambria Math" w:eastAsiaTheme="minorEastAsia" w:hAnsi="Cambria Math"/>
+                  <w:noProof/>
+                  <w:lang w:bidi="he-IL"/>
+                </w:rPr>
+                <m:t>y</m:t>
+              </m:r>
+            </m:e>
+            <m:sub>
+              <m:r>
+                <w:rPr>
+                  <w:rFonts w:ascii="Cambria Math" w:eastAsiaTheme="minorEastAsia" w:hAnsi="Cambria Math"/>
+                  <w:noProof/>
+                  <w:lang w:bidi="he-IL"/>
+                </w:rPr>
+                <m:t>1</m:t>
+              </m:r>
+            </m:sub>
+          </m:sSub>
+          <m:r>
+            <w:rPr>
+              <w:rFonts w:ascii="Cambria Math" w:eastAsiaTheme="minorEastAsia" w:hAnsi="Cambria Math"/>
+              <w:noProof/>
+              <w:lang w:bidi="he-IL"/>
+            </w:rPr>
+            <m:t xml:space="preserve">=0 </m:t>
+          </m:r>
+          <m:d>
+            <m:dPr>
+              <m:ctrlPr>
+                <w:rPr>
+                  <w:rFonts w:ascii="Cambria Math" w:eastAsiaTheme="minorEastAsia" w:hAnsi="Cambria Math"/>
+                  <w:i/>
+                  <w:iCs/>
+                  <w:noProof/>
+                  <w:lang w:bidi="he-IL"/>
+                </w:rPr>
+              </m:ctrlPr>
+            </m:dPr>
+            <m:e>
+              <m:r>
+                <w:rPr>
+                  <w:rFonts w:ascii="Cambria Math" w:eastAsiaTheme="minorEastAsia" w:hAnsi="Cambria Math"/>
+                  <w:noProof/>
+                  <w:lang w:bidi="he-IL"/>
+                </w:rPr>
+                <m:t>from ∇x</m:t>
+              </m:r>
+            </m:e>
+          </m:d>
+          <m:r>
+            <w:rPr>
+              <w:rFonts w:ascii="Cambria Math" w:eastAsiaTheme="minorEastAsia" w:hAnsi="Cambria Math"/>
+              <w:noProof/>
+              <w:lang w:bidi="he-IL"/>
+            </w:rPr>
+            <w:br/>
+          </m:r>
+        </m:oMath>
+        <m:oMath>
+          <m:r>
+            <w:rPr>
+              <w:rFonts w:ascii="Cambria Math" w:eastAsiaTheme="minorEastAsia" w:hAnsi="Cambria Math"/>
+              <w:noProof/>
+              <w:lang w:bidi="he-IL"/>
+            </w:rPr>
+            <m:t>2λ</m:t>
+          </m:r>
+          <m:d>
+            <m:dPr>
+              <m:ctrlPr>
+                <w:rPr>
+                  <w:rFonts w:ascii="Cambria Math" w:eastAsiaTheme="minorEastAsia" w:hAnsi="Cambria Math"/>
+                  <w:i/>
+                  <w:iCs/>
+                  <w:noProof/>
+                  <w:lang w:bidi="he-IL"/>
+                </w:rPr>
+              </m:ctrlPr>
+            </m:dPr>
+            <m:e>
+              <m:r>
+                <w:rPr>
+                  <w:rFonts w:ascii="Cambria Math" w:eastAsiaTheme="minorEastAsia" w:hAnsi="Cambria Math"/>
+                  <w:noProof/>
+                  <w:lang w:bidi="he-IL"/>
+                </w:rPr>
+                <m:t>y-λ</m:t>
+              </m:r>
+            </m:e>
+          </m:d>
+          <m:r>
+            <w:rPr>
+              <w:rFonts w:ascii="Cambria Math" w:eastAsiaTheme="minorEastAsia" w:hAnsi="Cambria Math"/>
+              <w:noProof/>
+              <w:lang w:bidi="he-IL"/>
+            </w:rPr>
+            <m:t>-λy=0→2λy-2</m:t>
+          </m:r>
+          <m:sSup>
+            <m:sSupPr>
+              <m:ctrlPr>
+                <w:rPr>
+                  <w:rFonts w:ascii="Cambria Math" w:eastAsiaTheme="minorEastAsia" w:hAnsi="Cambria Math"/>
+                  <w:i/>
+                  <w:iCs/>
+                  <w:noProof/>
+                  <w:lang w:bidi="he-IL"/>
+                </w:rPr>
+              </m:ctrlPr>
+            </m:sSupPr>
+            <m:e>
+              <m:r>
+                <w:rPr>
+                  <w:rFonts w:ascii="Cambria Math" w:eastAsiaTheme="minorEastAsia" w:hAnsi="Cambria Math"/>
+                  <w:noProof/>
+                  <w:lang w:bidi="he-IL"/>
+                </w:rPr>
+                <m:t>λ</m:t>
+              </m:r>
+            </m:e>
+            <m:sup>
+              <m:r>
+                <w:rPr>
+                  <w:rFonts w:ascii="Cambria Math" w:eastAsiaTheme="minorEastAsia" w:hAnsi="Cambria Math"/>
+                  <w:noProof/>
+                  <w:lang w:bidi="he-IL"/>
+                </w:rPr>
+                <m:t>2</m:t>
+              </m:r>
+            </m:sup>
+          </m:sSup>
+          <m:r>
+            <w:rPr>
+              <w:rFonts w:ascii="Cambria Math" w:eastAsiaTheme="minorEastAsia" w:hAnsi="Cambria Math"/>
+              <w:noProof/>
+              <w:lang w:bidi="he-IL"/>
+            </w:rPr>
+            <m:t>-λy→y-λ-</m:t>
+          </m:r>
+          <m:f>
+            <m:fPr>
+              <m:ctrlPr>
+                <w:rPr>
+                  <w:rFonts w:ascii="Cambria Math" w:eastAsiaTheme="minorEastAsia" w:hAnsi="Cambria Math"/>
+                  <w:i/>
+                  <w:iCs/>
+                  <w:noProof/>
+                  <w:lang w:bidi="he-IL"/>
+                </w:rPr>
+              </m:ctrlPr>
+            </m:fPr>
+            <m:num>
+              <m:r>
+                <w:rPr>
+                  <w:rFonts w:ascii="Cambria Math" w:eastAsiaTheme="minorEastAsia" w:hAnsi="Cambria Math"/>
+                  <w:noProof/>
+                  <w:lang w:bidi="he-IL"/>
+                </w:rPr>
+                <m:t>y</m:t>
+              </m:r>
+            </m:num>
+            <m:den>
+              <m:r>
+                <w:rPr>
+                  <w:rFonts w:ascii="Cambria Math" w:eastAsiaTheme="minorEastAsia" w:hAnsi="Cambria Math"/>
+                  <w:noProof/>
+                  <w:lang w:bidi="he-IL"/>
+                </w:rPr>
+                <m:t>2</m:t>
+              </m:r>
+            </m:den>
+          </m:f>
+          <m:r>
+            <w:rPr>
+              <w:rFonts w:ascii="Cambria Math" w:eastAsiaTheme="minorEastAsia" w:hAnsi="Cambria Math"/>
+              <w:noProof/>
+              <w:lang w:bidi="he-IL"/>
+            </w:rPr>
+            <m:t>=0</m:t>
+          </m:r>
+          <m:r>
+            <w:rPr>
+              <w:rFonts w:ascii="Cambria Math" w:eastAsiaTheme="minorEastAsia" w:hAnsi="Cambria Math"/>
+              <w:noProof/>
+              <w:lang w:bidi="he-IL"/>
+            </w:rPr>
+            <w:br/>
+          </m:r>
+        </m:oMath>
+        <m:oMath>
+          <m:r>
+            <w:rPr>
+              <w:rFonts w:ascii="Cambria Math" w:eastAsiaTheme="minorEastAsia" w:hAnsi="Cambria Math"/>
+              <w:noProof/>
+              <w:lang w:bidi="he-IL"/>
+            </w:rPr>
+            <m:t>→</m:t>
+          </m:r>
+          <m:sSub>
+            <m:sSubPr>
+              <m:ctrlPr>
+                <w:rPr>
+                  <w:rFonts w:ascii="Cambria Math" w:eastAsiaTheme="minorEastAsia" w:hAnsi="Cambria Math"/>
+                  <w:i/>
+                  <w:iCs/>
+                  <w:noProof/>
+                  <w:lang w:bidi="he-IL"/>
+                </w:rPr>
+              </m:ctrlPr>
+            </m:sSubPr>
+            <m:e>
+              <m:r>
+                <w:rPr>
+                  <w:rFonts w:ascii="Cambria Math" w:eastAsiaTheme="minorEastAsia" w:hAnsi="Cambria Math"/>
+                  <w:noProof/>
+                  <w:lang w:bidi="he-IL"/>
+                </w:rPr>
+                <m:t>y</m:t>
+              </m:r>
+            </m:e>
+            <m:sub>
+              <m:r>
+                <w:rPr>
+                  <w:rFonts w:ascii="Cambria Math" w:eastAsiaTheme="minorEastAsia" w:hAnsi="Cambria Math"/>
+                  <w:noProof/>
+                  <w:lang w:bidi="he-IL"/>
+                </w:rPr>
+                <m:t>2</m:t>
+              </m:r>
+            </m:sub>
+          </m:sSub>
+          <m:r>
+            <w:rPr>
+              <w:rFonts w:ascii="Cambria Math" w:eastAsiaTheme="minorEastAsia" w:hAnsi="Cambria Math"/>
+              <w:noProof/>
+              <w:lang w:bidi="he-IL"/>
+            </w:rPr>
+            <m:t>=2λ</m:t>
+          </m:r>
+          <m:r>
+            <w:rPr>
+              <w:rFonts w:ascii="Cambria Math" w:eastAsiaTheme="minorEastAsia" w:hAnsi="Cambria Math"/>
+              <w:noProof/>
+              <w:lang w:bidi="he-IL"/>
+            </w:rPr>
+            <w:br/>
+          </m:r>
+        </m:oMath>
+        <m:oMath>
+          <m:sSub>
+            <m:sSubPr>
+              <m:ctrlPr>
+                <w:rPr>
+                  <w:rFonts w:ascii="Cambria Math" w:eastAsiaTheme="minorEastAsia" w:hAnsi="Cambria Math"/>
+                  <w:i/>
+                  <w:iCs/>
+                  <w:noProof/>
+                  <w:lang w:bidi="he-IL"/>
+                </w:rPr>
+              </m:ctrlPr>
+            </m:sSubPr>
+            <m:e>
+              <m:r>
+                <w:rPr>
+                  <w:rFonts w:ascii="Cambria Math" w:eastAsiaTheme="minorEastAsia" w:hAnsi="Cambria Math"/>
+                  <w:noProof/>
+                  <w:lang w:bidi="he-IL"/>
+                </w:rPr>
+                <m:t>x</m:t>
+              </m:r>
+            </m:e>
+            <m:sub>
+              <m:r>
+                <w:rPr>
+                  <w:rFonts w:ascii="Cambria Math" w:eastAsiaTheme="minorEastAsia" w:hAnsi="Cambria Math"/>
+                  <w:noProof/>
+                  <w:lang w:bidi="he-IL"/>
+                </w:rPr>
+                <m:t>1</m:t>
+              </m:r>
+            </m:sub>
+          </m:sSub>
+          <m:r>
+            <w:rPr>
+              <w:rFonts w:ascii="Cambria Math" w:eastAsiaTheme="minorEastAsia" w:hAnsi="Cambria Math"/>
+              <w:noProof/>
+              <w:lang w:bidi="he-IL"/>
+            </w:rPr>
+            <m:t>,</m:t>
+          </m:r>
+          <m:sSub>
+            <m:sSubPr>
+              <m:ctrlPr>
+                <w:rPr>
+                  <w:rFonts w:ascii="Cambria Math" w:eastAsiaTheme="minorEastAsia" w:hAnsi="Cambria Math"/>
+                  <w:i/>
+                  <w:iCs/>
+                  <w:noProof/>
+                  <w:lang w:bidi="he-IL"/>
+                </w:rPr>
+              </m:ctrlPr>
+            </m:sSubPr>
+            <m:e>
+              <m:r>
+                <w:rPr>
+                  <w:rFonts w:ascii="Cambria Math" w:eastAsiaTheme="minorEastAsia" w:hAnsi="Cambria Math"/>
+                  <w:noProof/>
+                  <w:lang w:bidi="he-IL"/>
+                </w:rPr>
+                <m:t>y</m:t>
+              </m:r>
+            </m:e>
+            <m:sub>
+              <m:r>
+                <w:rPr>
+                  <w:rFonts w:ascii="Cambria Math" w:eastAsiaTheme="minorEastAsia" w:hAnsi="Cambria Math"/>
+                  <w:noProof/>
+                  <w:lang w:bidi="he-IL"/>
+                </w:rPr>
+                <m:t>2</m:t>
+              </m:r>
+            </m:sub>
+          </m:sSub>
+          <m:r>
+            <w:rPr>
+              <w:rFonts w:ascii="Cambria Math" w:eastAsiaTheme="minorEastAsia" w:hAnsi="Cambria Math"/>
+              <w:noProof/>
+              <w:lang w:bidi="he-IL"/>
+            </w:rPr>
+            <m:t>:6</m:t>
+          </m:r>
+          <m:r>
+            <w:rPr>
+              <w:rFonts w:ascii="Cambria Math" w:eastAsiaTheme="minorEastAsia" w:hAnsi="Cambria Math"/>
+              <w:lang w:bidi="he-IL"/>
+            </w:rPr>
+            <m:t>π4</m:t>
+          </m:r>
+          <m:sSup>
+            <m:sSupPr>
+              <m:ctrlPr>
+                <w:rPr>
+                  <w:rFonts w:ascii="Cambria Math" w:eastAsiaTheme="minorEastAsia" w:hAnsi="Cambria Math"/>
+                  <w:i/>
+                  <w:iCs/>
+                  <w:lang w:bidi="he-IL"/>
+                </w:rPr>
+              </m:ctrlPr>
+            </m:sSupPr>
+            <m:e>
+              <m:r>
+                <w:rPr>
+                  <w:rFonts w:ascii="Cambria Math" w:eastAsiaTheme="minorEastAsia" w:hAnsi="Cambria Math"/>
+                  <w:lang w:bidi="he-IL"/>
+                </w:rPr>
+                <m:t>λ</m:t>
+              </m:r>
+            </m:e>
+            <m:sup>
+              <m:r>
+                <w:rPr>
+                  <w:rFonts w:ascii="Cambria Math" w:eastAsiaTheme="minorEastAsia" w:hAnsi="Cambria Math"/>
+                  <w:lang w:bidi="he-IL"/>
+                </w:rPr>
+                <m:t>2</m:t>
+              </m:r>
+            </m:sup>
+          </m:sSup>
+          <m:r>
+            <w:rPr>
+              <w:rFonts w:ascii="Cambria Math" w:eastAsiaTheme="minorEastAsia" w:hAnsi="Cambria Math"/>
+              <w:noProof/>
+              <w:lang w:bidi="he-IL"/>
+            </w:rPr>
+            <m:t>+3</m:t>
+          </m:r>
+          <m:r>
+            <w:rPr>
+              <w:rFonts w:ascii="Cambria Math" w:eastAsiaTheme="minorEastAsia" w:hAnsi="Cambria Math"/>
+              <w:lang w:bidi="he-IL"/>
+            </w:rPr>
+            <m:t>π*4</m:t>
+          </m:r>
+          <m:sSup>
+            <m:sSupPr>
+              <m:ctrlPr>
+                <w:rPr>
+                  <w:rFonts w:ascii="Cambria Math" w:eastAsiaTheme="minorEastAsia" w:hAnsi="Cambria Math"/>
+                  <w:i/>
+                  <w:iCs/>
+                  <w:lang w:bidi="he-IL"/>
+                </w:rPr>
+              </m:ctrlPr>
+            </m:sSupPr>
+            <m:e>
+              <m:r>
+                <w:rPr>
+                  <w:rFonts w:ascii="Cambria Math" w:eastAsiaTheme="minorEastAsia" w:hAnsi="Cambria Math"/>
+                  <w:lang w:bidi="he-IL"/>
+                </w:rPr>
+                <m:t>λ</m:t>
+              </m:r>
+            </m:e>
+            <m:sup>
+              <m:r>
+                <w:rPr>
+                  <w:rFonts w:ascii="Cambria Math" w:eastAsiaTheme="minorEastAsia" w:hAnsi="Cambria Math"/>
+                  <w:lang w:bidi="he-IL"/>
+                </w:rPr>
+                <m:t>2</m:t>
+              </m:r>
+            </m:sup>
+          </m:sSup>
+          <m:r>
+            <w:rPr>
+              <w:rFonts w:ascii="Cambria Math" w:eastAsiaTheme="minorEastAsia" w:hAnsi="Cambria Math"/>
+              <w:noProof/>
+              <w:lang w:bidi="he-IL"/>
+            </w:rPr>
+            <m:t>-6=0→</m:t>
+          </m:r>
+          <m:r>
+            <w:rPr>
+              <w:rFonts w:ascii="Cambria Math" w:eastAsiaTheme="minorEastAsia" w:hAnsi="Cambria Math"/>
+              <w:noProof/>
+              <w:lang w:bidi="he-IL"/>
+            </w:rPr>
+            <m:t>36</m:t>
+          </m:r>
+          <m:r>
+            <w:rPr>
+              <w:rFonts w:ascii="Cambria Math" w:eastAsiaTheme="minorEastAsia" w:hAnsi="Cambria Math"/>
+              <w:lang w:bidi="he-IL"/>
+            </w:rPr>
+            <m:t>π</m:t>
+          </m:r>
+          <m:sSup>
+            <m:sSupPr>
+              <m:ctrlPr>
+                <w:rPr>
+                  <w:rFonts w:ascii="Cambria Math" w:eastAsiaTheme="minorEastAsia" w:hAnsi="Cambria Math"/>
+                  <w:i/>
+                  <w:iCs/>
+                  <w:lang w:bidi="he-IL"/>
+                </w:rPr>
+              </m:ctrlPr>
+            </m:sSupPr>
+            <m:e>
+              <m:r>
+                <w:rPr>
+                  <w:rFonts w:ascii="Cambria Math" w:eastAsiaTheme="minorEastAsia" w:hAnsi="Cambria Math"/>
+                  <w:lang w:bidi="he-IL"/>
+                </w:rPr>
+                <m:t>λ</m:t>
+              </m:r>
+            </m:e>
+            <m:sup>
+              <m:r>
+                <w:rPr>
+                  <w:rFonts w:ascii="Cambria Math" w:eastAsiaTheme="minorEastAsia" w:hAnsi="Cambria Math"/>
+                  <w:lang w:bidi="he-IL"/>
+                </w:rPr>
+                <m:t>2</m:t>
+              </m:r>
+            </m:sup>
+          </m:sSup>
+          <m:r>
+            <w:rPr>
+              <w:rFonts w:ascii="Cambria Math" w:eastAsiaTheme="minorEastAsia" w:hAnsi="Cambria Math"/>
+              <w:noProof/>
+              <w:lang w:bidi="he-IL"/>
+            </w:rPr>
+            <m:t xml:space="preserve">=6 </m:t>
+          </m:r>
+          <m:r>
+            <w:rPr>
+              <w:rFonts w:ascii="Cambria Math" w:eastAsiaTheme="minorEastAsia" w:hAnsi="Cambria Math"/>
+              <w:noProof/>
+              <w:lang w:bidi="he-IL"/>
+            </w:rPr>
+            <w:br/>
+          </m:r>
+        </m:oMath>
+        <m:oMath>
+          <m:sSup>
+            <m:sSupPr>
+              <m:ctrlPr>
+                <w:rPr>
+                  <w:rFonts w:ascii="Cambria Math" w:eastAsiaTheme="minorEastAsia" w:hAnsi="Cambria Math"/>
+                  <w:i/>
+                  <w:iCs/>
+                  <w:noProof/>
+                  <w:lang w:bidi="he-IL"/>
+                </w:rPr>
+              </m:ctrlPr>
+            </m:sSupPr>
+            <m:e>
+              <m:r>
+                <w:rPr>
+                  <w:rFonts w:ascii="Cambria Math" w:eastAsiaTheme="minorEastAsia" w:hAnsi="Cambria Math"/>
+                  <w:noProof/>
+                  <w:lang w:bidi="he-IL"/>
+                </w:rPr>
+                <m:t>λ</m:t>
+              </m:r>
+            </m:e>
+            <m:sup>
+              <m:r>
+                <w:rPr>
+                  <w:rFonts w:ascii="Cambria Math" w:eastAsiaTheme="minorEastAsia" w:hAnsi="Cambria Math"/>
+                  <w:noProof/>
+                  <w:lang w:bidi="he-IL"/>
+                </w:rPr>
+                <m:t>2</m:t>
+              </m:r>
+            </m:sup>
+          </m:sSup>
+          <m:r>
+            <w:rPr>
+              <w:rFonts w:ascii="Cambria Math" w:eastAsiaTheme="minorEastAsia" w:hAnsi="Cambria Math"/>
+              <w:noProof/>
+              <w:lang w:bidi="he-IL"/>
+            </w:rPr>
+            <m:t>=</m:t>
+          </m:r>
+          <m:f>
+            <m:fPr>
+              <m:ctrlPr>
+                <w:rPr>
+                  <w:rFonts w:ascii="Cambria Math" w:eastAsiaTheme="minorEastAsia" w:hAnsi="Cambria Math"/>
+                  <w:i/>
+                  <w:iCs/>
+                  <w:noProof/>
+                  <w:lang w:bidi="he-IL"/>
+                </w:rPr>
+              </m:ctrlPr>
+            </m:fPr>
+            <m:num>
+              <m:r>
+                <w:rPr>
+                  <w:rFonts w:ascii="Cambria Math" w:eastAsiaTheme="minorEastAsia" w:hAnsi="Cambria Math"/>
+                  <w:noProof/>
+                  <w:lang w:bidi="he-IL"/>
+                </w:rPr>
+                <m:t>1</m:t>
+              </m:r>
+            </m:num>
+            <m:den>
+              <m:r>
+                <w:rPr>
+                  <w:rFonts w:ascii="Cambria Math" w:eastAsiaTheme="minorEastAsia" w:hAnsi="Cambria Math"/>
+                  <w:noProof/>
+                  <w:lang w:bidi="he-IL"/>
+                </w:rPr>
+                <m:t>6</m:t>
+              </m:r>
+              <m:r>
+                <w:rPr>
+                  <w:rFonts w:ascii="Cambria Math" w:eastAsiaTheme="minorEastAsia" w:hAnsi="Cambria Math"/>
+                  <w:lang w:bidi="he-IL"/>
+                </w:rPr>
+                <m:t>π</m:t>
+              </m:r>
+            </m:den>
+          </m:f>
+          <m:r>
+            <w:rPr>
+              <w:rFonts w:ascii="Cambria Math" w:eastAsiaTheme="minorEastAsia" w:hAnsi="Cambria Math"/>
+              <w:noProof/>
+              <w:lang w:bidi="he-IL"/>
+            </w:rPr>
+            <m:t>→λ=±</m:t>
+          </m:r>
+          <m:rad>
+            <m:radPr>
+              <m:degHide m:val="1"/>
+              <m:ctrlPr>
+                <w:rPr>
+                  <w:rFonts w:ascii="Cambria Math" w:eastAsiaTheme="minorEastAsia" w:hAnsi="Cambria Math"/>
+                  <w:i/>
+                  <w:iCs/>
+                  <w:noProof/>
+                  <w:lang w:bidi="he-IL"/>
+                </w:rPr>
+              </m:ctrlPr>
+            </m:radPr>
+            <m:deg/>
+            <m:e>
+              <m:f>
+                <m:fPr>
+                  <m:ctrlPr>
+                    <w:rPr>
+                      <w:rFonts w:ascii="Cambria Math" w:eastAsiaTheme="minorEastAsia" w:hAnsi="Cambria Math"/>
+                      <w:i/>
+                      <w:iCs/>
+                      <w:noProof/>
+                      <w:lang w:bidi="he-IL"/>
+                    </w:rPr>
+                  </m:ctrlPr>
+                </m:fPr>
+                <m:num>
+                  <m:r>
+                    <w:rPr>
+                      <w:rFonts w:ascii="Cambria Math" w:eastAsiaTheme="minorEastAsia" w:hAnsi="Cambria Math"/>
+                      <w:noProof/>
+                      <w:lang w:bidi="he-IL"/>
+                    </w:rPr>
+                    <m:t>1</m:t>
+                  </m:r>
+                </m:num>
+                <m:den>
+                  <m:r>
+                    <w:rPr>
+                      <w:rFonts w:ascii="Cambria Math" w:eastAsiaTheme="minorEastAsia" w:hAnsi="Cambria Math"/>
+                      <w:noProof/>
+                      <w:lang w:bidi="he-IL"/>
+                    </w:rPr>
+                    <m:t>6</m:t>
+                  </m:r>
+                  <m:r>
+                    <w:rPr>
+                      <w:rFonts w:ascii="Cambria Math" w:eastAsiaTheme="minorEastAsia" w:hAnsi="Cambria Math"/>
+                      <w:lang w:bidi="he-IL"/>
+                    </w:rPr>
+                    <m:t>π</m:t>
+                  </m:r>
+                </m:den>
+              </m:f>
+            </m:e>
+          </m:rad>
+          <m:r>
+            <w:rPr>
+              <w:rFonts w:ascii="Cambria Math" w:eastAsiaTheme="minorEastAsia" w:hAnsi="Cambria Math"/>
+              <w:noProof/>
+              <w:lang w:bidi="he-IL"/>
+            </w:rPr>
+            <w:br/>
+          </m:r>
+        </m:oMath>
+        <m:oMath>
+          <m:r>
+            <w:rPr>
+              <w:rFonts w:ascii="Cambria Math" w:eastAsiaTheme="minorEastAsia" w:hAnsi="Cambria Math"/>
+              <w:noProof/>
+              <w:lang w:bidi="he-IL"/>
+            </w:rPr>
+            <m:t>x=y=±2</m:t>
+          </m:r>
+          <m:rad>
+            <m:radPr>
+              <m:degHide m:val="1"/>
+              <m:ctrlPr>
+                <w:rPr>
+                  <w:rFonts w:ascii="Cambria Math" w:eastAsiaTheme="minorEastAsia" w:hAnsi="Cambria Math"/>
+                  <w:i/>
+                  <w:iCs/>
+                  <w:noProof/>
+                  <w:lang w:bidi="he-IL"/>
+                </w:rPr>
+              </m:ctrlPr>
+            </m:radPr>
+            <m:deg/>
+            <m:e>
+              <m:f>
+                <m:fPr>
+                  <m:ctrlPr>
+                    <w:rPr>
+                      <w:rFonts w:ascii="Cambria Math" w:eastAsiaTheme="minorEastAsia" w:hAnsi="Cambria Math"/>
+                      <w:i/>
+                      <w:iCs/>
+                      <w:noProof/>
+                      <w:lang w:bidi="he-IL"/>
+                    </w:rPr>
+                  </m:ctrlPr>
+                </m:fPr>
+                <m:num>
+                  <m:r>
+                    <w:rPr>
+                      <w:rFonts w:ascii="Cambria Math" w:eastAsiaTheme="minorEastAsia" w:hAnsi="Cambria Math"/>
+                      <w:noProof/>
+                      <w:lang w:bidi="he-IL"/>
+                    </w:rPr>
+                    <m:t>1</m:t>
+                  </m:r>
+                </m:num>
+                <m:den>
+                  <m:r>
+                    <w:rPr>
+                      <w:rFonts w:ascii="Cambria Math" w:eastAsiaTheme="minorEastAsia" w:hAnsi="Cambria Math"/>
+                      <w:noProof/>
+                      <w:lang w:bidi="he-IL"/>
+                    </w:rPr>
+                    <m:t>6</m:t>
+                  </m:r>
+                  <m:r>
+                    <w:rPr>
+                      <w:rFonts w:ascii="Cambria Math" w:eastAsiaTheme="minorEastAsia" w:hAnsi="Cambria Math"/>
+                      <w:lang w:bidi="he-IL"/>
+                    </w:rPr>
+                    <m:t>π</m:t>
+                  </m:r>
+                </m:den>
+              </m:f>
+            </m:e>
+          </m:rad>
+          <m:r>
+            <w:rPr>
+              <w:rFonts w:ascii="Cambria Math" w:eastAsiaTheme="minorEastAsia" w:hAnsi="Cambria Math"/>
+              <w:noProof/>
+              <w:lang w:bidi="he-IL"/>
+            </w:rPr>
+            <w:br/>
+          </m:r>
+        </m:oMath>
+        <m:oMath>
+          <m:r>
+            <w:rPr>
+              <w:rFonts w:ascii="Cambria Math" w:eastAsiaTheme="minorEastAsia" w:hAnsi="Cambria Math"/>
+              <w:noProof/>
+              <w:lang w:bidi="he-IL"/>
+            </w:rPr>
+            <m:t>f</m:t>
+          </m:r>
+          <m:d>
+            <m:dPr>
+              <m:ctrlPr>
+                <w:rPr>
+                  <w:rFonts w:ascii="Cambria Math" w:eastAsiaTheme="minorEastAsia" w:hAnsi="Cambria Math"/>
+                  <w:i/>
+                  <w:iCs/>
+                  <w:noProof/>
+                  <w:lang w:bidi="he-IL"/>
+                </w:rPr>
+              </m:ctrlPr>
+            </m:dPr>
+            <m:e>
+              <m:sSub>
+                <m:sSubPr>
+                  <m:ctrlPr>
+                    <w:rPr>
+                      <w:rFonts w:ascii="Cambria Math" w:eastAsiaTheme="minorEastAsia" w:hAnsi="Cambria Math"/>
+                      <w:i/>
+                      <w:iCs/>
+                      <w:noProof/>
+                      <w:lang w:bidi="he-IL"/>
+                    </w:rPr>
+                  </m:ctrlPr>
+                </m:sSubPr>
+                <m:e>
+                  <m:r>
+                    <w:rPr>
+                      <w:rFonts w:ascii="Cambria Math" w:eastAsiaTheme="minorEastAsia" w:hAnsi="Cambria Math"/>
+                      <w:noProof/>
+                      <w:lang w:bidi="he-IL"/>
+                    </w:rPr>
+                    <m:t>x</m:t>
+                  </m:r>
+                </m:e>
+                <m:sub>
+                  <m:r>
+                    <w:rPr>
+                      <w:rFonts w:ascii="Cambria Math" w:eastAsiaTheme="minorEastAsia" w:hAnsi="Cambria Math"/>
+                      <w:noProof/>
+                      <w:lang w:bidi="he-IL"/>
+                    </w:rPr>
+                    <m:t>1</m:t>
+                  </m:r>
+                </m:sub>
+              </m:sSub>
+              <m:r>
+                <w:rPr>
+                  <w:rFonts w:ascii="Cambria Math" w:eastAsiaTheme="minorEastAsia" w:hAnsi="Cambria Math"/>
+                  <w:noProof/>
+                  <w:lang w:bidi="he-IL"/>
+                </w:rPr>
+                <m:t>,</m:t>
+              </m:r>
+              <m:sSub>
+                <m:sSubPr>
+                  <m:ctrlPr>
+                    <w:rPr>
+                      <w:rFonts w:ascii="Cambria Math" w:eastAsiaTheme="minorEastAsia" w:hAnsi="Cambria Math"/>
+                      <w:i/>
+                      <w:iCs/>
+                      <w:noProof/>
+                      <w:lang w:bidi="he-IL"/>
+                    </w:rPr>
+                  </m:ctrlPr>
+                </m:sSubPr>
+                <m:e>
+                  <m:r>
+                    <w:rPr>
+                      <w:rFonts w:ascii="Cambria Math" w:eastAsiaTheme="minorEastAsia" w:hAnsi="Cambria Math"/>
+                      <w:noProof/>
+                      <w:lang w:bidi="he-IL"/>
+                    </w:rPr>
+                    <m:t>y</m:t>
+                  </m:r>
+                </m:e>
+                <m:sub>
+                  <m:r>
+                    <w:rPr>
+                      <w:rFonts w:ascii="Cambria Math" w:eastAsiaTheme="minorEastAsia" w:hAnsi="Cambria Math"/>
+                      <w:noProof/>
+                      <w:lang w:bidi="he-IL"/>
+                    </w:rPr>
+                    <m:t>2</m:t>
+                  </m:r>
+                </m:sub>
+              </m:sSub>
+            </m:e>
+          </m:d>
+          <m:r>
+            <w:rPr>
+              <w:rFonts w:ascii="Cambria Math" w:eastAsiaTheme="minorEastAsia" w:hAnsi="Cambria Math"/>
+              <w:noProof/>
+              <w:lang w:bidi="he-IL"/>
+            </w:rPr>
+            <m:t xml:space="preserve">=±0.9213 </m:t>
+          </m:r>
+          <m:d>
+            <m:dPr>
+              <m:ctrlPr>
+                <w:rPr>
+                  <w:rFonts w:ascii="Cambria Math" w:eastAsiaTheme="minorEastAsia" w:hAnsi="Cambria Math"/>
+                  <w:i/>
+                  <w:iCs/>
+                  <w:noProof/>
+                  <w:lang w:bidi="he-IL"/>
+                </w:rPr>
+              </m:ctrlPr>
+            </m:dPr>
+            <m:e>
+              <m:r>
+                <w:rPr>
+                  <w:rFonts w:ascii="Cambria Math" w:eastAsiaTheme="minorEastAsia" w:hAnsi="Cambria Math"/>
+                  <w:noProof/>
+                  <w:lang w:bidi="he-IL"/>
+                </w:rPr>
+                <m:t>sign change for each of the y values</m:t>
+              </m:r>
+            </m:e>
+          </m:d>
+          <m:r>
+            <w:rPr>
+              <w:rFonts w:ascii="Cambria Math" w:eastAsiaTheme="minorEastAsia" w:hAnsi="Cambria Math"/>
+              <w:noProof/>
+              <w:lang w:bidi="he-IL"/>
+            </w:rPr>
+            <w:br/>
+          </m:r>
+        </m:oMath>
+        <m:oMath>
+          <m:r>
+            <w:rPr>
+              <w:rFonts w:ascii="Cambria Math" w:eastAsiaTheme="minorEastAsia" w:hAnsi="Cambria Math"/>
+              <w:noProof/>
+              <w:lang w:bidi="he-IL"/>
+            </w:rPr>
+            <m:t xml:space="preserve">                </m:t>
+          </m:r>
+          <m:r>
+            <w:rPr>
+              <w:rFonts w:ascii="Cambria Math" w:eastAsiaTheme="minorEastAsia" w:hAnsi="Cambria Math"/>
+              <w:noProof/>
+              <w:lang w:bidi="he-IL"/>
+            </w:rPr>
+            <w:br/>
+          </m:r>
+        </m:oMath>
+        <m:oMath>
+          <m:r>
+            <w:rPr>
+              <w:rFonts w:ascii="Cambria Math" w:eastAsiaTheme="minorEastAsia" w:hAnsi="Cambria Math"/>
+              <w:noProof/>
+              <w:lang w:bidi="he-IL"/>
+            </w:rPr>
+            <m:t>f</m:t>
+          </m:r>
+          <m:d>
+            <m:dPr>
+              <m:ctrlPr>
+                <w:rPr>
+                  <w:rFonts w:ascii="Cambria Math" w:eastAsiaTheme="minorEastAsia" w:hAnsi="Cambria Math"/>
+                  <w:i/>
+                  <w:iCs/>
+                  <w:noProof/>
+                  <w:lang w:bidi="he-IL"/>
+                </w:rPr>
+              </m:ctrlPr>
+            </m:dPr>
+            <m:e>
+              <m:sSub>
+                <m:sSubPr>
+                  <m:ctrlPr>
+                    <w:rPr>
+                      <w:rFonts w:ascii="Cambria Math" w:eastAsiaTheme="minorEastAsia" w:hAnsi="Cambria Math"/>
+                      <w:i/>
+                      <w:iCs/>
+                      <w:noProof/>
+                      <w:lang w:bidi="he-IL"/>
+                    </w:rPr>
+                  </m:ctrlPr>
+                </m:sSubPr>
+                <m:e>
+                  <m:r>
+                    <w:rPr>
+                      <w:rFonts w:ascii="Cambria Math" w:eastAsiaTheme="minorEastAsia" w:hAnsi="Cambria Math"/>
+                      <w:noProof/>
+                      <w:lang w:bidi="he-IL"/>
+                    </w:rPr>
+                    <m:t>x</m:t>
+                  </m:r>
+                </m:e>
+                <m:sub>
+                  <m:r>
+                    <w:rPr>
+                      <w:rFonts w:ascii="Cambria Math" w:eastAsiaTheme="minorEastAsia" w:hAnsi="Cambria Math"/>
+                      <w:noProof/>
+                      <w:lang w:bidi="he-IL"/>
+                    </w:rPr>
+                    <m:t>1</m:t>
+                  </m:r>
+                </m:sub>
+              </m:sSub>
+              <m:r>
+                <w:rPr>
+                  <w:rFonts w:ascii="Cambria Math" w:eastAsiaTheme="minorEastAsia" w:hAnsi="Cambria Math"/>
+                  <w:noProof/>
+                  <w:lang w:bidi="he-IL"/>
+                </w:rPr>
+                <m:t>,</m:t>
+              </m:r>
+              <m:sSub>
+                <m:sSubPr>
+                  <m:ctrlPr>
+                    <w:rPr>
+                      <w:rFonts w:ascii="Cambria Math" w:eastAsiaTheme="minorEastAsia" w:hAnsi="Cambria Math"/>
+                      <w:i/>
+                      <w:iCs/>
+                      <w:noProof/>
+                      <w:lang w:bidi="he-IL"/>
+                    </w:rPr>
+                  </m:ctrlPr>
+                </m:sSubPr>
+                <m:e>
+                  <m:r>
+                    <w:rPr>
+                      <w:rFonts w:ascii="Cambria Math" w:eastAsiaTheme="minorEastAsia" w:hAnsi="Cambria Math"/>
+                      <w:noProof/>
+                      <w:lang w:bidi="he-IL"/>
+                    </w:rPr>
+                    <m:t>y</m:t>
+                  </m:r>
+                </m:e>
+                <m:sub>
+                  <m:r>
+                    <w:rPr>
+                      <w:rFonts w:ascii="Cambria Math" w:eastAsiaTheme="minorEastAsia" w:hAnsi="Cambria Math"/>
+                      <w:noProof/>
+                      <w:lang w:bidi="he-IL"/>
+                    </w:rPr>
+                    <m:t>1</m:t>
+                  </m:r>
+                </m:sub>
+              </m:sSub>
+            </m:e>
+          </m:d>
+          <m:r>
+            <w:rPr>
+              <w:rFonts w:ascii="Cambria Math" w:eastAsiaTheme="minorEastAsia" w:hAnsi="Cambria Math"/>
+              <w:noProof/>
+              <w:lang w:bidi="he-IL"/>
+            </w:rPr>
+            <m:t>=3π</m:t>
+          </m:r>
+          <m:sSup>
+            <m:sSupPr>
+              <m:ctrlPr>
+                <w:rPr>
+                  <w:rFonts w:ascii="Cambria Math" w:eastAsiaTheme="minorEastAsia" w:hAnsi="Cambria Math"/>
+                  <w:i/>
+                  <w:iCs/>
+                  <w:noProof/>
+                  <w:lang w:bidi="he-IL"/>
+                </w:rPr>
+              </m:ctrlPr>
+            </m:sSupPr>
+            <m:e>
+              <m:r>
+                <w:rPr>
+                  <w:rFonts w:ascii="Cambria Math" w:eastAsiaTheme="minorEastAsia" w:hAnsi="Cambria Math"/>
+                  <w:noProof/>
+                  <w:lang w:bidi="he-IL"/>
+                </w:rPr>
+                <m:t>x</m:t>
+              </m:r>
+            </m:e>
+            <m:sup>
+              <m:r>
+                <w:rPr>
+                  <w:rFonts w:ascii="Cambria Math" w:eastAsiaTheme="minorEastAsia" w:hAnsi="Cambria Math"/>
+                  <w:noProof/>
+                  <w:lang w:bidi="he-IL"/>
+                </w:rPr>
+                <m:t>2</m:t>
+              </m:r>
+            </m:sup>
+          </m:sSup>
+          <m:r>
+            <w:rPr>
+              <w:rFonts w:ascii="Cambria Math" w:eastAsiaTheme="minorEastAsia" w:hAnsi="Cambria Math"/>
+              <w:noProof/>
+              <w:lang w:bidi="he-IL"/>
+            </w:rPr>
+            <m:t>y=0</m:t>
+          </m:r>
+          <m:r>
+            <w:rPr>
+              <w:rFonts w:ascii="Cambria Math" w:eastAsiaTheme="minorEastAsia" w:hAnsi="Cambria Math"/>
+              <w:noProof/>
+              <w:lang w:bidi="he-IL"/>
+            </w:rPr>
+            <w:br/>
+          </m:r>
+        </m:oMath>
+        <m:oMath>
+          <m:r>
+            <w:rPr>
+              <w:rFonts w:ascii="Cambria Math" w:eastAsiaTheme="minorEastAsia" w:hAnsi="Cambria Math"/>
+              <w:noProof/>
+              <w:lang w:bidi="he-IL"/>
+            </w:rPr>
+            <w:br/>
+          </m:r>
+        </m:oMath>
+        <w:bookmarkStart w:id="10" w:name="OLE_LINK7"/>
+        <w:bookmarkStart w:id="11" w:name="OLE_LINK8"/>
+        <m:oMath>
+          <m:func>
+            <m:funcPr>
+              <m:ctrlPr>
+                <w:rPr>
+                  <w:rFonts w:ascii="Cambria Math" w:eastAsiaTheme="minorEastAsia" w:hAnsi="Cambria Math"/>
+                  <w:i/>
+                  <w:iCs/>
+                  <w:noProof/>
+                  <w:lang w:bidi="he-IL"/>
+                </w:rPr>
+              </m:ctrlPr>
+            </m:funcPr>
+            <m:fName>
+              <m:r>
+                <m:rPr>
+                  <m:sty m:val="p"/>
+                </m:rPr>
+                <w:rPr>
+                  <w:rFonts w:ascii="Cambria Math" w:eastAsiaTheme="minorEastAsia" w:hAnsi="Cambria Math"/>
+                  <w:noProof/>
+                  <w:lang w:bidi="he-IL"/>
+                </w:rPr>
+                <m:t>max</m:t>
+              </m:r>
+            </m:fName>
+            <m:e>
+              <m:eqArr>
+                <m:eqArrPr>
+                  <m:ctrlPr>
+                    <w:rPr>
+                      <w:rFonts w:ascii="Cambria Math" w:eastAsiaTheme="minorEastAsia" w:hAnsi="Cambria Math"/>
+                      <w:i/>
+                      <w:iCs/>
+                      <w:noProof/>
+                      <w:lang w:bidi="he-IL"/>
+                    </w:rPr>
+                  </m:ctrlPr>
+                </m:eqArrPr>
+                <m:e>
+                  <m:d>
+                    <m:dPr>
+                      <m:begChr m:val="{"/>
+                      <m:endChr m:val="}"/>
+                      <m:ctrlPr>
+                        <w:rPr>
+                          <w:rFonts w:ascii="Cambria Math" w:eastAsiaTheme="minorEastAsia" w:hAnsi="Cambria Math"/>
+                          <w:i/>
+                          <w:iCs/>
+                          <w:noProof/>
+                          <w:lang w:bidi="he-IL"/>
+                        </w:rPr>
+                      </m:ctrlPr>
+                    </m:dPr>
+                    <m:e>
+                      <m:d>
+                        <m:dPr>
+                          <m:ctrlPr>
+                            <w:rPr>
+                              <w:rFonts w:ascii="Cambria Math" w:eastAsiaTheme="minorEastAsia" w:hAnsi="Cambria Math"/>
+                              <w:i/>
+                              <w:iCs/>
+                              <w:noProof/>
+                              <w:lang w:bidi="he-IL"/>
+                            </w:rPr>
+                          </m:ctrlPr>
+                        </m:dPr>
+                        <m:e>
+                          <w:bookmarkStart w:id="12" w:name="OLE_LINK6"/>
+                          <w:bookmarkStart w:id="13" w:name="OLE_LINK5"/>
+                          <m:r>
+                            <w:rPr>
+                              <w:rFonts w:ascii="Cambria Math" w:eastAsiaTheme="minorEastAsia" w:hAnsi="Cambria Math"/>
+                              <w:noProof/>
+                              <w:lang w:bidi="he-IL"/>
+                            </w:rPr>
+                            <m:t>2</m:t>
+                          </m:r>
+                          <m:rad>
+                            <m:radPr>
+                              <m:degHide m:val="1"/>
+                              <m:ctrlPr>
+                                <w:rPr>
+                                  <w:rFonts w:ascii="Cambria Math" w:eastAsiaTheme="minorEastAsia" w:hAnsi="Cambria Math"/>
+                                  <w:i/>
+                                  <w:iCs/>
+                                  <w:noProof/>
+                                  <w:lang w:bidi="he-IL"/>
+                                </w:rPr>
+                              </m:ctrlPr>
+                            </m:radPr>
+                            <m:deg/>
+                            <m:e>
+                              <m:f>
+                                <m:fPr>
+                                  <m:ctrlPr>
+                                    <w:rPr>
+                                      <w:rFonts w:ascii="Cambria Math" w:eastAsiaTheme="minorEastAsia" w:hAnsi="Cambria Math"/>
+                                      <w:i/>
+                                      <w:iCs/>
+                                      <w:noProof/>
+                                      <w:lang w:bidi="he-IL"/>
+                                    </w:rPr>
+                                  </m:ctrlPr>
+                                </m:fPr>
+                                <m:num>
+                                  <m:r>
+                                    <w:rPr>
+                                      <w:rFonts w:ascii="Cambria Math" w:eastAsiaTheme="minorEastAsia" w:hAnsi="Cambria Math"/>
+                                      <w:noProof/>
+                                      <w:lang w:bidi="he-IL"/>
+                                    </w:rPr>
+                                    <m:t>1</m:t>
+                                  </m:r>
+                                </m:num>
+                                <m:den>
+                                  <m:r>
+                                    <w:rPr>
+                                      <w:rFonts w:ascii="Cambria Math" w:eastAsiaTheme="minorEastAsia" w:hAnsi="Cambria Math"/>
+                                      <w:noProof/>
+                                      <w:lang w:bidi="he-IL"/>
+                                    </w:rPr>
+                                    <m:t>6</m:t>
+                                  </m:r>
+                                  <m:r>
+                                    <w:rPr>
+                                      <w:rFonts w:ascii="Cambria Math" w:eastAsiaTheme="minorEastAsia" w:hAnsi="Cambria Math"/>
+                                      <w:lang w:bidi="he-IL"/>
+                                    </w:rPr>
+                                    <m:t>π</m:t>
+                                  </m:r>
+                                </m:den>
+                              </m:f>
+                            </m:e>
+                          </m:rad>
+                          <w:bookmarkEnd w:id="12"/>
+                          <w:bookmarkEnd w:id="13"/>
+                          <m:r>
+                            <w:rPr>
+                              <w:rFonts w:ascii="Cambria Math" w:eastAsiaTheme="minorEastAsia" w:hAnsi="Cambria Math"/>
+                              <w:noProof/>
+                              <w:lang w:bidi="he-IL"/>
+                            </w:rPr>
+                            <m:t>,</m:t>
+                          </m:r>
+                          <m:r>
+                            <w:rPr>
+                              <w:rFonts w:ascii="Cambria Math" w:eastAsiaTheme="minorEastAsia" w:hAnsi="Cambria Math"/>
+                              <w:noProof/>
+                              <w:lang w:bidi="he-IL"/>
+                            </w:rPr>
+                            <m:t>2</m:t>
+                          </m:r>
+                          <m:rad>
+                            <m:radPr>
+                              <m:degHide m:val="1"/>
+                              <m:ctrlPr>
+                                <w:rPr>
+                                  <w:rFonts w:ascii="Cambria Math" w:eastAsiaTheme="minorEastAsia" w:hAnsi="Cambria Math"/>
+                                  <w:i/>
+                                  <w:iCs/>
+                                  <w:noProof/>
+                                  <w:lang w:bidi="he-IL"/>
+                                </w:rPr>
+                              </m:ctrlPr>
+                            </m:radPr>
+                            <m:deg/>
+                            <m:e>
+                              <m:f>
+                                <m:fPr>
+                                  <m:ctrlPr>
+                                    <w:rPr>
+                                      <w:rFonts w:ascii="Cambria Math" w:eastAsiaTheme="minorEastAsia" w:hAnsi="Cambria Math"/>
+                                      <w:i/>
+                                      <w:iCs/>
+                                      <w:noProof/>
+                                      <w:lang w:bidi="he-IL"/>
+                                    </w:rPr>
+                                  </m:ctrlPr>
+                                </m:fPr>
+                                <m:num>
+                                  <m:r>
+                                    <w:rPr>
+                                      <w:rFonts w:ascii="Cambria Math" w:eastAsiaTheme="minorEastAsia" w:hAnsi="Cambria Math"/>
+                                      <w:noProof/>
+                                      <w:lang w:bidi="he-IL"/>
+                                    </w:rPr>
+                                    <m:t>1</m:t>
+                                  </m:r>
+                                </m:num>
+                                <m:den>
+                                  <m:r>
+                                    <w:rPr>
+                                      <w:rFonts w:ascii="Cambria Math" w:eastAsiaTheme="minorEastAsia" w:hAnsi="Cambria Math"/>
+                                      <w:noProof/>
+                                      <w:lang w:bidi="he-IL"/>
+                                    </w:rPr>
+                                    <m:t>6</m:t>
+                                  </m:r>
+                                  <m:r>
+                                    <w:rPr>
+                                      <w:rFonts w:ascii="Cambria Math" w:eastAsiaTheme="minorEastAsia" w:hAnsi="Cambria Math"/>
+                                      <w:lang w:bidi="he-IL"/>
+                                    </w:rPr>
+                                    <m:t>π</m:t>
+                                  </m:r>
+                                </m:den>
+                              </m:f>
+                            </m:e>
+                          </m:rad>
+                        </m:e>
+                      </m:d>
+                      <m:d>
+                        <m:dPr>
+                          <m:ctrlPr>
+                            <w:rPr>
+                              <w:rFonts w:ascii="Cambria Math" w:eastAsiaTheme="minorEastAsia" w:hAnsi="Cambria Math"/>
+                              <w:i/>
+                              <w:iCs/>
+                              <w:noProof/>
+                              <w:lang w:bidi="he-IL"/>
+                            </w:rPr>
+                          </m:ctrlPr>
+                        </m:dPr>
+                        <m:e>
+                          <m:r>
+                            <w:rPr>
+                              <w:rFonts w:ascii="Cambria Math" w:eastAsiaTheme="minorEastAsia" w:hAnsi="Cambria Math"/>
+                              <w:noProof/>
+                              <w:lang w:bidi="he-IL"/>
+                            </w:rPr>
+                            <m:t>-</m:t>
+                          </m:r>
+                          <m:r>
+                            <w:rPr>
+                              <w:rFonts w:ascii="Cambria Math" w:eastAsiaTheme="minorEastAsia" w:hAnsi="Cambria Math"/>
+                              <w:noProof/>
+                              <w:lang w:bidi="he-IL"/>
+                            </w:rPr>
+                            <m:t>2</m:t>
+                          </m:r>
+                          <m:rad>
+                            <m:radPr>
+                              <m:degHide m:val="1"/>
+                              <m:ctrlPr>
+                                <w:rPr>
+                                  <w:rFonts w:ascii="Cambria Math" w:eastAsiaTheme="minorEastAsia" w:hAnsi="Cambria Math"/>
+                                  <w:i/>
+                                  <w:iCs/>
+                                  <w:noProof/>
+                                  <w:lang w:bidi="he-IL"/>
+                                </w:rPr>
+                              </m:ctrlPr>
+                            </m:radPr>
+                            <m:deg/>
+                            <m:e>
+                              <m:f>
+                                <m:fPr>
+                                  <m:ctrlPr>
+                                    <w:rPr>
+                                      <w:rFonts w:ascii="Cambria Math" w:eastAsiaTheme="minorEastAsia" w:hAnsi="Cambria Math"/>
+                                      <w:i/>
+                                      <w:iCs/>
+                                      <w:noProof/>
+                                      <w:lang w:bidi="he-IL"/>
+                                    </w:rPr>
+                                  </m:ctrlPr>
+                                </m:fPr>
+                                <m:num>
+                                  <m:r>
+                                    <w:rPr>
+                                      <w:rFonts w:ascii="Cambria Math" w:eastAsiaTheme="minorEastAsia" w:hAnsi="Cambria Math"/>
+                                      <w:noProof/>
+                                      <w:lang w:bidi="he-IL"/>
+                                    </w:rPr>
+                                    <m:t>1</m:t>
+                                  </m:r>
+                                </m:num>
+                                <m:den>
+                                  <m:r>
+                                    <w:rPr>
+                                      <w:rFonts w:ascii="Cambria Math" w:eastAsiaTheme="minorEastAsia" w:hAnsi="Cambria Math"/>
+                                      <w:noProof/>
+                                      <w:lang w:bidi="he-IL"/>
+                                    </w:rPr>
+                                    <m:t>6</m:t>
+                                  </m:r>
+                                  <m:r>
+                                    <w:rPr>
+                                      <w:rFonts w:ascii="Cambria Math" w:eastAsiaTheme="minorEastAsia" w:hAnsi="Cambria Math"/>
+                                      <w:lang w:bidi="he-IL"/>
+                                    </w:rPr>
+                                    <m:t>π</m:t>
+                                  </m:r>
+                                </m:den>
+                              </m:f>
+                            </m:e>
+                          </m:rad>
+                          <m:r>
+                            <w:rPr>
+                              <w:rFonts w:ascii="Cambria Math" w:eastAsiaTheme="minorEastAsia" w:hAnsi="Cambria Math"/>
+                              <w:noProof/>
+                              <w:lang w:bidi="he-IL"/>
+                            </w:rPr>
+                            <m:t>,</m:t>
+                          </m:r>
+                          <m:r>
+                            <w:rPr>
+                              <w:rFonts w:ascii="Cambria Math" w:eastAsiaTheme="minorEastAsia" w:hAnsi="Cambria Math"/>
+                              <w:noProof/>
+                              <w:lang w:bidi="he-IL"/>
+                            </w:rPr>
+                            <m:t>2</m:t>
+                          </m:r>
+                          <m:rad>
+                            <m:radPr>
+                              <m:degHide m:val="1"/>
+                              <m:ctrlPr>
+                                <w:rPr>
+                                  <w:rFonts w:ascii="Cambria Math" w:eastAsiaTheme="minorEastAsia" w:hAnsi="Cambria Math"/>
+                                  <w:i/>
+                                  <w:iCs/>
+                                  <w:noProof/>
+                                  <w:lang w:bidi="he-IL"/>
+                                </w:rPr>
+                              </m:ctrlPr>
+                            </m:radPr>
+                            <m:deg/>
+                            <m:e>
+                              <m:f>
+                                <m:fPr>
+                                  <m:ctrlPr>
+                                    <w:rPr>
+                                      <w:rFonts w:ascii="Cambria Math" w:eastAsiaTheme="minorEastAsia" w:hAnsi="Cambria Math"/>
+                                      <w:i/>
+                                      <w:iCs/>
+                                      <w:noProof/>
+                                      <w:lang w:bidi="he-IL"/>
+                                    </w:rPr>
+                                  </m:ctrlPr>
+                                </m:fPr>
+                                <m:num>
+                                  <m:r>
+                                    <w:rPr>
+                                      <w:rFonts w:ascii="Cambria Math" w:eastAsiaTheme="minorEastAsia" w:hAnsi="Cambria Math"/>
+                                      <w:noProof/>
+                                      <w:lang w:bidi="he-IL"/>
+                                    </w:rPr>
+                                    <m:t>1</m:t>
+                                  </m:r>
+                                </m:num>
+                                <m:den>
+                                  <m:r>
+                                    <w:rPr>
+                                      <w:rFonts w:ascii="Cambria Math" w:eastAsiaTheme="minorEastAsia" w:hAnsi="Cambria Math"/>
+                                      <w:noProof/>
+                                      <w:lang w:bidi="he-IL"/>
+                                    </w:rPr>
+                                    <m:t>6</m:t>
+                                  </m:r>
+                                  <m:r>
+                                    <w:rPr>
+                                      <w:rFonts w:ascii="Cambria Math" w:eastAsiaTheme="minorEastAsia" w:hAnsi="Cambria Math"/>
+                                      <w:lang w:bidi="he-IL"/>
+                                    </w:rPr>
+                                    <m:t>π</m:t>
+                                  </m:r>
+                                </m:den>
+                              </m:f>
+                            </m:e>
+                          </m:rad>
+                        </m:e>
+                      </m:d>
+                    </m:e>
+                  </m:d>
+                </m:e>
+                <m:e/>
+              </m:eqArr>
+            </m:e>
+          </m:func>
+          <m:r>
+            <w:rPr>
+              <w:rFonts w:ascii="Cambria Math" w:eastAsiaTheme="minorEastAsia" w:hAnsi="Cambria Math"/>
+              <w:noProof/>
+              <w:lang w:bidi="he-IL"/>
+            </w:rPr>
+            <w:br/>
+          </m:r>
+        </m:oMath>
+        <m:oMath>
+          <m:func>
+            <m:funcPr>
+              <m:ctrlPr>
+                <w:rPr>
+                  <w:rFonts w:ascii="Cambria Math" w:eastAsiaTheme="minorEastAsia" w:hAnsi="Cambria Math"/>
+                  <w:i/>
+                  <w:iCs/>
+                  <w:noProof/>
+                  <w:lang w:bidi="he-IL"/>
+                </w:rPr>
+              </m:ctrlPr>
+            </m:funcPr>
+            <m:fName>
+              <m:r>
+                <m:rPr>
+                  <m:sty m:val="p"/>
+                </m:rPr>
+                <w:rPr>
+                  <w:rFonts w:ascii="Cambria Math" w:eastAsiaTheme="minorEastAsia" w:hAnsi="Cambria Math"/>
+                  <w:noProof/>
+                  <w:lang w:bidi="he-IL"/>
+                </w:rPr>
+                <m:t>min</m:t>
+              </m:r>
+            </m:fName>
+            <m:e>
+              <m:eqArr>
+                <m:eqArrPr>
+                  <m:ctrlPr>
+                    <w:rPr>
+                      <w:rFonts w:ascii="Cambria Math" w:eastAsiaTheme="minorEastAsia" w:hAnsi="Cambria Math"/>
+                      <w:i/>
+                      <w:iCs/>
+                      <w:noProof/>
+                      <w:lang w:bidi="he-IL"/>
+                    </w:rPr>
+                  </m:ctrlPr>
+                </m:eqArrPr>
+                <m:e>
+                  <m:d>
+                    <m:dPr>
+                      <m:begChr m:val="{"/>
+                      <m:endChr m:val="}"/>
+                      <m:ctrlPr>
+                        <w:rPr>
+                          <w:rFonts w:ascii="Cambria Math" w:eastAsiaTheme="minorEastAsia" w:hAnsi="Cambria Math"/>
+                          <w:i/>
+                          <w:iCs/>
+                          <w:noProof/>
+                          <w:lang w:bidi="he-IL"/>
+                        </w:rPr>
+                      </m:ctrlPr>
+                    </m:dPr>
+                    <m:e>
+                      <m:d>
+                        <m:dPr>
+                          <m:ctrlPr>
+                            <w:rPr>
+                              <w:rFonts w:ascii="Cambria Math" w:eastAsiaTheme="minorEastAsia" w:hAnsi="Cambria Math"/>
+                              <w:i/>
+                              <w:iCs/>
+                              <w:noProof/>
+                              <w:lang w:bidi="he-IL"/>
+                            </w:rPr>
+                          </m:ctrlPr>
+                        </m:dPr>
+                        <m:e>
+                          <m:r>
+                            <w:rPr>
+                              <w:rFonts w:ascii="Cambria Math" w:eastAsiaTheme="minorEastAsia" w:hAnsi="Cambria Math"/>
+                              <w:noProof/>
+                              <w:lang w:bidi="he-IL"/>
+                            </w:rPr>
+                            <m:t>2</m:t>
+                          </m:r>
+                          <m:rad>
+                            <m:radPr>
+                              <m:degHide m:val="1"/>
+                              <m:ctrlPr>
+                                <w:rPr>
+                                  <w:rFonts w:ascii="Cambria Math" w:eastAsiaTheme="minorEastAsia" w:hAnsi="Cambria Math"/>
+                                  <w:i/>
+                                  <w:iCs/>
+                                  <w:noProof/>
+                                  <w:lang w:bidi="he-IL"/>
+                                </w:rPr>
+                              </m:ctrlPr>
+                            </m:radPr>
+                            <m:deg/>
+                            <m:e>
+                              <m:f>
+                                <m:fPr>
+                                  <m:ctrlPr>
+                                    <w:rPr>
+                                      <w:rFonts w:ascii="Cambria Math" w:eastAsiaTheme="minorEastAsia" w:hAnsi="Cambria Math"/>
+                                      <w:i/>
+                                      <w:iCs/>
+                                      <w:noProof/>
+                                      <w:lang w:bidi="he-IL"/>
+                                    </w:rPr>
+                                  </m:ctrlPr>
+                                </m:fPr>
+                                <m:num>
+                                  <m:r>
+                                    <w:rPr>
+                                      <w:rFonts w:ascii="Cambria Math" w:eastAsiaTheme="minorEastAsia" w:hAnsi="Cambria Math"/>
+                                      <w:noProof/>
+                                      <w:lang w:bidi="he-IL"/>
+                                    </w:rPr>
+                                    <m:t>1</m:t>
+                                  </m:r>
+                                </m:num>
+                                <m:den>
+                                  <m:r>
+                                    <w:rPr>
+                                      <w:rFonts w:ascii="Cambria Math" w:eastAsiaTheme="minorEastAsia" w:hAnsi="Cambria Math"/>
+                                      <w:noProof/>
+                                      <w:lang w:bidi="he-IL"/>
+                                    </w:rPr>
+                                    <m:t>6</m:t>
+                                  </m:r>
+                                  <m:r>
+                                    <w:rPr>
+                                      <w:rFonts w:ascii="Cambria Math" w:eastAsiaTheme="minorEastAsia" w:hAnsi="Cambria Math"/>
+                                      <w:lang w:bidi="he-IL"/>
+                                    </w:rPr>
+                                    <m:t>π</m:t>
+                                  </m:r>
+                                </m:den>
+                              </m:f>
+                            </m:e>
+                          </m:rad>
+                          <m:r>
+                            <w:rPr>
+                              <w:rFonts w:ascii="Cambria Math" w:eastAsiaTheme="minorEastAsia" w:hAnsi="Cambria Math"/>
+                              <w:noProof/>
+                              <w:lang w:bidi="he-IL"/>
+                            </w:rPr>
+                            <m:t>,</m:t>
+                          </m:r>
+                          <m:r>
+                            <w:rPr>
+                              <w:rFonts w:ascii="Cambria Math" w:eastAsiaTheme="minorEastAsia" w:hAnsi="Cambria Math"/>
+                              <w:noProof/>
+                              <w:lang w:bidi="he-IL"/>
+                            </w:rPr>
+                            <m:t>-</m:t>
+                          </m:r>
+                          <m:r>
+                            <w:rPr>
+                              <w:rFonts w:ascii="Cambria Math" w:eastAsiaTheme="minorEastAsia" w:hAnsi="Cambria Math"/>
+                              <w:noProof/>
+                              <w:lang w:bidi="he-IL"/>
+                            </w:rPr>
+                            <m:t>2</m:t>
+                          </m:r>
+                          <m:rad>
+                            <m:radPr>
+                              <m:degHide m:val="1"/>
+                              <m:ctrlPr>
+                                <w:rPr>
+                                  <w:rFonts w:ascii="Cambria Math" w:eastAsiaTheme="minorEastAsia" w:hAnsi="Cambria Math"/>
+                                  <w:i/>
+                                  <w:iCs/>
+                                  <w:noProof/>
+                                  <w:lang w:bidi="he-IL"/>
+                                </w:rPr>
+                              </m:ctrlPr>
+                            </m:radPr>
+                            <m:deg/>
+                            <m:e>
+                              <m:f>
+                                <m:fPr>
+                                  <m:ctrlPr>
+                                    <w:rPr>
+                                      <w:rFonts w:ascii="Cambria Math" w:eastAsiaTheme="minorEastAsia" w:hAnsi="Cambria Math"/>
+                                      <w:i/>
+                                      <w:iCs/>
+                                      <w:noProof/>
+                                      <w:lang w:bidi="he-IL"/>
+                                    </w:rPr>
+                                  </m:ctrlPr>
+                                </m:fPr>
+                                <m:num>
+                                  <m:r>
+                                    <w:rPr>
+                                      <w:rFonts w:ascii="Cambria Math" w:eastAsiaTheme="minorEastAsia" w:hAnsi="Cambria Math"/>
+                                      <w:noProof/>
+                                      <w:lang w:bidi="he-IL"/>
+                                    </w:rPr>
+                                    <m:t>1</m:t>
+                                  </m:r>
+                                </m:num>
+                                <m:den>
+                                  <m:r>
+                                    <w:rPr>
+                                      <w:rFonts w:ascii="Cambria Math" w:eastAsiaTheme="minorEastAsia" w:hAnsi="Cambria Math"/>
+                                      <w:noProof/>
+                                      <w:lang w:bidi="he-IL"/>
+                                    </w:rPr>
+                                    <m:t>6</m:t>
+                                  </m:r>
+                                  <m:r>
+                                    <w:rPr>
+                                      <w:rFonts w:ascii="Cambria Math" w:eastAsiaTheme="minorEastAsia" w:hAnsi="Cambria Math"/>
+                                      <w:lang w:bidi="he-IL"/>
+                                    </w:rPr>
+                                    <m:t>π</m:t>
+                                  </m:r>
+                                </m:den>
+                              </m:f>
+                            </m:e>
+                          </m:rad>
+                        </m:e>
+                      </m:d>
+                      <m:d>
+                        <m:dPr>
+                          <m:ctrlPr>
+                            <w:rPr>
+                              <w:rFonts w:ascii="Cambria Math" w:eastAsiaTheme="minorEastAsia" w:hAnsi="Cambria Math"/>
+                              <w:i/>
+                              <w:iCs/>
+                              <w:noProof/>
+                              <w:lang w:bidi="he-IL"/>
+                            </w:rPr>
+                          </m:ctrlPr>
+                        </m:dPr>
+                        <m:e>
+                          <m:r>
+                            <w:rPr>
+                              <w:rFonts w:ascii="Cambria Math" w:eastAsiaTheme="minorEastAsia" w:hAnsi="Cambria Math"/>
+                              <w:noProof/>
+                              <w:lang w:bidi="he-IL"/>
+                            </w:rPr>
+                            <m:t>-2</m:t>
+                          </m:r>
+                          <m:rad>
+                            <m:radPr>
+                              <m:degHide m:val="1"/>
+                              <m:ctrlPr>
+                                <w:rPr>
+                                  <w:rFonts w:ascii="Cambria Math" w:eastAsiaTheme="minorEastAsia" w:hAnsi="Cambria Math"/>
+                                  <w:i/>
+                                  <w:iCs/>
+                                  <w:noProof/>
+                                  <w:lang w:bidi="he-IL"/>
+                                </w:rPr>
+                              </m:ctrlPr>
+                            </m:radPr>
+                            <m:deg/>
+                            <m:e>
+                              <m:f>
+                                <m:fPr>
+                                  <m:ctrlPr>
+                                    <w:rPr>
+                                      <w:rFonts w:ascii="Cambria Math" w:eastAsiaTheme="minorEastAsia" w:hAnsi="Cambria Math"/>
+                                      <w:i/>
+                                      <w:iCs/>
+                                      <w:noProof/>
+                                      <w:lang w:bidi="he-IL"/>
+                                    </w:rPr>
+                                  </m:ctrlPr>
+                                </m:fPr>
+                                <m:num>
+                                  <m:r>
+                                    <w:rPr>
+                                      <w:rFonts w:ascii="Cambria Math" w:eastAsiaTheme="minorEastAsia" w:hAnsi="Cambria Math"/>
+                                      <w:noProof/>
+                                      <w:lang w:bidi="he-IL"/>
+                                    </w:rPr>
+                                    <m:t>1</m:t>
+                                  </m:r>
+                                </m:num>
+                                <m:den>
+                                  <m:r>
+                                    <w:rPr>
+                                      <w:rFonts w:ascii="Cambria Math" w:eastAsiaTheme="minorEastAsia" w:hAnsi="Cambria Math"/>
+                                      <w:noProof/>
+                                      <w:lang w:bidi="he-IL"/>
+                                    </w:rPr>
+                                    <m:t>6</m:t>
+                                  </m:r>
+                                  <m:r>
+                                    <w:rPr>
+                                      <w:rFonts w:ascii="Cambria Math" w:eastAsiaTheme="minorEastAsia" w:hAnsi="Cambria Math"/>
+                                      <w:lang w:bidi="he-IL"/>
+                                    </w:rPr>
+                                    <m:t>π</m:t>
+                                  </m:r>
+                                </m:den>
+                              </m:f>
+                            </m:e>
+                          </m:rad>
+                          <m:r>
+                            <w:rPr>
+                              <w:rFonts w:ascii="Cambria Math" w:eastAsiaTheme="minorEastAsia" w:hAnsi="Cambria Math"/>
+                              <w:noProof/>
+                              <w:lang w:bidi="he-IL"/>
+                            </w:rPr>
+                            <m:t>,</m:t>
+                          </m:r>
+                          <m:r>
+                            <w:rPr>
+                              <w:rFonts w:ascii="Cambria Math" w:eastAsiaTheme="minorEastAsia" w:hAnsi="Cambria Math"/>
+                              <w:noProof/>
+                              <w:lang w:bidi="he-IL"/>
+                            </w:rPr>
+                            <m:t>-</m:t>
+                          </m:r>
+                          <m:r>
+                            <w:rPr>
+                              <w:rFonts w:ascii="Cambria Math" w:eastAsiaTheme="minorEastAsia" w:hAnsi="Cambria Math"/>
+                              <w:noProof/>
+                              <w:lang w:bidi="he-IL"/>
+                            </w:rPr>
+                            <m:t>2</m:t>
+                          </m:r>
+                          <m:rad>
+                            <m:radPr>
+                              <m:degHide m:val="1"/>
+                              <m:ctrlPr>
+                                <w:rPr>
+                                  <w:rFonts w:ascii="Cambria Math" w:eastAsiaTheme="minorEastAsia" w:hAnsi="Cambria Math"/>
+                                  <w:i/>
+                                  <w:iCs/>
+                                  <w:noProof/>
+                                  <w:lang w:bidi="he-IL"/>
+                                </w:rPr>
+                              </m:ctrlPr>
+                            </m:radPr>
+                            <m:deg/>
+                            <m:e>
+                              <m:f>
+                                <m:fPr>
+                                  <m:ctrlPr>
+                                    <w:rPr>
+                                      <w:rFonts w:ascii="Cambria Math" w:eastAsiaTheme="minorEastAsia" w:hAnsi="Cambria Math"/>
+                                      <w:i/>
+                                      <w:iCs/>
+                                      <w:noProof/>
+                                      <w:lang w:bidi="he-IL"/>
+                                    </w:rPr>
+                                  </m:ctrlPr>
+                                </m:fPr>
+                                <m:num>
+                                  <m:r>
+                                    <w:rPr>
+                                      <w:rFonts w:ascii="Cambria Math" w:eastAsiaTheme="minorEastAsia" w:hAnsi="Cambria Math"/>
+                                      <w:noProof/>
+                                      <w:lang w:bidi="he-IL"/>
+                                    </w:rPr>
+                                    <m:t>1</m:t>
+                                  </m:r>
+                                </m:num>
+                                <m:den>
+                                  <m:r>
+                                    <w:rPr>
+                                      <w:rFonts w:ascii="Cambria Math" w:eastAsiaTheme="minorEastAsia" w:hAnsi="Cambria Math"/>
+                                      <w:noProof/>
+                                      <w:lang w:bidi="he-IL"/>
+                                    </w:rPr>
+                                    <m:t>6</m:t>
+                                  </m:r>
+                                  <m:r>
+                                    <w:rPr>
+                                      <w:rFonts w:ascii="Cambria Math" w:eastAsiaTheme="minorEastAsia" w:hAnsi="Cambria Math"/>
+                                      <w:lang w:bidi="he-IL"/>
+                                    </w:rPr>
+                                    <m:t>π</m:t>
+                                  </m:r>
+                                </m:den>
+                              </m:f>
+                            </m:e>
+                          </m:rad>
+                        </m:e>
+                      </m:d>
+                    </m:e>
+                  </m:d>
+                </m:e>
+                <m:e/>
+              </m:eqArr>
+            </m:e>
+          </m:func>
+          <m:r>
+            <w:rPr>
+              <w:rFonts w:ascii="Cambria Math" w:eastAsiaTheme="minorEastAsia" w:hAnsi="Cambria Math"/>
+              <w:noProof/>
+              <w:lang w:bidi="he-IL"/>
+            </w:rPr>
+            <w:br/>
+          </m:r>
+        </m:oMath>
+        <m:oMath>
+          <m:r>
+            <w:rPr>
+              <w:rFonts w:ascii="Cambria Math" w:eastAsiaTheme="minorEastAsia" w:hAnsi="Cambria Math"/>
+              <w:noProof/>
+              <w:lang w:bidi="he-IL"/>
+            </w:rPr>
+            <w:br/>
+          </m:r>
+        </m:oMath>
+        <w:bookmarkEnd w:id="10"/>
+        <w:bookmarkEnd w:id="11"/>
+        <m:oMath>
+          <m:r>
+            <w:rPr>
+              <w:rFonts w:ascii="Cambria Math" w:eastAsiaTheme="minorEastAsia" w:hAnsi="Cambria Math"/>
+              <w:noProof/>
+              <w:lang w:bidi="he-IL"/>
+            </w:rPr>
+            <m:t xml:space="preserve"> </m:t>
+          </m:r>
+        </m:oMath>
+      </m:oMathPara>
+    </w:p>
+    <w:p>
+      <w:pPr>
+        <w:pStyle w:val="ListParagraph"/>
+        <w:rPr>
+          <w:rFonts w:ascii="Times" w:eastAsiaTheme="minorEastAsia" w:hAnsi="Times"/>
+          <w:iCs/>
+          <w:noProof/>
+          <w:lang w:bidi="he-IL"/>
+        </w:rPr>
+      </w:pPr>
+    </w:p>
+    <w:p>
+      <w:pPr>
+        <w:pStyle w:val="ListParagraph"/>
+        <w:jc w:val="center"/>
+        <w:rPr>
+          <w:rFonts w:ascii="Times" w:eastAsiaTheme="minorEastAsia" w:hAnsi="Times"/>
+          <w:iCs/>
+          <w:noProof/>
+          <w:u w:val="single"/>
+          <w:lang w:bidi="he-IL"/>
+        </w:rPr>
+      </w:pPr>
+      <w:r>
+        <w:rPr>
+          <w:rFonts w:ascii="Times" w:eastAsiaTheme="minorEastAsia" w:hAnsi="Times"/>
+          <w:iCs/>
+          <w:noProof/>
+          <w:lang w:bidi="he-IL"/>
+        </w:rPr>
+        <w:lastRenderedPageBreak/>
+        <w:object w:dxaOrig="1440" w:dyaOrig="1440">
+          <v:shape id="_x0000_s1029" type="#_x0000_t75" style="position:absolute;left:0;text-align:left;margin-left:82.1pt;margin-top:34.2pt;width:215.85pt;height:398pt;z-index:251659264;mso-wrap-edited:f;mso-position-horizontal-relative:text;mso-position-vertical-relative:text" wrapcoords="446 107 0 403 50 537 10800 537 3022 779 99 887 50 967 50 1155 6391 1397 10800 1397 198 1504 0 1827 1338 1827 793 2257 0 2310 99 2579 10800 2687 644 2875 50 2875 0 3278 7084 3546 99 3627 50 3976 4360 3976 297 4325 0 4567 198 4728 10800 4836 3666 4943 50 5078 0 5400 7183 5696 10800 5696 1982 5964 149 6045 99 6125 50 6313 5549 6475 13574 6555 13525 6663 14763 6851 16299 6985 3963 7200 50 7281 50 7576 10453 7845 16002 7845 2081 8221 50 8624 0 8785 1486 9134 1783 9134 297 9510 0 9725 198 9887 10800 9994 2725 10128 2725 10424 99 10478 0 10719 545 10854 545 11042 6391 11284 2824 11364 2824 11687 99 11713 0 12090 2477 12143 2477 12331 6886 12573 1239 12573 198 13003 50 13003 0 13272 991 13433 2477 13433 2824 13863 545 14131 50 14212 50 14507 842 14642 2675 14722 1090 14937 297 15072 248 15152 50 15475 10800 15582 1635 15690 1585 16012 99 16039 50 16307 1635 16442 1288 16469 1585 16684 10800 16872 2180 16899 2130 17301 149 17301 0 17436 99 17543 1833 17731 1833 17893 7679 18161 10800 18161 10800 18591 4806 18779 4459 18779 4508 19021 50 19048 0 19370 1486 19451 1486 19666 6391 19881 10800 19881 5350 20015 694 20203 694 20310 0 20391 99 20687 4657 20794 4607 20875 4806 20982 8472 20982 8571 20982 8571 20848 8422 20740 8769 20740 8967 20552 8868 20310 10750 19881 9462 19451 9661 19236 9462 19021 8917 19021 10750 18591 10800 18161 11989 18161 14813 17866 14763 17731 15011 17355 14763 17328 14615 16899 10800 16872 14615 16684 14862 16522 14565 16442 14961 16200 14813 16119 12881 16012 14714 16012 14615 15690 10750 15582 7382 15152 6985 15152 6688 15045 3567 14722 3765 14561 3864 14346 3716 14293 3270 13863 3567 13433 3864 13110 3567 13003 2279 13003 10750 12573 3418 12143 10750 11713 10800 11284 7778 11230 3468 10988 3319 10854 3765 10746 3765 10666 3220 10424 10800 9994 5549 9618 4112 9564 13029 9269 12980 9134 15407 9134 21501 8839 21600 8328 14218 8275 16794 8006 16745 7845 16993 7415 16596 6985 16398 6985 14218 6555 14565 6206 14417 6125 13376 6125 14268 5991 14119 5696 10750 5696 7580 5266 10750 4836 6985 4406 6589 3976 7927 3976 8967 3869 10750 3546 8967 3116 10750 2687 7877 2257 9017 2257 15011 1907 15110 1504 14417 1451 10800 1397 11196 1397 11840 1128 11890 967 10800 537 8273 215 6490 107 2873 107 446 107">
+            <v:imagedata r:id="rId8" o:title=""/>
+            <w10:wrap type="through"/>
+          </v:shape>
+          <o:OLEObject Type="Embed" ProgID="Equation.DSMT4" ShapeID="_x0000_s1029" DrawAspect="Content" ObjectID="_1525467335" r:id="rId12"/>
+        </w:object>
+      </w:r>
+      <w:r>
+        <w:rPr>
+          <w:rFonts w:ascii="Times" w:eastAsiaTheme="minorEastAsia" w:hAnsi="Times"/>
+          <w:iCs/>
+          <w:noProof/>
+          <w:u w:val="single"/>
+          <w:lang w:bidi="he-IL"/>
+        </w:rPr>
+        <w:t>Question C</w:t>
+      </w:r>
+      <w:r>
+        <w:rPr>
+          <w:rFonts w:ascii="Times" w:eastAsiaTheme="minorEastAsia" w:hAnsi="Times"/>
+          <w:iCs/>
+          <w:noProof/>
+          <w:u w:val="single"/>
+          <w:rtl/>
+          <w:lang w:bidi="he-IL"/>
+        </w:rPr>
+        <w:br/>
+      </w:r>
+    </w:p>
+    <w:p>
+      <w:pPr>
+        <w:pStyle w:val="ListParagraph"/>
+        <w:jc w:val="center"/>
+        <w:rPr>
+          <w:rFonts w:ascii="Times" w:eastAsiaTheme="minorEastAsia" w:hAnsi="Times"/>
+          <w:iCs/>
+          <w:noProof/>
+          <w:u w:val="single"/>
+          <w:lang w:bidi="he-IL"/>
+        </w:rPr>
+      </w:pPr>
+      <m:oMathPara>
+        <m:oMath>
+          <m:r>
+            <w:rPr>
+              <w:rFonts w:ascii="Cambria Math" w:eastAsiaTheme="minorEastAsia" w:hAnsi="Cambria Math"/>
+              <w:noProof/>
+              <w:lang w:bidi="he-IL"/>
+            </w:rPr>
+            <m:t>f</m:t>
+          </m:r>
+          <m:d>
+            <m:dPr>
+              <m:ctrlPr>
+                <w:rPr>
+                  <w:rFonts w:ascii="Cambria Math" w:eastAsiaTheme="minorEastAsia" w:hAnsi="Cambria Math"/>
+                  <w:i/>
+                  <w:iCs/>
+                  <w:noProof/>
+                  <w:lang w:bidi="he-IL"/>
+                </w:rPr>
+              </m:ctrlPr>
+            </m:dPr>
+            <m:e>
+              <m:r>
+                <w:rPr>
+                  <w:rFonts w:ascii="Cambria Math" w:eastAsiaTheme="minorEastAsia" w:hAnsi="Cambria Math"/>
+                  <w:noProof/>
+                  <w:lang w:bidi="he-IL"/>
+                </w:rPr>
+                <m:t>x,y,z</m:t>
+              </m:r>
+            </m:e>
+          </m:d>
+          <m:r>
+            <w:rPr>
+              <w:rFonts w:ascii="Cambria Math" w:eastAsiaTheme="minorEastAsia" w:hAnsi="Cambria Math"/>
+              <w:noProof/>
+              <w:lang w:bidi="he-IL"/>
+            </w:rPr>
+            <m:t>=3x-y-3z</m:t>
+          </m:r>
+          <m:r>
+            <w:rPr>
+              <w:rFonts w:ascii="Cambria Math" w:eastAsiaTheme="minorEastAsia" w:hAnsi="Cambria Math"/>
+              <w:noProof/>
+              <w:lang w:bidi="he-IL"/>
+            </w:rPr>
+            <w:br/>
+          </m:r>
+        </m:oMath>
+        <m:oMath>
+          <m:r>
+            <w:rPr>
+              <w:rFonts w:ascii="Cambria Math" w:eastAsiaTheme="minorEastAsia" w:hAnsi="Cambria Math"/>
+              <w:noProof/>
+              <w:lang w:bidi="he-IL"/>
+            </w:rPr>
+            <m:t>constraint:x+y-z=0 ,</m:t>
+          </m:r>
+          <m:sSup>
+            <m:sSupPr>
+              <m:ctrlPr>
+                <w:rPr>
+                  <w:rFonts w:ascii="Cambria Math" w:eastAsiaTheme="minorEastAsia" w:hAnsi="Cambria Math"/>
+                  <w:i/>
+                  <w:iCs/>
+                  <w:noProof/>
+                  <w:lang w:bidi="he-IL"/>
+                </w:rPr>
+              </m:ctrlPr>
+            </m:sSupPr>
+            <m:e>
+              <m:r>
+                <w:rPr>
+                  <w:rFonts w:ascii="Cambria Math" w:eastAsiaTheme="minorEastAsia" w:hAnsi="Cambria Math"/>
+                  <w:noProof/>
+                  <w:lang w:bidi="he-IL"/>
+                </w:rPr>
+                <m:t>x</m:t>
+              </m:r>
+            </m:e>
+            <m:sup>
+              <m:r>
+                <w:rPr>
+                  <w:rFonts w:ascii="Cambria Math" w:eastAsiaTheme="minorEastAsia" w:hAnsi="Cambria Math"/>
+                  <w:noProof/>
+                  <w:lang w:bidi="he-IL"/>
+                </w:rPr>
+                <m:t>2</m:t>
+              </m:r>
+            </m:sup>
+          </m:sSup>
+          <m:r>
+            <w:rPr>
+              <w:rFonts w:ascii="Cambria Math" w:eastAsiaTheme="minorEastAsia" w:hAnsi="Cambria Math"/>
+              <w:noProof/>
+              <w:lang w:bidi="he-IL"/>
+            </w:rPr>
+            <m:t>+2</m:t>
+          </m:r>
+          <m:sSup>
+            <m:sSupPr>
+              <m:ctrlPr>
+                <w:rPr>
+                  <w:rFonts w:ascii="Cambria Math" w:eastAsiaTheme="minorEastAsia" w:hAnsi="Cambria Math"/>
+                  <w:i/>
+                  <w:iCs/>
+                  <w:noProof/>
+                  <w:lang w:bidi="he-IL"/>
+                </w:rPr>
+              </m:ctrlPr>
+            </m:sSupPr>
+            <m:e>
+              <m:r>
+                <w:rPr>
+                  <w:rFonts w:ascii="Cambria Math" w:eastAsiaTheme="minorEastAsia" w:hAnsi="Cambria Math"/>
+                  <w:noProof/>
+                  <w:lang w:bidi="he-IL"/>
+                </w:rPr>
+                <m:t>z</m:t>
+              </m:r>
+            </m:e>
+            <m:sup>
+              <m:r>
+                <w:rPr>
+                  <w:rFonts w:ascii="Cambria Math" w:eastAsiaTheme="minorEastAsia" w:hAnsi="Cambria Math"/>
+                  <w:noProof/>
+                  <w:lang w:bidi="he-IL"/>
+                </w:rPr>
+                <m:t>2</m:t>
+              </m:r>
+            </m:sup>
+          </m:sSup>
+          <m:r>
+            <w:rPr>
+              <w:rFonts w:ascii="Cambria Math" w:eastAsiaTheme="minorEastAsia" w:hAnsi="Cambria Math"/>
+              <w:noProof/>
+              <w:lang w:bidi="he-IL"/>
+            </w:rPr>
+            <m:t>=1</m:t>
+          </m:r>
+          <m:r>
+            <w:rPr>
+              <w:rFonts w:ascii="Cambria Math" w:eastAsiaTheme="minorEastAsia" w:hAnsi="Cambria Math"/>
+              <w:noProof/>
+              <w:lang w:bidi="he-IL"/>
+            </w:rPr>
+            <w:br/>
+          </m:r>
+        </m:oMath>
+        <w:bookmarkStart w:id="14" w:name="_GoBack"/>
+        <w:sdt>
+          <w:sdtPr>
+            <w:rPr>
+              <w:rFonts w:ascii="Cambria Math" w:eastAsiaTheme="minorEastAsia" w:hAnsi="Cambria Math"/>
+              <w:i/>
+              <w:iCs/>
+              <w:noProof/>
+              <w:lang w:bidi="he-IL"/>
+            </w:rPr>
+            <w:id w:val="-396828546"/>
+            <w:placeholder>
+              <w:docPart w:val="DefaultPlaceholder_20250781"/>
+            </w:placeholder>
+            <w:temporary/>
+            <w:showingPlcHdr/>
+            <w:equation/>
+          </w:sdtPr>
+          <w:sdtContent>
+            <m:oMath>
+              <m:r>
+                <w:rPr>
+                  <w:rStyle w:val="PlaceholderText"/>
+                  <w:rFonts w:ascii="Cambria Math" w:hAnsi="Cambria Math"/>
+                </w:rPr>
+                <m:t>Type equation here.</m:t>
+              </m:r>
+              <w:bookmarkEnd w:id="14"/>
+            </m:oMath>
+          </w:sdtContent>
+        </w:sdt>
+      </m:oMathPara>
+    </w:p>
+    <w:p>
+      <w:pPr>
+        <w:pStyle w:val="ListParagraph"/>
+        <w:rPr>
+          <w:rFonts w:ascii="Times" w:eastAsiaTheme="minorEastAsia" w:hAnsi="Times"/>
+          <w:iCs/>
+          <w:noProof/>
           <w:lang w:bidi="he-IL"/>
         </w:rPr>
       </w:pPr>
     </w:p>
     <w:sectPr>
-      <w:headerReference w:type="default" r:id="rId10"/>
+      <w:headerReference w:type="default" r:id="rId13"/>
       <w:pgSz w:w="11900" w:h="16840"/>
       <w:pgMar w:top="1440" w:right="1440" w:bottom="1440" w:left="1440" w:header="708" w:footer="708" w:gutter="0"/>
       <w:cols w:space="708"/>
@@ -5074,7 +8411,7 @@
 </file>
 
 <file path=word/endnotes.xml><?xml version="1.0" encoding="utf-8"?>
-<w:endnotes xmlns:wpc="http://schemas.microsoft.com/office/word/2010/wordprocessingCanvas" xmlns:mo="http://schemas.microsoft.com/office/mac/office/2008/main" xmlns:mc="http://schemas.openxmlformats.org/markup-compatibility/2006" xmlns:mv="urn:schemas-microsoft-com:mac:vml" xmlns:o="urn:schemas-microsoft-com:office:office" xmlns:r="http://schemas.openxmlformats.org/officeDocument/2006/relationships" xmlns:m="http://schemas.openxmlformats.org/officeDocument/2006/math" xmlns:v="urn:schemas-microsoft-com:vml" xmlns:wp14="http://schemas.microsoft.com/office/word/2010/wordprocessingDrawing" xmlns:wp="http://schemas.openxmlformats.org/drawingml/2006/wordprocessingDrawing" xmlns:w10="urn:schemas-microsoft-com:office:word" xmlns:w="http://schemas.openxmlformats.org/wordprocessingml/2006/main" xmlns:w14="http://schemas.microsoft.com/office/word/2010/wordml" xmlns:w15="http://schemas.microsoft.com/office/word/2012/wordml" xmlns:wpg="http://schemas.microsoft.com/office/word/2010/wordprocessingGroup" xmlns:wpi="http://schemas.microsoft.com/office/word/2010/wordprocessingInk" xmlns:wne="http://schemas.microsoft.com/office/word/2006/wordml" xmlns:wps="http://schemas.microsoft.com/office/word/2010/wordprocessingShape" mc:Ignorable="w14 w15 wp14">
+<w:endnotes xmlns:wpc="http://schemas.microsoft.com/office/word/2010/wordprocessingCanvas" xmlns:mo="http://schemas.microsoft.com/office/mac/office/2008/main" xmlns:mc="http://schemas.openxmlformats.org/markup-compatibility/2006" xmlns:mv="urn:schemas-microsoft-com:mac:vml" xmlns:o="urn:schemas-microsoft-com:office:office" xmlns:r="http://schemas.openxmlformats.org/officeDocument/2006/relationships" xmlns:m="http://schemas.openxmlformats.org/officeDocument/2006/math" xmlns:v="urn:schemas-microsoft-com:vml" xmlns:wp14="http://schemas.microsoft.com/office/word/2010/wordprocessingDrawing" xmlns:wp="http://schemas.openxmlformats.org/drawingml/2006/wordprocessingDrawing" xmlns:w10="urn:schemas-microsoft-com:office:word" xmlns:w="http://schemas.openxmlformats.org/wordprocessingml/2006/main" xmlns:w14="http://schemas.microsoft.com/office/word/2010/wordml" xmlns:w15="http://schemas.microsoft.com/office/word/2012/wordml" xmlns:wpg="http://schemas.microsoft.com/office/word/2010/wordprocessingGroup" xmlns:wpi="http://schemas.microsoft.com/office/word/2010/wordprocessingInk" xmlns:wne="http://schemas.microsoft.com/office/word/2006/wordml" xmlns:wps="http://schemas.microsoft.com/office/word/2010/wordprocessingShape" mc:Ignorable="w14 w15 wp14 mv">
   <w:endnote w:type="separator" w:id="-1">
     <w:p>
       <w:r>
@@ -5093,7 +8430,7 @@
 </file>
 
 <file path=word/footnotes.xml><?xml version="1.0" encoding="utf-8"?>
-<w:footnotes xmlns:wpc="http://schemas.microsoft.com/office/word/2010/wordprocessingCanvas" xmlns:mo="http://schemas.microsoft.com/office/mac/office/2008/main" xmlns:mc="http://schemas.openxmlformats.org/markup-compatibility/2006" xmlns:mv="urn:schemas-microsoft-com:mac:vml" xmlns:o="urn:schemas-microsoft-com:office:office" xmlns:r="http://schemas.openxmlformats.org/officeDocument/2006/relationships" xmlns:m="http://schemas.openxmlformats.org/officeDocument/2006/math" xmlns:v="urn:schemas-microsoft-com:vml" xmlns:wp14="http://schemas.microsoft.com/office/word/2010/wordprocessingDrawing" xmlns:wp="http://schemas.openxmlformats.org/drawingml/2006/wordprocessingDrawing" xmlns:w10="urn:schemas-microsoft-com:office:word" xmlns:w="http://schemas.openxmlformats.org/wordprocessingml/2006/main" xmlns:w14="http://schemas.microsoft.com/office/word/2010/wordml" xmlns:w15="http://schemas.microsoft.com/office/word/2012/wordml" xmlns:wpg="http://schemas.microsoft.com/office/word/2010/wordprocessingGroup" xmlns:wpi="http://schemas.microsoft.com/office/word/2010/wordprocessingInk" xmlns:wne="http://schemas.microsoft.com/office/word/2006/wordml" xmlns:wps="http://schemas.microsoft.com/office/word/2010/wordprocessingShape" mc:Ignorable="w14 w15 wp14">
+<w:footnotes xmlns:wpc="http://schemas.microsoft.com/office/word/2010/wordprocessingCanvas" xmlns:mo="http://schemas.microsoft.com/office/mac/office/2008/main" xmlns:mc="http://schemas.openxmlformats.org/markup-compatibility/2006" xmlns:mv="urn:schemas-microsoft-com:mac:vml" xmlns:o="urn:schemas-microsoft-com:office:office" xmlns:r="http://schemas.openxmlformats.org/officeDocument/2006/relationships" xmlns:m="http://schemas.openxmlformats.org/officeDocument/2006/math" xmlns:v="urn:schemas-microsoft-com:vml" xmlns:wp14="http://schemas.microsoft.com/office/word/2010/wordprocessingDrawing" xmlns:wp="http://schemas.openxmlformats.org/drawingml/2006/wordprocessingDrawing" xmlns:w10="urn:schemas-microsoft-com:office:word" xmlns:w="http://schemas.openxmlformats.org/wordprocessingml/2006/main" xmlns:w14="http://schemas.microsoft.com/office/word/2010/wordml" xmlns:w15="http://schemas.microsoft.com/office/word/2012/wordml" xmlns:wpg="http://schemas.microsoft.com/office/word/2010/wordprocessingGroup" xmlns:wpi="http://schemas.microsoft.com/office/word/2010/wordprocessingInk" xmlns:wne="http://schemas.microsoft.com/office/word/2006/wordml" xmlns:wps="http://schemas.microsoft.com/office/word/2010/wordprocessingShape" mc:Ignorable="w14 w15 wp14 mv">
   <w:footnote w:type="separator" w:id="-1">
     <w:p>
       <w:r>
@@ -5125,7 +8462,7 @@
 </file>
 
 <file path=word/numbering.xml><?xml version="1.0" encoding="utf-8"?>
-<w:numbering xmlns:wpc="http://schemas.microsoft.com/office/word/2010/wordprocessingCanvas" xmlns:mo="http://schemas.microsoft.com/office/mac/office/2008/main" xmlns:mc="http://schemas.openxmlformats.org/markup-compatibility/2006" xmlns:mv="urn:schemas-microsoft-com:mac:vml" xmlns:o="urn:schemas-microsoft-com:office:office" xmlns:r="http://schemas.openxmlformats.org/officeDocument/2006/relationships" xmlns:m="http://schemas.openxmlformats.org/officeDocument/2006/math" xmlns:v="urn:schemas-microsoft-com:vml" xmlns:wp14="http://schemas.microsoft.com/office/word/2010/wordprocessingDrawing" xmlns:wp="http://schemas.openxmlformats.org/drawingml/2006/wordprocessingDrawing" xmlns:w10="urn:schemas-microsoft-com:office:word" xmlns:w="http://schemas.openxmlformats.org/wordprocessingml/2006/main" xmlns:w14="http://schemas.microsoft.com/office/word/2010/wordml" xmlns:w15="http://schemas.microsoft.com/office/word/2012/wordml" xmlns:wpg="http://schemas.microsoft.com/office/word/2010/wordprocessingGroup" xmlns:wpi="http://schemas.microsoft.com/office/word/2010/wordprocessingInk" xmlns:wne="http://schemas.microsoft.com/office/word/2006/wordml" xmlns:wps="http://schemas.microsoft.com/office/word/2010/wordprocessingShape" mc:Ignorable="w14 w15 wp14">
+<w:numbering xmlns:wpc="http://schemas.microsoft.com/office/word/2010/wordprocessingCanvas" xmlns:mo="http://schemas.microsoft.com/office/mac/office/2008/main" xmlns:mc="http://schemas.openxmlformats.org/markup-compatibility/2006" xmlns:mv="urn:schemas-microsoft-com:mac:vml" xmlns:o="urn:schemas-microsoft-com:office:office" xmlns:r="http://schemas.openxmlformats.org/officeDocument/2006/relationships" xmlns:m="http://schemas.openxmlformats.org/officeDocument/2006/math" xmlns:v="urn:schemas-microsoft-com:vml" xmlns:wp14="http://schemas.microsoft.com/office/word/2010/wordprocessingDrawing" xmlns:wp="http://schemas.openxmlformats.org/drawingml/2006/wordprocessingDrawing" xmlns:w10="urn:schemas-microsoft-com:office:word" xmlns:w="http://schemas.openxmlformats.org/wordprocessingml/2006/main" xmlns:w14="http://schemas.microsoft.com/office/word/2010/wordml" xmlns:w15="http://schemas.microsoft.com/office/word/2012/wordml" xmlns:wpg="http://schemas.microsoft.com/office/word/2010/wordprocessingGroup" xmlns:wpi="http://schemas.microsoft.com/office/word/2010/wordprocessingInk" xmlns:wne="http://schemas.microsoft.com/office/word/2006/wordml" xmlns:wps="http://schemas.microsoft.com/office/word/2010/wordprocessingShape" mc:Ignorable="w14 w15 wp14 mv">
   <w:abstractNum w:abstractNumId="0">
     <w:nsid w:val="1620055B"/>
     <w:multiLevelType w:val="hybridMultilevel"/>
@@ -5714,6 +9051,572 @@
 </w:styles>
 </file>
 
+<file path=word/glossary/document.xml><?xml version="1.0" encoding="utf-8"?>
+<w:glossaryDocument xmlns:wpc="http://schemas.microsoft.com/office/word/2010/wordprocessingCanvas" xmlns:mo="http://schemas.microsoft.com/office/mac/office/2008/main" xmlns:mc="http://schemas.openxmlformats.org/markup-compatibility/2006" xmlns:mv="urn:schemas-microsoft-com:mac:vml" xmlns:o="urn:schemas-microsoft-com:office:office" xmlns:r="http://schemas.openxmlformats.org/officeDocument/2006/relationships" xmlns:m="http://schemas.openxmlformats.org/officeDocument/2006/math" xmlns:v="urn:schemas-microsoft-com:vml" xmlns:wp14="http://schemas.microsoft.com/office/word/2010/wordprocessingDrawing" xmlns:wp="http://schemas.openxmlformats.org/drawingml/2006/wordprocessingDrawing" xmlns:w10="urn:schemas-microsoft-com:office:word" xmlns:w="http://schemas.openxmlformats.org/wordprocessingml/2006/main" xmlns:w14="http://schemas.microsoft.com/office/word/2010/wordml" xmlns:w15="http://schemas.microsoft.com/office/word/2012/wordml" xmlns:wpg="http://schemas.microsoft.com/office/word/2010/wordprocessingGroup" xmlns:wpi="http://schemas.microsoft.com/office/word/2010/wordprocessingInk" xmlns:wne="http://schemas.microsoft.com/office/word/2006/wordml" xmlns:wps="http://schemas.microsoft.com/office/word/2010/wordprocessingShape" mc:Ignorable="w14 w15 wp14">
+  <w:docParts>
+    <w:docPart>
+      <w:docPartPr>
+        <w:name w:val="DefaultPlaceholder_20250781"/>
+        <w:category>
+          <w:name w:val="General"/>
+          <w:gallery w:val="placeholder"/>
+        </w:category>
+        <w:types>
+          <w:type w:val="bbPlcHdr"/>
+        </w:types>
+        <w:behaviors>
+          <w:behavior w:val="content"/>
+        </w:behaviors>
+        <w:guid w:val="{1CC484FD-1CAC-C849-ACE5-E0DE62035304}"/>
+      </w:docPartPr>
+      <w:docPartBody>
+        <w:p>
+          <w:r>
+            <w:rPr>
+              <w:rStyle w:val="PlaceholderText"/>
+            </w:rPr>
+            <w:t>Type equation here.</w:t>
+          </w:r>
+        </w:p>
+      </w:docPartBody>
+    </w:docPart>
+  </w:docParts>
+</w:glossaryDocument>
+</file>
+
+<file path=word/glossary/fontTable.xml><?xml version="1.0" encoding="utf-8"?>
+<w:fonts xmlns:mc="http://schemas.openxmlformats.org/markup-compatibility/2006" xmlns:r="http://schemas.openxmlformats.org/officeDocument/2006/relationships" xmlns:w="http://schemas.openxmlformats.org/wordprocessingml/2006/main" xmlns:w14="http://schemas.microsoft.com/office/word/2010/wordml" xmlns:w15="http://schemas.microsoft.com/office/word/2012/wordml" mc:Ignorable="w14 w15">
+  <w:font w:name="Times New Roman">
+    <w:panose1 w:val="02020603050405020304"/>
+    <w:charset w:val="00"/>
+    <w:family w:val="auto"/>
+    <w:pitch w:val="variable"/>
+    <w:sig w:usb0="E0002AEF" w:usb1="C0007841" w:usb2="00000009" w:usb3="00000000" w:csb0="000001FF" w:csb1="00000000"/>
+  </w:font>
+  <w:font w:name="Calibri">
+    <w:panose1 w:val="020F0502020204030204"/>
+    <w:charset w:val="00"/>
+    <w:family w:val="auto"/>
+    <w:pitch w:val="variable"/>
+    <w:sig w:usb0="E00002FF" w:usb1="4000ACFF" w:usb2="00000001" w:usb3="00000000" w:csb0="0000019F" w:csb1="00000000"/>
+  </w:font>
+  <w:font w:name="Arial">
+    <w:panose1 w:val="020B0604020202020204"/>
+    <w:charset w:val="00"/>
+    <w:family w:val="auto"/>
+    <w:pitch w:val="variable"/>
+    <w:sig w:usb0="E0002AFF" w:usb1="C0007843" w:usb2="00000009" w:usb3="00000000" w:csb0="000001FF" w:csb1="00000000"/>
+  </w:font>
+  <w:font w:name="Times">
+    <w:panose1 w:val="02000500000000000000"/>
+    <w:charset w:val="00"/>
+    <w:family w:val="auto"/>
+    <w:pitch w:val="variable"/>
+    <w:sig w:usb0="00000003" w:usb1="00000000" w:usb2="00000000" w:usb3="00000000" w:csb0="00000001" w:csb1="00000000"/>
+  </w:font>
+  <w:font w:name="Cambria Math">
+    <w:panose1 w:val="02040503050406030204"/>
+    <w:charset w:val="00"/>
+    <w:family w:val="auto"/>
+    <w:pitch w:val="variable"/>
+    <w:sig w:usb0="E00002FF" w:usb1="420024FF" w:usb2="00000000" w:usb3="00000000" w:csb0="0000019F" w:csb1="00000000"/>
+  </w:font>
+  <w:font w:name="Calibri Light">
+    <w:panose1 w:val="020F0302020204030204"/>
+    <w:charset w:val="00"/>
+    <w:family w:val="auto"/>
+    <w:pitch w:val="variable"/>
+    <w:sig w:usb0="A00002EF" w:usb1="4000207B" w:usb2="00000000" w:usb3="00000000" w:csb0="0000019F" w:csb1="00000000"/>
+  </w:font>
+</w:fonts>
+</file>
+
+<file path=word/glossary/settings.xml><?xml version="1.0" encoding="utf-8"?>
+<w:settings xmlns:mc="http://schemas.openxmlformats.org/markup-compatibility/2006" xmlns:o="urn:schemas-microsoft-com:office:office" xmlns:r="http://schemas.openxmlformats.org/officeDocument/2006/relationships" xmlns:m="http://schemas.openxmlformats.org/officeDocument/2006/math" xmlns:v="urn:schemas-microsoft-com:vml" xmlns:w10="urn:schemas-microsoft-com:office:word" xmlns:w="http://schemas.openxmlformats.org/wordprocessingml/2006/main" xmlns:w14="http://schemas.microsoft.com/office/word/2010/wordml" xmlns:w15="http://schemas.microsoft.com/office/word/2012/wordml" xmlns:sl="http://schemas.openxmlformats.org/schemaLibrary/2006/main" mc:Ignorable="w14 w15">
+  <w:view w:val="normal"/>
+  <w:defaultTabStop w:val="720"/>
+  <w:characterSpacingControl w:val="doNotCompress"/>
+  <w:compat>
+    <w:useFELayout/>
+    <w:compatSetting w:name="compatibilityMode" w:uri="http://schemas.microsoft.com/office/word" w:val="15"/>
+    <w:compatSetting w:name="overrideTableStyleFontSizeAndJustification" w:uri="http://schemas.microsoft.com/office/word" w:val="1"/>
+    <w:compatSetting w:name="enableOpenTypeFeatures" w:uri="http://schemas.microsoft.com/office/word" w:val="1"/>
+    <w:compatSetting w:name="doNotFlipMirrorIndents" w:uri="http://schemas.microsoft.com/office/word" w:val="1"/>
+    <w:compatSetting w:name="differentiateMultirowTableHeaders" w:uri="http://schemas.microsoft.com/office/word" w:val="1"/>
+  </w:compat>
+  <w:rsids>
+    <w:rsidRoot w:val="003C71FD"/>
+    <w:rsid w:val="003C71FD"/>
+  </w:rsids>
+  <m:mathPr>
+    <m:mathFont m:val="Cambria Math"/>
+    <m:brkBin m:val="before"/>
+    <m:brkBinSub m:val="--"/>
+    <m:smallFrac m:val="0"/>
+    <m:dispDef/>
+    <m:lMargin m:val="0"/>
+    <m:rMargin m:val="0"/>
+    <m:defJc m:val="centerGroup"/>
+    <m:wrapIndent m:val="1440"/>
+    <m:intLim m:val="subSup"/>
+    <m:naryLim m:val="undOvr"/>
+  </m:mathPr>
+  <w:themeFontLang w:val="en-US" w:bidi="he-IL"/>
+  <w:clrSchemeMapping w:bg1="light1" w:t1="dark1" w:bg2="light2" w:t2="dark2" w:accent1="accent1" w:accent2="accent2" w:accent3="accent3" w:accent4="accent4" w:accent5="accent5" w:accent6="accent6" w:hyperlink="hyperlink" w:followedHyperlink="followedHyperlink"/>
+  <w:decimalSymbol w:val="."/>
+  <w:listSeparator w:val=","/>
+  <w14:defaultImageDpi w14:val="32767"/>
+  <w15:chartTrackingRefBased/>
+</w:settings>
+</file>
+
+<file path=word/glossary/styles.xml><?xml version="1.0" encoding="utf-8"?>
+<w:styles xmlns:mc="http://schemas.openxmlformats.org/markup-compatibility/2006" xmlns:r="http://schemas.openxmlformats.org/officeDocument/2006/relationships" xmlns:w="http://schemas.openxmlformats.org/wordprocessingml/2006/main" xmlns:w14="http://schemas.microsoft.com/office/word/2010/wordml" xmlns:w15="http://schemas.microsoft.com/office/word/2012/wordml" mc:Ignorable="w14 w15">
+  <w:docDefaults>
+    <w:rPrDefault>
+      <w:rPr>
+        <w:rFonts w:asciiTheme="minorHAnsi" w:eastAsiaTheme="minorEastAsia" w:hAnsiTheme="minorHAnsi" w:cstheme="minorBidi"/>
+        <w:sz w:val="24"/>
+        <w:szCs w:val="24"/>
+        <w:lang w:val="en-US" w:eastAsia="en-US" w:bidi="he-IL"/>
+      </w:rPr>
+    </w:rPrDefault>
+    <w:pPrDefault/>
+  </w:docDefaults>
+  <w:latentStyles w:defLockedState="0" w:defUIPriority="99" w:defSemiHidden="0" w:defUnhideWhenUsed="0" w:defQFormat="0" w:count="380">
+    <w:lsdException w:name="Normal" w:uiPriority="0" w:qFormat="1"/>
+    <w:lsdException w:name="heading 1" w:uiPriority="9" w:qFormat="1"/>
+    <w:lsdException w:name="heading 2" w:semiHidden="1" w:uiPriority="9" w:unhideWhenUsed="1" w:qFormat="1"/>
+    <w:lsdException w:name="heading 3" w:semiHidden="1" w:uiPriority="9" w:unhideWhenUsed="1" w:qFormat="1"/>
+    <w:lsdException w:name="heading 4" w:semiHidden="1" w:uiPriority="9" w:unhideWhenUsed="1" w:qFormat="1"/>
+    <w:lsdException w:name="heading 5" w:semiHidden="1" w:uiPriority="9" w:unhideWhenUsed="1" w:qFormat="1"/>
+    <w:lsdException w:name="heading 6" w:semiHidden="1" w:uiPriority="9" w:unhideWhenUsed="1" w:qFormat="1"/>
+    <w:lsdException w:name="heading 7" w:semiHidden="1" w:uiPriority="9" w:unhideWhenUsed="1" w:qFormat="1"/>
+    <w:lsdException w:name="heading 8" w:semiHidden="1" w:uiPriority="9" w:unhideWhenUsed="1" w:qFormat="1"/>
+    <w:lsdException w:name="heading 9" w:semiHidden="1" w:uiPriority="9" w:unhideWhenUsed="1" w:qFormat="1"/>
+    <w:lsdException w:name="index 1" w:semiHidden="1" w:unhideWhenUsed="1"/>
+    <w:lsdException w:name="index 2" w:semiHidden="1" w:unhideWhenUsed="1"/>
+    <w:lsdException w:name="index 3" w:semiHidden="1" w:unhideWhenUsed="1"/>
+    <w:lsdException w:name="index 4" w:semiHidden="1" w:unhideWhenUsed="1"/>
+    <w:lsdException w:name="index 5" w:semiHidden="1" w:unhideWhenUsed="1"/>
+    <w:lsdException w:name="index 6" w:semiHidden="1" w:unhideWhenUsed="1"/>
+    <w:lsdException w:name="index 7" w:semiHidden="1" w:unhideWhenUsed="1"/>
+    <w:lsdException w:name="index 8" w:semiHidden="1" w:unhideWhenUsed="1"/>
+    <w:lsdException w:name="index 9" w:semiHidden="1" w:unhideWhenUsed="1"/>
+    <w:lsdException w:name="toc 1" w:semiHidden="1" w:uiPriority="39" w:unhideWhenUsed="1"/>
+    <w:lsdException w:name="toc 2" w:semiHidden="1" w:uiPriority="39" w:unhideWhenUsed="1"/>
+    <w:lsdException w:name="toc 3" w:semiHidden="1" w:uiPriority="39" w:unhideWhenUsed="1"/>
+    <w:lsdException w:name="toc 4" w:semiHidden="1" w:uiPriority="39" w:unhideWhenUsed="1"/>
+    <w:lsdException w:name="toc 5" w:semiHidden="1" w:uiPriority="39" w:unhideWhenUsed="1"/>
+    <w:lsdException w:name="toc 6" w:semiHidden="1" w:uiPriority="39" w:unhideWhenUsed="1"/>
+    <w:lsdException w:name="toc 7" w:semiHidden="1" w:uiPriority="39" w:unhideWhenUsed="1"/>
+    <w:lsdException w:name="toc 8" w:semiHidden="1" w:uiPriority="39" w:unhideWhenUsed="1"/>
+    <w:lsdException w:name="toc 9" w:semiHidden="1" w:uiPriority="39" w:unhideWhenUsed="1"/>
+    <w:lsdException w:name="Normal Indent" w:semiHidden="1" w:unhideWhenUsed="1"/>
+    <w:lsdException w:name="footnote text" w:semiHidden="1" w:unhideWhenUsed="1"/>
+    <w:lsdException w:name="annotation text" w:semiHidden="1" w:unhideWhenUsed="1"/>
+    <w:lsdException w:name="header" w:semiHidden="1" w:unhideWhenUsed="1"/>
+    <w:lsdException w:name="footer" w:semiHidden="1" w:unhideWhenUsed="1"/>
+    <w:lsdException w:name="index heading" w:semiHidden="1" w:unhideWhenUsed="1"/>
+    <w:lsdException w:name="caption" w:semiHidden="1" w:uiPriority="35" w:unhideWhenUsed="1" w:qFormat="1"/>
+    <w:lsdException w:name="table of figures" w:semiHidden="1" w:unhideWhenUsed="1"/>
+    <w:lsdException w:name="envelope address" w:semiHidden="1" w:unhideWhenUsed="1"/>
+    <w:lsdException w:name="envelope return" w:semiHidden="1" w:unhideWhenUsed="1"/>
+    <w:lsdException w:name="footnote reference" w:semiHidden="1" w:unhideWhenUsed="1"/>
+    <w:lsdException w:name="annotation reference" w:semiHidden="1" w:unhideWhenUsed="1"/>
+    <w:lsdException w:name="line number" w:semiHidden="1" w:unhideWhenUsed="1"/>
+    <w:lsdException w:name="page number" w:semiHidden="1" w:unhideWhenUsed="1"/>
+    <w:lsdException w:name="endnote reference" w:semiHidden="1" w:unhideWhenUsed="1"/>
+    <w:lsdException w:name="endnote text" w:semiHidden="1" w:unhideWhenUsed="1"/>
+    <w:lsdException w:name="table of authorities" w:semiHidden="1" w:unhideWhenUsed="1"/>
+    <w:lsdException w:name="macro" w:semiHidden="1" w:unhideWhenUsed="1"/>
+    <w:lsdException w:name="toa heading" w:semiHidden="1" w:unhideWhenUsed="1"/>
+    <w:lsdException w:name="List" w:semiHidden="1" w:unhideWhenUsed="1"/>
+    <w:lsdException w:name="List Bullet" w:semiHidden="1" w:unhideWhenUsed="1"/>
+    <w:lsdException w:name="List Number" w:semiHidden="1" w:unhideWhenUsed="1"/>
+    <w:lsdException w:name="List 2" w:semiHidden="1" w:unhideWhenUsed="1"/>
+    <w:lsdException w:name="List 3" w:semiHidden="1" w:unhideWhenUsed="1"/>
+    <w:lsdException w:name="List 4" w:semiHidden="1" w:unhideWhenUsed="1"/>
+    <w:lsdException w:name="List 5" w:semiHidden="1" w:unhideWhenUsed="1"/>
+    <w:lsdException w:name="List Bullet 2" w:semiHidden="1" w:unhideWhenUsed="1"/>
+    <w:lsdException w:name="List Bullet 3" w:semiHidden="1" w:unhideWhenUsed="1"/>
+    <w:lsdException w:name="List Bullet 4" w:semiHidden="1" w:unhideWhenUsed="1"/>
+    <w:lsdException w:name="List Bullet 5" w:semiHidden="1" w:unhideWhenUsed="1"/>
+    <w:lsdException w:name="List Number 2" w:semiHidden="1" w:unhideWhenUsed="1"/>
+    <w:lsdException w:name="List Number 3" w:semiHidden="1" w:unhideWhenUsed="1"/>
+    <w:lsdException w:name="List Number 4" w:semiHidden="1" w:unhideWhenUsed="1"/>
+    <w:lsdException w:name="List Number 5" w:semiHidden="1" w:unhideWhenUsed="1"/>
+    <w:lsdException w:name="Title" w:uiPriority="10" w:qFormat="1"/>
+    <w:lsdException w:name="Closing" w:semiHidden="1" w:unhideWhenUsed="1"/>
+    <w:lsdException w:name="Signature" w:semiHidden="1" w:unhideWhenUsed="1"/>
+    <w:lsdException w:name="Default Paragraph Font" w:semiHidden="1" w:uiPriority="1" w:unhideWhenUsed="1"/>
+    <w:lsdException w:name="Body Text" w:semiHidden="1" w:unhideWhenUsed="1"/>
+    <w:lsdException w:name="Body Text Indent" w:semiHidden="1" w:unhideWhenUsed="1"/>
+    <w:lsdException w:name="List Continue" w:semiHidden="1" w:unhideWhenUsed="1"/>
+    <w:lsdException w:name="List Continue 2" w:semiHidden="1" w:unhideWhenUsed="1"/>
+    <w:lsdException w:name="List Continue 3" w:semiHidden="1" w:unhideWhenUsed="1"/>
+    <w:lsdException w:name="List Continue 4" w:semiHidden="1" w:unhideWhenUsed="1"/>
+    <w:lsdException w:name="List Continue 5" w:semiHidden="1" w:unhideWhenUsed="1"/>
+    <w:lsdException w:name="Message Header" w:semiHidden="1" w:unhideWhenUsed="1"/>
+    <w:lsdException w:name="Subtitle" w:uiPriority="11" w:qFormat="1"/>
+    <w:lsdException w:name="Salutation" w:semiHidden="1" w:unhideWhenUsed="1"/>
+    <w:lsdException w:name="Date" w:semiHidden="1" w:unhideWhenUsed="1"/>
+    <w:lsdException w:name="Body Text First Indent" w:semiHidden="1" w:unhideWhenUsed="1"/>
+    <w:lsdException w:name="Body Text First Indent 2" w:semiHidden="1" w:unhideWhenUsed="1"/>
+    <w:lsdException w:name="Note Heading" w:semiHidden="1" w:unhideWhenUsed="1"/>
+    <w:lsdException w:name="Body Text 2" w:semiHidden="1" w:unhideWhenUsed="1"/>
+    <w:lsdException w:name="Body Text 3" w:semiHidden="1" w:unhideWhenUsed="1"/>
+    <w:lsdException w:name="Body Text Indent 2" w:semiHidden="1" w:unhideWhenUsed="1"/>
+    <w:lsdException w:name="Body Text Indent 3" w:semiHidden="1" w:unhideWhenUsed="1"/>
+    <w:lsdException w:name="Block Text" w:semiHidden="1" w:unhideWhenUsed="1"/>
+    <w:lsdException w:name="Hyperlink" w:semiHidden="1" w:unhideWhenUsed="1"/>
+    <w:lsdException w:name="FollowedHyperlink" w:semiHidden="1" w:unhideWhenUsed="1"/>
+    <w:lsdException w:name="Strong" w:uiPriority="22" w:qFormat="1"/>
+    <w:lsdException w:name="Emphasis" w:uiPriority="20" w:qFormat="1"/>
+    <w:lsdException w:name="Document Map" w:semiHidden="1" w:unhideWhenUsed="1"/>
+    <w:lsdException w:name="Plain Text" w:semiHidden="1" w:unhideWhenUsed="1"/>
+    <w:lsdException w:name="E-mail Signature" w:semiHidden="1" w:unhideWhenUsed="1"/>
+    <w:lsdException w:name="HTML Top of Form" w:semiHidden="1" w:unhideWhenUsed="1"/>
+    <w:lsdException w:name="HTML Bottom of Form" w:semiHidden="1" w:unhideWhenUsed="1"/>
+    <w:lsdException w:name="Normal (Web)" w:semiHidden="1" w:unhideWhenUsed="1"/>
+    <w:lsdException w:name="HTML Acronym" w:semiHidden="1" w:unhideWhenUsed="1"/>
+    <w:lsdException w:name="HTML Address" w:semiHidden="1" w:unhideWhenUsed="1"/>
+    <w:lsdException w:name="HTML Cite" w:semiHidden="1" w:unhideWhenUsed="1"/>
+    <w:lsdException w:name="HTML Code" w:semiHidden="1" w:unhideWhenUsed="1"/>
+    <w:lsdException w:name="HTML Definition" w:semiHidden="1" w:unhideWhenUsed="1"/>
+    <w:lsdException w:name="HTML Keyboard" w:semiHidden="1" w:unhideWhenUsed="1"/>
+    <w:lsdException w:name="HTML Preformatted" w:semiHidden="1" w:unhideWhenUsed="1"/>
+    <w:lsdException w:name="HTML Sample" w:semiHidden="1" w:unhideWhenUsed="1"/>
+    <w:lsdException w:name="HTML Typewriter" w:semiHidden="1" w:unhideWhenUsed="1"/>
+    <w:lsdException w:name="HTML Variable" w:semiHidden="1" w:unhideWhenUsed="1"/>
+    <w:lsdException w:name="Normal Table" w:semiHidden="1" w:unhideWhenUsed="1"/>
+    <w:lsdException w:name="annotation subject" w:semiHidden="1" w:unhideWhenUsed="1"/>
+    <w:lsdException w:name="No List" w:semiHidden="1" w:unhideWhenUsed="1"/>
+    <w:lsdException w:name="Outline List 1" w:semiHidden="1" w:unhideWhenUsed="1"/>
+    <w:lsdException w:name="Outline List 2" w:semiHidden="1" w:unhideWhenUsed="1"/>
+    <w:lsdException w:name="Outline List 3" w:semiHidden="1" w:unhideWhenUsed="1"/>
+    <w:lsdException w:name="Table Simple 1" w:semiHidden="1" w:unhideWhenUsed="1"/>
+    <w:lsdException w:name="Table Simple 2" w:semiHidden="1" w:unhideWhenUsed="1"/>
+    <w:lsdException w:name="Table Simple 3" w:semiHidden="1" w:unhideWhenUsed="1"/>
+    <w:lsdException w:name="Table Classic 1" w:semiHidden="1" w:unhideWhenUsed="1"/>
+    <w:lsdException w:name="Table Classic 2" w:semiHidden="1" w:unhideWhenUsed="1"/>
+    <w:lsdException w:name="Table Classic 3" w:semiHidden="1" w:unhideWhenUsed="1"/>
+    <w:lsdException w:name="Table Classic 4" w:semiHidden="1" w:unhideWhenUsed="1"/>
+    <w:lsdException w:name="Table Colorful 1" w:semiHidden="1" w:unhideWhenUsed="1"/>
+    <w:lsdException w:name="Table Colorful 2" w:semiHidden="1" w:unhideWhenUsed="1"/>
+    <w:lsdException w:name="Table Colorful 3" w:semiHidden="1" w:unhideWhenUsed="1"/>
+    <w:lsdException w:name="Table Columns 1" w:semiHidden="1" w:unhideWhenUsed="1"/>
+    <w:lsdException w:name="Table Columns 2" w:semiHidden="1" w:unhideWhenUsed="1"/>
+    <w:lsdException w:name="Table Columns 3" w:semiHidden="1" w:unhideWhenUsed="1"/>
+    <w:lsdException w:name="Table Columns 4" w:semiHidden="1" w:unhideWhenUsed="1"/>
+    <w:lsdException w:name="Table Columns 5" w:semiHidden="1" w:unhideWhenUsed="1"/>
+    <w:lsdException w:name="Table Grid 1" w:semiHidden="1" w:unhideWhenUsed="1"/>
+    <w:lsdException w:name="Table Grid 2" w:semiHidden="1" w:unhideWhenUsed="1"/>
+    <w:lsdException w:name="Table Grid 3" w:semiHidden="1" w:unhideWhenUsed="1"/>
+    <w:lsdException w:name="Table Grid 4" w:semiHidden="1" w:unhideWhenUsed="1"/>
+    <w:lsdException w:name="Table Grid 5" w:semiHidden="1" w:unhideWhenUsed="1"/>
+    <w:lsdException w:name="Table Grid 6" w:semiHidden="1" w:unhideWhenUsed="1"/>
+    <w:lsdException w:name="Table Grid 7" w:semiHidden="1" w:unhideWhenUsed="1"/>
+    <w:lsdException w:name="Table Grid 8" w:semiHidden="1" w:unhideWhenUsed="1"/>
+    <w:lsdException w:name="Table List 1" w:semiHidden="1" w:unhideWhenUsed="1"/>
+    <w:lsdException w:name="Table List 2" w:semiHidden="1" w:unhideWhenUsed="1"/>
+    <w:lsdException w:name="Table List 3" w:semiHidden="1" w:unhideWhenUsed="1"/>
+    <w:lsdException w:name="Table List 4" w:semiHidden="1" w:unhideWhenUsed="1"/>
+    <w:lsdException w:name="Table List 5" w:semiHidden="1" w:unhideWhenUsed="1"/>
+    <w:lsdException w:name="Table List 6" w:semiHidden="1" w:unhideWhenUsed="1"/>
+    <w:lsdException w:name="Table List 7" w:semiHidden="1" w:unhideWhenUsed="1"/>
+    <w:lsdException w:name="Table List 8" w:semiHidden="1" w:unhideWhenUsed="1"/>
+    <w:lsdException w:name="Table 3D effects 1" w:semiHidden="1" w:unhideWhenUsed="1"/>
+    <w:lsdException w:name="Table 3D effects 2" w:semiHidden="1" w:unhideWhenUsed="1"/>
+    <w:lsdException w:name="Table 3D effects 3" w:semiHidden="1" w:unhideWhenUsed="1"/>
+    <w:lsdException w:name="Table Contemporary" w:semiHidden="1" w:unhideWhenUsed="1"/>
+    <w:lsdException w:name="Table Elegant" w:semiHidden="1" w:unhideWhenUsed="1"/>
+    <w:lsdException w:name="Table Professional" w:semiHidden="1" w:unhideWhenUsed="1"/>
+    <w:lsdException w:name="Table Subtle 1" w:semiHidden="1" w:unhideWhenUsed="1"/>
+    <w:lsdException w:name="Table Subtle 2" w:semiHidden="1" w:unhideWhenUsed="1"/>
+    <w:lsdException w:name="Table Web 1" w:semiHidden="1" w:unhideWhenUsed="1"/>
+    <w:lsdException w:name="Table Web 2" w:semiHidden="1" w:unhideWhenUsed="1"/>
+    <w:lsdException w:name="Table Web 3" w:semiHidden="1" w:unhideWhenUsed="1"/>
+    <w:lsdException w:name="Balloon Text" w:semiHidden="1" w:unhideWhenUsed="1"/>
+    <w:lsdException w:name="Table Grid" w:uiPriority="39"/>
+    <w:lsdException w:name="Table Theme" w:semiHidden="1" w:unhideWhenUsed="1"/>
+    <w:lsdException w:name="Note Level 1" w:semiHidden="1" w:unhideWhenUsed="1"/>
+    <w:lsdException w:name="Note Level 2" w:semiHidden="1" w:unhideWhenUsed="1"/>
+    <w:lsdException w:name="Note Level 3" w:semiHidden="1" w:unhideWhenUsed="1"/>
+    <w:lsdException w:name="Note Level 4" w:semiHidden="1" w:unhideWhenUsed="1"/>
+    <w:lsdException w:name="Note Level 5" w:semiHidden="1" w:unhideWhenUsed="1"/>
+    <w:lsdException w:name="Note Level 6" w:semiHidden="1" w:unhideWhenUsed="1"/>
+    <w:lsdException w:name="Note Level 7" w:semiHidden="1" w:unhideWhenUsed="1"/>
+    <w:lsdException w:name="Note Level 8" w:semiHidden="1" w:unhideWhenUsed="1"/>
+    <w:lsdException w:name="Note Level 9" w:semiHidden="1" w:unhideWhenUsed="1"/>
+    <w:lsdException w:name="Placeholder Text" w:semiHidden="1"/>
+    <w:lsdException w:name="No Spacing" w:uiPriority="1" w:qFormat="1"/>
+    <w:lsdException w:name="Light Shading" w:uiPriority="60"/>
+    <w:lsdException w:name="Light List" w:uiPriority="61"/>
+    <w:lsdException w:name="Light Grid" w:uiPriority="62"/>
+    <w:lsdException w:name="Medium Shading 1" w:uiPriority="63"/>
+    <w:lsdException w:name="Medium Shading 2" w:uiPriority="64"/>
+    <w:lsdException w:name="Medium List 1" w:uiPriority="65"/>
+    <w:lsdException w:name="Medium List 2" w:uiPriority="66"/>
+    <w:lsdException w:name="Medium Grid 1" w:uiPriority="67"/>
+    <w:lsdException w:name="Medium Grid 2" w:uiPriority="68"/>
+    <w:lsdException w:name="Medium Grid 3" w:uiPriority="69"/>
+    <w:lsdException w:name="Dark List" w:uiPriority="70"/>
+    <w:lsdException w:name="Colorful Shading" w:uiPriority="71"/>
+    <w:lsdException w:name="Colorful List" w:uiPriority="72"/>
+    <w:lsdException w:name="Colorful Grid" w:uiPriority="73"/>
+    <w:lsdException w:name="Light Shading Accent 1" w:uiPriority="60"/>
+    <w:lsdException w:name="Light List Accent 1" w:uiPriority="61"/>
+    <w:lsdException w:name="Light Grid Accent 1" w:uiPriority="62"/>
+    <w:lsdException w:name="Medium Shading 1 Accent 1" w:uiPriority="63"/>
+    <w:lsdException w:name="Medium Shading 2 Accent 1" w:uiPriority="64"/>
+    <w:lsdException w:name="Medium List 1 Accent 1" w:uiPriority="65"/>
+    <w:lsdException w:name="Revision" w:semiHidden="1"/>
+    <w:lsdException w:name="List Paragraph" w:uiPriority="34" w:qFormat="1"/>
+    <w:lsdException w:name="Quote" w:uiPriority="29" w:qFormat="1"/>
+    <w:lsdException w:name="Intense Quote" w:uiPriority="30" w:qFormat="1"/>
+    <w:lsdException w:name="Medium List 2 Accent 1" w:uiPriority="66"/>
+    <w:lsdException w:name="Medium Grid 1 Accent 1" w:uiPriority="67"/>
+    <w:lsdException w:name="Medium Grid 2 Accent 1" w:uiPriority="68"/>
+    <w:lsdException w:name="Medium Grid 3 Accent 1" w:uiPriority="69"/>
+    <w:lsdException w:name="Dark List Accent 1" w:uiPriority="70"/>
+    <w:lsdException w:name="Colorful Shading Accent 1" w:uiPriority="71"/>
+    <w:lsdException w:name="Colorful List Accent 1" w:uiPriority="72"/>
+    <w:lsdException w:name="Colorful Grid Accent 1" w:uiPriority="73"/>
+    <w:lsdException w:name="Light Shading Accent 2" w:uiPriority="60"/>
+    <w:lsdException w:name="Light List Accent 2" w:uiPriority="61"/>
+    <w:lsdException w:name="Light Grid Accent 2" w:uiPriority="62"/>
+    <w:lsdException w:name="Medium Shading 1 Accent 2" w:uiPriority="63"/>
+    <w:lsdException w:name="Medium Shading 2 Accent 2" w:uiPriority="64"/>
+    <w:lsdException w:name="Medium List 1 Accent 2" w:uiPriority="65"/>
+    <w:lsdException w:name="Medium List 2 Accent 2" w:uiPriority="66"/>
+    <w:lsdException w:name="Medium Grid 1 Accent 2" w:uiPriority="67"/>
+    <w:lsdException w:name="Medium Grid 2 Accent 2" w:uiPriority="68"/>
+    <w:lsdException w:name="Medium Grid 3 Accent 2" w:uiPriority="69"/>
+    <w:lsdException w:name="Dark List Accent 2" w:uiPriority="70"/>
+    <w:lsdException w:name="Colorful Shading Accent 2" w:uiPriority="71"/>
+    <w:lsdException w:name="Colorful List Accent 2" w:uiPriority="72"/>
+    <w:lsdException w:name="Colorful Grid Accent 2" w:uiPriority="73"/>
+    <w:lsdException w:name="Light Shading Accent 3" w:uiPriority="60"/>
+    <w:lsdException w:name="Light List Accent 3" w:uiPriority="61"/>
+    <w:lsdException w:name="Light Grid Accent 3" w:uiPriority="62"/>
+    <w:lsdException w:name="Medium Shading 1 Accent 3" w:uiPriority="63"/>
+    <w:lsdException w:name="Medium Shading 2 Accent 3" w:uiPriority="64"/>
+    <w:lsdException w:name="Medium List 1 Accent 3" w:uiPriority="65"/>
+    <w:lsdException w:name="Medium List 2 Accent 3" w:uiPriority="66"/>
+    <w:lsdException w:name="Medium Grid 1 Accent 3" w:uiPriority="67"/>
+    <w:lsdException w:name="Medium Grid 2 Accent 3" w:uiPriority="68"/>
+    <w:lsdException w:name="Medium Grid 3 Accent 3" w:uiPriority="69"/>
+    <w:lsdException w:name="Dark List Accent 3" w:uiPriority="70"/>
+    <w:lsdException w:name="Colorful Shading Accent 3" w:uiPriority="71"/>
+    <w:lsdException w:name="Colorful List Accent 3" w:uiPriority="72"/>
+    <w:lsdException w:name="Colorful Grid Accent 3" w:uiPriority="73"/>
+    <w:lsdException w:name="Light Shading Accent 4" w:uiPriority="60"/>
+    <w:lsdException w:name="Light List Accent 4" w:uiPriority="61"/>
+    <w:lsdException w:name="Light Grid Accent 4" w:uiPriority="62"/>
+    <w:lsdException w:name="Medium Shading 1 Accent 4" w:uiPriority="63"/>
+    <w:lsdException w:name="Medium Shading 2 Accent 4" w:uiPriority="64"/>
+    <w:lsdException w:name="Medium List 1 Accent 4" w:uiPriority="65"/>
+    <w:lsdException w:name="Medium List 2 Accent 4" w:uiPriority="66"/>
+    <w:lsdException w:name="Medium Grid 1 Accent 4" w:uiPriority="67"/>
+    <w:lsdException w:name="Medium Grid 2 Accent 4" w:uiPriority="68"/>
+    <w:lsdException w:name="Medium Grid 3 Accent 4" w:uiPriority="69"/>
+    <w:lsdException w:name="Dark List Accent 4" w:uiPriority="70"/>
+    <w:lsdException w:name="Colorful Shading Accent 4" w:uiPriority="71"/>
+    <w:lsdException w:name="Colorful List Accent 4" w:uiPriority="72"/>
+    <w:lsdException w:name="Colorful Grid Accent 4" w:uiPriority="73"/>
+    <w:lsdException w:name="Light Shading Accent 5" w:uiPriority="60"/>
+    <w:lsdException w:name="Light List Accent 5" w:uiPriority="61"/>
+    <w:lsdException w:name="Light Grid Accent 5" w:uiPriority="62"/>
+    <w:lsdException w:name="Medium Shading 1 Accent 5" w:uiPriority="63"/>
+    <w:lsdException w:name="Medium Shading 2 Accent 5" w:uiPriority="64"/>
+    <w:lsdException w:name="Medium List 1 Accent 5" w:uiPriority="65"/>
+    <w:lsdException w:name="Medium List 2 Accent 5" w:uiPriority="66"/>
+    <w:lsdException w:name="Medium Grid 1 Accent 5" w:uiPriority="67"/>
+    <w:lsdException w:name="Medium Grid 2 Accent 5" w:uiPriority="68"/>
+    <w:lsdException w:name="Medium Grid 3 Accent 5" w:uiPriority="69"/>
+    <w:lsdException w:name="Dark List Accent 5" w:uiPriority="70"/>
+    <w:lsdException w:name="Colorful Shading Accent 5" w:uiPriority="71"/>
+    <w:lsdException w:name="Colorful List Accent 5" w:uiPriority="72"/>
+    <w:lsdException w:name="Colorful Grid Accent 5" w:uiPriority="73"/>
+    <w:lsdException w:name="Light Shading Accent 6" w:uiPriority="60"/>
+    <w:lsdException w:name="Light List Accent 6" w:uiPriority="61"/>
+    <w:lsdException w:name="Light Grid Accent 6" w:uiPriority="62"/>
+    <w:lsdException w:name="Medium Shading 1 Accent 6" w:uiPriority="63"/>
+    <w:lsdException w:name="Medium Shading 2 Accent 6" w:uiPriority="64"/>
+    <w:lsdException w:name="Medium List 1 Accent 6" w:uiPriority="65"/>
+    <w:lsdException w:name="Medium List 2 Accent 6" w:uiPriority="66"/>
+    <w:lsdException w:name="Medium Grid 1 Accent 6" w:uiPriority="67"/>
+    <w:lsdException w:name="Medium Grid 2 Accent 6" w:uiPriority="68"/>
+    <w:lsdException w:name="Medium Grid 3 Accent 6" w:uiPriority="69"/>
+    <w:lsdException w:name="Dark List Accent 6" w:uiPriority="70"/>
+    <w:lsdException w:name="Colorful Shading Accent 6" w:uiPriority="71"/>
+    <w:lsdException w:name="Colorful List Accent 6" w:uiPriority="72"/>
+    <w:lsdException w:name="Colorful Grid Accent 6" w:uiPriority="73"/>
+    <w:lsdException w:name="Subtle Emphasis" w:uiPriority="19" w:qFormat="1"/>
+    <w:lsdException w:name="Intense Emphasis" w:uiPriority="21" w:qFormat="1"/>
+    <w:lsdException w:name="Subtle Reference" w:uiPriority="31" w:qFormat="1"/>
+    <w:lsdException w:name="Intense Reference" w:uiPriority="32" w:qFormat="1"/>
+    <w:lsdException w:name="Book Title" w:uiPriority="33" w:qFormat="1"/>
+    <w:lsdException w:name="Bibliography" w:semiHidden="1" w:uiPriority="37" w:unhideWhenUsed="1"/>
+    <w:lsdException w:name="TOC Heading" w:semiHidden="1" w:uiPriority="39" w:unhideWhenUsed="1" w:qFormat="1"/>
+    <w:lsdException w:name="Plain Table 1" w:uiPriority="41"/>
+    <w:lsdException w:name="Plain Table 2" w:uiPriority="42"/>
+    <w:lsdException w:name="Plain Table 3" w:uiPriority="43"/>
+    <w:lsdException w:name="Plain Table 4" w:uiPriority="44"/>
+    <w:lsdException w:name="Plain Table 5" w:uiPriority="45"/>
+    <w:lsdException w:name="Grid Table Light" w:uiPriority="40"/>
+    <w:lsdException w:name="Grid Table 1 Light" w:uiPriority="46"/>
+    <w:lsdException w:name="Grid Table 2" w:uiPriority="47"/>
+    <w:lsdException w:name="Grid Table 3" w:uiPriority="48"/>
+    <w:lsdException w:name="Grid Table 4" w:uiPriority="49"/>
+    <w:lsdException w:name="Grid Table 5 Dark" w:uiPriority="50"/>
+    <w:lsdException w:name="Grid Table 6 Colorful" w:uiPriority="51"/>
+    <w:lsdException w:name="Grid Table 7 Colorful" w:uiPriority="52"/>
+    <w:lsdException w:name="Grid Table 1 Light Accent 1" w:uiPriority="46"/>
+    <w:lsdException w:name="Grid Table 2 Accent 1" w:uiPriority="47"/>
+    <w:lsdException w:name="Grid Table 3 Accent 1" w:uiPriority="48"/>
+    <w:lsdException w:name="Grid Table 4 Accent 1" w:uiPriority="49"/>
+    <w:lsdException w:name="Grid Table 5 Dark Accent 1" w:uiPriority="50"/>
+    <w:lsdException w:name="Grid Table 6 Colorful Accent 1" w:uiPriority="51"/>
+    <w:lsdException w:name="Grid Table 7 Colorful Accent 1" w:uiPriority="52"/>
+    <w:lsdException w:name="Grid Table 1 Light Accent 2" w:uiPriority="46"/>
+    <w:lsdException w:name="Grid Table 2 Accent 2" w:uiPriority="47"/>
+    <w:lsdException w:name="Grid Table 3 Accent 2" w:uiPriority="48"/>
+    <w:lsdException w:name="Grid Table 4 Accent 2" w:uiPriority="49"/>
+    <w:lsdException w:name="Grid Table 5 Dark Accent 2" w:uiPriority="50"/>
+    <w:lsdException w:name="Grid Table 6 Colorful Accent 2" w:uiPriority="51"/>
+    <w:lsdException w:name="Grid Table 7 Colorful Accent 2" w:uiPriority="52"/>
+    <w:lsdException w:name="Grid Table 1 Light Accent 3" w:uiPriority="46"/>
+    <w:lsdException w:name="Grid Table 2 Accent 3" w:uiPriority="47"/>
+    <w:lsdException w:name="Grid Table 3 Accent 3" w:uiPriority="48"/>
+    <w:lsdException w:name="Grid Table 4 Accent 3" w:uiPriority="49"/>
+    <w:lsdException w:name="Grid Table 5 Dark Accent 3" w:uiPriority="50"/>
+    <w:lsdException w:name="Grid Table 6 Colorful Accent 3" w:uiPriority="51"/>
+    <w:lsdException w:name="Grid Table 7 Colorful Accent 3" w:uiPriority="52"/>
+    <w:lsdException w:name="Grid Table 1 Light Accent 4" w:uiPriority="46"/>
+    <w:lsdException w:name="Grid Table 2 Accent 4" w:uiPriority="47"/>
+    <w:lsdException w:name="Grid Table 3 Accent 4" w:uiPriority="48"/>
+    <w:lsdException w:name="Grid Table 4 Accent 4" w:uiPriority="49"/>
+    <w:lsdException w:name="Grid Table 5 Dark Accent 4" w:uiPriority="50"/>
+    <w:lsdException w:name="Grid Table 6 Colorful Accent 4" w:uiPriority="51"/>
+    <w:lsdException w:name="Grid Table 7 Colorful Accent 4" w:uiPriority="52"/>
+    <w:lsdException w:name="Grid Table 1 Light Accent 5" w:uiPriority="46"/>
+    <w:lsdException w:name="Grid Table 2 Accent 5" w:uiPriority="47"/>
+    <w:lsdException w:name="Grid Table 3 Accent 5" w:uiPriority="48"/>
+    <w:lsdException w:name="Grid Table 4 Accent 5" w:uiPriority="49"/>
+    <w:lsdException w:name="Grid Table 5 Dark Accent 5" w:uiPriority="50"/>
+    <w:lsdException w:name="Grid Table 6 Colorful Accent 5" w:uiPriority="51"/>
+    <w:lsdException w:name="Grid Table 7 Colorful Accent 5" w:uiPriority="52"/>
+    <w:lsdException w:name="Grid Table 1 Light Accent 6" w:uiPriority="46"/>
+    <w:lsdException w:name="Grid Table 2 Accent 6" w:uiPriority="47"/>
+    <w:lsdException w:name="Grid Table 3 Accent 6" w:uiPriority="48"/>
+    <w:lsdException w:name="Grid Table 4 Accent 6" w:uiPriority="49"/>
+    <w:lsdException w:name="Grid Table 5 Dark Accent 6" w:uiPriority="50"/>
+    <w:lsdException w:name="Grid Table 6 Colorful Accent 6" w:uiPriority="51"/>
+    <w:lsdException w:name="Grid Table 7 Colorful Accent 6" w:uiPriority="52"/>
+    <w:lsdException w:name="List Table 1 Light" w:uiPriority="46"/>
+    <w:lsdException w:name="List Table 2" w:uiPriority="47"/>
+    <w:lsdException w:name="List Table 3" w:uiPriority="48"/>
+    <w:lsdException w:name="List Table 4" w:uiPriority="49"/>
+    <w:lsdException w:name="List Table 5 Dark" w:uiPriority="50"/>
+    <w:lsdException w:name="List Table 6 Colorful" w:uiPriority="51"/>
+    <w:lsdException w:name="List Table 7 Colorful" w:uiPriority="52"/>
+    <w:lsdException w:name="List Table 1 Light Accent 1" w:uiPriority="46"/>
+    <w:lsdException w:name="List Table 2 Accent 1" w:uiPriority="47"/>
+    <w:lsdException w:name="List Table 3 Accent 1" w:uiPriority="48"/>
+    <w:lsdException w:name="List Table 4 Accent 1" w:uiPriority="49"/>
+    <w:lsdException w:name="List Table 5 Dark Accent 1" w:uiPriority="50"/>
+    <w:lsdException w:name="List Table 6 Colorful Accent 1" w:uiPriority="51"/>
+    <w:lsdException w:name="List Table 7 Colorful Accent 1" w:uiPriority="52"/>
+    <w:lsdException w:name="List Table 1 Light Accent 2" w:uiPriority="46"/>
+    <w:lsdException w:name="List Table 2 Accent 2" w:uiPriority="47"/>
+    <w:lsdException w:name="List Table 3 Accent 2" w:uiPriority="48"/>
+    <w:lsdException w:name="List Table 4 Accent 2" w:uiPriority="49"/>
+    <w:lsdException w:name="List Table 5 Dark Accent 2" w:uiPriority="50"/>
+    <w:lsdException w:name="List Table 6 Colorful Accent 2" w:uiPriority="51"/>
+    <w:lsdException w:name="List Table 7 Colorful Accent 2" w:uiPriority="52"/>
+    <w:lsdException w:name="List Table 1 Light Accent 3" w:uiPriority="46"/>
+    <w:lsdException w:name="List Table 2 Accent 3" w:uiPriority="47"/>
+    <w:lsdException w:name="List Table 3 Accent 3" w:uiPriority="48"/>
+    <w:lsdException w:name="List Table 4 Accent 3" w:uiPriority="49"/>
+    <w:lsdException w:name="List Table 5 Dark Accent 3" w:uiPriority="50"/>
+    <w:lsdException w:name="List Table 6 Colorful Accent 3" w:uiPriority="51"/>
+    <w:lsdException w:name="List Table 7 Colorful Accent 3" w:uiPriority="52"/>
+    <w:lsdException w:name="List Table 1 Light Accent 4" w:uiPriority="46"/>
+    <w:lsdException w:name="List Table 2 Accent 4" w:uiPriority="47"/>
+    <w:lsdException w:name="List Table 3 Accent 4" w:uiPriority="48"/>
+    <w:lsdException w:name="List Table 4 Accent 4" w:uiPriority="49"/>
+    <w:lsdException w:name="List Table 5 Dark Accent 4" w:uiPriority="50"/>
+    <w:lsdException w:name="List Table 6 Colorful Accent 4" w:uiPriority="51"/>
+    <w:lsdException w:name="List Table 7 Colorful Accent 4" w:uiPriority="52"/>
+    <w:lsdException w:name="List Table 1 Light Accent 5" w:uiPriority="46"/>
+    <w:lsdException w:name="List Table 2 Accent 5" w:uiPriority="47"/>
+    <w:lsdException w:name="List Table 3 Accent 5" w:uiPriority="48"/>
+    <w:lsdException w:name="List Table 4 Accent 5" w:uiPriority="49"/>
+    <w:lsdException w:name="List Table 5 Dark Accent 5" w:uiPriority="50"/>
+    <w:lsdException w:name="List Table 6 Colorful Accent 5" w:uiPriority="51"/>
+    <w:lsdException w:name="List Table 7 Colorful Accent 5" w:uiPriority="52"/>
+    <w:lsdException w:name="List Table 1 Light Accent 6" w:uiPriority="46"/>
+    <w:lsdException w:name="List Table 2 Accent 6" w:uiPriority="47"/>
+    <w:lsdException w:name="List Table 3 Accent 6" w:uiPriority="48"/>
+    <w:lsdException w:name="List Table 4 Accent 6" w:uiPriority="49"/>
+    <w:lsdException w:name="List Table 5 Dark Accent 6" w:uiPriority="50"/>
+    <w:lsdException w:name="List Table 6 Colorful Accent 6" w:uiPriority="51"/>
+    <w:lsdException w:name="List Table 7 Colorful Accent 6" w:uiPriority="52"/>
+  </w:latentStyles>
+  <w:style w:type="paragraph" w:default="1" w:styleId="Normal">
+    <w:name w:val="Normal"/>
+    <w:qFormat/>
+  </w:style>
+  <w:style w:type="character" w:default="1" w:styleId="DefaultParagraphFont">
+    <w:name w:val="Default Paragraph Font"/>
+    <w:uiPriority w:val="1"/>
+    <w:semiHidden/>
+    <w:unhideWhenUsed/>
+  </w:style>
+  <w:style w:type="table" w:default="1" w:styleId="TableNormal">
+    <w:name w:val="Normal Table"/>
+    <w:uiPriority w:val="99"/>
+    <w:semiHidden/>
+    <w:unhideWhenUsed/>
+    <w:tblPr>
+      <w:tblInd w:w="0" w:type="dxa"/>
+      <w:tblCellMar>
+        <w:top w:w="0" w:type="dxa"/>
+        <w:left w:w="108" w:type="dxa"/>
+        <w:bottom w:w="0" w:type="dxa"/>
+        <w:right w:w="108" w:type="dxa"/>
+      </w:tblCellMar>
+    </w:tblPr>
+  </w:style>
+  <w:style w:type="numbering" w:default="1" w:styleId="NoList">
+    <w:name w:val="No List"/>
+    <w:uiPriority w:val="99"/>
+    <w:semiHidden/>
+    <w:unhideWhenUsed/>
+  </w:style>
+  <w:style w:type="character" w:styleId="PlaceholderText">
+    <w:name w:val="Placeholder Text"/>
+    <w:basedOn w:val="DefaultParagraphFont"/>
+    <w:uiPriority w:val="99"/>
+    <w:semiHidden/>
+    <w:rsid w:val="003C71FD"/>
+    <w:rPr>
+      <w:color w:val="808080"/>
+    </w:rPr>
+  </w:style>
+</w:styles>
+</file>
+
+<file path=word/glossary/webSettings.xml><?xml version="1.0" encoding="utf-8"?>
+<w:webSettings xmlns:mc="http://schemas.openxmlformats.org/markup-compatibility/2006" xmlns:r="http://schemas.openxmlformats.org/officeDocument/2006/relationships" xmlns:w="http://schemas.openxmlformats.org/wordprocessingml/2006/main" xmlns:w14="http://schemas.microsoft.com/office/word/2010/wordml" xmlns:w15="http://schemas.microsoft.com/office/word/2012/wordml" mc:Ignorable="w14 w15">
+  <w:allowPNG/>
+  <w:doNotSaveAsSingleFile/>
+  <w:pixelsPerInch w:val="96"/>
+</w:webSettings>
+</file>
+
 <file path=word/theme/theme1.xml><?xml version="1.0" encoding="utf-8"?>
 <a:theme xmlns:a="http://schemas.openxmlformats.org/drawingml/2006/main" name="Office Theme">
   <a:themeElements>

</xml_diff>

<commit_message>
final submission and may god help us
</commit_message>
<xml_diff>
--- a/HomeWork 5.docx
+++ b/HomeWork 5.docx
@@ -9,7 +9,6 @@
           <w:rFonts w:ascii="Times" w:hAnsi="Times"/>
         </w:rPr>
       </w:pPr>
-      <w:proofErr w:type="spellStart"/>
       <w:r>
         <w:rPr>
           <w:rFonts w:ascii="Times" w:hAnsi="Times"/>
@@ -17,17 +16,7 @@
           <w:bCs/>
           <w:u w:val="single"/>
         </w:rPr>
-        <w:t>HomeWork</w:t>
-      </w:r>
-      <w:proofErr w:type="spellEnd"/>
-      <w:r>
-        <w:rPr>
-          <w:rFonts w:ascii="Times" w:hAnsi="Times"/>
-          <w:b/>
-          <w:bCs/>
-          <w:u w:val="single"/>
-        </w:rPr>
-        <w:t xml:space="preserve"> 5</w:t>
+        <w:t>HomeWork 5</w:t>
       </w:r>
     </w:p>
     <w:p>
@@ -1870,7 +1859,7 @@
             <v:imagedata r:id="rId8" o:title=""/>
             <w10:wrap type="through"/>
           </v:shape>
-          <o:OLEObject Type="Embed" ProgID="Equation.DSMT4" ShapeID="_x0000_s1028" DrawAspect="Content" ObjectID="_1525467334" r:id="rId9"/>
+          <o:OLEObject Type="Embed" ProgID="Equation.DSMT4" ShapeID="_x0000_s1028" DrawAspect="Content" ObjectID="_1525497218" r:id="rId9"/>
         </w:object>
       </w:r>
       <w:r>
@@ -3589,27 +3578,7 @@
           <w:iCs/>
           <w:lang w:bidi="he-IL"/>
         </w:rPr>
-        <w:t>F(</w:t>
-      </w:r>
-      <w:proofErr w:type="spellStart"/>
-      <w:proofErr w:type="gramStart"/>
-      <w:r>
-        <w:rPr>
-          <w:rFonts w:ascii="Times" w:hAnsi="Times"/>
-          <w:iCs/>
-          <w:lang w:bidi="he-IL"/>
-        </w:rPr>
-        <w:t>x,y</w:t>
-      </w:r>
-      <w:proofErr w:type="spellEnd"/>
-      <w:proofErr w:type="gramEnd"/>
-      <w:r>
-        <w:rPr>
-          <w:rFonts w:ascii="Times" w:hAnsi="Times"/>
-          <w:iCs/>
-          <w:lang w:bidi="he-IL"/>
-        </w:rPr>
-        <w:t>) = 3e</w:t>
+        <w:t>F(x,y) = 3e</w:t>
       </w:r>
       <w:r>
         <w:rPr>
@@ -3636,23 +3605,13 @@
         </w:rPr>
         <w:br/>
       </w:r>
-      <w:proofErr w:type="gramStart"/>
       <w:r>
         <w:rPr>
           <w:rFonts w:ascii="Times" w:hAnsi="Times"/>
           <w:iCs/>
           <w:lang w:bidi="he-IL"/>
         </w:rPr>
-        <w:t>constraint :</w:t>
-      </w:r>
-      <w:proofErr w:type="gramEnd"/>
-      <w:r>
-        <w:rPr>
-          <w:rFonts w:ascii="Times" w:hAnsi="Times"/>
-          <w:iCs/>
-          <w:lang w:bidi="he-IL"/>
-        </w:rPr>
-        <w:t xml:space="preserve"> x</w:t>
+        <w:t>constraint : x</w:t>
       </w:r>
       <w:r>
         <w:rPr>
@@ -8160,22 +8119,6 @@
           <w:rFonts w:ascii="Times" w:eastAsiaTheme="minorEastAsia" w:hAnsi="Times"/>
           <w:iCs/>
           <w:noProof/>
-          <w:lang w:bidi="he-IL"/>
-        </w:rPr>
-        <w:lastRenderedPageBreak/>
-        <w:object w:dxaOrig="1440" w:dyaOrig="1440">
-          <v:shape id="_x0000_s1029" type="#_x0000_t75" style="position:absolute;left:0;text-align:left;margin-left:82.1pt;margin-top:34.2pt;width:215.85pt;height:398pt;z-index:251659264;mso-wrap-edited:f;mso-position-horizontal-relative:text;mso-position-vertical-relative:text" wrapcoords="446 107 0 403 50 537 10800 537 3022 779 99 887 50 967 50 1155 6391 1397 10800 1397 198 1504 0 1827 1338 1827 793 2257 0 2310 99 2579 10800 2687 644 2875 50 2875 0 3278 7084 3546 99 3627 50 3976 4360 3976 297 4325 0 4567 198 4728 10800 4836 3666 4943 50 5078 0 5400 7183 5696 10800 5696 1982 5964 149 6045 99 6125 50 6313 5549 6475 13574 6555 13525 6663 14763 6851 16299 6985 3963 7200 50 7281 50 7576 10453 7845 16002 7845 2081 8221 50 8624 0 8785 1486 9134 1783 9134 297 9510 0 9725 198 9887 10800 9994 2725 10128 2725 10424 99 10478 0 10719 545 10854 545 11042 6391 11284 2824 11364 2824 11687 99 11713 0 12090 2477 12143 2477 12331 6886 12573 1239 12573 198 13003 50 13003 0 13272 991 13433 2477 13433 2824 13863 545 14131 50 14212 50 14507 842 14642 2675 14722 1090 14937 297 15072 248 15152 50 15475 10800 15582 1635 15690 1585 16012 99 16039 50 16307 1635 16442 1288 16469 1585 16684 10800 16872 2180 16899 2130 17301 149 17301 0 17436 99 17543 1833 17731 1833 17893 7679 18161 10800 18161 10800 18591 4806 18779 4459 18779 4508 19021 50 19048 0 19370 1486 19451 1486 19666 6391 19881 10800 19881 5350 20015 694 20203 694 20310 0 20391 99 20687 4657 20794 4607 20875 4806 20982 8472 20982 8571 20982 8571 20848 8422 20740 8769 20740 8967 20552 8868 20310 10750 19881 9462 19451 9661 19236 9462 19021 8917 19021 10750 18591 10800 18161 11989 18161 14813 17866 14763 17731 15011 17355 14763 17328 14615 16899 10800 16872 14615 16684 14862 16522 14565 16442 14961 16200 14813 16119 12881 16012 14714 16012 14615 15690 10750 15582 7382 15152 6985 15152 6688 15045 3567 14722 3765 14561 3864 14346 3716 14293 3270 13863 3567 13433 3864 13110 3567 13003 2279 13003 10750 12573 3418 12143 10750 11713 10800 11284 7778 11230 3468 10988 3319 10854 3765 10746 3765 10666 3220 10424 10800 9994 5549 9618 4112 9564 13029 9269 12980 9134 15407 9134 21501 8839 21600 8328 14218 8275 16794 8006 16745 7845 16993 7415 16596 6985 16398 6985 14218 6555 14565 6206 14417 6125 13376 6125 14268 5991 14119 5696 10750 5696 7580 5266 10750 4836 6985 4406 6589 3976 7927 3976 8967 3869 10750 3546 8967 3116 10750 2687 7877 2257 9017 2257 15011 1907 15110 1504 14417 1451 10800 1397 11196 1397 11840 1128 11890 967 10800 537 8273 215 6490 107 2873 107 446 107">
-            <v:imagedata r:id="rId8" o:title=""/>
-            <w10:wrap type="through"/>
-          </v:shape>
-          <o:OLEObject Type="Embed" ProgID="Equation.DSMT4" ShapeID="_x0000_s1029" DrawAspect="Content" ObjectID="_1525467335" r:id="rId12"/>
-        </w:object>
-      </w:r>
-      <w:r>
-        <w:rPr>
-          <w:rFonts w:ascii="Times" w:eastAsiaTheme="minorEastAsia" w:hAnsi="Times"/>
-          <w:iCs/>
-          <w:noProof/>
           <w:u w:val="single"/>
           <w:lang w:bidi="he-IL"/>
         </w:rPr>
@@ -8201,7 +8144,6 @@
           <w:rFonts w:ascii="Times" w:eastAsiaTheme="minorEastAsia" w:hAnsi="Times"/>
           <w:iCs/>
           <w:noProof/>
-          <w:u w:val="single"/>
           <w:lang w:bidi="he-IL"/>
         </w:rPr>
       </w:pPr>
@@ -8346,6 +8288,224 @@
             </w:rPr>
             <m:t>=1</m:t>
           </m:r>
+        </m:oMath>
+      </m:oMathPara>
+    </w:p>
+    <w:p>
+      <w:pPr>
+        <w:pStyle w:val="ListParagraph"/>
+        <w:jc w:val="center"/>
+        <w:rPr>
+          <w:rFonts w:ascii="Times" w:eastAsiaTheme="minorEastAsia" w:hAnsi="Times"/>
+          <w:iCs/>
+          <w:noProof/>
+          <w:lang w:bidi="he-IL"/>
+        </w:rPr>
+      </w:pPr>
+      <m:oMathPara>
+        <m:oMath>
+          <m:r>
+            <w:rPr>
+              <w:rFonts w:ascii="Cambria Math" w:eastAsiaTheme="minorEastAsia" w:hAnsi="Cambria Math"/>
+              <w:noProof/>
+              <w:lang w:bidi="he-IL"/>
+            </w:rPr>
+            <m:t>L=3x-y-3z-</m:t>
+          </m:r>
+          <m:sSub>
+            <m:sSubPr>
+              <m:ctrlPr>
+                <w:rPr>
+                  <w:rFonts w:ascii="Cambria Math" w:eastAsiaTheme="minorEastAsia" w:hAnsi="Cambria Math"/>
+                  <w:i/>
+                  <w:iCs/>
+                  <w:noProof/>
+                  <w:lang w:bidi="he-IL"/>
+                </w:rPr>
+              </m:ctrlPr>
+            </m:sSubPr>
+            <m:e>
+              <m:r>
+                <w:rPr>
+                  <w:rFonts w:ascii="Cambria Math" w:eastAsiaTheme="minorEastAsia" w:hAnsi="Cambria Math"/>
+                  <w:noProof/>
+                  <w:lang w:bidi="he-IL"/>
+                </w:rPr>
+                <m:t>λ</m:t>
+              </m:r>
+            </m:e>
+            <m:sub>
+              <m:r>
+                <w:rPr>
+                  <w:rFonts w:ascii="Cambria Math" w:eastAsiaTheme="minorEastAsia" w:hAnsi="Cambria Math"/>
+                  <w:noProof/>
+                  <w:lang w:bidi="he-IL"/>
+                </w:rPr>
+                <m:t>1</m:t>
+              </m:r>
+            </m:sub>
+          </m:sSub>
+          <m:d>
+            <m:dPr>
+              <m:ctrlPr>
+                <w:rPr>
+                  <w:rFonts w:ascii="Cambria Math" w:eastAsiaTheme="minorEastAsia" w:hAnsi="Cambria Math"/>
+                  <w:i/>
+                  <w:iCs/>
+                  <w:noProof/>
+                  <w:lang w:bidi="he-IL"/>
+                </w:rPr>
+              </m:ctrlPr>
+            </m:dPr>
+            <m:e>
+              <m:r>
+                <w:rPr>
+                  <w:rFonts w:ascii="Cambria Math" w:eastAsiaTheme="minorEastAsia" w:hAnsi="Cambria Math"/>
+                  <w:noProof/>
+                  <w:lang w:bidi="he-IL"/>
+                </w:rPr>
+                <m:t>x+y-z</m:t>
+              </m:r>
+            </m:e>
+          </m:d>
+          <m:r>
+            <w:rPr>
+              <w:rFonts w:ascii="Cambria Math" w:eastAsiaTheme="minorEastAsia" w:hAnsi="Cambria Math"/>
+              <w:noProof/>
+              <w:lang w:bidi="he-IL"/>
+            </w:rPr>
+            <m:t>-</m:t>
+          </m:r>
+          <m:sSub>
+            <m:sSubPr>
+              <m:ctrlPr>
+                <w:rPr>
+                  <w:rFonts w:ascii="Cambria Math" w:eastAsiaTheme="minorEastAsia" w:hAnsi="Cambria Math"/>
+                  <w:i/>
+                  <w:iCs/>
+                  <w:noProof/>
+                  <w:lang w:bidi="he-IL"/>
+                </w:rPr>
+              </m:ctrlPr>
+            </m:sSubPr>
+            <m:e>
+              <m:r>
+                <w:rPr>
+                  <w:rFonts w:ascii="Cambria Math" w:eastAsiaTheme="minorEastAsia" w:hAnsi="Cambria Math"/>
+                  <w:noProof/>
+                  <w:lang w:bidi="he-IL"/>
+                </w:rPr>
+                <m:t>λ</m:t>
+              </m:r>
+            </m:e>
+            <m:sub>
+              <m:r>
+                <w:rPr>
+                  <w:rFonts w:ascii="Cambria Math" w:eastAsiaTheme="minorEastAsia" w:hAnsi="Cambria Math"/>
+                  <w:noProof/>
+                  <w:lang w:bidi="he-IL"/>
+                </w:rPr>
+                <m:t>2</m:t>
+              </m:r>
+            </m:sub>
+          </m:sSub>
+          <m:d>
+            <m:dPr>
+              <m:ctrlPr>
+                <w:rPr>
+                  <w:rFonts w:ascii="Cambria Math" w:eastAsiaTheme="minorEastAsia" w:hAnsi="Cambria Math"/>
+                  <w:i/>
+                  <w:iCs/>
+                  <w:noProof/>
+                  <w:lang w:bidi="he-IL"/>
+                </w:rPr>
+              </m:ctrlPr>
+            </m:dPr>
+            <m:e>
+              <m:sSup>
+                <m:sSupPr>
+                  <m:ctrlPr>
+                    <w:rPr>
+                      <w:rFonts w:ascii="Cambria Math" w:eastAsiaTheme="minorEastAsia" w:hAnsi="Cambria Math"/>
+                      <w:i/>
+                      <w:iCs/>
+                      <w:noProof/>
+                      <w:lang w:bidi="he-IL"/>
+                    </w:rPr>
+                  </m:ctrlPr>
+                </m:sSupPr>
+                <m:e>
+                  <m:r>
+                    <w:rPr>
+                      <w:rFonts w:ascii="Cambria Math" w:eastAsiaTheme="minorEastAsia" w:hAnsi="Cambria Math"/>
+                      <w:noProof/>
+                      <w:lang w:bidi="he-IL"/>
+                    </w:rPr>
+                    <m:t>x</m:t>
+                  </m:r>
+                </m:e>
+                <m:sup>
+                  <m:r>
+                    <w:rPr>
+                      <w:rFonts w:ascii="Cambria Math" w:eastAsiaTheme="minorEastAsia" w:hAnsi="Cambria Math"/>
+                      <w:noProof/>
+                      <w:lang w:bidi="he-IL"/>
+                    </w:rPr>
+                    <m:t>2</m:t>
+                  </m:r>
+                </m:sup>
+              </m:sSup>
+              <m:r>
+                <w:rPr>
+                  <w:rFonts w:ascii="Cambria Math" w:eastAsiaTheme="minorEastAsia" w:hAnsi="Cambria Math"/>
+                  <w:noProof/>
+                  <w:lang w:bidi="he-IL"/>
+                </w:rPr>
+                <m:t>+2</m:t>
+              </m:r>
+              <m:sSup>
+                <m:sSupPr>
+                  <m:ctrlPr>
+                    <w:rPr>
+                      <w:rFonts w:ascii="Cambria Math" w:eastAsiaTheme="minorEastAsia" w:hAnsi="Cambria Math"/>
+                      <w:i/>
+                      <w:iCs/>
+                      <w:noProof/>
+                      <w:lang w:bidi="he-IL"/>
+                    </w:rPr>
+                  </m:ctrlPr>
+                </m:sSupPr>
+                <m:e>
+                  <m:r>
+                    <w:rPr>
+                      <w:rFonts w:ascii="Cambria Math" w:eastAsiaTheme="minorEastAsia" w:hAnsi="Cambria Math"/>
+                      <w:noProof/>
+                      <w:lang w:bidi="he-IL"/>
+                    </w:rPr>
+                    <m:t>z</m:t>
+                  </m:r>
+                </m:e>
+                <m:sup>
+                  <m:r>
+                    <w:rPr>
+                      <w:rFonts w:ascii="Cambria Math" w:eastAsiaTheme="minorEastAsia" w:hAnsi="Cambria Math"/>
+                      <w:noProof/>
+                      <w:lang w:bidi="he-IL"/>
+                    </w:rPr>
+                    <m:t>2</m:t>
+                  </m:r>
+                </m:sup>
+              </m:sSup>
+              <m:r>
+                <w:rPr>
+                  <w:rFonts w:ascii="Cambria Math" w:eastAsiaTheme="minorEastAsia" w:hAnsi="Cambria Math"/>
+                  <w:noProof/>
+                  <w:lang w:bidi="he-IL"/>
+                </w:rPr>
+                <m:t>-1</m:t>
+              </m:r>
+            </m:e>
+          </m:d>
           <m:r>
             <w:rPr>
               <w:rFonts w:ascii="Cambria Math" w:eastAsiaTheme="minorEastAsia" w:hAnsi="Cambria Math"/>
@@ -8355,37 +8515,2994 @@
             <w:br/>
           </m:r>
         </m:oMath>
-        <w:bookmarkStart w:id="14" w:name="_GoBack"/>
-        <w:sdt>
-          <w:sdtPr>
-            <w:rPr>
-              <w:rFonts w:ascii="Cambria Math" w:eastAsiaTheme="minorEastAsia" w:hAnsi="Cambria Math"/>
-              <w:i/>
-              <w:iCs/>
-              <w:noProof/>
-              <w:lang w:bidi="he-IL"/>
-            </w:rPr>
-            <w:id w:val="-396828546"/>
-            <w:placeholder>
-              <w:docPart w:val="DefaultPlaceholder_20250781"/>
-            </w:placeholder>
-            <w:temporary/>
-            <w:showingPlcHdr/>
-            <w:equation/>
-          </w:sdtPr>
-          <w:sdtContent>
-            <m:oMath>
-              <m:r>
-                <w:rPr>
-                  <w:rStyle w:val="PlaceholderText"/>
-                  <w:rFonts w:ascii="Cambria Math" w:hAnsi="Cambria Math"/>
-                </w:rPr>
-                <m:t>Type equation here.</m:t>
-              </m:r>
-              <w:bookmarkEnd w:id="14"/>
-            </m:oMath>
-          </w:sdtContent>
-        </w:sdt>
+        <m:oMath>
+          <m:r>
+            <w:rPr>
+              <w:rFonts w:ascii="Cambria Math" w:eastAsiaTheme="minorEastAsia" w:hAnsi="Cambria Math"/>
+              <w:noProof/>
+              <w:lang w:bidi="he-IL"/>
+            </w:rPr>
+            <w:br/>
+          </m:r>
+        </m:oMath>
+        <m:oMath>
+          <m:r>
+            <w:rPr>
+              <w:rFonts w:ascii="Cambria Math" w:eastAsiaTheme="minorEastAsia" w:hAnsi="Cambria Math"/>
+              <w:noProof/>
+              <w:lang w:bidi="he-IL"/>
+            </w:rPr>
+            <m:t>∇x=3-</m:t>
+          </m:r>
+          <m:sSub>
+            <m:sSubPr>
+              <m:ctrlPr>
+                <w:rPr>
+                  <w:rFonts w:ascii="Cambria Math" w:eastAsiaTheme="minorEastAsia" w:hAnsi="Cambria Math"/>
+                  <w:i/>
+                  <w:iCs/>
+                  <w:noProof/>
+                  <w:lang w:bidi="he-IL"/>
+                </w:rPr>
+              </m:ctrlPr>
+            </m:sSubPr>
+            <m:e>
+              <m:r>
+                <w:rPr>
+                  <w:rFonts w:ascii="Cambria Math" w:eastAsiaTheme="minorEastAsia" w:hAnsi="Cambria Math"/>
+                  <w:noProof/>
+                  <w:lang w:bidi="he-IL"/>
+                </w:rPr>
+                <m:t>λ</m:t>
+              </m:r>
+            </m:e>
+            <m:sub>
+              <m:r>
+                <w:rPr>
+                  <w:rFonts w:ascii="Cambria Math" w:eastAsiaTheme="minorEastAsia" w:hAnsi="Cambria Math"/>
+                  <w:noProof/>
+                  <w:lang w:bidi="he-IL"/>
+                </w:rPr>
+                <m:t>1</m:t>
+              </m:r>
+            </m:sub>
+          </m:sSub>
+          <m:r>
+            <w:rPr>
+              <w:rFonts w:ascii="Cambria Math" w:eastAsiaTheme="minorEastAsia" w:hAnsi="Cambria Math"/>
+              <w:noProof/>
+              <w:lang w:bidi="he-IL"/>
+            </w:rPr>
+            <m:t>-</m:t>
+          </m:r>
+          <m:sSub>
+            <m:sSubPr>
+              <m:ctrlPr>
+                <w:rPr>
+                  <w:rFonts w:ascii="Cambria Math" w:eastAsiaTheme="minorEastAsia" w:hAnsi="Cambria Math"/>
+                  <w:i/>
+                  <w:iCs/>
+                  <w:noProof/>
+                  <w:lang w:bidi="he-IL"/>
+                </w:rPr>
+              </m:ctrlPr>
+            </m:sSubPr>
+            <m:e>
+              <m:r>
+                <w:rPr>
+                  <w:rFonts w:ascii="Cambria Math" w:eastAsiaTheme="minorEastAsia" w:hAnsi="Cambria Math"/>
+                  <w:noProof/>
+                  <w:lang w:bidi="he-IL"/>
+                </w:rPr>
+                <m:t>2λ</m:t>
+              </m:r>
+            </m:e>
+            <m:sub>
+              <m:r>
+                <w:rPr>
+                  <w:rFonts w:ascii="Cambria Math" w:eastAsiaTheme="minorEastAsia" w:hAnsi="Cambria Math"/>
+                  <w:noProof/>
+                  <w:lang w:bidi="he-IL"/>
+                </w:rPr>
+                <m:t>2</m:t>
+              </m:r>
+            </m:sub>
+          </m:sSub>
+          <m:r>
+            <w:rPr>
+              <w:rFonts w:ascii="Cambria Math" w:eastAsiaTheme="minorEastAsia" w:hAnsi="Cambria Math"/>
+              <w:noProof/>
+              <w:lang w:bidi="he-IL"/>
+            </w:rPr>
+            <m:t>x=0</m:t>
+          </m:r>
+          <m:r>
+            <w:rPr>
+              <w:rFonts w:ascii="Cambria Math" w:eastAsiaTheme="minorEastAsia" w:hAnsi="Cambria Math"/>
+              <w:noProof/>
+              <w:lang w:bidi="he-IL"/>
+            </w:rPr>
+            <w:br/>
+          </m:r>
+        </m:oMath>
+        <m:oMath>
+          <m:r>
+            <w:rPr>
+              <w:rFonts w:ascii="Cambria Math" w:eastAsiaTheme="minorEastAsia" w:hAnsi="Cambria Math"/>
+              <w:noProof/>
+              <w:lang w:bidi="he-IL"/>
+            </w:rPr>
+            <m:t>∇y=-1-</m:t>
+          </m:r>
+          <m:sSub>
+            <m:sSubPr>
+              <m:ctrlPr>
+                <w:rPr>
+                  <w:rFonts w:ascii="Cambria Math" w:eastAsiaTheme="minorEastAsia" w:hAnsi="Cambria Math"/>
+                  <w:i/>
+                  <w:iCs/>
+                  <w:noProof/>
+                  <w:lang w:bidi="he-IL"/>
+                </w:rPr>
+              </m:ctrlPr>
+            </m:sSubPr>
+            <m:e>
+              <m:r>
+                <w:rPr>
+                  <w:rFonts w:ascii="Cambria Math" w:eastAsiaTheme="minorEastAsia" w:hAnsi="Cambria Math"/>
+                  <w:noProof/>
+                  <w:lang w:bidi="he-IL"/>
+                </w:rPr>
+                <m:t>λ</m:t>
+              </m:r>
+            </m:e>
+            <m:sub>
+              <m:r>
+                <w:rPr>
+                  <w:rFonts w:ascii="Cambria Math" w:eastAsiaTheme="minorEastAsia" w:hAnsi="Cambria Math"/>
+                  <w:noProof/>
+                  <w:lang w:bidi="he-IL"/>
+                </w:rPr>
+                <m:t>1</m:t>
+              </m:r>
+            </m:sub>
+          </m:sSub>
+          <m:r>
+            <w:rPr>
+              <w:rFonts w:ascii="Cambria Math" w:eastAsiaTheme="minorEastAsia" w:hAnsi="Cambria Math"/>
+              <w:noProof/>
+              <w:lang w:bidi="he-IL"/>
+            </w:rPr>
+            <m:t>=0</m:t>
+          </m:r>
+          <m:r>
+            <w:rPr>
+              <w:rFonts w:ascii="Cambria Math" w:eastAsiaTheme="minorEastAsia" w:hAnsi="Cambria Math"/>
+              <w:noProof/>
+              <w:lang w:bidi="he-IL"/>
+            </w:rPr>
+            <w:br/>
+          </m:r>
+        </m:oMath>
+        <m:oMath>
+          <m:r>
+            <w:rPr>
+              <w:rFonts w:ascii="Cambria Math" w:eastAsiaTheme="minorEastAsia" w:hAnsi="Cambria Math"/>
+              <w:noProof/>
+              <w:lang w:bidi="he-IL"/>
+            </w:rPr>
+            <m:t>∇z=-3</m:t>
+          </m:r>
+          <m:r>
+            <w:rPr>
+              <w:rFonts w:ascii="Cambria Math" w:eastAsiaTheme="minorEastAsia" w:hAnsi="Cambria Math"/>
+              <w:noProof/>
+              <w:lang w:bidi="he-IL"/>
+            </w:rPr>
+            <m:t>+</m:t>
+          </m:r>
+          <m:sSub>
+            <m:sSubPr>
+              <m:ctrlPr>
+                <w:rPr>
+                  <w:rFonts w:ascii="Cambria Math" w:eastAsiaTheme="minorEastAsia" w:hAnsi="Cambria Math"/>
+                  <w:i/>
+                  <w:iCs/>
+                  <w:noProof/>
+                  <w:lang w:bidi="he-IL"/>
+                </w:rPr>
+              </m:ctrlPr>
+            </m:sSubPr>
+            <m:e>
+              <m:r>
+                <w:rPr>
+                  <w:rFonts w:ascii="Cambria Math" w:eastAsiaTheme="minorEastAsia" w:hAnsi="Cambria Math"/>
+                  <w:noProof/>
+                  <w:lang w:bidi="he-IL"/>
+                </w:rPr>
+                <m:t>λ</m:t>
+              </m:r>
+            </m:e>
+            <m:sub>
+              <m:r>
+                <w:rPr>
+                  <w:rFonts w:ascii="Cambria Math" w:eastAsiaTheme="minorEastAsia" w:hAnsi="Cambria Math"/>
+                  <w:noProof/>
+                  <w:lang w:bidi="he-IL"/>
+                </w:rPr>
+                <m:t>1</m:t>
+              </m:r>
+            </m:sub>
+          </m:sSub>
+          <m:r>
+            <w:rPr>
+              <w:rFonts w:ascii="Cambria Math" w:eastAsiaTheme="minorEastAsia" w:hAnsi="Cambria Math"/>
+              <w:noProof/>
+              <w:lang w:bidi="he-IL"/>
+            </w:rPr>
+            <m:t>-</m:t>
+          </m:r>
+          <m:r>
+            <w:rPr>
+              <w:rFonts w:ascii="Cambria Math" w:eastAsiaTheme="minorEastAsia" w:hAnsi="Cambria Math"/>
+              <w:noProof/>
+              <w:lang w:bidi="he-IL"/>
+            </w:rPr>
+            <m:t>4</m:t>
+          </m:r>
+          <m:sSub>
+            <m:sSubPr>
+              <m:ctrlPr>
+                <w:rPr>
+                  <w:rFonts w:ascii="Cambria Math" w:eastAsiaTheme="minorEastAsia" w:hAnsi="Cambria Math"/>
+                  <w:i/>
+                  <w:iCs/>
+                  <w:noProof/>
+                  <w:lang w:bidi="he-IL"/>
+                </w:rPr>
+              </m:ctrlPr>
+            </m:sSubPr>
+            <m:e>
+              <m:r>
+                <w:rPr>
+                  <w:rFonts w:ascii="Cambria Math" w:eastAsiaTheme="minorEastAsia" w:hAnsi="Cambria Math"/>
+                  <w:noProof/>
+                  <w:lang w:bidi="he-IL"/>
+                </w:rPr>
+                <m:t>λ</m:t>
+              </m:r>
+            </m:e>
+            <m:sub>
+              <m:r>
+                <w:rPr>
+                  <w:rFonts w:ascii="Cambria Math" w:eastAsiaTheme="minorEastAsia" w:hAnsi="Cambria Math"/>
+                  <w:noProof/>
+                  <w:lang w:bidi="he-IL"/>
+                </w:rPr>
+                <m:t>2</m:t>
+              </m:r>
+            </m:sub>
+          </m:sSub>
+          <m:r>
+            <w:rPr>
+              <w:rFonts w:ascii="Cambria Math" w:eastAsiaTheme="minorEastAsia" w:hAnsi="Cambria Math"/>
+              <w:noProof/>
+              <w:lang w:bidi="he-IL"/>
+            </w:rPr>
+            <m:t>z=0</m:t>
+          </m:r>
+          <m:r>
+            <w:rPr>
+              <w:rFonts w:ascii="Cambria Math" w:eastAsiaTheme="minorEastAsia" w:hAnsi="Cambria Math"/>
+              <w:noProof/>
+              <w:lang w:bidi="he-IL"/>
+            </w:rPr>
+            <w:br/>
+          </m:r>
+        </m:oMath>
+        <m:oMath>
+          <m:r>
+            <w:rPr>
+              <w:rFonts w:ascii="Cambria Math" w:eastAsiaTheme="minorEastAsia" w:hAnsi="Cambria Math"/>
+              <w:noProof/>
+              <w:lang w:bidi="he-IL"/>
+            </w:rPr>
+            <m:t>∇</m:t>
+          </m:r>
+          <m:sSub>
+            <m:sSubPr>
+              <m:ctrlPr>
+                <w:rPr>
+                  <w:rFonts w:ascii="Cambria Math" w:eastAsiaTheme="minorEastAsia" w:hAnsi="Cambria Math"/>
+                  <w:i/>
+                  <w:iCs/>
+                  <w:noProof/>
+                  <w:lang w:bidi="he-IL"/>
+                </w:rPr>
+              </m:ctrlPr>
+            </m:sSubPr>
+            <m:e>
+              <m:r>
+                <w:rPr>
+                  <w:rFonts w:ascii="Cambria Math" w:eastAsiaTheme="minorEastAsia" w:hAnsi="Cambria Math"/>
+                  <w:noProof/>
+                  <w:lang w:bidi="he-IL"/>
+                </w:rPr>
+                <m:t>λ</m:t>
+              </m:r>
+            </m:e>
+            <m:sub>
+              <m:r>
+                <w:rPr>
+                  <w:rFonts w:ascii="Cambria Math" w:eastAsiaTheme="minorEastAsia" w:hAnsi="Cambria Math"/>
+                  <w:noProof/>
+                  <w:lang w:bidi="he-IL"/>
+                </w:rPr>
+                <m:t>1</m:t>
+              </m:r>
+            </m:sub>
+          </m:sSub>
+          <m:r>
+            <w:rPr>
+              <w:rFonts w:ascii="Cambria Math" w:eastAsiaTheme="minorEastAsia" w:hAnsi="Cambria Math"/>
+              <w:noProof/>
+              <w:lang w:bidi="he-IL"/>
+            </w:rPr>
+            <m:t>=x+y-z=0</m:t>
+          </m:r>
+          <m:r>
+            <w:rPr>
+              <w:rFonts w:ascii="Cambria Math" w:eastAsiaTheme="minorEastAsia" w:hAnsi="Cambria Math"/>
+              <w:noProof/>
+              <w:lang w:bidi="he-IL"/>
+            </w:rPr>
+            <w:br/>
+          </m:r>
+        </m:oMath>
+        <m:oMath>
+          <m:r>
+            <w:rPr>
+              <w:rFonts w:ascii="Cambria Math" w:eastAsiaTheme="minorEastAsia" w:hAnsi="Cambria Math"/>
+              <w:noProof/>
+              <w:lang w:bidi="he-IL"/>
+            </w:rPr>
+            <m:t>∇</m:t>
+          </m:r>
+          <m:sSub>
+            <m:sSubPr>
+              <m:ctrlPr>
+                <w:rPr>
+                  <w:rFonts w:ascii="Cambria Math" w:eastAsiaTheme="minorEastAsia" w:hAnsi="Cambria Math"/>
+                  <w:i/>
+                  <w:iCs/>
+                  <w:noProof/>
+                  <w:lang w:bidi="he-IL"/>
+                </w:rPr>
+              </m:ctrlPr>
+            </m:sSubPr>
+            <m:e>
+              <m:r>
+                <w:rPr>
+                  <w:rFonts w:ascii="Cambria Math" w:eastAsiaTheme="minorEastAsia" w:hAnsi="Cambria Math"/>
+                  <w:noProof/>
+                  <w:lang w:bidi="he-IL"/>
+                </w:rPr>
+                <m:t>λ</m:t>
+              </m:r>
+            </m:e>
+            <m:sub>
+              <m:r>
+                <w:rPr>
+                  <w:rFonts w:ascii="Cambria Math" w:eastAsiaTheme="minorEastAsia" w:hAnsi="Cambria Math"/>
+                  <w:noProof/>
+                  <w:lang w:bidi="he-IL"/>
+                </w:rPr>
+                <m:t>2</m:t>
+              </m:r>
+            </m:sub>
+          </m:sSub>
+          <m:r>
+            <w:rPr>
+              <w:rFonts w:ascii="Cambria Math" w:eastAsiaTheme="minorEastAsia" w:hAnsi="Cambria Math"/>
+              <w:noProof/>
+              <w:lang w:bidi="he-IL"/>
+            </w:rPr>
+            <m:t>=</m:t>
+          </m:r>
+          <m:sSup>
+            <m:sSupPr>
+              <m:ctrlPr>
+                <w:rPr>
+                  <w:rFonts w:ascii="Cambria Math" w:eastAsiaTheme="minorEastAsia" w:hAnsi="Cambria Math"/>
+                  <w:i/>
+                  <w:iCs/>
+                  <w:noProof/>
+                  <w:lang w:bidi="he-IL"/>
+                </w:rPr>
+              </m:ctrlPr>
+            </m:sSupPr>
+            <m:e>
+              <m:r>
+                <w:rPr>
+                  <w:rFonts w:ascii="Cambria Math" w:eastAsiaTheme="minorEastAsia" w:hAnsi="Cambria Math"/>
+                  <w:noProof/>
+                  <w:lang w:bidi="he-IL"/>
+                </w:rPr>
+                <m:t>x</m:t>
+              </m:r>
+            </m:e>
+            <m:sup>
+              <m:r>
+                <w:rPr>
+                  <w:rFonts w:ascii="Cambria Math" w:eastAsiaTheme="minorEastAsia" w:hAnsi="Cambria Math"/>
+                  <w:noProof/>
+                  <w:lang w:bidi="he-IL"/>
+                </w:rPr>
+                <m:t>2</m:t>
+              </m:r>
+            </m:sup>
+          </m:sSup>
+          <m:r>
+            <w:rPr>
+              <w:rFonts w:ascii="Cambria Math" w:eastAsiaTheme="minorEastAsia" w:hAnsi="Cambria Math"/>
+              <w:noProof/>
+              <w:lang w:bidi="he-IL"/>
+            </w:rPr>
+            <m:t>+2</m:t>
+          </m:r>
+          <m:sSup>
+            <m:sSupPr>
+              <m:ctrlPr>
+                <w:rPr>
+                  <w:rFonts w:ascii="Cambria Math" w:eastAsiaTheme="minorEastAsia" w:hAnsi="Cambria Math"/>
+                  <w:i/>
+                  <w:iCs/>
+                  <w:noProof/>
+                  <w:lang w:bidi="he-IL"/>
+                </w:rPr>
+              </m:ctrlPr>
+            </m:sSupPr>
+            <m:e>
+              <m:r>
+                <w:rPr>
+                  <w:rFonts w:ascii="Cambria Math" w:eastAsiaTheme="minorEastAsia" w:hAnsi="Cambria Math"/>
+                  <w:noProof/>
+                  <w:lang w:bidi="he-IL"/>
+                </w:rPr>
+                <m:t>z</m:t>
+              </m:r>
+            </m:e>
+            <m:sup>
+              <m:r>
+                <w:rPr>
+                  <w:rFonts w:ascii="Cambria Math" w:eastAsiaTheme="minorEastAsia" w:hAnsi="Cambria Math"/>
+                  <w:noProof/>
+                  <w:lang w:bidi="he-IL"/>
+                </w:rPr>
+                <m:t>2</m:t>
+              </m:r>
+            </m:sup>
+          </m:sSup>
+          <m:r>
+            <w:rPr>
+              <w:rFonts w:ascii="Cambria Math" w:eastAsiaTheme="minorEastAsia" w:hAnsi="Cambria Math"/>
+              <w:noProof/>
+              <w:lang w:bidi="he-IL"/>
+            </w:rPr>
+            <m:t>-1=0</m:t>
+          </m:r>
+          <m:r>
+            <w:rPr>
+              <w:rFonts w:ascii="Cambria Math" w:eastAsiaTheme="minorEastAsia" w:hAnsi="Cambria Math"/>
+              <w:noProof/>
+              <w:lang w:bidi="he-IL"/>
+            </w:rPr>
+            <w:br/>
+          </m:r>
+        </m:oMath>
+        <m:oMath>
+          <m:r>
+            <w:rPr>
+              <w:rFonts w:ascii="Cambria Math" w:eastAsiaTheme="minorEastAsia" w:hAnsi="Cambria Math"/>
+              <w:noProof/>
+              <w:lang w:bidi="he-IL"/>
+            </w:rPr>
+            <w:br/>
+          </m:r>
+        </m:oMath>
+        <m:oMath>
+          <m:sSub>
+            <m:sSubPr>
+              <m:ctrlPr>
+                <w:rPr>
+                  <w:rFonts w:ascii="Cambria Math" w:eastAsiaTheme="minorEastAsia" w:hAnsi="Cambria Math"/>
+                  <w:i/>
+                  <w:iCs/>
+                  <w:noProof/>
+                  <w:lang w:bidi="he-IL"/>
+                </w:rPr>
+              </m:ctrlPr>
+            </m:sSubPr>
+            <m:e>
+              <m:r>
+                <w:rPr>
+                  <w:rFonts w:ascii="Cambria Math" w:eastAsiaTheme="minorEastAsia" w:hAnsi="Cambria Math"/>
+                  <w:noProof/>
+                  <w:lang w:bidi="he-IL"/>
+                </w:rPr>
+                <m:t>λ</m:t>
+              </m:r>
+            </m:e>
+            <m:sub>
+              <m:r>
+                <w:rPr>
+                  <w:rFonts w:ascii="Cambria Math" w:eastAsiaTheme="minorEastAsia" w:hAnsi="Cambria Math"/>
+                  <w:noProof/>
+                  <w:lang w:bidi="he-IL"/>
+                </w:rPr>
+                <m:t>1</m:t>
+              </m:r>
+            </m:sub>
+          </m:sSub>
+          <m:r>
+            <w:rPr>
+              <w:rFonts w:ascii="Cambria Math" w:eastAsiaTheme="minorEastAsia" w:hAnsi="Cambria Math"/>
+              <w:noProof/>
+              <w:lang w:bidi="he-IL"/>
+            </w:rPr>
+            <m:t>=-1</m:t>
+          </m:r>
+          <m:r>
+            <w:rPr>
+              <w:rFonts w:ascii="Cambria Math" w:eastAsiaTheme="minorEastAsia" w:hAnsi="Cambria Math"/>
+              <w:noProof/>
+              <w:lang w:bidi="he-IL"/>
+            </w:rPr>
+            <w:br/>
+          </m:r>
+        </m:oMath>
+        <m:oMath>
+          <m:r>
+            <w:rPr>
+              <w:rFonts w:ascii="Cambria Math" w:eastAsiaTheme="minorEastAsia" w:hAnsi="Cambria Math"/>
+              <w:noProof/>
+              <w:lang w:bidi="he-IL"/>
+            </w:rPr>
+            <m:t>3—</m:t>
+          </m:r>
+          <m:d>
+            <m:dPr>
+              <m:ctrlPr>
+                <w:rPr>
+                  <w:rFonts w:ascii="Cambria Math" w:eastAsiaTheme="minorEastAsia" w:hAnsi="Cambria Math"/>
+                  <w:i/>
+                  <w:iCs/>
+                  <w:noProof/>
+                  <w:lang w:bidi="he-IL"/>
+                </w:rPr>
+              </m:ctrlPr>
+            </m:dPr>
+            <m:e>
+              <m:r>
+                <w:rPr>
+                  <w:rFonts w:ascii="Cambria Math" w:eastAsiaTheme="minorEastAsia" w:hAnsi="Cambria Math"/>
+                  <w:noProof/>
+                  <w:lang w:bidi="he-IL"/>
+                </w:rPr>
+                <m:t>-1</m:t>
+              </m:r>
+            </m:e>
+          </m:d>
+          <m:r>
+            <w:rPr>
+              <w:rFonts w:ascii="Cambria Math" w:eastAsiaTheme="minorEastAsia" w:hAnsi="Cambria Math"/>
+              <w:noProof/>
+              <w:lang w:bidi="he-IL"/>
+            </w:rPr>
+            <m:t>-2</m:t>
+          </m:r>
+          <m:sSub>
+            <m:sSubPr>
+              <m:ctrlPr>
+                <w:rPr>
+                  <w:rFonts w:ascii="Cambria Math" w:eastAsiaTheme="minorEastAsia" w:hAnsi="Cambria Math"/>
+                  <w:i/>
+                  <w:iCs/>
+                  <w:noProof/>
+                  <w:lang w:bidi="he-IL"/>
+                </w:rPr>
+              </m:ctrlPr>
+            </m:sSubPr>
+            <m:e>
+              <m:r>
+                <w:rPr>
+                  <w:rFonts w:ascii="Cambria Math" w:eastAsiaTheme="minorEastAsia" w:hAnsi="Cambria Math"/>
+                  <w:noProof/>
+                  <w:lang w:bidi="he-IL"/>
+                </w:rPr>
+                <m:t>λ</m:t>
+              </m:r>
+            </m:e>
+            <m:sub>
+              <m:r>
+                <w:rPr>
+                  <w:rFonts w:ascii="Cambria Math" w:eastAsiaTheme="minorEastAsia" w:hAnsi="Cambria Math"/>
+                  <w:noProof/>
+                  <w:lang w:bidi="he-IL"/>
+                </w:rPr>
+                <m:t>2</m:t>
+              </m:r>
+            </m:sub>
+          </m:sSub>
+          <m:r>
+            <w:rPr>
+              <w:rFonts w:ascii="Cambria Math" w:eastAsiaTheme="minorEastAsia" w:hAnsi="Cambria Math"/>
+              <w:noProof/>
+              <w:lang w:bidi="he-IL"/>
+            </w:rPr>
+            <m:t>x=0→x=</m:t>
+          </m:r>
+          <m:f>
+            <m:fPr>
+              <m:ctrlPr>
+                <w:rPr>
+                  <w:rFonts w:ascii="Cambria Math" w:eastAsiaTheme="minorEastAsia" w:hAnsi="Cambria Math"/>
+                  <w:i/>
+                  <w:iCs/>
+                  <w:noProof/>
+                  <w:lang w:bidi="he-IL"/>
+                </w:rPr>
+              </m:ctrlPr>
+            </m:fPr>
+            <m:num>
+              <m:r>
+                <w:rPr>
+                  <w:rFonts w:ascii="Cambria Math" w:eastAsiaTheme="minorEastAsia" w:hAnsi="Cambria Math"/>
+                  <w:noProof/>
+                  <w:lang w:bidi="he-IL"/>
+                </w:rPr>
+                <m:t>2</m:t>
+              </m:r>
+            </m:num>
+            <m:den>
+              <m:sSub>
+                <m:sSubPr>
+                  <m:ctrlPr>
+                    <w:rPr>
+                      <w:rFonts w:ascii="Cambria Math" w:eastAsiaTheme="minorEastAsia" w:hAnsi="Cambria Math"/>
+                      <w:i/>
+                      <w:iCs/>
+                      <w:noProof/>
+                      <w:lang w:bidi="he-IL"/>
+                    </w:rPr>
+                  </m:ctrlPr>
+                </m:sSubPr>
+                <m:e>
+                  <m:r>
+                    <w:rPr>
+                      <w:rFonts w:ascii="Cambria Math" w:eastAsiaTheme="minorEastAsia" w:hAnsi="Cambria Math"/>
+                      <w:noProof/>
+                      <w:lang w:bidi="he-IL"/>
+                    </w:rPr>
+                    <m:t>λ</m:t>
+                  </m:r>
+                </m:e>
+                <m:sub>
+                  <m:r>
+                    <w:rPr>
+                      <w:rFonts w:ascii="Cambria Math" w:eastAsiaTheme="minorEastAsia" w:hAnsi="Cambria Math"/>
+                      <w:noProof/>
+                      <w:lang w:bidi="he-IL"/>
+                    </w:rPr>
+                    <m:t>2</m:t>
+                  </m:r>
+                </m:sub>
+              </m:sSub>
+            </m:den>
+          </m:f>
+          <m:r>
+            <w:rPr>
+              <w:rFonts w:ascii="Cambria Math" w:eastAsiaTheme="minorEastAsia" w:hAnsi="Cambria Math"/>
+              <w:noProof/>
+              <w:lang w:bidi="he-IL"/>
+            </w:rPr>
+            <w:br/>
+          </m:r>
+        </m:oMath>
+        <m:oMath>
+          <m:r>
+            <w:rPr>
+              <w:rFonts w:ascii="Cambria Math" w:eastAsiaTheme="minorEastAsia" w:hAnsi="Cambria Math"/>
+              <w:noProof/>
+              <w:lang w:bidi="he-IL"/>
+            </w:rPr>
+            <m:t>-3</m:t>
+          </m:r>
+          <m:r>
+            <w:rPr>
+              <w:rFonts w:ascii="Cambria Math" w:eastAsiaTheme="minorEastAsia" w:hAnsi="Cambria Math"/>
+              <w:noProof/>
+              <w:lang w:bidi="he-IL"/>
+            </w:rPr>
+            <m:t>+</m:t>
+          </m:r>
+          <m:d>
+            <m:dPr>
+              <m:ctrlPr>
+                <w:rPr>
+                  <w:rFonts w:ascii="Cambria Math" w:eastAsiaTheme="minorEastAsia" w:hAnsi="Cambria Math"/>
+                  <w:i/>
+                  <w:iCs/>
+                  <w:noProof/>
+                  <w:lang w:bidi="he-IL"/>
+                </w:rPr>
+              </m:ctrlPr>
+            </m:dPr>
+            <m:e>
+              <m:r>
+                <w:rPr>
+                  <w:rFonts w:ascii="Cambria Math" w:eastAsiaTheme="minorEastAsia" w:hAnsi="Cambria Math"/>
+                  <w:noProof/>
+                  <w:lang w:bidi="he-IL"/>
+                </w:rPr>
+                <m:t>-1</m:t>
+              </m:r>
+            </m:e>
+          </m:d>
+          <m:r>
+            <w:rPr>
+              <w:rFonts w:ascii="Cambria Math" w:eastAsiaTheme="minorEastAsia" w:hAnsi="Cambria Math"/>
+              <w:noProof/>
+              <w:lang w:bidi="he-IL"/>
+            </w:rPr>
+            <m:t>-</m:t>
+          </m:r>
+          <m:r>
+            <w:rPr>
+              <w:rFonts w:ascii="Cambria Math" w:eastAsiaTheme="minorEastAsia" w:hAnsi="Cambria Math"/>
+              <w:noProof/>
+              <w:lang w:bidi="he-IL"/>
+            </w:rPr>
+            <m:t>4</m:t>
+          </m:r>
+          <m:sSub>
+            <m:sSubPr>
+              <m:ctrlPr>
+                <w:rPr>
+                  <w:rFonts w:ascii="Cambria Math" w:eastAsiaTheme="minorEastAsia" w:hAnsi="Cambria Math"/>
+                  <w:i/>
+                  <w:iCs/>
+                  <w:noProof/>
+                  <w:lang w:bidi="he-IL"/>
+                </w:rPr>
+              </m:ctrlPr>
+            </m:sSubPr>
+            <m:e>
+              <m:r>
+                <w:rPr>
+                  <w:rFonts w:ascii="Cambria Math" w:eastAsiaTheme="minorEastAsia" w:hAnsi="Cambria Math"/>
+                  <w:noProof/>
+                  <w:lang w:bidi="he-IL"/>
+                </w:rPr>
+                <m:t>λ</m:t>
+              </m:r>
+            </m:e>
+            <m:sub>
+              <m:r>
+                <w:rPr>
+                  <w:rFonts w:ascii="Cambria Math" w:eastAsiaTheme="minorEastAsia" w:hAnsi="Cambria Math"/>
+                  <w:noProof/>
+                  <w:lang w:bidi="he-IL"/>
+                </w:rPr>
+                <m:t>2</m:t>
+              </m:r>
+            </m:sub>
+          </m:sSub>
+          <m:r>
+            <w:rPr>
+              <w:rFonts w:ascii="Cambria Math" w:eastAsiaTheme="minorEastAsia" w:hAnsi="Cambria Math"/>
+              <w:noProof/>
+              <w:lang w:bidi="he-IL"/>
+            </w:rPr>
+            <m:t>z</m:t>
+          </m:r>
+          <m:r>
+            <w:rPr>
+              <w:rFonts w:ascii="Cambria Math" w:eastAsiaTheme="minorEastAsia" w:hAnsi="Cambria Math"/>
+              <w:noProof/>
+              <w:lang w:bidi="he-IL"/>
+            </w:rPr>
+            <m:t>=0</m:t>
+          </m:r>
+          <m:r>
+            <w:rPr>
+              <w:rFonts w:ascii="Cambria Math" w:eastAsiaTheme="minorEastAsia" w:hAnsi="Cambria Math"/>
+              <w:noProof/>
+              <w:lang w:bidi="he-IL"/>
+            </w:rPr>
+            <m:t>→z=-</m:t>
+          </m:r>
+          <m:f>
+            <m:fPr>
+              <m:ctrlPr>
+                <w:rPr>
+                  <w:rFonts w:ascii="Cambria Math" w:eastAsiaTheme="minorEastAsia" w:hAnsi="Cambria Math"/>
+                  <w:i/>
+                  <w:iCs/>
+                  <w:noProof/>
+                  <w:lang w:bidi="he-IL"/>
+                </w:rPr>
+              </m:ctrlPr>
+            </m:fPr>
+            <m:num>
+              <m:r>
+                <w:rPr>
+                  <w:rFonts w:ascii="Cambria Math" w:eastAsiaTheme="minorEastAsia" w:hAnsi="Cambria Math"/>
+                  <w:noProof/>
+                  <w:lang w:bidi="he-IL"/>
+                </w:rPr>
+                <m:t>1</m:t>
+              </m:r>
+            </m:num>
+            <m:den>
+              <m:sSub>
+                <m:sSubPr>
+                  <m:ctrlPr>
+                    <w:rPr>
+                      <w:rFonts w:ascii="Cambria Math" w:eastAsiaTheme="minorEastAsia" w:hAnsi="Cambria Math"/>
+                      <w:i/>
+                      <w:iCs/>
+                      <w:noProof/>
+                      <w:lang w:bidi="he-IL"/>
+                    </w:rPr>
+                  </m:ctrlPr>
+                </m:sSubPr>
+                <m:e>
+                  <m:r>
+                    <w:rPr>
+                      <w:rFonts w:ascii="Cambria Math" w:eastAsiaTheme="minorEastAsia" w:hAnsi="Cambria Math"/>
+                      <w:noProof/>
+                      <w:lang w:bidi="he-IL"/>
+                    </w:rPr>
+                    <m:t>λ</m:t>
+                  </m:r>
+                </m:e>
+                <m:sub>
+                  <m:r>
+                    <w:rPr>
+                      <w:rFonts w:ascii="Cambria Math" w:eastAsiaTheme="minorEastAsia" w:hAnsi="Cambria Math"/>
+                      <w:noProof/>
+                      <w:lang w:bidi="he-IL"/>
+                    </w:rPr>
+                    <m:t>2</m:t>
+                  </m:r>
+                </m:sub>
+              </m:sSub>
+            </m:den>
+          </m:f>
+          <m:r>
+            <w:rPr>
+              <w:rFonts w:ascii="Cambria Math" w:eastAsiaTheme="minorEastAsia" w:hAnsi="Cambria Math"/>
+              <w:noProof/>
+              <w:lang w:bidi="he-IL"/>
+            </w:rPr>
+            <w:br/>
+          </m:r>
+        </m:oMath>
+        <m:oMath>
+          <m:sSup>
+            <m:sSupPr>
+              <m:ctrlPr>
+                <w:rPr>
+                  <w:rFonts w:ascii="Cambria Math" w:eastAsiaTheme="minorEastAsia" w:hAnsi="Cambria Math"/>
+                  <w:i/>
+                  <w:iCs/>
+                  <w:noProof/>
+                  <w:lang w:bidi="he-IL"/>
+                </w:rPr>
+              </m:ctrlPr>
+            </m:sSupPr>
+            <m:e>
+              <m:d>
+                <m:dPr>
+                  <m:ctrlPr>
+                    <w:rPr>
+                      <w:rFonts w:ascii="Cambria Math" w:eastAsiaTheme="minorEastAsia" w:hAnsi="Cambria Math"/>
+                      <w:i/>
+                      <w:iCs/>
+                      <w:noProof/>
+                      <w:lang w:bidi="he-IL"/>
+                    </w:rPr>
+                  </m:ctrlPr>
+                </m:dPr>
+                <m:e>
+                  <m:f>
+                    <m:fPr>
+                      <m:ctrlPr>
+                        <w:rPr>
+                          <w:rFonts w:ascii="Cambria Math" w:eastAsiaTheme="minorEastAsia" w:hAnsi="Cambria Math"/>
+                          <w:i/>
+                          <w:iCs/>
+                          <w:noProof/>
+                          <w:lang w:bidi="he-IL"/>
+                        </w:rPr>
+                      </m:ctrlPr>
+                    </m:fPr>
+                    <m:num>
+                      <m:r>
+                        <w:rPr>
+                          <w:rFonts w:ascii="Cambria Math" w:eastAsiaTheme="minorEastAsia" w:hAnsi="Cambria Math"/>
+                          <w:noProof/>
+                          <w:lang w:bidi="he-IL"/>
+                        </w:rPr>
+                        <m:t>2</m:t>
+                      </m:r>
+                    </m:num>
+                    <m:den>
+                      <m:sSub>
+                        <m:sSubPr>
+                          <m:ctrlPr>
+                            <w:rPr>
+                              <w:rFonts w:ascii="Cambria Math" w:eastAsiaTheme="minorEastAsia" w:hAnsi="Cambria Math"/>
+                              <w:i/>
+                              <w:iCs/>
+                              <w:noProof/>
+                              <w:lang w:bidi="he-IL"/>
+                            </w:rPr>
+                          </m:ctrlPr>
+                        </m:sSubPr>
+                        <m:e>
+                          <m:r>
+                            <w:rPr>
+                              <w:rFonts w:ascii="Cambria Math" w:eastAsiaTheme="minorEastAsia" w:hAnsi="Cambria Math"/>
+                              <w:noProof/>
+                              <w:lang w:bidi="he-IL"/>
+                            </w:rPr>
+                            <m:t>λ</m:t>
+                          </m:r>
+                        </m:e>
+                        <m:sub>
+                          <m:r>
+                            <w:rPr>
+                              <w:rFonts w:ascii="Cambria Math" w:eastAsiaTheme="minorEastAsia" w:hAnsi="Cambria Math"/>
+                              <w:noProof/>
+                              <w:lang w:bidi="he-IL"/>
+                            </w:rPr>
+                            <m:t>2</m:t>
+                          </m:r>
+                        </m:sub>
+                      </m:sSub>
+                    </m:den>
+                  </m:f>
+                </m:e>
+              </m:d>
+            </m:e>
+            <m:sup>
+              <m:r>
+                <w:rPr>
+                  <w:rFonts w:ascii="Cambria Math" w:eastAsiaTheme="minorEastAsia" w:hAnsi="Cambria Math"/>
+                  <w:noProof/>
+                  <w:lang w:bidi="he-IL"/>
+                </w:rPr>
+                <m:t>2</m:t>
+              </m:r>
+            </m:sup>
+          </m:sSup>
+          <m:r>
+            <w:rPr>
+              <w:rFonts w:ascii="Cambria Math" w:eastAsiaTheme="minorEastAsia" w:hAnsi="Cambria Math"/>
+              <w:noProof/>
+              <w:lang w:bidi="he-IL"/>
+            </w:rPr>
+            <m:t>+2</m:t>
+          </m:r>
+          <m:sSup>
+            <m:sSupPr>
+              <m:ctrlPr>
+                <w:rPr>
+                  <w:rFonts w:ascii="Cambria Math" w:eastAsiaTheme="minorEastAsia" w:hAnsi="Cambria Math"/>
+                  <w:i/>
+                  <w:iCs/>
+                  <w:noProof/>
+                  <w:lang w:bidi="he-IL"/>
+                </w:rPr>
+              </m:ctrlPr>
+            </m:sSupPr>
+            <m:e>
+              <m:d>
+                <m:dPr>
+                  <m:ctrlPr>
+                    <w:rPr>
+                      <w:rFonts w:ascii="Cambria Math" w:eastAsiaTheme="minorEastAsia" w:hAnsi="Cambria Math"/>
+                      <w:i/>
+                      <w:iCs/>
+                      <w:noProof/>
+                      <w:lang w:bidi="he-IL"/>
+                    </w:rPr>
+                  </m:ctrlPr>
+                </m:dPr>
+                <m:e>
+                  <m:r>
+                    <w:rPr>
+                      <w:rFonts w:ascii="Cambria Math" w:eastAsiaTheme="minorEastAsia" w:hAnsi="Cambria Math"/>
+                      <w:noProof/>
+                      <w:lang w:bidi="he-IL"/>
+                    </w:rPr>
+                    <m:t>-</m:t>
+                  </m:r>
+                  <m:f>
+                    <m:fPr>
+                      <m:ctrlPr>
+                        <w:rPr>
+                          <w:rFonts w:ascii="Cambria Math" w:eastAsiaTheme="minorEastAsia" w:hAnsi="Cambria Math"/>
+                          <w:i/>
+                          <w:iCs/>
+                          <w:noProof/>
+                          <w:lang w:bidi="he-IL"/>
+                        </w:rPr>
+                      </m:ctrlPr>
+                    </m:fPr>
+                    <m:num>
+                      <m:r>
+                        <w:rPr>
+                          <w:rFonts w:ascii="Cambria Math" w:eastAsiaTheme="minorEastAsia" w:hAnsi="Cambria Math"/>
+                          <w:noProof/>
+                          <w:lang w:bidi="he-IL"/>
+                        </w:rPr>
+                        <m:t>1</m:t>
+                      </m:r>
+                    </m:num>
+                    <m:den>
+                      <m:sSub>
+                        <m:sSubPr>
+                          <m:ctrlPr>
+                            <w:rPr>
+                              <w:rFonts w:ascii="Cambria Math" w:eastAsiaTheme="minorEastAsia" w:hAnsi="Cambria Math"/>
+                              <w:i/>
+                              <w:iCs/>
+                              <w:noProof/>
+                              <w:lang w:bidi="he-IL"/>
+                            </w:rPr>
+                          </m:ctrlPr>
+                        </m:sSubPr>
+                        <m:e>
+                          <m:r>
+                            <w:rPr>
+                              <w:rFonts w:ascii="Cambria Math" w:eastAsiaTheme="minorEastAsia" w:hAnsi="Cambria Math"/>
+                              <w:noProof/>
+                              <w:lang w:bidi="he-IL"/>
+                            </w:rPr>
+                            <m:t>λ</m:t>
+                          </m:r>
+                        </m:e>
+                        <m:sub>
+                          <m:r>
+                            <w:rPr>
+                              <w:rFonts w:ascii="Cambria Math" w:eastAsiaTheme="minorEastAsia" w:hAnsi="Cambria Math"/>
+                              <w:noProof/>
+                              <w:lang w:bidi="he-IL"/>
+                            </w:rPr>
+                            <m:t>2</m:t>
+                          </m:r>
+                        </m:sub>
+                      </m:sSub>
+                    </m:den>
+                  </m:f>
+                </m:e>
+              </m:d>
+            </m:e>
+            <m:sup>
+              <m:r>
+                <w:rPr>
+                  <w:rFonts w:ascii="Cambria Math" w:eastAsiaTheme="minorEastAsia" w:hAnsi="Cambria Math"/>
+                  <w:noProof/>
+                  <w:lang w:bidi="he-IL"/>
+                </w:rPr>
+                <m:t>2</m:t>
+              </m:r>
+            </m:sup>
+          </m:sSup>
+          <m:r>
+            <w:rPr>
+              <w:rFonts w:ascii="Cambria Math" w:eastAsiaTheme="minorEastAsia" w:hAnsi="Cambria Math"/>
+              <w:noProof/>
+              <w:lang w:bidi="he-IL"/>
+            </w:rPr>
+            <m:t>-1=0→</m:t>
+          </m:r>
+          <m:f>
+            <m:fPr>
+              <m:ctrlPr>
+                <w:rPr>
+                  <w:rFonts w:ascii="Cambria Math" w:eastAsiaTheme="minorEastAsia" w:hAnsi="Cambria Math"/>
+                  <w:i/>
+                  <w:iCs/>
+                  <w:noProof/>
+                  <w:lang w:bidi="he-IL"/>
+                </w:rPr>
+              </m:ctrlPr>
+            </m:fPr>
+            <m:num>
+              <m:r>
+                <w:rPr>
+                  <w:rFonts w:ascii="Cambria Math" w:eastAsiaTheme="minorEastAsia" w:hAnsi="Cambria Math"/>
+                  <w:noProof/>
+                  <w:lang w:bidi="he-IL"/>
+                </w:rPr>
+                <m:t>6</m:t>
+              </m:r>
+            </m:num>
+            <m:den>
+              <m:sSubSup>
+                <m:sSubSupPr>
+                  <m:ctrlPr>
+                    <w:rPr>
+                      <w:rFonts w:ascii="Cambria Math" w:eastAsiaTheme="minorEastAsia" w:hAnsi="Cambria Math"/>
+                      <w:i/>
+                      <w:iCs/>
+                      <w:noProof/>
+                      <w:lang w:bidi="he-IL"/>
+                    </w:rPr>
+                  </m:ctrlPr>
+                </m:sSubSupPr>
+                <m:e>
+                  <m:r>
+                    <w:rPr>
+                      <w:rFonts w:ascii="Cambria Math" w:eastAsiaTheme="minorEastAsia" w:hAnsi="Cambria Math"/>
+                      <w:noProof/>
+                      <w:lang w:bidi="he-IL"/>
+                    </w:rPr>
+                    <m:t>λ</m:t>
+                  </m:r>
+                </m:e>
+                <m:sub>
+                  <m:r>
+                    <w:rPr>
+                      <w:rFonts w:ascii="Cambria Math" w:eastAsiaTheme="minorEastAsia" w:hAnsi="Cambria Math"/>
+                      <w:noProof/>
+                      <w:lang w:bidi="he-IL"/>
+                    </w:rPr>
+                    <m:t>2</m:t>
+                  </m:r>
+                </m:sub>
+                <m:sup>
+                  <m:r>
+                    <w:rPr>
+                      <w:rFonts w:ascii="Cambria Math" w:eastAsiaTheme="minorEastAsia" w:hAnsi="Cambria Math"/>
+                      <w:noProof/>
+                      <w:lang w:bidi="he-IL"/>
+                    </w:rPr>
+                    <m:t>2</m:t>
+                  </m:r>
+                </m:sup>
+              </m:sSubSup>
+            </m:den>
+          </m:f>
+          <m:r>
+            <w:rPr>
+              <w:rFonts w:ascii="Cambria Math" w:eastAsiaTheme="minorEastAsia" w:hAnsi="Cambria Math"/>
+              <w:noProof/>
+              <w:lang w:bidi="he-IL"/>
+            </w:rPr>
+            <m:t xml:space="preserve">=6→ </m:t>
+          </m:r>
+          <m:sSub>
+            <m:sSubPr>
+              <m:ctrlPr>
+                <w:rPr>
+                  <w:rFonts w:ascii="Cambria Math" w:eastAsiaTheme="minorEastAsia" w:hAnsi="Cambria Math"/>
+                  <w:i/>
+                  <w:iCs/>
+                  <w:noProof/>
+                  <w:lang w:bidi="he-IL"/>
+                </w:rPr>
+              </m:ctrlPr>
+            </m:sSubPr>
+            <m:e>
+              <m:r>
+                <w:rPr>
+                  <w:rFonts w:ascii="Cambria Math" w:eastAsiaTheme="minorEastAsia" w:hAnsi="Cambria Math"/>
+                  <w:noProof/>
+                  <w:lang w:bidi="he-IL"/>
+                </w:rPr>
+                <m:t>λ</m:t>
+              </m:r>
+            </m:e>
+            <m:sub>
+              <m:r>
+                <w:rPr>
+                  <w:rFonts w:ascii="Cambria Math" w:eastAsiaTheme="minorEastAsia" w:hAnsi="Cambria Math"/>
+                  <w:noProof/>
+                  <w:lang w:bidi="he-IL"/>
+                </w:rPr>
+                <m:t>2</m:t>
+              </m:r>
+            </m:sub>
+          </m:sSub>
+          <m:r>
+            <w:rPr>
+              <w:rFonts w:ascii="Cambria Math" w:eastAsiaTheme="minorEastAsia" w:hAnsi="Cambria Math"/>
+              <w:noProof/>
+              <w:lang w:bidi="he-IL"/>
+            </w:rPr>
+            <m:t>=±</m:t>
+          </m:r>
+          <m:rad>
+            <m:radPr>
+              <m:degHide m:val="1"/>
+              <m:ctrlPr>
+                <w:rPr>
+                  <w:rFonts w:ascii="Cambria Math" w:eastAsiaTheme="minorEastAsia" w:hAnsi="Cambria Math"/>
+                  <w:i/>
+                  <w:iCs/>
+                  <w:noProof/>
+                  <w:lang w:bidi="he-IL"/>
+                </w:rPr>
+              </m:ctrlPr>
+            </m:radPr>
+            <m:deg/>
+            <m:e>
+              <m:r>
+                <w:rPr>
+                  <w:rFonts w:ascii="Cambria Math" w:eastAsiaTheme="minorEastAsia" w:hAnsi="Cambria Math"/>
+                  <w:noProof/>
+                  <w:lang w:bidi="he-IL"/>
+                </w:rPr>
+                <m:t>6</m:t>
+              </m:r>
+            </m:e>
+          </m:rad>
+          <m:r>
+            <w:rPr>
+              <w:rFonts w:ascii="Cambria Math" w:eastAsiaTheme="minorEastAsia" w:hAnsi="Cambria Math"/>
+              <w:noProof/>
+              <w:lang w:bidi="he-IL"/>
+            </w:rPr>
+            <w:br/>
+          </m:r>
+        </m:oMath>
+        <m:oMath>
+          <m:r>
+            <w:rPr>
+              <w:rFonts w:ascii="Cambria Math" w:eastAsiaTheme="minorEastAsia" w:hAnsi="Cambria Math"/>
+              <w:noProof/>
+              <w:lang w:bidi="he-IL"/>
+            </w:rPr>
+            <m:t>y=z</m:t>
+          </m:r>
+          <m:r>
+            <w:rPr>
+              <w:rFonts w:ascii="Cambria Math" w:eastAsiaTheme="minorEastAsia" w:hAnsi="Cambria Math"/>
+              <w:noProof/>
+              <w:lang w:bidi="he-IL"/>
+            </w:rPr>
+            <m:t>-x→ -</m:t>
+          </m:r>
+          <m:f>
+            <m:fPr>
+              <m:ctrlPr>
+                <w:rPr>
+                  <w:rFonts w:ascii="Cambria Math" w:eastAsiaTheme="minorEastAsia" w:hAnsi="Cambria Math"/>
+                  <w:i/>
+                  <w:iCs/>
+                  <w:noProof/>
+                  <w:lang w:bidi="he-IL"/>
+                </w:rPr>
+              </m:ctrlPr>
+            </m:fPr>
+            <m:num>
+              <m:r>
+                <w:rPr>
+                  <w:rFonts w:ascii="Cambria Math" w:eastAsiaTheme="minorEastAsia" w:hAnsi="Cambria Math"/>
+                  <w:noProof/>
+                  <w:lang w:bidi="he-IL"/>
+                </w:rPr>
+                <m:t>1</m:t>
+              </m:r>
+            </m:num>
+            <m:den>
+              <m:sSub>
+                <m:sSubPr>
+                  <m:ctrlPr>
+                    <w:rPr>
+                      <w:rFonts w:ascii="Cambria Math" w:eastAsiaTheme="minorEastAsia" w:hAnsi="Cambria Math"/>
+                      <w:i/>
+                      <w:iCs/>
+                      <w:noProof/>
+                      <w:lang w:bidi="he-IL"/>
+                    </w:rPr>
+                  </m:ctrlPr>
+                </m:sSubPr>
+                <m:e>
+                  <m:r>
+                    <w:rPr>
+                      <w:rFonts w:ascii="Cambria Math" w:eastAsiaTheme="minorEastAsia" w:hAnsi="Cambria Math"/>
+                      <w:noProof/>
+                      <w:lang w:bidi="he-IL"/>
+                    </w:rPr>
+                    <m:t>λ</m:t>
+                  </m:r>
+                </m:e>
+                <m:sub>
+                  <m:r>
+                    <w:rPr>
+                      <w:rFonts w:ascii="Cambria Math" w:eastAsiaTheme="minorEastAsia" w:hAnsi="Cambria Math"/>
+                      <w:noProof/>
+                      <w:lang w:bidi="he-IL"/>
+                    </w:rPr>
+                    <m:t>2</m:t>
+                  </m:r>
+                </m:sub>
+              </m:sSub>
+            </m:den>
+          </m:f>
+          <m:r>
+            <w:rPr>
+              <w:rFonts w:ascii="Cambria Math" w:eastAsiaTheme="minorEastAsia" w:hAnsi="Cambria Math"/>
+              <w:noProof/>
+              <w:lang w:bidi="he-IL"/>
+            </w:rPr>
+            <m:t>-</m:t>
+          </m:r>
+          <m:f>
+            <m:fPr>
+              <m:ctrlPr>
+                <w:rPr>
+                  <w:rFonts w:ascii="Cambria Math" w:eastAsiaTheme="minorEastAsia" w:hAnsi="Cambria Math"/>
+                  <w:i/>
+                  <w:iCs/>
+                  <w:noProof/>
+                  <w:lang w:bidi="he-IL"/>
+                </w:rPr>
+              </m:ctrlPr>
+            </m:fPr>
+            <m:num>
+              <m:r>
+                <w:rPr>
+                  <w:rFonts w:ascii="Cambria Math" w:eastAsiaTheme="minorEastAsia" w:hAnsi="Cambria Math"/>
+                  <w:noProof/>
+                  <w:lang w:bidi="he-IL"/>
+                </w:rPr>
+                <m:t>2</m:t>
+              </m:r>
+            </m:num>
+            <m:den>
+              <m:sSub>
+                <m:sSubPr>
+                  <m:ctrlPr>
+                    <w:rPr>
+                      <w:rFonts w:ascii="Cambria Math" w:eastAsiaTheme="minorEastAsia" w:hAnsi="Cambria Math"/>
+                      <w:i/>
+                      <w:iCs/>
+                      <w:noProof/>
+                      <w:lang w:bidi="he-IL"/>
+                    </w:rPr>
+                  </m:ctrlPr>
+                </m:sSubPr>
+                <m:e>
+                  <m:r>
+                    <w:rPr>
+                      <w:rFonts w:ascii="Cambria Math" w:eastAsiaTheme="minorEastAsia" w:hAnsi="Cambria Math"/>
+                      <w:noProof/>
+                      <w:lang w:bidi="he-IL"/>
+                    </w:rPr>
+                    <m:t>λ</m:t>
+                  </m:r>
+                </m:e>
+                <m:sub>
+                  <m:r>
+                    <w:rPr>
+                      <w:rFonts w:ascii="Cambria Math" w:eastAsiaTheme="minorEastAsia" w:hAnsi="Cambria Math"/>
+                      <w:noProof/>
+                      <w:lang w:bidi="he-IL"/>
+                    </w:rPr>
+                    <m:t>2</m:t>
+                  </m:r>
+                </m:sub>
+              </m:sSub>
+              <m:r>
+                <w:rPr>
+                  <w:rFonts w:ascii="Cambria Math" w:eastAsiaTheme="minorEastAsia" w:hAnsi="Cambria Math"/>
+                  <w:noProof/>
+                  <w:lang w:bidi="he-IL"/>
+                </w:rPr>
+                <m:t xml:space="preserve"> </m:t>
+              </m:r>
+            </m:den>
+          </m:f>
+          <m:r>
+            <w:rPr>
+              <w:rFonts w:ascii="Cambria Math" w:eastAsiaTheme="minorEastAsia" w:hAnsi="Cambria Math"/>
+              <w:noProof/>
+              <w:lang w:bidi="he-IL"/>
+            </w:rPr>
+            <m:t>=y→-</m:t>
+          </m:r>
+          <m:f>
+            <m:fPr>
+              <m:ctrlPr>
+                <w:rPr>
+                  <w:rFonts w:ascii="Cambria Math" w:eastAsiaTheme="minorEastAsia" w:hAnsi="Cambria Math"/>
+                  <w:i/>
+                  <w:iCs/>
+                  <w:noProof/>
+                  <w:lang w:bidi="he-IL"/>
+                </w:rPr>
+              </m:ctrlPr>
+            </m:fPr>
+            <m:num>
+              <m:r>
+                <w:rPr>
+                  <w:rFonts w:ascii="Cambria Math" w:eastAsiaTheme="minorEastAsia" w:hAnsi="Cambria Math"/>
+                  <w:noProof/>
+                  <w:lang w:bidi="he-IL"/>
+                </w:rPr>
+                <m:t>3</m:t>
+              </m:r>
+            </m:num>
+            <m:den>
+              <m:sSub>
+                <m:sSubPr>
+                  <m:ctrlPr>
+                    <w:rPr>
+                      <w:rFonts w:ascii="Cambria Math" w:eastAsiaTheme="minorEastAsia" w:hAnsi="Cambria Math"/>
+                      <w:i/>
+                      <w:iCs/>
+                      <w:noProof/>
+                      <w:lang w:bidi="he-IL"/>
+                    </w:rPr>
+                  </m:ctrlPr>
+                </m:sSubPr>
+                <m:e>
+                  <m:r>
+                    <w:rPr>
+                      <w:rFonts w:ascii="Cambria Math" w:eastAsiaTheme="minorEastAsia" w:hAnsi="Cambria Math"/>
+                      <w:noProof/>
+                      <w:lang w:bidi="he-IL"/>
+                    </w:rPr>
+                    <m:t>λ</m:t>
+                  </m:r>
+                </m:e>
+                <m:sub>
+                  <m:r>
+                    <w:rPr>
+                      <w:rFonts w:ascii="Cambria Math" w:eastAsiaTheme="minorEastAsia" w:hAnsi="Cambria Math"/>
+                      <w:noProof/>
+                      <w:lang w:bidi="he-IL"/>
+                    </w:rPr>
+                    <m:t>2</m:t>
+                  </m:r>
+                </m:sub>
+              </m:sSub>
+            </m:den>
+          </m:f>
+          <m:r>
+            <w:rPr>
+              <w:rFonts w:ascii="Cambria Math" w:eastAsiaTheme="minorEastAsia" w:hAnsi="Cambria Math"/>
+              <w:noProof/>
+              <w:lang w:bidi="he-IL"/>
+            </w:rPr>
+            <m:t>=±</m:t>
+          </m:r>
+          <m:f>
+            <m:fPr>
+              <m:ctrlPr>
+                <w:rPr>
+                  <w:rFonts w:ascii="Cambria Math" w:eastAsiaTheme="minorEastAsia" w:hAnsi="Cambria Math"/>
+                  <w:i/>
+                  <w:iCs/>
+                  <w:noProof/>
+                  <w:lang w:bidi="he-IL"/>
+                </w:rPr>
+              </m:ctrlPr>
+            </m:fPr>
+            <m:num>
+              <m:r>
+                <w:rPr>
+                  <w:rFonts w:ascii="Cambria Math" w:eastAsiaTheme="minorEastAsia" w:hAnsi="Cambria Math"/>
+                  <w:noProof/>
+                  <w:lang w:bidi="he-IL"/>
+                </w:rPr>
+                <m:t>1</m:t>
+              </m:r>
+            </m:num>
+            <m:den>
+              <m:rad>
+                <m:radPr>
+                  <m:degHide m:val="1"/>
+                  <m:ctrlPr>
+                    <w:rPr>
+                      <w:rFonts w:ascii="Cambria Math" w:eastAsiaTheme="minorEastAsia" w:hAnsi="Cambria Math"/>
+                      <w:i/>
+                      <w:iCs/>
+                      <w:noProof/>
+                      <w:lang w:bidi="he-IL"/>
+                    </w:rPr>
+                  </m:ctrlPr>
+                </m:radPr>
+                <m:deg/>
+                <m:e>
+                  <m:r>
+                    <w:rPr>
+                      <w:rFonts w:ascii="Cambria Math" w:eastAsiaTheme="minorEastAsia" w:hAnsi="Cambria Math"/>
+                      <w:noProof/>
+                      <w:lang w:bidi="he-IL"/>
+                    </w:rPr>
+                    <m:t>6</m:t>
+                  </m:r>
+                </m:e>
+              </m:rad>
+            </m:den>
+          </m:f>
+        </m:oMath>
+      </m:oMathPara>
+    </w:p>
+    <w:p>
+      <w:pPr>
+        <w:pStyle w:val="ListParagraph"/>
+        <w:jc w:val="center"/>
+        <w:rPr>
+          <w:rFonts w:ascii="Times" w:eastAsiaTheme="minorEastAsia" w:hAnsi="Times"/>
+          <w:iCs/>
+          <w:noProof/>
+          <w:lang w:bidi="he-IL"/>
+        </w:rPr>
+      </w:pPr>
+      <w:bookmarkStart w:id="14" w:name="_GoBack"/>
+      <w:bookmarkEnd w:id="14"/>
+      <m:oMathPara>
+        <m:oMath>
+          <m:r>
+            <w:rPr>
+              <w:rFonts w:ascii="Cambria Math" w:eastAsiaTheme="minorEastAsia" w:hAnsi="Cambria Math"/>
+              <w:noProof/>
+              <w:lang w:bidi="he-IL"/>
+            </w:rPr>
+            <w:lastRenderedPageBreak/>
+            <w:br/>
+          </m:r>
+        </m:oMath>
+        <m:oMath>
+          <m:r>
+            <w:rPr>
+              <w:rFonts w:ascii="Cambria Math" w:eastAsiaTheme="minorEastAsia" w:hAnsi="Cambria Math"/>
+              <w:noProof/>
+              <w:lang w:bidi="he-IL"/>
+            </w:rPr>
+            <w:br/>
+          </m:r>
+        </m:oMath>
+        <m:oMath>
+          <m:r>
+            <w:rPr>
+              <w:rFonts w:ascii="Cambria Math" w:eastAsiaTheme="minorEastAsia" w:hAnsi="Cambria Math"/>
+              <w:noProof/>
+              <w:lang w:bidi="he-IL"/>
+            </w:rPr>
+            <m:t>organize all variables:</m:t>
+          </m:r>
+          <m:r>
+            <w:rPr>
+              <w:rFonts w:ascii="Cambria Math" w:eastAsiaTheme="minorEastAsia" w:hAnsi="Cambria Math"/>
+              <w:noProof/>
+              <w:lang w:bidi="he-IL"/>
+            </w:rPr>
+            <w:br/>
+          </m:r>
+        </m:oMath>
+        <m:oMath>
+          <m:sSub>
+            <m:sSubPr>
+              <m:ctrlPr>
+                <w:rPr>
+                  <w:rFonts w:ascii="Cambria Math" w:eastAsiaTheme="minorEastAsia" w:hAnsi="Cambria Math"/>
+                  <w:i/>
+                  <w:iCs/>
+                  <w:noProof/>
+                  <w:lang w:bidi="he-IL"/>
+                </w:rPr>
+              </m:ctrlPr>
+            </m:sSubPr>
+            <m:e>
+              <m:r>
+                <w:rPr>
+                  <w:rFonts w:ascii="Cambria Math" w:eastAsiaTheme="minorEastAsia" w:hAnsi="Cambria Math"/>
+                  <w:noProof/>
+                  <w:lang w:bidi="he-IL"/>
+                </w:rPr>
+                <m:t>x</m:t>
+              </m:r>
+            </m:e>
+            <m:sub>
+              <m:r>
+                <w:rPr>
+                  <w:rFonts w:ascii="Cambria Math" w:eastAsiaTheme="minorEastAsia" w:hAnsi="Cambria Math"/>
+                  <w:noProof/>
+                  <w:lang w:bidi="he-IL"/>
+                </w:rPr>
+                <m:t>1,2</m:t>
+              </m:r>
+            </m:sub>
+          </m:sSub>
+          <m:r>
+            <w:rPr>
+              <w:rFonts w:ascii="Cambria Math" w:eastAsiaTheme="minorEastAsia" w:hAnsi="Cambria Math"/>
+              <w:noProof/>
+              <w:lang w:bidi="he-IL"/>
+            </w:rPr>
+            <m:t>=±</m:t>
+          </m:r>
+          <m:f>
+            <m:fPr>
+              <m:ctrlPr>
+                <w:rPr>
+                  <w:rFonts w:ascii="Cambria Math" w:eastAsiaTheme="minorEastAsia" w:hAnsi="Cambria Math"/>
+                  <w:i/>
+                  <w:iCs/>
+                  <w:noProof/>
+                  <w:lang w:bidi="he-IL"/>
+                </w:rPr>
+              </m:ctrlPr>
+            </m:fPr>
+            <m:num>
+              <m:r>
+                <w:rPr>
+                  <w:rFonts w:ascii="Cambria Math" w:eastAsiaTheme="minorEastAsia" w:hAnsi="Cambria Math"/>
+                  <w:noProof/>
+                  <w:lang w:bidi="he-IL"/>
+                </w:rPr>
+                <m:t>2</m:t>
+              </m:r>
+            </m:num>
+            <m:den>
+              <w:bookmarkStart w:id="15" w:name="OLE_LINK11"/>
+              <w:bookmarkStart w:id="16" w:name="OLE_LINK10"/>
+              <m:rad>
+                <m:radPr>
+                  <m:degHide m:val="1"/>
+                  <m:ctrlPr>
+                    <w:rPr>
+                      <w:rFonts w:ascii="Cambria Math" w:eastAsiaTheme="minorEastAsia" w:hAnsi="Cambria Math"/>
+                      <w:i/>
+                      <w:iCs/>
+                      <w:noProof/>
+                      <w:lang w:bidi="he-IL"/>
+                    </w:rPr>
+                  </m:ctrlPr>
+                </m:radPr>
+                <m:deg/>
+                <m:e>
+                  <m:r>
+                    <w:rPr>
+                      <w:rFonts w:ascii="Cambria Math" w:eastAsiaTheme="minorEastAsia" w:hAnsi="Cambria Math"/>
+                      <w:noProof/>
+                      <w:lang w:bidi="he-IL"/>
+                    </w:rPr>
+                    <m:t>6</m:t>
+                  </m:r>
+                </m:e>
+              </m:rad>
+              <w:bookmarkEnd w:id="15"/>
+              <w:bookmarkEnd w:id="16"/>
+            </m:den>
+          </m:f>
+          <m:r>
+            <w:rPr>
+              <w:rFonts w:ascii="Cambria Math" w:eastAsiaTheme="minorEastAsia" w:hAnsi="Cambria Math"/>
+              <w:noProof/>
+              <w:lang w:bidi="he-IL"/>
+            </w:rPr>
+            <w:br/>
+          </m:r>
+        </m:oMath>
+        <m:oMath>
+          <m:sSub>
+            <m:sSubPr>
+              <m:ctrlPr>
+                <w:rPr>
+                  <w:rFonts w:ascii="Cambria Math" w:eastAsiaTheme="minorEastAsia" w:hAnsi="Cambria Math"/>
+                  <w:i/>
+                  <w:iCs/>
+                  <w:noProof/>
+                  <w:lang w:bidi="he-IL"/>
+                </w:rPr>
+              </m:ctrlPr>
+            </m:sSubPr>
+            <m:e>
+              <m:r>
+                <w:rPr>
+                  <w:rFonts w:ascii="Cambria Math" w:eastAsiaTheme="minorEastAsia" w:hAnsi="Cambria Math"/>
+                  <w:noProof/>
+                  <w:lang w:bidi="he-IL"/>
+                </w:rPr>
+                <m:t>y</m:t>
+              </m:r>
+            </m:e>
+            <m:sub>
+              <m:r>
+                <w:rPr>
+                  <w:rFonts w:ascii="Cambria Math" w:eastAsiaTheme="minorEastAsia" w:hAnsi="Cambria Math"/>
+                  <w:noProof/>
+                  <w:lang w:bidi="he-IL"/>
+                </w:rPr>
+                <m:t>1,2</m:t>
+              </m:r>
+            </m:sub>
+          </m:sSub>
+          <m:r>
+            <w:rPr>
+              <w:rFonts w:ascii="Cambria Math" w:eastAsiaTheme="minorEastAsia" w:hAnsi="Cambria Math"/>
+              <w:noProof/>
+              <w:lang w:bidi="he-IL"/>
+            </w:rPr>
+            <m:t>=±</m:t>
+          </m:r>
+          <m:f>
+            <m:fPr>
+              <m:ctrlPr>
+                <w:rPr>
+                  <w:rFonts w:ascii="Cambria Math" w:eastAsiaTheme="minorEastAsia" w:hAnsi="Cambria Math"/>
+                  <w:i/>
+                  <w:iCs/>
+                  <w:noProof/>
+                  <w:lang w:bidi="he-IL"/>
+                </w:rPr>
+              </m:ctrlPr>
+            </m:fPr>
+            <m:num>
+              <m:r>
+                <w:rPr>
+                  <w:rFonts w:ascii="Cambria Math" w:eastAsiaTheme="minorEastAsia" w:hAnsi="Cambria Math"/>
+                  <w:noProof/>
+                  <w:lang w:bidi="he-IL"/>
+                </w:rPr>
+                <m:t>1</m:t>
+              </m:r>
+            </m:num>
+            <m:den>
+              <m:rad>
+                <m:radPr>
+                  <m:degHide m:val="1"/>
+                  <m:ctrlPr>
+                    <w:rPr>
+                      <w:rFonts w:ascii="Cambria Math" w:eastAsiaTheme="minorEastAsia" w:hAnsi="Cambria Math"/>
+                      <w:i/>
+                      <w:iCs/>
+                      <w:noProof/>
+                      <w:lang w:bidi="he-IL"/>
+                    </w:rPr>
+                  </m:ctrlPr>
+                </m:radPr>
+                <m:deg/>
+                <m:e>
+                  <m:r>
+                    <w:rPr>
+                      <w:rFonts w:ascii="Cambria Math" w:eastAsiaTheme="minorEastAsia" w:hAnsi="Cambria Math"/>
+                      <w:noProof/>
+                      <w:lang w:bidi="he-IL"/>
+                    </w:rPr>
+                    <m:t>6</m:t>
+                  </m:r>
+                </m:e>
+              </m:rad>
+            </m:den>
+          </m:f>
+          <m:r>
+            <w:rPr>
+              <w:rFonts w:ascii="Cambria Math" w:eastAsiaTheme="minorEastAsia" w:hAnsi="Cambria Math"/>
+              <w:noProof/>
+              <w:lang w:bidi="he-IL"/>
+            </w:rPr>
+            <w:br/>
+          </m:r>
+        </m:oMath>
+        <m:oMath>
+          <m:sSub>
+            <m:sSubPr>
+              <m:ctrlPr>
+                <w:rPr>
+                  <w:rFonts w:ascii="Cambria Math" w:eastAsiaTheme="minorEastAsia" w:hAnsi="Cambria Math"/>
+                  <w:i/>
+                  <w:iCs/>
+                  <w:noProof/>
+                  <w:lang w:bidi="he-IL"/>
+                </w:rPr>
+              </m:ctrlPr>
+            </m:sSubPr>
+            <m:e>
+              <m:r>
+                <w:rPr>
+                  <w:rFonts w:ascii="Cambria Math" w:eastAsiaTheme="minorEastAsia" w:hAnsi="Cambria Math"/>
+                  <w:noProof/>
+                  <w:lang w:bidi="he-IL"/>
+                </w:rPr>
+                <m:t>z</m:t>
+              </m:r>
+            </m:e>
+            <m:sub>
+              <m:r>
+                <w:rPr>
+                  <w:rFonts w:ascii="Cambria Math" w:eastAsiaTheme="minorEastAsia" w:hAnsi="Cambria Math"/>
+                  <w:noProof/>
+                  <w:lang w:bidi="he-IL"/>
+                </w:rPr>
+                <m:t>1,2</m:t>
+              </m:r>
+            </m:sub>
+          </m:sSub>
+          <m:r>
+            <w:rPr>
+              <w:rFonts w:ascii="Cambria Math" w:eastAsiaTheme="minorEastAsia" w:hAnsi="Cambria Math"/>
+              <w:noProof/>
+              <w:lang w:bidi="he-IL"/>
+            </w:rPr>
+            <m:t>=±</m:t>
+          </m:r>
+          <m:f>
+            <m:fPr>
+              <m:ctrlPr>
+                <w:rPr>
+                  <w:rFonts w:ascii="Cambria Math" w:eastAsiaTheme="minorEastAsia" w:hAnsi="Cambria Math"/>
+                  <w:i/>
+                  <w:iCs/>
+                  <w:noProof/>
+                  <w:lang w:bidi="he-IL"/>
+                </w:rPr>
+              </m:ctrlPr>
+            </m:fPr>
+            <m:num>
+              <m:r>
+                <w:rPr>
+                  <w:rFonts w:ascii="Cambria Math" w:eastAsiaTheme="minorEastAsia" w:hAnsi="Cambria Math"/>
+                  <w:noProof/>
+                  <w:lang w:bidi="he-IL"/>
+                </w:rPr>
+                <m:t>1</m:t>
+              </m:r>
+            </m:num>
+            <m:den>
+              <m:rad>
+                <m:radPr>
+                  <m:degHide m:val="1"/>
+                  <m:ctrlPr>
+                    <w:rPr>
+                      <w:rFonts w:ascii="Cambria Math" w:eastAsiaTheme="minorEastAsia" w:hAnsi="Cambria Math"/>
+                      <w:i/>
+                      <w:iCs/>
+                      <w:noProof/>
+                      <w:lang w:bidi="he-IL"/>
+                    </w:rPr>
+                  </m:ctrlPr>
+                </m:radPr>
+                <m:deg/>
+                <m:e>
+                  <m:r>
+                    <w:rPr>
+                      <w:rFonts w:ascii="Cambria Math" w:eastAsiaTheme="minorEastAsia" w:hAnsi="Cambria Math"/>
+                      <w:noProof/>
+                      <w:lang w:bidi="he-IL"/>
+                    </w:rPr>
+                    <m:t>6</m:t>
+                  </m:r>
+                </m:e>
+              </m:rad>
+            </m:den>
+          </m:f>
+          <m:r>
+            <w:rPr>
+              <w:rFonts w:ascii="Cambria Math" w:eastAsiaTheme="minorEastAsia" w:hAnsi="Cambria Math"/>
+              <w:noProof/>
+              <w:lang w:bidi="he-IL"/>
+            </w:rPr>
+            <w:br/>
+          </m:r>
+        </m:oMath>
+        <m:oMath>
+          <m:sSub>
+            <m:sSubPr>
+              <m:ctrlPr>
+                <w:rPr>
+                  <w:rFonts w:ascii="Cambria Math" w:eastAsiaTheme="minorEastAsia" w:hAnsi="Cambria Math"/>
+                  <w:i/>
+                  <w:iCs/>
+                  <w:noProof/>
+                  <w:lang w:bidi="he-IL"/>
+                </w:rPr>
+              </m:ctrlPr>
+            </m:sSubPr>
+            <m:e>
+              <m:r>
+                <w:rPr>
+                  <w:rFonts w:ascii="Cambria Math" w:eastAsiaTheme="minorEastAsia" w:hAnsi="Cambria Math"/>
+                  <w:noProof/>
+                  <w:lang w:bidi="he-IL"/>
+                </w:rPr>
+                <m:t>y</m:t>
+              </m:r>
+            </m:e>
+            <m:sub>
+              <m:r>
+                <w:rPr>
+                  <w:rFonts w:ascii="Cambria Math" w:eastAsiaTheme="minorEastAsia" w:hAnsi="Cambria Math"/>
+                  <w:noProof/>
+                  <w:lang w:bidi="he-IL"/>
+                </w:rPr>
+                <m:t>3,4</m:t>
+              </m:r>
+            </m:sub>
+          </m:sSub>
+          <m:r>
+            <w:rPr>
+              <w:rFonts w:ascii="Cambria Math" w:eastAsiaTheme="minorEastAsia" w:hAnsi="Cambria Math"/>
+              <w:noProof/>
+              <w:lang w:bidi="he-IL"/>
+            </w:rPr>
+            <m:t>=±</m:t>
+          </m:r>
+          <m:f>
+            <m:fPr>
+              <m:ctrlPr>
+                <w:rPr>
+                  <w:rFonts w:ascii="Cambria Math" w:eastAsiaTheme="minorEastAsia" w:hAnsi="Cambria Math"/>
+                  <w:i/>
+                  <w:iCs/>
+                  <w:noProof/>
+                  <w:lang w:bidi="he-IL"/>
+                </w:rPr>
+              </m:ctrlPr>
+            </m:fPr>
+            <m:num>
+              <m:r>
+                <w:rPr>
+                  <w:rFonts w:ascii="Cambria Math" w:eastAsiaTheme="minorEastAsia" w:hAnsi="Cambria Math"/>
+                  <w:noProof/>
+                  <w:lang w:bidi="he-IL"/>
+                </w:rPr>
+                <m:t>3</m:t>
+              </m:r>
+            </m:num>
+            <m:den>
+              <m:rad>
+                <m:radPr>
+                  <m:degHide m:val="1"/>
+                  <m:ctrlPr>
+                    <w:rPr>
+                      <w:rFonts w:ascii="Cambria Math" w:eastAsiaTheme="minorEastAsia" w:hAnsi="Cambria Math"/>
+                      <w:i/>
+                      <w:iCs/>
+                      <w:noProof/>
+                      <w:lang w:bidi="he-IL"/>
+                    </w:rPr>
+                  </m:ctrlPr>
+                </m:radPr>
+                <m:deg/>
+                <m:e>
+                  <m:r>
+                    <w:rPr>
+                      <w:rFonts w:ascii="Cambria Math" w:eastAsiaTheme="minorEastAsia" w:hAnsi="Cambria Math"/>
+                      <w:noProof/>
+                      <w:lang w:bidi="he-IL"/>
+                    </w:rPr>
+                    <m:t>6</m:t>
+                  </m:r>
+                </m:e>
+              </m:rad>
+            </m:den>
+          </m:f>
+          <m:r>
+            <w:rPr>
+              <w:rFonts w:ascii="Cambria Math" w:eastAsiaTheme="minorEastAsia" w:hAnsi="Cambria Math"/>
+              <w:noProof/>
+              <w:lang w:bidi="he-IL"/>
+            </w:rPr>
+            <w:br/>
+          </m:r>
+        </m:oMath>
+        <m:oMath>
+          <m:r>
+            <w:rPr>
+              <w:rFonts w:ascii="Cambria Math" w:eastAsiaTheme="minorEastAsia" w:hAnsi="Cambria Math"/>
+              <w:noProof/>
+              <w:lang w:bidi="he-IL"/>
+            </w:rPr>
+            <m:t>f</m:t>
+          </m:r>
+          <m:d>
+            <m:dPr>
+              <m:ctrlPr>
+                <w:rPr>
+                  <w:rFonts w:ascii="Cambria Math" w:eastAsiaTheme="minorEastAsia" w:hAnsi="Cambria Math"/>
+                  <w:i/>
+                  <w:iCs/>
+                  <w:noProof/>
+                  <w:lang w:bidi="he-IL"/>
+                </w:rPr>
+              </m:ctrlPr>
+            </m:dPr>
+            <m:e>
+              <m:r>
+                <w:rPr>
+                  <w:rFonts w:ascii="Cambria Math" w:eastAsiaTheme="minorEastAsia" w:hAnsi="Cambria Math"/>
+                  <w:noProof/>
+                  <w:lang w:bidi="he-IL"/>
+                </w:rPr>
+                <m:t>x,</m:t>
+              </m:r>
+              <m:r>
+                <w:rPr>
+                  <w:rFonts w:ascii="Cambria Math" w:eastAsiaTheme="minorEastAsia" w:hAnsi="Cambria Math"/>
+                  <w:noProof/>
+                  <w:lang w:bidi="he-IL"/>
+                </w:rPr>
+                <w:lastRenderedPageBreak/>
+                <m:t>y,z</m:t>
+              </m:r>
+            </m:e>
+          </m:d>
+          <m:r>
+            <w:rPr>
+              <w:rFonts w:ascii="Cambria Math" w:eastAsiaTheme="minorEastAsia" w:hAnsi="Cambria Math"/>
+              <w:noProof/>
+              <w:lang w:bidi="he-IL"/>
+            </w:rPr>
+            <m:t>=3x-y-3z</m:t>
+          </m:r>
+          <m:r>
+            <w:rPr>
+              <w:rFonts w:ascii="Cambria Math" w:eastAsiaTheme="minorEastAsia" w:hAnsi="Cambria Math"/>
+              <w:noProof/>
+              <w:lang w:bidi="he-IL"/>
+            </w:rPr>
+            <w:br/>
+          </m:r>
+        </m:oMath>
+        <m:oMath>
+          <m:r>
+            <w:rPr>
+              <w:rFonts w:ascii="Cambria Math" w:eastAsiaTheme="minorEastAsia" w:hAnsi="Cambria Math"/>
+              <w:noProof/>
+              <w:lang w:bidi="he-IL"/>
+            </w:rPr>
+            <m:t>x=</m:t>
+          </m:r>
+          <m:f>
+            <m:fPr>
+              <m:ctrlPr>
+                <w:rPr>
+                  <w:rFonts w:ascii="Cambria Math" w:eastAsiaTheme="minorEastAsia" w:hAnsi="Cambria Math"/>
+                  <w:i/>
+                  <w:iCs/>
+                  <w:noProof/>
+                  <w:lang w:bidi="he-IL"/>
+                </w:rPr>
+              </m:ctrlPr>
+            </m:fPr>
+            <m:num>
+              <m:r>
+                <w:rPr>
+                  <w:rFonts w:ascii="Cambria Math" w:eastAsiaTheme="minorEastAsia" w:hAnsi="Cambria Math"/>
+                  <w:noProof/>
+                  <w:lang w:bidi="he-IL"/>
+                </w:rPr>
+                <m:t>2</m:t>
+              </m:r>
+            </m:num>
+            <m:den>
+              <m:rad>
+                <m:radPr>
+                  <m:degHide m:val="1"/>
+                  <m:ctrlPr>
+                    <w:rPr>
+                      <w:rFonts w:ascii="Cambria Math" w:eastAsiaTheme="minorEastAsia" w:hAnsi="Cambria Math"/>
+                      <w:i/>
+                      <w:iCs/>
+                      <w:noProof/>
+                      <w:lang w:bidi="he-IL"/>
+                    </w:rPr>
+                  </m:ctrlPr>
+                </m:radPr>
+                <m:deg/>
+                <m:e>
+                  <m:r>
+                    <w:rPr>
+                      <w:rFonts w:ascii="Cambria Math" w:eastAsiaTheme="minorEastAsia" w:hAnsi="Cambria Math"/>
+                      <w:noProof/>
+                      <w:lang w:bidi="he-IL"/>
+                    </w:rPr>
+                    <m:t>6</m:t>
+                  </m:r>
+                </m:e>
+              </m:rad>
+            </m:den>
+          </m:f>
+          <m:r>
+            <w:rPr>
+              <w:rFonts w:ascii="Cambria Math" w:eastAsiaTheme="minorEastAsia" w:hAnsi="Cambria Math"/>
+              <w:noProof/>
+              <w:lang w:bidi="he-IL"/>
+            </w:rPr>
+            <m:t>,y=-</m:t>
+          </m:r>
+          <m:f>
+            <m:fPr>
+              <m:ctrlPr>
+                <w:rPr>
+                  <w:rFonts w:ascii="Cambria Math" w:eastAsiaTheme="minorEastAsia" w:hAnsi="Cambria Math"/>
+                  <w:i/>
+                  <w:iCs/>
+                  <w:noProof/>
+                  <w:lang w:bidi="he-IL"/>
+                </w:rPr>
+              </m:ctrlPr>
+            </m:fPr>
+            <m:num>
+              <m:r>
+                <w:rPr>
+                  <w:rFonts w:ascii="Cambria Math" w:eastAsiaTheme="minorEastAsia" w:hAnsi="Cambria Math"/>
+                  <w:noProof/>
+                  <w:lang w:bidi="he-IL"/>
+                </w:rPr>
+                <m:t>3</m:t>
+              </m:r>
+            </m:num>
+            <m:den>
+              <m:rad>
+                <m:radPr>
+                  <m:degHide m:val="1"/>
+                  <m:ctrlPr>
+                    <w:rPr>
+                      <w:rFonts w:ascii="Cambria Math" w:eastAsiaTheme="minorEastAsia" w:hAnsi="Cambria Math"/>
+                      <w:i/>
+                      <w:iCs/>
+                      <w:noProof/>
+                      <w:lang w:bidi="he-IL"/>
+                    </w:rPr>
+                  </m:ctrlPr>
+                </m:radPr>
+                <m:deg/>
+                <m:e>
+                  <m:r>
+                    <w:rPr>
+                      <w:rFonts w:ascii="Cambria Math" w:eastAsiaTheme="minorEastAsia" w:hAnsi="Cambria Math"/>
+                      <w:noProof/>
+                      <w:lang w:bidi="he-IL"/>
+                    </w:rPr>
+                    <m:t>6</m:t>
+                  </m:r>
+                </m:e>
+              </m:rad>
+            </m:den>
+          </m:f>
+          <m:r>
+            <w:rPr>
+              <w:rFonts w:ascii="Cambria Math" w:eastAsiaTheme="minorEastAsia" w:hAnsi="Cambria Math"/>
+              <w:noProof/>
+              <w:lang w:bidi="he-IL"/>
+            </w:rPr>
+            <m:t>,z=-</m:t>
+          </m:r>
+          <m:f>
+            <m:fPr>
+              <m:ctrlPr>
+                <w:rPr>
+                  <w:rFonts w:ascii="Cambria Math" w:eastAsiaTheme="minorEastAsia" w:hAnsi="Cambria Math"/>
+                  <w:i/>
+                  <w:iCs/>
+                  <w:noProof/>
+                  <w:lang w:bidi="he-IL"/>
+                </w:rPr>
+              </m:ctrlPr>
+            </m:fPr>
+            <m:num>
+              <m:r>
+                <w:rPr>
+                  <w:rFonts w:ascii="Cambria Math" w:eastAsiaTheme="minorEastAsia" w:hAnsi="Cambria Math"/>
+                  <w:noProof/>
+                  <w:lang w:bidi="he-IL"/>
+                </w:rPr>
+                <m:t>1</m:t>
+              </m:r>
+            </m:num>
+            <m:den>
+              <m:rad>
+                <m:radPr>
+                  <m:degHide m:val="1"/>
+                  <m:ctrlPr>
+                    <w:rPr>
+                      <w:rFonts w:ascii="Cambria Math" w:eastAsiaTheme="minorEastAsia" w:hAnsi="Cambria Math"/>
+                      <w:i/>
+                      <w:iCs/>
+                      <w:noProof/>
+                      <w:lang w:bidi="he-IL"/>
+                    </w:rPr>
+                  </m:ctrlPr>
+                </m:radPr>
+                <m:deg/>
+                <m:e>
+                  <m:r>
+                    <w:rPr>
+                      <w:rFonts w:ascii="Cambria Math" w:eastAsiaTheme="minorEastAsia" w:hAnsi="Cambria Math"/>
+                      <w:noProof/>
+                      <w:lang w:bidi="he-IL"/>
+                    </w:rPr>
+                    <m:t>6</m:t>
+                  </m:r>
+                </m:e>
+              </m:rad>
+            </m:den>
+          </m:f>
+          <m:r>
+            <w:rPr>
+              <w:rFonts w:ascii="Cambria Math" w:eastAsiaTheme="minorEastAsia" w:hAnsi="Cambria Math"/>
+              <w:noProof/>
+              <w:lang w:bidi="he-IL"/>
+            </w:rPr>
+            <m:t>→f</m:t>
+          </m:r>
+          <m:d>
+            <m:dPr>
+              <m:ctrlPr>
+                <w:rPr>
+                  <w:rFonts w:ascii="Cambria Math" w:eastAsiaTheme="minorEastAsia" w:hAnsi="Cambria Math"/>
+                  <w:i/>
+                  <w:iCs/>
+                  <w:noProof/>
+                  <w:lang w:bidi="he-IL"/>
+                </w:rPr>
+              </m:ctrlPr>
+            </m:dPr>
+            <m:e>
+              <m:r>
+                <w:rPr>
+                  <w:rFonts w:ascii="Cambria Math" w:eastAsiaTheme="minorEastAsia" w:hAnsi="Cambria Math"/>
+                  <w:noProof/>
+                  <w:lang w:bidi="he-IL"/>
+                </w:rPr>
+                <m:t>x,y,z</m:t>
+              </m:r>
+            </m:e>
+          </m:d>
+          <m:r>
+            <w:rPr>
+              <w:rFonts w:ascii="Cambria Math" w:eastAsiaTheme="minorEastAsia" w:hAnsi="Cambria Math"/>
+              <w:noProof/>
+              <w:lang w:bidi="he-IL"/>
+            </w:rPr>
+            <m:t>=</m:t>
+          </m:r>
+          <m:f>
+            <m:fPr>
+              <m:ctrlPr>
+                <w:rPr>
+                  <w:rFonts w:ascii="Cambria Math" w:eastAsiaTheme="minorEastAsia" w:hAnsi="Cambria Math"/>
+                  <w:i/>
+                  <w:iCs/>
+                  <w:noProof/>
+                  <w:lang w:bidi="he-IL"/>
+                </w:rPr>
+              </m:ctrlPr>
+            </m:fPr>
+            <m:num>
+              <m:r>
+                <w:rPr>
+                  <w:rFonts w:ascii="Cambria Math" w:eastAsiaTheme="minorEastAsia" w:hAnsi="Cambria Math"/>
+                  <w:noProof/>
+                  <w:lang w:bidi="he-IL"/>
+                </w:rPr>
+                <m:t>12</m:t>
+              </m:r>
+            </m:num>
+            <m:den>
+              <m:rad>
+                <m:radPr>
+                  <m:degHide m:val="1"/>
+                  <m:ctrlPr>
+                    <w:rPr>
+                      <w:rFonts w:ascii="Cambria Math" w:eastAsiaTheme="minorEastAsia" w:hAnsi="Cambria Math"/>
+                      <w:i/>
+                      <w:iCs/>
+                      <w:noProof/>
+                      <w:lang w:bidi="he-IL"/>
+                    </w:rPr>
+                  </m:ctrlPr>
+                </m:radPr>
+                <m:deg/>
+                <m:e>
+                  <m:r>
+                    <w:rPr>
+                      <w:rFonts w:ascii="Cambria Math" w:eastAsiaTheme="minorEastAsia" w:hAnsi="Cambria Math"/>
+                      <w:noProof/>
+                      <w:lang w:bidi="he-IL"/>
+                    </w:rPr>
+                    <m:t>6</m:t>
+                  </m:r>
+                </m:e>
+              </m:rad>
+            </m:den>
+          </m:f>
+          <m:r>
+            <w:rPr>
+              <w:rFonts w:ascii="Cambria Math" w:eastAsiaTheme="minorEastAsia" w:hAnsi="Cambria Math"/>
+              <w:noProof/>
+              <w:lang w:bidi="he-IL"/>
+            </w:rPr>
+            <w:br/>
+          </m:r>
+        </m:oMath>
+        <m:oMath>
+          <m:r>
+            <w:rPr>
+              <w:rFonts w:ascii="Cambria Math" w:eastAsiaTheme="minorEastAsia" w:hAnsi="Cambria Math"/>
+              <w:noProof/>
+              <w:lang w:bidi="he-IL"/>
+            </w:rPr>
+            <m:t>x=-</m:t>
+          </m:r>
+          <m:f>
+            <m:fPr>
+              <m:ctrlPr>
+                <w:rPr>
+                  <w:rFonts w:ascii="Cambria Math" w:eastAsiaTheme="minorEastAsia" w:hAnsi="Cambria Math"/>
+                  <w:i/>
+                  <w:iCs/>
+                  <w:noProof/>
+                  <w:lang w:bidi="he-IL"/>
+                </w:rPr>
+              </m:ctrlPr>
+            </m:fPr>
+            <m:num>
+              <m:r>
+                <w:rPr>
+                  <w:rFonts w:ascii="Cambria Math" w:eastAsiaTheme="minorEastAsia" w:hAnsi="Cambria Math"/>
+                  <w:noProof/>
+                  <w:lang w:bidi="he-IL"/>
+                </w:rPr>
+                <m:t>2</m:t>
+              </m:r>
+            </m:num>
+            <m:den>
+              <m:rad>
+                <m:radPr>
+                  <m:degHide m:val="1"/>
+                  <m:ctrlPr>
+                    <w:rPr>
+                      <w:rFonts w:ascii="Cambria Math" w:eastAsiaTheme="minorEastAsia" w:hAnsi="Cambria Math"/>
+                      <w:i/>
+                      <w:iCs/>
+                      <w:noProof/>
+                      <w:lang w:bidi="he-IL"/>
+                    </w:rPr>
+                  </m:ctrlPr>
+                </m:radPr>
+                <m:deg/>
+                <m:e>
+                  <m:r>
+                    <w:rPr>
+                      <w:rFonts w:ascii="Cambria Math" w:eastAsiaTheme="minorEastAsia" w:hAnsi="Cambria Math"/>
+                      <w:noProof/>
+                      <w:lang w:bidi="he-IL"/>
+                    </w:rPr>
+                    <m:t>6</m:t>
+                  </m:r>
+                </m:e>
+              </m:rad>
+            </m:den>
+          </m:f>
+          <m:r>
+            <w:rPr>
+              <w:rFonts w:ascii="Cambria Math" w:eastAsiaTheme="minorEastAsia" w:hAnsi="Cambria Math"/>
+              <w:noProof/>
+              <w:lang w:bidi="he-IL"/>
+            </w:rPr>
+            <m:t>,y=</m:t>
+          </m:r>
+          <m:f>
+            <m:fPr>
+              <m:ctrlPr>
+                <w:rPr>
+                  <w:rFonts w:ascii="Cambria Math" w:eastAsiaTheme="minorEastAsia" w:hAnsi="Cambria Math"/>
+                  <w:i/>
+                  <w:iCs/>
+                  <w:noProof/>
+                  <w:lang w:bidi="he-IL"/>
+                </w:rPr>
+              </m:ctrlPr>
+            </m:fPr>
+            <m:num>
+              <m:r>
+                <w:rPr>
+                  <w:rFonts w:ascii="Cambria Math" w:eastAsiaTheme="minorEastAsia" w:hAnsi="Cambria Math"/>
+                  <w:noProof/>
+                  <w:lang w:bidi="he-IL"/>
+                </w:rPr>
+                <m:t>3</m:t>
+              </m:r>
+            </m:num>
+            <m:den>
+              <m:rad>
+                <m:radPr>
+                  <m:degHide m:val="1"/>
+                  <m:ctrlPr>
+                    <w:rPr>
+                      <w:rFonts w:ascii="Cambria Math" w:eastAsiaTheme="minorEastAsia" w:hAnsi="Cambria Math"/>
+                      <w:i/>
+                      <w:iCs/>
+                      <w:noProof/>
+                      <w:lang w:bidi="he-IL"/>
+                    </w:rPr>
+                  </m:ctrlPr>
+                </m:radPr>
+                <m:deg/>
+                <m:e>
+                  <m:r>
+                    <w:rPr>
+                      <w:rFonts w:ascii="Cambria Math" w:eastAsiaTheme="minorEastAsia" w:hAnsi="Cambria Math"/>
+                      <w:noProof/>
+                      <w:lang w:bidi="he-IL"/>
+                    </w:rPr>
+                    <m:t>6</m:t>
+                  </m:r>
+                </m:e>
+              </m:rad>
+            </m:den>
+          </m:f>
+          <m:r>
+            <w:rPr>
+              <w:rFonts w:ascii="Cambria Math" w:eastAsiaTheme="minorEastAsia" w:hAnsi="Cambria Math"/>
+              <w:noProof/>
+              <w:lang w:bidi="he-IL"/>
+            </w:rPr>
+            <m:t>,z=</m:t>
+          </m:r>
+          <m:f>
+            <m:fPr>
+              <m:ctrlPr>
+                <w:rPr>
+                  <w:rFonts w:ascii="Cambria Math" w:eastAsiaTheme="minorEastAsia" w:hAnsi="Cambria Math"/>
+                  <w:i/>
+                  <w:iCs/>
+                  <w:noProof/>
+                  <w:lang w:bidi="he-IL"/>
+                </w:rPr>
+              </m:ctrlPr>
+            </m:fPr>
+            <m:num>
+              <m:r>
+                <w:rPr>
+                  <w:rFonts w:ascii="Cambria Math" w:eastAsiaTheme="minorEastAsia" w:hAnsi="Cambria Math"/>
+                  <w:noProof/>
+                  <w:lang w:bidi="he-IL"/>
+                </w:rPr>
+                <m:t>1</m:t>
+              </m:r>
+            </m:num>
+            <m:den>
+              <m:rad>
+                <m:radPr>
+                  <m:degHide m:val="1"/>
+                  <m:ctrlPr>
+                    <w:rPr>
+                      <w:rFonts w:ascii="Cambria Math" w:eastAsiaTheme="minorEastAsia" w:hAnsi="Cambria Math"/>
+                      <w:i/>
+                      <w:iCs/>
+                      <w:noProof/>
+                      <w:lang w:bidi="he-IL"/>
+                    </w:rPr>
+                  </m:ctrlPr>
+                </m:radPr>
+                <m:deg/>
+                <m:e>
+                  <m:r>
+                    <w:rPr>
+                      <w:rFonts w:ascii="Cambria Math" w:eastAsiaTheme="minorEastAsia" w:hAnsi="Cambria Math"/>
+                      <w:noProof/>
+                      <w:lang w:bidi="he-IL"/>
+                    </w:rPr>
+                    <m:t>6</m:t>
+                  </m:r>
+                </m:e>
+              </m:rad>
+            </m:den>
+          </m:f>
+          <m:r>
+            <w:rPr>
+              <w:rFonts w:ascii="Cambria Math" w:eastAsiaTheme="minorEastAsia" w:hAnsi="Cambria Math"/>
+              <w:noProof/>
+              <w:lang w:bidi="he-IL"/>
+            </w:rPr>
+            <m:t>→f</m:t>
+          </m:r>
+          <m:d>
+            <m:dPr>
+              <m:ctrlPr>
+                <w:rPr>
+                  <w:rFonts w:ascii="Cambria Math" w:eastAsiaTheme="minorEastAsia" w:hAnsi="Cambria Math"/>
+                  <w:i/>
+                  <w:iCs/>
+                  <w:noProof/>
+                  <w:lang w:bidi="he-IL"/>
+                </w:rPr>
+              </m:ctrlPr>
+            </m:dPr>
+            <m:e>
+              <m:r>
+                <w:rPr>
+                  <w:rFonts w:ascii="Cambria Math" w:eastAsiaTheme="minorEastAsia" w:hAnsi="Cambria Math"/>
+                  <w:noProof/>
+                  <w:lang w:bidi="he-IL"/>
+                </w:rPr>
+                <m:t>x,y,z</m:t>
+              </m:r>
+            </m:e>
+          </m:d>
+          <m:r>
+            <w:rPr>
+              <w:rFonts w:ascii="Cambria Math" w:eastAsiaTheme="minorEastAsia" w:hAnsi="Cambria Math"/>
+              <w:noProof/>
+              <w:lang w:bidi="he-IL"/>
+            </w:rPr>
+            <m:t>=-</m:t>
+          </m:r>
+          <m:f>
+            <m:fPr>
+              <m:ctrlPr>
+                <w:rPr>
+                  <w:rFonts w:ascii="Cambria Math" w:eastAsiaTheme="minorEastAsia" w:hAnsi="Cambria Math"/>
+                  <w:i/>
+                  <w:iCs/>
+                  <w:noProof/>
+                  <w:lang w:bidi="he-IL"/>
+                </w:rPr>
+              </m:ctrlPr>
+            </m:fPr>
+            <m:num>
+              <m:r>
+                <w:rPr>
+                  <w:rFonts w:ascii="Cambria Math" w:eastAsiaTheme="minorEastAsia" w:hAnsi="Cambria Math"/>
+                  <w:noProof/>
+                  <w:lang w:bidi="he-IL"/>
+                </w:rPr>
+                <m:t>12</m:t>
+              </m:r>
+            </m:num>
+            <m:den>
+              <m:rad>
+                <m:radPr>
+                  <m:degHide m:val="1"/>
+                  <m:ctrlPr>
+                    <w:rPr>
+                      <w:rFonts w:ascii="Cambria Math" w:eastAsiaTheme="minorEastAsia" w:hAnsi="Cambria Math"/>
+                      <w:i/>
+                      <w:iCs/>
+                      <w:noProof/>
+                      <w:lang w:bidi="he-IL"/>
+                    </w:rPr>
+                  </m:ctrlPr>
+                </m:radPr>
+                <m:deg/>
+                <m:e>
+                  <m:r>
+                    <w:rPr>
+                      <w:rFonts w:ascii="Cambria Math" w:eastAsiaTheme="minorEastAsia" w:hAnsi="Cambria Math"/>
+                      <w:noProof/>
+                      <w:lang w:bidi="he-IL"/>
+                    </w:rPr>
+                    <m:t>6</m:t>
+                  </m:r>
+                </m:e>
+              </m:rad>
+            </m:den>
+          </m:f>
+          <m:r>
+            <w:rPr>
+              <w:rFonts w:ascii="Cambria Math" w:eastAsiaTheme="minorEastAsia" w:hAnsi="Cambria Math"/>
+              <w:noProof/>
+              <w:lang w:bidi="he-IL"/>
+            </w:rPr>
+            <w:br/>
+          </m:r>
+        </m:oMath>
+        <m:oMath>
+          <m:r>
+            <w:rPr>
+              <w:rFonts w:ascii="Cambria Math" w:eastAsiaTheme="minorEastAsia" w:hAnsi="Cambria Math"/>
+              <w:noProof/>
+              <w:lang w:bidi="he-IL"/>
+            </w:rPr>
+            <m:t>max:</m:t>
+          </m:r>
+          <m:d>
+            <m:dPr>
+              <m:ctrlPr>
+                <w:rPr>
+                  <w:rFonts w:ascii="Cambria Math" w:eastAsiaTheme="minorEastAsia" w:hAnsi="Cambria Math"/>
+                  <w:i/>
+                  <w:iCs/>
+                  <w:noProof/>
+                  <w:lang w:bidi="he-IL"/>
+                </w:rPr>
+              </m:ctrlPr>
+            </m:dPr>
+            <m:e>
+              <m:f>
+                <m:fPr>
+                  <m:ctrlPr>
+                    <w:rPr>
+                      <w:rFonts w:ascii="Cambria Math" w:eastAsiaTheme="minorEastAsia" w:hAnsi="Cambria Math"/>
+                      <w:i/>
+                      <w:iCs/>
+                      <w:noProof/>
+                      <w:lang w:bidi="he-IL"/>
+                    </w:rPr>
+                  </m:ctrlPr>
+                </m:fPr>
+                <m:num>
+                  <m:r>
+                    <w:rPr>
+                      <w:rFonts w:ascii="Cambria Math" w:eastAsiaTheme="minorEastAsia" w:hAnsi="Cambria Math"/>
+                      <w:noProof/>
+                      <w:lang w:bidi="he-IL"/>
+                    </w:rPr>
+                    <m:t>2</m:t>
+                  </m:r>
+                </m:num>
+                <m:den>
+                  <m:rad>
+                    <m:radPr>
+                      <m:degHide m:val="1"/>
+                      <m:ctrlPr>
+                        <w:rPr>
+                          <w:rFonts w:ascii="Cambria Math" w:eastAsiaTheme="minorEastAsia" w:hAnsi="Cambria Math"/>
+                          <w:i/>
+                          <w:iCs/>
+                          <w:noProof/>
+                          <w:lang w:bidi="he-IL"/>
+                        </w:rPr>
+                      </m:ctrlPr>
+                    </m:radPr>
+                    <m:deg/>
+                    <m:e>
+                      <m:r>
+                        <w:rPr>
+                          <w:rFonts w:ascii="Cambria Math" w:eastAsiaTheme="minorEastAsia" w:hAnsi="Cambria Math"/>
+                          <w:noProof/>
+                          <w:lang w:bidi="he-IL"/>
+                        </w:rPr>
+                        <m:t>6</m:t>
+                      </m:r>
+                    </m:e>
+                  </m:rad>
+                </m:den>
+              </m:f>
+              <m:r>
+                <w:rPr>
+                  <w:rFonts w:ascii="Cambria Math" w:eastAsiaTheme="minorEastAsia" w:hAnsi="Cambria Math"/>
+                  <w:noProof/>
+                  <w:lang w:bidi="he-IL"/>
+                </w:rPr>
+                <m:t>,-</m:t>
+              </m:r>
+              <m:f>
+                <m:fPr>
+                  <m:ctrlPr>
+                    <w:rPr>
+                      <w:rFonts w:ascii="Cambria Math" w:eastAsiaTheme="minorEastAsia" w:hAnsi="Cambria Math"/>
+                      <w:i/>
+                      <w:iCs/>
+                      <w:noProof/>
+                      <w:lang w:bidi="he-IL"/>
+                    </w:rPr>
+                  </m:ctrlPr>
+                </m:fPr>
+                <m:num>
+                  <m:r>
+                    <w:rPr>
+                      <w:rFonts w:ascii="Cambria Math" w:eastAsiaTheme="minorEastAsia" w:hAnsi="Cambria Math"/>
+                      <w:noProof/>
+                      <w:lang w:bidi="he-IL"/>
+                    </w:rPr>
+                    <m:t>3</m:t>
+                  </m:r>
+                </m:num>
+                <m:den>
+                  <m:rad>
+                    <m:radPr>
+                      <m:degHide m:val="1"/>
+                      <m:ctrlPr>
+                        <w:rPr>
+                          <w:rFonts w:ascii="Cambria Math" w:eastAsiaTheme="minorEastAsia" w:hAnsi="Cambria Math"/>
+                          <w:i/>
+                          <w:iCs/>
+                          <w:noProof/>
+                          <w:lang w:bidi="he-IL"/>
+                        </w:rPr>
+                      </m:ctrlPr>
+                    </m:radPr>
+                    <m:deg/>
+                    <m:e>
+                      <m:r>
+                        <w:rPr>
+                          <w:rFonts w:ascii="Cambria Math" w:eastAsiaTheme="minorEastAsia" w:hAnsi="Cambria Math"/>
+                          <w:noProof/>
+                          <w:lang w:bidi="he-IL"/>
+                        </w:rPr>
+                        <m:t>6</m:t>
+                      </m:r>
+                    </m:e>
+                  </m:rad>
+                </m:den>
+              </m:f>
+              <m:r>
+                <w:rPr>
+                  <w:rFonts w:ascii="Cambria Math" w:eastAsiaTheme="minorEastAsia" w:hAnsi="Cambria Math"/>
+                  <w:noProof/>
+                  <w:lang w:bidi="he-IL"/>
+                </w:rPr>
+                <m:t>,-</m:t>
+              </m:r>
+              <m:f>
+                <m:fPr>
+                  <m:ctrlPr>
+                    <w:rPr>
+                      <w:rFonts w:ascii="Cambria Math" w:eastAsiaTheme="minorEastAsia" w:hAnsi="Cambria Math"/>
+                      <w:i/>
+                      <w:iCs/>
+                      <w:noProof/>
+                      <w:lang w:bidi="he-IL"/>
+                    </w:rPr>
+                  </m:ctrlPr>
+                </m:fPr>
+                <m:num>
+                  <m:r>
+                    <w:rPr>
+                      <w:rFonts w:ascii="Cambria Math" w:eastAsiaTheme="minorEastAsia" w:hAnsi="Cambria Math"/>
+                      <w:noProof/>
+                      <w:lang w:bidi="he-IL"/>
+                    </w:rPr>
+                    <m:t>1</m:t>
+                  </m:r>
+                </m:num>
+                <m:den>
+                  <m:rad>
+                    <m:radPr>
+                      <m:degHide m:val="1"/>
+                      <m:ctrlPr>
+                        <w:rPr>
+                          <w:rFonts w:ascii="Cambria Math" w:eastAsiaTheme="minorEastAsia" w:hAnsi="Cambria Math"/>
+                          <w:i/>
+                          <w:iCs/>
+                          <w:noProof/>
+                          <w:lang w:bidi="he-IL"/>
+                        </w:rPr>
+                      </m:ctrlPr>
+                    </m:radPr>
+                    <m:deg/>
+                    <m:e>
+                      <m:r>
+                        <w:rPr>
+                          <w:rFonts w:ascii="Cambria Math" w:eastAsiaTheme="minorEastAsia" w:hAnsi="Cambria Math"/>
+                          <w:noProof/>
+                          <w:lang w:bidi="he-IL"/>
+                        </w:rPr>
+                        <m:t>6</m:t>
+                      </m:r>
+                    </m:e>
+                  </m:rad>
+                </m:den>
+              </m:f>
+            </m:e>
+          </m:d>
+          <m:r>
+            <w:rPr>
+              <w:rFonts w:ascii="Cambria Math" w:eastAsiaTheme="minorEastAsia" w:hAnsi="Cambria Math"/>
+              <w:noProof/>
+              <w:lang w:bidi="he-IL"/>
+            </w:rPr>
+            <w:br/>
+          </m:r>
+        </m:oMath>
+        <m:oMath>
+          <m:r>
+            <w:rPr>
+              <w:rFonts w:ascii="Cambria Math" w:eastAsiaTheme="minorEastAsia" w:hAnsi="Cambria Math"/>
+              <w:noProof/>
+              <w:lang w:bidi="he-IL"/>
+            </w:rPr>
+            <m:t>min:(-</m:t>
+          </m:r>
+          <m:f>
+            <m:fPr>
+              <m:ctrlPr>
+                <w:rPr>
+                  <w:rFonts w:ascii="Cambria Math" w:eastAsiaTheme="minorEastAsia" w:hAnsi="Cambria Math"/>
+                  <w:i/>
+                  <w:iCs/>
+                  <w:noProof/>
+                  <w:lang w:bidi="he-IL"/>
+                </w:rPr>
+              </m:ctrlPr>
+            </m:fPr>
+            <m:num>
+              <m:r>
+                <w:rPr>
+                  <w:rFonts w:ascii="Cambria Math" w:eastAsiaTheme="minorEastAsia" w:hAnsi="Cambria Math"/>
+                  <w:noProof/>
+                  <w:lang w:bidi="he-IL"/>
+                </w:rPr>
+                <m:t>2</m:t>
+              </m:r>
+            </m:num>
+            <m:den>
+              <m:rad>
+                <m:radPr>
+                  <m:degHide m:val="1"/>
+                  <m:ctrlPr>
+                    <w:rPr>
+                      <w:rFonts w:ascii="Cambria Math" w:eastAsiaTheme="minorEastAsia" w:hAnsi="Cambria Math"/>
+                      <w:i/>
+                      <w:iCs/>
+                      <w:noProof/>
+                      <w:lang w:bidi="he-IL"/>
+                    </w:rPr>
+                  </m:ctrlPr>
+                </m:radPr>
+                <m:deg/>
+                <m:e>
+                  <m:r>
+                    <w:rPr>
+                      <w:rFonts w:ascii="Cambria Math" w:eastAsiaTheme="minorEastAsia" w:hAnsi="Cambria Math"/>
+                      <w:noProof/>
+                      <w:lang w:bidi="he-IL"/>
+                    </w:rPr>
+                    <m:t>6</m:t>
+                  </m:r>
+                </m:e>
+              </m:rad>
+            </m:den>
+          </m:f>
+          <m:r>
+            <w:rPr>
+              <w:rFonts w:ascii="Cambria Math" w:eastAsiaTheme="minorEastAsia" w:hAnsi="Cambria Math"/>
+              <w:noProof/>
+              <w:lang w:bidi="he-IL"/>
+            </w:rPr>
+            <m:t>,</m:t>
+          </m:r>
+          <m:f>
+            <m:fPr>
+              <m:ctrlPr>
+                <w:rPr>
+                  <w:rFonts w:ascii="Cambria Math" w:eastAsiaTheme="minorEastAsia" w:hAnsi="Cambria Math"/>
+                  <w:i/>
+                  <w:iCs/>
+                  <w:noProof/>
+                  <w:lang w:bidi="he-IL"/>
+                </w:rPr>
+              </m:ctrlPr>
+            </m:fPr>
+            <m:num>
+              <m:r>
+                <w:rPr>
+                  <w:rFonts w:ascii="Cambria Math" w:eastAsiaTheme="minorEastAsia" w:hAnsi="Cambria Math"/>
+                  <w:noProof/>
+                  <w:lang w:bidi="he-IL"/>
+                </w:rPr>
+                <m:t>3</m:t>
+              </m:r>
+            </m:num>
+            <m:den>
+              <m:rad>
+                <m:radPr>
+                  <m:degHide m:val="1"/>
+                  <m:ctrlPr>
+                    <w:rPr>
+                      <w:rFonts w:ascii="Cambria Math" w:eastAsiaTheme="minorEastAsia" w:hAnsi="Cambria Math"/>
+                      <w:i/>
+                      <w:iCs/>
+                      <w:noProof/>
+                      <w:lang w:bidi="he-IL"/>
+                    </w:rPr>
+                  </m:ctrlPr>
+                </m:radPr>
+                <m:deg/>
+                <m:e>
+                  <m:r>
+                    <w:rPr>
+                      <w:rFonts w:ascii="Cambria Math" w:eastAsiaTheme="minorEastAsia" w:hAnsi="Cambria Math"/>
+                      <w:noProof/>
+                      <w:lang w:bidi="he-IL"/>
+                    </w:rPr>
+                    <m:t>6</m:t>
+                  </m:r>
+                </m:e>
+              </m:rad>
+            </m:den>
+          </m:f>
+          <m:r>
+            <w:rPr>
+              <w:rFonts w:ascii="Cambria Math" w:eastAsiaTheme="minorEastAsia" w:hAnsi="Cambria Math"/>
+              <w:noProof/>
+              <w:lang w:bidi="he-IL"/>
+            </w:rPr>
+            <m:t>,</m:t>
+          </m:r>
+          <m:f>
+            <m:fPr>
+              <m:ctrlPr>
+                <w:rPr>
+                  <w:rFonts w:ascii="Cambria Math" w:eastAsiaTheme="minorEastAsia" w:hAnsi="Cambria Math"/>
+                  <w:i/>
+                  <w:iCs/>
+                  <w:noProof/>
+                  <w:lang w:bidi="he-IL"/>
+                </w:rPr>
+              </m:ctrlPr>
+            </m:fPr>
+            <m:num>
+              <m:r>
+                <w:rPr>
+                  <w:rFonts w:ascii="Cambria Math" w:eastAsiaTheme="minorEastAsia" w:hAnsi="Cambria Math"/>
+                  <w:noProof/>
+                  <w:lang w:bidi="he-IL"/>
+                </w:rPr>
+                <m:t>1</m:t>
+              </m:r>
+            </m:num>
+            <m:den>
+              <m:rad>
+                <m:radPr>
+                  <m:degHide m:val="1"/>
+                  <m:ctrlPr>
+                    <w:rPr>
+                      <w:rFonts w:ascii="Cambria Math" w:eastAsiaTheme="minorEastAsia" w:hAnsi="Cambria Math"/>
+                      <w:i/>
+                      <w:iCs/>
+                      <w:noProof/>
+                      <w:lang w:bidi="he-IL"/>
+                    </w:rPr>
+                  </m:ctrlPr>
+                </m:radPr>
+                <m:deg/>
+                <m:e>
+                  <m:r>
+                    <w:rPr>
+                      <w:rFonts w:ascii="Cambria Math" w:eastAsiaTheme="minorEastAsia" w:hAnsi="Cambria Math"/>
+                      <w:noProof/>
+                      <w:lang w:bidi="he-IL"/>
+                    </w:rPr>
+                    <m:t>6</m:t>
+                  </m:r>
+                </m:e>
+              </m:rad>
+            </m:den>
+          </m:f>
+          <m:r>
+            <w:rPr>
+              <w:rFonts w:ascii="Cambria Math" w:eastAsiaTheme="minorEastAsia" w:hAnsi="Cambria Math"/>
+              <w:noProof/>
+              <w:lang w:bidi="he-IL"/>
+            </w:rPr>
+            <m:t>)</m:t>
+          </m:r>
+          <m:r>
+            <w:rPr>
+              <w:rFonts w:ascii="Cambria Math" w:eastAsiaTheme="minorEastAsia" w:hAnsi="Cambria Math"/>
+              <w:noProof/>
+              <w:lang w:bidi="he-IL"/>
+            </w:rPr>
+            <w:br/>
+          </m:r>
+        </m:oMath>
+        <m:oMath>
+          <m:r>
+            <w:rPr>
+              <w:rFonts w:ascii="Cambria Math" w:eastAsiaTheme="minorEastAsia" w:hAnsi="Cambria Math"/>
+              <w:noProof/>
+              <w:lang w:bidi="he-IL"/>
+            </w:rPr>
+            <w:br/>
+          </m:r>
+        </m:oMath>
       </m:oMathPara>
     </w:p>
     <w:p>
@@ -8400,7 +11517,7 @@
       </w:pPr>
     </w:p>
     <w:sectPr>
-      <w:headerReference w:type="default" r:id="rId13"/>
+      <w:headerReference w:type="default" r:id="rId12"/>
       <w:pgSz w:w="11900" w:h="16840"/>
       <w:pgMar w:top="1440" w:right="1440" w:bottom="1440" w:left="1440" w:header="708" w:footer="708" w:gutter="0"/>
       <w:cols w:space="708"/>
@@ -9051,572 +12168,6 @@
 </w:styles>
 </file>
 
-<file path=word/glossary/document.xml><?xml version="1.0" encoding="utf-8"?>
-<w:glossaryDocument xmlns:wpc="http://schemas.microsoft.com/office/word/2010/wordprocessingCanvas" xmlns:mo="http://schemas.microsoft.com/office/mac/office/2008/main" xmlns:mc="http://schemas.openxmlformats.org/markup-compatibility/2006" xmlns:mv="urn:schemas-microsoft-com:mac:vml" xmlns:o="urn:schemas-microsoft-com:office:office" xmlns:r="http://schemas.openxmlformats.org/officeDocument/2006/relationships" xmlns:m="http://schemas.openxmlformats.org/officeDocument/2006/math" xmlns:v="urn:schemas-microsoft-com:vml" xmlns:wp14="http://schemas.microsoft.com/office/word/2010/wordprocessingDrawing" xmlns:wp="http://schemas.openxmlformats.org/drawingml/2006/wordprocessingDrawing" xmlns:w10="urn:schemas-microsoft-com:office:word" xmlns:w="http://schemas.openxmlformats.org/wordprocessingml/2006/main" xmlns:w14="http://schemas.microsoft.com/office/word/2010/wordml" xmlns:w15="http://schemas.microsoft.com/office/word/2012/wordml" xmlns:wpg="http://schemas.microsoft.com/office/word/2010/wordprocessingGroup" xmlns:wpi="http://schemas.microsoft.com/office/word/2010/wordprocessingInk" xmlns:wne="http://schemas.microsoft.com/office/word/2006/wordml" xmlns:wps="http://schemas.microsoft.com/office/word/2010/wordprocessingShape" mc:Ignorable="w14 w15 wp14">
-  <w:docParts>
-    <w:docPart>
-      <w:docPartPr>
-        <w:name w:val="DefaultPlaceholder_20250781"/>
-        <w:category>
-          <w:name w:val="General"/>
-          <w:gallery w:val="placeholder"/>
-        </w:category>
-        <w:types>
-          <w:type w:val="bbPlcHdr"/>
-        </w:types>
-        <w:behaviors>
-          <w:behavior w:val="content"/>
-        </w:behaviors>
-        <w:guid w:val="{1CC484FD-1CAC-C849-ACE5-E0DE62035304}"/>
-      </w:docPartPr>
-      <w:docPartBody>
-        <w:p>
-          <w:r>
-            <w:rPr>
-              <w:rStyle w:val="PlaceholderText"/>
-            </w:rPr>
-            <w:t>Type equation here.</w:t>
-          </w:r>
-        </w:p>
-      </w:docPartBody>
-    </w:docPart>
-  </w:docParts>
-</w:glossaryDocument>
-</file>
-
-<file path=word/glossary/fontTable.xml><?xml version="1.0" encoding="utf-8"?>
-<w:fonts xmlns:mc="http://schemas.openxmlformats.org/markup-compatibility/2006" xmlns:r="http://schemas.openxmlformats.org/officeDocument/2006/relationships" xmlns:w="http://schemas.openxmlformats.org/wordprocessingml/2006/main" xmlns:w14="http://schemas.microsoft.com/office/word/2010/wordml" xmlns:w15="http://schemas.microsoft.com/office/word/2012/wordml" mc:Ignorable="w14 w15">
-  <w:font w:name="Times New Roman">
-    <w:panose1 w:val="02020603050405020304"/>
-    <w:charset w:val="00"/>
-    <w:family w:val="auto"/>
-    <w:pitch w:val="variable"/>
-    <w:sig w:usb0="E0002AEF" w:usb1="C0007841" w:usb2="00000009" w:usb3="00000000" w:csb0="000001FF" w:csb1="00000000"/>
-  </w:font>
-  <w:font w:name="Calibri">
-    <w:panose1 w:val="020F0502020204030204"/>
-    <w:charset w:val="00"/>
-    <w:family w:val="auto"/>
-    <w:pitch w:val="variable"/>
-    <w:sig w:usb0="E00002FF" w:usb1="4000ACFF" w:usb2="00000001" w:usb3="00000000" w:csb0="0000019F" w:csb1="00000000"/>
-  </w:font>
-  <w:font w:name="Arial">
-    <w:panose1 w:val="020B0604020202020204"/>
-    <w:charset w:val="00"/>
-    <w:family w:val="auto"/>
-    <w:pitch w:val="variable"/>
-    <w:sig w:usb0="E0002AFF" w:usb1="C0007843" w:usb2="00000009" w:usb3="00000000" w:csb0="000001FF" w:csb1="00000000"/>
-  </w:font>
-  <w:font w:name="Times">
-    <w:panose1 w:val="02000500000000000000"/>
-    <w:charset w:val="00"/>
-    <w:family w:val="auto"/>
-    <w:pitch w:val="variable"/>
-    <w:sig w:usb0="00000003" w:usb1="00000000" w:usb2="00000000" w:usb3="00000000" w:csb0="00000001" w:csb1="00000000"/>
-  </w:font>
-  <w:font w:name="Cambria Math">
-    <w:panose1 w:val="02040503050406030204"/>
-    <w:charset w:val="00"/>
-    <w:family w:val="auto"/>
-    <w:pitch w:val="variable"/>
-    <w:sig w:usb0="E00002FF" w:usb1="420024FF" w:usb2="00000000" w:usb3="00000000" w:csb0="0000019F" w:csb1="00000000"/>
-  </w:font>
-  <w:font w:name="Calibri Light">
-    <w:panose1 w:val="020F0302020204030204"/>
-    <w:charset w:val="00"/>
-    <w:family w:val="auto"/>
-    <w:pitch w:val="variable"/>
-    <w:sig w:usb0="A00002EF" w:usb1="4000207B" w:usb2="00000000" w:usb3="00000000" w:csb0="0000019F" w:csb1="00000000"/>
-  </w:font>
-</w:fonts>
-</file>
-
-<file path=word/glossary/settings.xml><?xml version="1.0" encoding="utf-8"?>
-<w:settings xmlns:mc="http://schemas.openxmlformats.org/markup-compatibility/2006" xmlns:o="urn:schemas-microsoft-com:office:office" xmlns:r="http://schemas.openxmlformats.org/officeDocument/2006/relationships" xmlns:m="http://schemas.openxmlformats.org/officeDocument/2006/math" xmlns:v="urn:schemas-microsoft-com:vml" xmlns:w10="urn:schemas-microsoft-com:office:word" xmlns:w="http://schemas.openxmlformats.org/wordprocessingml/2006/main" xmlns:w14="http://schemas.microsoft.com/office/word/2010/wordml" xmlns:w15="http://schemas.microsoft.com/office/word/2012/wordml" xmlns:sl="http://schemas.openxmlformats.org/schemaLibrary/2006/main" mc:Ignorable="w14 w15">
-  <w:view w:val="normal"/>
-  <w:defaultTabStop w:val="720"/>
-  <w:characterSpacingControl w:val="doNotCompress"/>
-  <w:compat>
-    <w:useFELayout/>
-    <w:compatSetting w:name="compatibilityMode" w:uri="http://schemas.microsoft.com/office/word" w:val="15"/>
-    <w:compatSetting w:name="overrideTableStyleFontSizeAndJustification" w:uri="http://schemas.microsoft.com/office/word" w:val="1"/>
-    <w:compatSetting w:name="enableOpenTypeFeatures" w:uri="http://schemas.microsoft.com/office/word" w:val="1"/>
-    <w:compatSetting w:name="doNotFlipMirrorIndents" w:uri="http://schemas.microsoft.com/office/word" w:val="1"/>
-    <w:compatSetting w:name="differentiateMultirowTableHeaders" w:uri="http://schemas.microsoft.com/office/word" w:val="1"/>
-  </w:compat>
-  <w:rsids>
-    <w:rsidRoot w:val="003C71FD"/>
-    <w:rsid w:val="003C71FD"/>
-  </w:rsids>
-  <m:mathPr>
-    <m:mathFont m:val="Cambria Math"/>
-    <m:brkBin m:val="before"/>
-    <m:brkBinSub m:val="--"/>
-    <m:smallFrac m:val="0"/>
-    <m:dispDef/>
-    <m:lMargin m:val="0"/>
-    <m:rMargin m:val="0"/>
-    <m:defJc m:val="centerGroup"/>
-    <m:wrapIndent m:val="1440"/>
-    <m:intLim m:val="subSup"/>
-    <m:naryLim m:val="undOvr"/>
-  </m:mathPr>
-  <w:themeFontLang w:val="en-US" w:bidi="he-IL"/>
-  <w:clrSchemeMapping w:bg1="light1" w:t1="dark1" w:bg2="light2" w:t2="dark2" w:accent1="accent1" w:accent2="accent2" w:accent3="accent3" w:accent4="accent4" w:accent5="accent5" w:accent6="accent6" w:hyperlink="hyperlink" w:followedHyperlink="followedHyperlink"/>
-  <w:decimalSymbol w:val="."/>
-  <w:listSeparator w:val=","/>
-  <w14:defaultImageDpi w14:val="32767"/>
-  <w15:chartTrackingRefBased/>
-</w:settings>
-</file>
-
-<file path=word/glossary/styles.xml><?xml version="1.0" encoding="utf-8"?>
-<w:styles xmlns:mc="http://schemas.openxmlformats.org/markup-compatibility/2006" xmlns:r="http://schemas.openxmlformats.org/officeDocument/2006/relationships" xmlns:w="http://schemas.openxmlformats.org/wordprocessingml/2006/main" xmlns:w14="http://schemas.microsoft.com/office/word/2010/wordml" xmlns:w15="http://schemas.microsoft.com/office/word/2012/wordml" mc:Ignorable="w14 w15">
-  <w:docDefaults>
-    <w:rPrDefault>
-      <w:rPr>
-        <w:rFonts w:asciiTheme="minorHAnsi" w:eastAsiaTheme="minorEastAsia" w:hAnsiTheme="minorHAnsi" w:cstheme="minorBidi"/>
-        <w:sz w:val="24"/>
-        <w:szCs w:val="24"/>
-        <w:lang w:val="en-US" w:eastAsia="en-US" w:bidi="he-IL"/>
-      </w:rPr>
-    </w:rPrDefault>
-    <w:pPrDefault/>
-  </w:docDefaults>
-  <w:latentStyles w:defLockedState="0" w:defUIPriority="99" w:defSemiHidden="0" w:defUnhideWhenUsed="0" w:defQFormat="0" w:count="380">
-    <w:lsdException w:name="Normal" w:uiPriority="0" w:qFormat="1"/>
-    <w:lsdException w:name="heading 1" w:uiPriority="9" w:qFormat="1"/>
-    <w:lsdException w:name="heading 2" w:semiHidden="1" w:uiPriority="9" w:unhideWhenUsed="1" w:qFormat="1"/>
-    <w:lsdException w:name="heading 3" w:semiHidden="1" w:uiPriority="9" w:unhideWhenUsed="1" w:qFormat="1"/>
-    <w:lsdException w:name="heading 4" w:semiHidden="1" w:uiPriority="9" w:unhideWhenUsed="1" w:qFormat="1"/>
-    <w:lsdException w:name="heading 5" w:semiHidden="1" w:uiPriority="9" w:unhideWhenUsed="1" w:qFormat="1"/>
-    <w:lsdException w:name="heading 6" w:semiHidden="1" w:uiPriority="9" w:unhideWhenUsed="1" w:qFormat="1"/>
-    <w:lsdException w:name="heading 7" w:semiHidden="1" w:uiPriority="9" w:unhideWhenUsed="1" w:qFormat="1"/>
-    <w:lsdException w:name="heading 8" w:semiHidden="1" w:uiPriority="9" w:unhideWhenUsed="1" w:qFormat="1"/>
-    <w:lsdException w:name="heading 9" w:semiHidden="1" w:uiPriority="9" w:unhideWhenUsed="1" w:qFormat="1"/>
-    <w:lsdException w:name="index 1" w:semiHidden="1" w:unhideWhenUsed="1"/>
-    <w:lsdException w:name="index 2" w:semiHidden="1" w:unhideWhenUsed="1"/>
-    <w:lsdException w:name="index 3" w:semiHidden="1" w:unhideWhenUsed="1"/>
-    <w:lsdException w:name="index 4" w:semiHidden="1" w:unhideWhenUsed="1"/>
-    <w:lsdException w:name="index 5" w:semiHidden="1" w:unhideWhenUsed="1"/>
-    <w:lsdException w:name="index 6" w:semiHidden="1" w:unhideWhenUsed="1"/>
-    <w:lsdException w:name="index 7" w:semiHidden="1" w:unhideWhenUsed="1"/>
-    <w:lsdException w:name="index 8" w:semiHidden="1" w:unhideWhenUsed="1"/>
-    <w:lsdException w:name="index 9" w:semiHidden="1" w:unhideWhenUsed="1"/>
-    <w:lsdException w:name="toc 1" w:semiHidden="1" w:uiPriority="39" w:unhideWhenUsed="1"/>
-    <w:lsdException w:name="toc 2" w:semiHidden="1" w:uiPriority="39" w:unhideWhenUsed="1"/>
-    <w:lsdException w:name="toc 3" w:semiHidden="1" w:uiPriority="39" w:unhideWhenUsed="1"/>
-    <w:lsdException w:name="toc 4" w:semiHidden="1" w:uiPriority="39" w:unhideWhenUsed="1"/>
-    <w:lsdException w:name="toc 5" w:semiHidden="1" w:uiPriority="39" w:unhideWhenUsed="1"/>
-    <w:lsdException w:name="toc 6" w:semiHidden="1" w:uiPriority="39" w:unhideWhenUsed="1"/>
-    <w:lsdException w:name="toc 7" w:semiHidden="1" w:uiPriority="39" w:unhideWhenUsed="1"/>
-    <w:lsdException w:name="toc 8" w:semiHidden="1" w:uiPriority="39" w:unhideWhenUsed="1"/>
-    <w:lsdException w:name="toc 9" w:semiHidden="1" w:uiPriority="39" w:unhideWhenUsed="1"/>
-    <w:lsdException w:name="Normal Indent" w:semiHidden="1" w:unhideWhenUsed="1"/>
-    <w:lsdException w:name="footnote text" w:semiHidden="1" w:unhideWhenUsed="1"/>
-    <w:lsdException w:name="annotation text" w:semiHidden="1" w:unhideWhenUsed="1"/>
-    <w:lsdException w:name="header" w:semiHidden="1" w:unhideWhenUsed="1"/>
-    <w:lsdException w:name="footer" w:semiHidden="1" w:unhideWhenUsed="1"/>
-    <w:lsdException w:name="index heading" w:semiHidden="1" w:unhideWhenUsed="1"/>
-    <w:lsdException w:name="caption" w:semiHidden="1" w:uiPriority="35" w:unhideWhenUsed="1" w:qFormat="1"/>
-    <w:lsdException w:name="table of figures" w:semiHidden="1" w:unhideWhenUsed="1"/>
-    <w:lsdException w:name="envelope address" w:semiHidden="1" w:unhideWhenUsed="1"/>
-    <w:lsdException w:name="envelope return" w:semiHidden="1" w:unhideWhenUsed="1"/>
-    <w:lsdException w:name="footnote reference" w:semiHidden="1" w:unhideWhenUsed="1"/>
-    <w:lsdException w:name="annotation reference" w:semiHidden="1" w:unhideWhenUsed="1"/>
-    <w:lsdException w:name="line number" w:semiHidden="1" w:unhideWhenUsed="1"/>
-    <w:lsdException w:name="page number" w:semiHidden="1" w:unhideWhenUsed="1"/>
-    <w:lsdException w:name="endnote reference" w:semiHidden="1" w:unhideWhenUsed="1"/>
-    <w:lsdException w:name="endnote text" w:semiHidden="1" w:unhideWhenUsed="1"/>
-    <w:lsdException w:name="table of authorities" w:semiHidden="1" w:unhideWhenUsed="1"/>
-    <w:lsdException w:name="macro" w:semiHidden="1" w:unhideWhenUsed="1"/>
-    <w:lsdException w:name="toa heading" w:semiHidden="1" w:unhideWhenUsed="1"/>
-    <w:lsdException w:name="List" w:semiHidden="1" w:unhideWhenUsed="1"/>
-    <w:lsdException w:name="List Bullet" w:semiHidden="1" w:unhideWhenUsed="1"/>
-    <w:lsdException w:name="List Number" w:semiHidden="1" w:unhideWhenUsed="1"/>
-    <w:lsdException w:name="List 2" w:semiHidden="1" w:unhideWhenUsed="1"/>
-    <w:lsdException w:name="List 3" w:semiHidden="1" w:unhideWhenUsed="1"/>
-    <w:lsdException w:name="List 4" w:semiHidden="1" w:unhideWhenUsed="1"/>
-    <w:lsdException w:name="List 5" w:semiHidden="1" w:unhideWhenUsed="1"/>
-    <w:lsdException w:name="List Bullet 2" w:semiHidden="1" w:unhideWhenUsed="1"/>
-    <w:lsdException w:name="List Bullet 3" w:semiHidden="1" w:unhideWhenUsed="1"/>
-    <w:lsdException w:name="List Bullet 4" w:semiHidden="1" w:unhideWhenUsed="1"/>
-    <w:lsdException w:name="List Bullet 5" w:semiHidden="1" w:unhideWhenUsed="1"/>
-    <w:lsdException w:name="List Number 2" w:semiHidden="1" w:unhideWhenUsed="1"/>
-    <w:lsdException w:name="List Number 3" w:semiHidden="1" w:unhideWhenUsed="1"/>
-    <w:lsdException w:name="List Number 4" w:semiHidden="1" w:unhideWhenUsed="1"/>
-    <w:lsdException w:name="List Number 5" w:semiHidden="1" w:unhideWhenUsed="1"/>
-    <w:lsdException w:name="Title" w:uiPriority="10" w:qFormat="1"/>
-    <w:lsdException w:name="Closing" w:semiHidden="1" w:unhideWhenUsed="1"/>
-    <w:lsdException w:name="Signature" w:semiHidden="1" w:unhideWhenUsed="1"/>
-    <w:lsdException w:name="Default Paragraph Font" w:semiHidden="1" w:uiPriority="1" w:unhideWhenUsed="1"/>
-    <w:lsdException w:name="Body Text" w:semiHidden="1" w:unhideWhenUsed="1"/>
-    <w:lsdException w:name="Body Text Indent" w:semiHidden="1" w:unhideWhenUsed="1"/>
-    <w:lsdException w:name="List Continue" w:semiHidden="1" w:unhideWhenUsed="1"/>
-    <w:lsdException w:name="List Continue 2" w:semiHidden="1" w:unhideWhenUsed="1"/>
-    <w:lsdException w:name="List Continue 3" w:semiHidden="1" w:unhideWhenUsed="1"/>
-    <w:lsdException w:name="List Continue 4" w:semiHidden="1" w:unhideWhenUsed="1"/>
-    <w:lsdException w:name="List Continue 5" w:semiHidden="1" w:unhideWhenUsed="1"/>
-    <w:lsdException w:name="Message Header" w:semiHidden="1" w:unhideWhenUsed="1"/>
-    <w:lsdException w:name="Subtitle" w:uiPriority="11" w:qFormat="1"/>
-    <w:lsdException w:name="Salutation" w:semiHidden="1" w:unhideWhenUsed="1"/>
-    <w:lsdException w:name="Date" w:semiHidden="1" w:unhideWhenUsed="1"/>
-    <w:lsdException w:name="Body Text First Indent" w:semiHidden="1" w:unhideWhenUsed="1"/>
-    <w:lsdException w:name="Body Text First Indent 2" w:semiHidden="1" w:unhideWhenUsed="1"/>
-    <w:lsdException w:name="Note Heading" w:semiHidden="1" w:unhideWhenUsed="1"/>
-    <w:lsdException w:name="Body Text 2" w:semiHidden="1" w:unhideWhenUsed="1"/>
-    <w:lsdException w:name="Body Text 3" w:semiHidden="1" w:unhideWhenUsed="1"/>
-    <w:lsdException w:name="Body Text Indent 2" w:semiHidden="1" w:unhideWhenUsed="1"/>
-    <w:lsdException w:name="Body Text Indent 3" w:semiHidden="1" w:unhideWhenUsed="1"/>
-    <w:lsdException w:name="Block Text" w:semiHidden="1" w:unhideWhenUsed="1"/>
-    <w:lsdException w:name="Hyperlink" w:semiHidden="1" w:unhideWhenUsed="1"/>
-    <w:lsdException w:name="FollowedHyperlink" w:semiHidden="1" w:unhideWhenUsed="1"/>
-    <w:lsdException w:name="Strong" w:uiPriority="22" w:qFormat="1"/>
-    <w:lsdException w:name="Emphasis" w:uiPriority="20" w:qFormat="1"/>
-    <w:lsdException w:name="Document Map" w:semiHidden="1" w:unhideWhenUsed="1"/>
-    <w:lsdException w:name="Plain Text" w:semiHidden="1" w:unhideWhenUsed="1"/>
-    <w:lsdException w:name="E-mail Signature" w:semiHidden="1" w:unhideWhenUsed="1"/>
-    <w:lsdException w:name="HTML Top of Form" w:semiHidden="1" w:unhideWhenUsed="1"/>
-    <w:lsdException w:name="HTML Bottom of Form" w:semiHidden="1" w:unhideWhenUsed="1"/>
-    <w:lsdException w:name="Normal (Web)" w:semiHidden="1" w:unhideWhenUsed="1"/>
-    <w:lsdException w:name="HTML Acronym" w:semiHidden="1" w:unhideWhenUsed="1"/>
-    <w:lsdException w:name="HTML Address" w:semiHidden="1" w:unhideWhenUsed="1"/>
-    <w:lsdException w:name="HTML Cite" w:semiHidden="1" w:unhideWhenUsed="1"/>
-    <w:lsdException w:name="HTML Code" w:semiHidden="1" w:unhideWhenUsed="1"/>
-    <w:lsdException w:name="HTML Definition" w:semiHidden="1" w:unhideWhenUsed="1"/>
-    <w:lsdException w:name="HTML Keyboard" w:semiHidden="1" w:unhideWhenUsed="1"/>
-    <w:lsdException w:name="HTML Preformatted" w:semiHidden="1" w:unhideWhenUsed="1"/>
-    <w:lsdException w:name="HTML Sample" w:semiHidden="1" w:unhideWhenUsed="1"/>
-    <w:lsdException w:name="HTML Typewriter" w:semiHidden="1" w:unhideWhenUsed="1"/>
-    <w:lsdException w:name="HTML Variable" w:semiHidden="1" w:unhideWhenUsed="1"/>
-    <w:lsdException w:name="Normal Table" w:semiHidden="1" w:unhideWhenUsed="1"/>
-    <w:lsdException w:name="annotation subject" w:semiHidden="1" w:unhideWhenUsed="1"/>
-    <w:lsdException w:name="No List" w:semiHidden="1" w:unhideWhenUsed="1"/>
-    <w:lsdException w:name="Outline List 1" w:semiHidden="1" w:unhideWhenUsed="1"/>
-    <w:lsdException w:name="Outline List 2" w:semiHidden="1" w:unhideWhenUsed="1"/>
-    <w:lsdException w:name="Outline List 3" w:semiHidden="1" w:unhideWhenUsed="1"/>
-    <w:lsdException w:name="Table Simple 1" w:semiHidden="1" w:unhideWhenUsed="1"/>
-    <w:lsdException w:name="Table Simple 2" w:semiHidden="1" w:unhideWhenUsed="1"/>
-    <w:lsdException w:name="Table Simple 3" w:semiHidden="1" w:unhideWhenUsed="1"/>
-    <w:lsdException w:name="Table Classic 1" w:semiHidden="1" w:unhideWhenUsed="1"/>
-    <w:lsdException w:name="Table Classic 2" w:semiHidden="1" w:unhideWhenUsed="1"/>
-    <w:lsdException w:name="Table Classic 3" w:semiHidden="1" w:unhideWhenUsed="1"/>
-    <w:lsdException w:name="Table Classic 4" w:semiHidden="1" w:unhideWhenUsed="1"/>
-    <w:lsdException w:name="Table Colorful 1" w:semiHidden="1" w:unhideWhenUsed="1"/>
-    <w:lsdException w:name="Table Colorful 2" w:semiHidden="1" w:unhideWhenUsed="1"/>
-    <w:lsdException w:name="Table Colorful 3" w:semiHidden="1" w:unhideWhenUsed="1"/>
-    <w:lsdException w:name="Table Columns 1" w:semiHidden="1" w:unhideWhenUsed="1"/>
-    <w:lsdException w:name="Table Columns 2" w:semiHidden="1" w:unhideWhenUsed="1"/>
-    <w:lsdException w:name="Table Columns 3" w:semiHidden="1" w:unhideWhenUsed="1"/>
-    <w:lsdException w:name="Table Columns 4" w:semiHidden="1" w:unhideWhenUsed="1"/>
-    <w:lsdException w:name="Table Columns 5" w:semiHidden="1" w:unhideWhenUsed="1"/>
-    <w:lsdException w:name="Table Grid 1" w:semiHidden="1" w:unhideWhenUsed="1"/>
-    <w:lsdException w:name="Table Grid 2" w:semiHidden="1" w:unhideWhenUsed="1"/>
-    <w:lsdException w:name="Table Grid 3" w:semiHidden="1" w:unhideWhenUsed="1"/>
-    <w:lsdException w:name="Table Grid 4" w:semiHidden="1" w:unhideWhenUsed="1"/>
-    <w:lsdException w:name="Table Grid 5" w:semiHidden="1" w:unhideWhenUsed="1"/>
-    <w:lsdException w:name="Table Grid 6" w:semiHidden="1" w:unhideWhenUsed="1"/>
-    <w:lsdException w:name="Table Grid 7" w:semiHidden="1" w:unhideWhenUsed="1"/>
-    <w:lsdException w:name="Table Grid 8" w:semiHidden="1" w:unhideWhenUsed="1"/>
-    <w:lsdException w:name="Table List 1" w:semiHidden="1" w:unhideWhenUsed="1"/>
-    <w:lsdException w:name="Table List 2" w:semiHidden="1" w:unhideWhenUsed="1"/>
-    <w:lsdException w:name="Table List 3" w:semiHidden="1" w:unhideWhenUsed="1"/>
-    <w:lsdException w:name="Table List 4" w:semiHidden="1" w:unhideWhenUsed="1"/>
-    <w:lsdException w:name="Table List 5" w:semiHidden="1" w:unhideWhenUsed="1"/>
-    <w:lsdException w:name="Table List 6" w:semiHidden="1" w:unhideWhenUsed="1"/>
-    <w:lsdException w:name="Table List 7" w:semiHidden="1" w:unhideWhenUsed="1"/>
-    <w:lsdException w:name="Table List 8" w:semiHidden="1" w:unhideWhenUsed="1"/>
-    <w:lsdException w:name="Table 3D effects 1" w:semiHidden="1" w:unhideWhenUsed="1"/>
-    <w:lsdException w:name="Table 3D effects 2" w:semiHidden="1" w:unhideWhenUsed="1"/>
-    <w:lsdException w:name="Table 3D effects 3" w:semiHidden="1" w:unhideWhenUsed="1"/>
-    <w:lsdException w:name="Table Contemporary" w:semiHidden="1" w:unhideWhenUsed="1"/>
-    <w:lsdException w:name="Table Elegant" w:semiHidden="1" w:unhideWhenUsed="1"/>
-    <w:lsdException w:name="Table Professional" w:semiHidden="1" w:unhideWhenUsed="1"/>
-    <w:lsdException w:name="Table Subtle 1" w:semiHidden="1" w:unhideWhenUsed="1"/>
-    <w:lsdException w:name="Table Subtle 2" w:semiHidden="1" w:unhideWhenUsed="1"/>
-    <w:lsdException w:name="Table Web 1" w:semiHidden="1" w:unhideWhenUsed="1"/>
-    <w:lsdException w:name="Table Web 2" w:semiHidden="1" w:unhideWhenUsed="1"/>
-    <w:lsdException w:name="Table Web 3" w:semiHidden="1" w:unhideWhenUsed="1"/>
-    <w:lsdException w:name="Balloon Text" w:semiHidden="1" w:unhideWhenUsed="1"/>
-    <w:lsdException w:name="Table Grid" w:uiPriority="39"/>
-    <w:lsdException w:name="Table Theme" w:semiHidden="1" w:unhideWhenUsed="1"/>
-    <w:lsdException w:name="Note Level 1" w:semiHidden="1" w:unhideWhenUsed="1"/>
-    <w:lsdException w:name="Note Level 2" w:semiHidden="1" w:unhideWhenUsed="1"/>
-    <w:lsdException w:name="Note Level 3" w:semiHidden="1" w:unhideWhenUsed="1"/>
-    <w:lsdException w:name="Note Level 4" w:semiHidden="1" w:unhideWhenUsed="1"/>
-    <w:lsdException w:name="Note Level 5" w:semiHidden="1" w:unhideWhenUsed="1"/>
-    <w:lsdException w:name="Note Level 6" w:semiHidden="1" w:unhideWhenUsed="1"/>
-    <w:lsdException w:name="Note Level 7" w:semiHidden="1" w:unhideWhenUsed="1"/>
-    <w:lsdException w:name="Note Level 8" w:semiHidden="1" w:unhideWhenUsed="1"/>
-    <w:lsdException w:name="Note Level 9" w:semiHidden="1" w:unhideWhenUsed="1"/>
-    <w:lsdException w:name="Placeholder Text" w:semiHidden="1"/>
-    <w:lsdException w:name="No Spacing" w:uiPriority="1" w:qFormat="1"/>
-    <w:lsdException w:name="Light Shading" w:uiPriority="60"/>
-    <w:lsdException w:name="Light List" w:uiPriority="61"/>
-    <w:lsdException w:name="Light Grid" w:uiPriority="62"/>
-    <w:lsdException w:name="Medium Shading 1" w:uiPriority="63"/>
-    <w:lsdException w:name="Medium Shading 2" w:uiPriority="64"/>
-    <w:lsdException w:name="Medium List 1" w:uiPriority="65"/>
-    <w:lsdException w:name="Medium List 2" w:uiPriority="66"/>
-    <w:lsdException w:name="Medium Grid 1" w:uiPriority="67"/>
-    <w:lsdException w:name="Medium Grid 2" w:uiPriority="68"/>
-    <w:lsdException w:name="Medium Grid 3" w:uiPriority="69"/>
-    <w:lsdException w:name="Dark List" w:uiPriority="70"/>
-    <w:lsdException w:name="Colorful Shading" w:uiPriority="71"/>
-    <w:lsdException w:name="Colorful List" w:uiPriority="72"/>
-    <w:lsdException w:name="Colorful Grid" w:uiPriority="73"/>
-    <w:lsdException w:name="Light Shading Accent 1" w:uiPriority="60"/>
-    <w:lsdException w:name="Light List Accent 1" w:uiPriority="61"/>
-    <w:lsdException w:name="Light Grid Accent 1" w:uiPriority="62"/>
-    <w:lsdException w:name="Medium Shading 1 Accent 1" w:uiPriority="63"/>
-    <w:lsdException w:name="Medium Shading 2 Accent 1" w:uiPriority="64"/>
-    <w:lsdException w:name="Medium List 1 Accent 1" w:uiPriority="65"/>
-    <w:lsdException w:name="Revision" w:semiHidden="1"/>
-    <w:lsdException w:name="List Paragraph" w:uiPriority="34" w:qFormat="1"/>
-    <w:lsdException w:name="Quote" w:uiPriority="29" w:qFormat="1"/>
-    <w:lsdException w:name="Intense Quote" w:uiPriority="30" w:qFormat="1"/>
-    <w:lsdException w:name="Medium List 2 Accent 1" w:uiPriority="66"/>
-    <w:lsdException w:name="Medium Grid 1 Accent 1" w:uiPriority="67"/>
-    <w:lsdException w:name="Medium Grid 2 Accent 1" w:uiPriority="68"/>
-    <w:lsdException w:name="Medium Grid 3 Accent 1" w:uiPriority="69"/>
-    <w:lsdException w:name="Dark List Accent 1" w:uiPriority="70"/>
-    <w:lsdException w:name="Colorful Shading Accent 1" w:uiPriority="71"/>
-    <w:lsdException w:name="Colorful List Accent 1" w:uiPriority="72"/>
-    <w:lsdException w:name="Colorful Grid Accent 1" w:uiPriority="73"/>
-    <w:lsdException w:name="Light Shading Accent 2" w:uiPriority="60"/>
-    <w:lsdException w:name="Light List Accent 2" w:uiPriority="61"/>
-    <w:lsdException w:name="Light Grid Accent 2" w:uiPriority="62"/>
-    <w:lsdException w:name="Medium Shading 1 Accent 2" w:uiPriority="63"/>
-    <w:lsdException w:name="Medium Shading 2 Accent 2" w:uiPriority="64"/>
-    <w:lsdException w:name="Medium List 1 Accent 2" w:uiPriority="65"/>
-    <w:lsdException w:name="Medium List 2 Accent 2" w:uiPriority="66"/>
-    <w:lsdException w:name="Medium Grid 1 Accent 2" w:uiPriority="67"/>
-    <w:lsdException w:name="Medium Grid 2 Accent 2" w:uiPriority="68"/>
-    <w:lsdException w:name="Medium Grid 3 Accent 2" w:uiPriority="69"/>
-    <w:lsdException w:name="Dark List Accent 2" w:uiPriority="70"/>
-    <w:lsdException w:name="Colorful Shading Accent 2" w:uiPriority="71"/>
-    <w:lsdException w:name="Colorful List Accent 2" w:uiPriority="72"/>
-    <w:lsdException w:name="Colorful Grid Accent 2" w:uiPriority="73"/>
-    <w:lsdException w:name="Light Shading Accent 3" w:uiPriority="60"/>
-    <w:lsdException w:name="Light List Accent 3" w:uiPriority="61"/>
-    <w:lsdException w:name="Light Grid Accent 3" w:uiPriority="62"/>
-    <w:lsdException w:name="Medium Shading 1 Accent 3" w:uiPriority="63"/>
-    <w:lsdException w:name="Medium Shading 2 Accent 3" w:uiPriority="64"/>
-    <w:lsdException w:name="Medium List 1 Accent 3" w:uiPriority="65"/>
-    <w:lsdException w:name="Medium List 2 Accent 3" w:uiPriority="66"/>
-    <w:lsdException w:name="Medium Grid 1 Accent 3" w:uiPriority="67"/>
-    <w:lsdException w:name="Medium Grid 2 Accent 3" w:uiPriority="68"/>
-    <w:lsdException w:name="Medium Grid 3 Accent 3" w:uiPriority="69"/>
-    <w:lsdException w:name="Dark List Accent 3" w:uiPriority="70"/>
-    <w:lsdException w:name="Colorful Shading Accent 3" w:uiPriority="71"/>
-    <w:lsdException w:name="Colorful List Accent 3" w:uiPriority="72"/>
-    <w:lsdException w:name="Colorful Grid Accent 3" w:uiPriority="73"/>
-    <w:lsdException w:name="Light Shading Accent 4" w:uiPriority="60"/>
-    <w:lsdException w:name="Light List Accent 4" w:uiPriority="61"/>
-    <w:lsdException w:name="Light Grid Accent 4" w:uiPriority="62"/>
-    <w:lsdException w:name="Medium Shading 1 Accent 4" w:uiPriority="63"/>
-    <w:lsdException w:name="Medium Shading 2 Accent 4" w:uiPriority="64"/>
-    <w:lsdException w:name="Medium List 1 Accent 4" w:uiPriority="65"/>
-    <w:lsdException w:name="Medium List 2 Accent 4" w:uiPriority="66"/>
-    <w:lsdException w:name="Medium Grid 1 Accent 4" w:uiPriority="67"/>
-    <w:lsdException w:name="Medium Grid 2 Accent 4" w:uiPriority="68"/>
-    <w:lsdException w:name="Medium Grid 3 Accent 4" w:uiPriority="69"/>
-    <w:lsdException w:name="Dark List Accent 4" w:uiPriority="70"/>
-    <w:lsdException w:name="Colorful Shading Accent 4" w:uiPriority="71"/>
-    <w:lsdException w:name="Colorful List Accent 4" w:uiPriority="72"/>
-    <w:lsdException w:name="Colorful Grid Accent 4" w:uiPriority="73"/>
-    <w:lsdException w:name="Light Shading Accent 5" w:uiPriority="60"/>
-    <w:lsdException w:name="Light List Accent 5" w:uiPriority="61"/>
-    <w:lsdException w:name="Light Grid Accent 5" w:uiPriority="62"/>
-    <w:lsdException w:name="Medium Shading 1 Accent 5" w:uiPriority="63"/>
-    <w:lsdException w:name="Medium Shading 2 Accent 5" w:uiPriority="64"/>
-    <w:lsdException w:name="Medium List 1 Accent 5" w:uiPriority="65"/>
-    <w:lsdException w:name="Medium List 2 Accent 5" w:uiPriority="66"/>
-    <w:lsdException w:name="Medium Grid 1 Accent 5" w:uiPriority="67"/>
-    <w:lsdException w:name="Medium Grid 2 Accent 5" w:uiPriority="68"/>
-    <w:lsdException w:name="Medium Grid 3 Accent 5" w:uiPriority="69"/>
-    <w:lsdException w:name="Dark List Accent 5" w:uiPriority="70"/>
-    <w:lsdException w:name="Colorful Shading Accent 5" w:uiPriority="71"/>
-    <w:lsdException w:name="Colorful List Accent 5" w:uiPriority="72"/>
-    <w:lsdException w:name="Colorful Grid Accent 5" w:uiPriority="73"/>
-    <w:lsdException w:name="Light Shading Accent 6" w:uiPriority="60"/>
-    <w:lsdException w:name="Light List Accent 6" w:uiPriority="61"/>
-    <w:lsdException w:name="Light Grid Accent 6" w:uiPriority="62"/>
-    <w:lsdException w:name="Medium Shading 1 Accent 6" w:uiPriority="63"/>
-    <w:lsdException w:name="Medium Shading 2 Accent 6" w:uiPriority="64"/>
-    <w:lsdException w:name="Medium List 1 Accent 6" w:uiPriority="65"/>
-    <w:lsdException w:name="Medium List 2 Accent 6" w:uiPriority="66"/>
-    <w:lsdException w:name="Medium Grid 1 Accent 6" w:uiPriority="67"/>
-    <w:lsdException w:name="Medium Grid 2 Accent 6" w:uiPriority="68"/>
-    <w:lsdException w:name="Medium Grid 3 Accent 6" w:uiPriority="69"/>
-    <w:lsdException w:name="Dark List Accent 6" w:uiPriority="70"/>
-    <w:lsdException w:name="Colorful Shading Accent 6" w:uiPriority="71"/>
-    <w:lsdException w:name="Colorful List Accent 6" w:uiPriority="72"/>
-    <w:lsdException w:name="Colorful Grid Accent 6" w:uiPriority="73"/>
-    <w:lsdException w:name="Subtle Emphasis" w:uiPriority="19" w:qFormat="1"/>
-    <w:lsdException w:name="Intense Emphasis" w:uiPriority="21" w:qFormat="1"/>
-    <w:lsdException w:name="Subtle Reference" w:uiPriority="31" w:qFormat="1"/>
-    <w:lsdException w:name="Intense Reference" w:uiPriority="32" w:qFormat="1"/>
-    <w:lsdException w:name="Book Title" w:uiPriority="33" w:qFormat="1"/>
-    <w:lsdException w:name="Bibliography" w:semiHidden="1" w:uiPriority="37" w:unhideWhenUsed="1"/>
-    <w:lsdException w:name="TOC Heading" w:semiHidden="1" w:uiPriority="39" w:unhideWhenUsed="1" w:qFormat="1"/>
-    <w:lsdException w:name="Plain Table 1" w:uiPriority="41"/>
-    <w:lsdException w:name="Plain Table 2" w:uiPriority="42"/>
-    <w:lsdException w:name="Plain Table 3" w:uiPriority="43"/>
-    <w:lsdException w:name="Plain Table 4" w:uiPriority="44"/>
-    <w:lsdException w:name="Plain Table 5" w:uiPriority="45"/>
-    <w:lsdException w:name="Grid Table Light" w:uiPriority="40"/>
-    <w:lsdException w:name="Grid Table 1 Light" w:uiPriority="46"/>
-    <w:lsdException w:name="Grid Table 2" w:uiPriority="47"/>
-    <w:lsdException w:name="Grid Table 3" w:uiPriority="48"/>
-    <w:lsdException w:name="Grid Table 4" w:uiPriority="49"/>
-    <w:lsdException w:name="Grid Table 5 Dark" w:uiPriority="50"/>
-    <w:lsdException w:name="Grid Table 6 Colorful" w:uiPriority="51"/>
-    <w:lsdException w:name="Grid Table 7 Colorful" w:uiPriority="52"/>
-    <w:lsdException w:name="Grid Table 1 Light Accent 1" w:uiPriority="46"/>
-    <w:lsdException w:name="Grid Table 2 Accent 1" w:uiPriority="47"/>
-    <w:lsdException w:name="Grid Table 3 Accent 1" w:uiPriority="48"/>
-    <w:lsdException w:name="Grid Table 4 Accent 1" w:uiPriority="49"/>
-    <w:lsdException w:name="Grid Table 5 Dark Accent 1" w:uiPriority="50"/>
-    <w:lsdException w:name="Grid Table 6 Colorful Accent 1" w:uiPriority="51"/>
-    <w:lsdException w:name="Grid Table 7 Colorful Accent 1" w:uiPriority="52"/>
-    <w:lsdException w:name="Grid Table 1 Light Accent 2" w:uiPriority="46"/>
-    <w:lsdException w:name="Grid Table 2 Accent 2" w:uiPriority="47"/>
-    <w:lsdException w:name="Grid Table 3 Accent 2" w:uiPriority="48"/>
-    <w:lsdException w:name="Grid Table 4 Accent 2" w:uiPriority="49"/>
-    <w:lsdException w:name="Grid Table 5 Dark Accent 2" w:uiPriority="50"/>
-    <w:lsdException w:name="Grid Table 6 Colorful Accent 2" w:uiPriority="51"/>
-    <w:lsdException w:name="Grid Table 7 Colorful Accent 2" w:uiPriority="52"/>
-    <w:lsdException w:name="Grid Table 1 Light Accent 3" w:uiPriority="46"/>
-    <w:lsdException w:name="Grid Table 2 Accent 3" w:uiPriority="47"/>
-    <w:lsdException w:name="Grid Table 3 Accent 3" w:uiPriority="48"/>
-    <w:lsdException w:name="Grid Table 4 Accent 3" w:uiPriority="49"/>
-    <w:lsdException w:name="Grid Table 5 Dark Accent 3" w:uiPriority="50"/>
-    <w:lsdException w:name="Grid Table 6 Colorful Accent 3" w:uiPriority="51"/>
-    <w:lsdException w:name="Grid Table 7 Colorful Accent 3" w:uiPriority="52"/>
-    <w:lsdException w:name="Grid Table 1 Light Accent 4" w:uiPriority="46"/>
-    <w:lsdException w:name="Grid Table 2 Accent 4" w:uiPriority="47"/>
-    <w:lsdException w:name="Grid Table 3 Accent 4" w:uiPriority="48"/>
-    <w:lsdException w:name="Grid Table 4 Accent 4" w:uiPriority="49"/>
-    <w:lsdException w:name="Grid Table 5 Dark Accent 4" w:uiPriority="50"/>
-    <w:lsdException w:name="Grid Table 6 Colorful Accent 4" w:uiPriority="51"/>
-    <w:lsdException w:name="Grid Table 7 Colorful Accent 4" w:uiPriority="52"/>
-    <w:lsdException w:name="Grid Table 1 Light Accent 5" w:uiPriority="46"/>
-    <w:lsdException w:name="Grid Table 2 Accent 5" w:uiPriority="47"/>
-    <w:lsdException w:name="Grid Table 3 Accent 5" w:uiPriority="48"/>
-    <w:lsdException w:name="Grid Table 4 Accent 5" w:uiPriority="49"/>
-    <w:lsdException w:name="Grid Table 5 Dark Accent 5" w:uiPriority="50"/>
-    <w:lsdException w:name="Grid Table 6 Colorful Accent 5" w:uiPriority="51"/>
-    <w:lsdException w:name="Grid Table 7 Colorful Accent 5" w:uiPriority="52"/>
-    <w:lsdException w:name="Grid Table 1 Light Accent 6" w:uiPriority="46"/>
-    <w:lsdException w:name="Grid Table 2 Accent 6" w:uiPriority="47"/>
-    <w:lsdException w:name="Grid Table 3 Accent 6" w:uiPriority="48"/>
-    <w:lsdException w:name="Grid Table 4 Accent 6" w:uiPriority="49"/>
-    <w:lsdException w:name="Grid Table 5 Dark Accent 6" w:uiPriority="50"/>
-    <w:lsdException w:name="Grid Table 6 Colorful Accent 6" w:uiPriority="51"/>
-    <w:lsdException w:name="Grid Table 7 Colorful Accent 6" w:uiPriority="52"/>
-    <w:lsdException w:name="List Table 1 Light" w:uiPriority="46"/>
-    <w:lsdException w:name="List Table 2" w:uiPriority="47"/>
-    <w:lsdException w:name="List Table 3" w:uiPriority="48"/>
-    <w:lsdException w:name="List Table 4" w:uiPriority="49"/>
-    <w:lsdException w:name="List Table 5 Dark" w:uiPriority="50"/>
-    <w:lsdException w:name="List Table 6 Colorful" w:uiPriority="51"/>
-    <w:lsdException w:name="List Table 7 Colorful" w:uiPriority="52"/>
-    <w:lsdException w:name="List Table 1 Light Accent 1" w:uiPriority="46"/>
-    <w:lsdException w:name="List Table 2 Accent 1" w:uiPriority="47"/>
-    <w:lsdException w:name="List Table 3 Accent 1" w:uiPriority="48"/>
-    <w:lsdException w:name="List Table 4 Accent 1" w:uiPriority="49"/>
-    <w:lsdException w:name="List Table 5 Dark Accent 1" w:uiPriority="50"/>
-    <w:lsdException w:name="List Table 6 Colorful Accent 1" w:uiPriority="51"/>
-    <w:lsdException w:name="List Table 7 Colorful Accent 1" w:uiPriority="52"/>
-    <w:lsdException w:name="List Table 1 Light Accent 2" w:uiPriority="46"/>
-    <w:lsdException w:name="List Table 2 Accent 2" w:uiPriority="47"/>
-    <w:lsdException w:name="List Table 3 Accent 2" w:uiPriority="48"/>
-    <w:lsdException w:name="List Table 4 Accent 2" w:uiPriority="49"/>
-    <w:lsdException w:name="List Table 5 Dark Accent 2" w:uiPriority="50"/>
-    <w:lsdException w:name="List Table 6 Colorful Accent 2" w:uiPriority="51"/>
-    <w:lsdException w:name="List Table 7 Colorful Accent 2" w:uiPriority="52"/>
-    <w:lsdException w:name="List Table 1 Light Accent 3" w:uiPriority="46"/>
-    <w:lsdException w:name="List Table 2 Accent 3" w:uiPriority="47"/>
-    <w:lsdException w:name="List Table 3 Accent 3" w:uiPriority="48"/>
-    <w:lsdException w:name="List Table 4 Accent 3" w:uiPriority="49"/>
-    <w:lsdException w:name="List Table 5 Dark Accent 3" w:uiPriority="50"/>
-    <w:lsdException w:name="List Table 6 Colorful Accent 3" w:uiPriority="51"/>
-    <w:lsdException w:name="List Table 7 Colorful Accent 3" w:uiPriority="52"/>
-    <w:lsdException w:name="List Table 1 Light Accent 4" w:uiPriority="46"/>
-    <w:lsdException w:name="List Table 2 Accent 4" w:uiPriority="47"/>
-    <w:lsdException w:name="List Table 3 Accent 4" w:uiPriority="48"/>
-    <w:lsdException w:name="List Table 4 Accent 4" w:uiPriority="49"/>
-    <w:lsdException w:name="List Table 5 Dark Accent 4" w:uiPriority="50"/>
-    <w:lsdException w:name="List Table 6 Colorful Accent 4" w:uiPriority="51"/>
-    <w:lsdException w:name="List Table 7 Colorful Accent 4" w:uiPriority="52"/>
-    <w:lsdException w:name="List Table 1 Light Accent 5" w:uiPriority="46"/>
-    <w:lsdException w:name="List Table 2 Accent 5" w:uiPriority="47"/>
-    <w:lsdException w:name="List Table 3 Accent 5" w:uiPriority="48"/>
-    <w:lsdException w:name="List Table 4 Accent 5" w:uiPriority="49"/>
-    <w:lsdException w:name="List Table 5 Dark Accent 5" w:uiPriority="50"/>
-    <w:lsdException w:name="List Table 6 Colorful Accent 5" w:uiPriority="51"/>
-    <w:lsdException w:name="List Table 7 Colorful Accent 5" w:uiPriority="52"/>
-    <w:lsdException w:name="List Table 1 Light Accent 6" w:uiPriority="46"/>
-    <w:lsdException w:name="List Table 2 Accent 6" w:uiPriority="47"/>
-    <w:lsdException w:name="List Table 3 Accent 6" w:uiPriority="48"/>
-    <w:lsdException w:name="List Table 4 Accent 6" w:uiPriority="49"/>
-    <w:lsdException w:name="List Table 5 Dark Accent 6" w:uiPriority="50"/>
-    <w:lsdException w:name="List Table 6 Colorful Accent 6" w:uiPriority="51"/>
-    <w:lsdException w:name="List Table 7 Colorful Accent 6" w:uiPriority="52"/>
-  </w:latentStyles>
-  <w:style w:type="paragraph" w:default="1" w:styleId="Normal">
-    <w:name w:val="Normal"/>
-    <w:qFormat/>
-  </w:style>
-  <w:style w:type="character" w:default="1" w:styleId="DefaultParagraphFont">
-    <w:name w:val="Default Paragraph Font"/>
-    <w:uiPriority w:val="1"/>
-    <w:semiHidden/>
-    <w:unhideWhenUsed/>
-  </w:style>
-  <w:style w:type="table" w:default="1" w:styleId="TableNormal">
-    <w:name w:val="Normal Table"/>
-    <w:uiPriority w:val="99"/>
-    <w:semiHidden/>
-    <w:unhideWhenUsed/>
-    <w:tblPr>
-      <w:tblInd w:w="0" w:type="dxa"/>
-      <w:tblCellMar>
-        <w:top w:w="0" w:type="dxa"/>
-        <w:left w:w="108" w:type="dxa"/>
-        <w:bottom w:w="0" w:type="dxa"/>
-        <w:right w:w="108" w:type="dxa"/>
-      </w:tblCellMar>
-    </w:tblPr>
-  </w:style>
-  <w:style w:type="numbering" w:default="1" w:styleId="NoList">
-    <w:name w:val="No List"/>
-    <w:uiPriority w:val="99"/>
-    <w:semiHidden/>
-    <w:unhideWhenUsed/>
-  </w:style>
-  <w:style w:type="character" w:styleId="PlaceholderText">
-    <w:name w:val="Placeholder Text"/>
-    <w:basedOn w:val="DefaultParagraphFont"/>
-    <w:uiPriority w:val="99"/>
-    <w:semiHidden/>
-    <w:rsid w:val="003C71FD"/>
-    <w:rPr>
-      <w:color w:val="808080"/>
-    </w:rPr>
-  </w:style>
-</w:styles>
-</file>
-
-<file path=word/glossary/webSettings.xml><?xml version="1.0" encoding="utf-8"?>
-<w:webSettings xmlns:mc="http://schemas.openxmlformats.org/markup-compatibility/2006" xmlns:r="http://schemas.openxmlformats.org/officeDocument/2006/relationships" xmlns:w="http://schemas.openxmlformats.org/wordprocessingml/2006/main" xmlns:w14="http://schemas.microsoft.com/office/word/2010/wordml" xmlns:w15="http://schemas.microsoft.com/office/word/2012/wordml" mc:Ignorable="w14 w15">
-  <w:allowPNG/>
-  <w:doNotSaveAsSingleFile/>
-  <w:pixelsPerInch w:val="96"/>
-</w:webSettings>
-</file>
-
 <file path=word/theme/theme1.xml><?xml version="1.0" encoding="utf-8"?>
 <a:theme xmlns:a="http://schemas.openxmlformats.org/drawingml/2006/main" name="Office Theme">
   <a:themeElements>

</xml_diff>